<commit_message>
Added 1.1 and 1.2 (short)
</commit_message>
<xml_diff>
--- a/TFG1617-Alejandro_GilHernan.docx
+++ b/TFG1617-Alejandro_GilHernan.docx
@@ -843,7 +843,13 @@
         <w:t>ste</w:t>
       </w:r>
       <w:r>
-        <w:t xml:space="preserve"> TFG se explorará un tipo de algoritmo de recomendación muy habitual: los vecinos cercanos. Estos algoritmos se suelen utilizar para hacer recomendaciones basadas en similitudes entre usuarios o entre objetos, siendo de esta forma un tipo de filtrado colaborativo; sin embargo, si la similitud tiene en cuenta atributos de los usuarios o de los objetos, también se podría utilizar para algoritmos basados en contenido. Este potencial permite, en principio, que se puedan utilizar en multitud de dominios, teniendo la ventaja adicional de que su salida es fácil de interpretar y analizar.</w:t>
+        <w:t xml:space="preserve"> TFG se explorará un tipo de algoritmo de </w:t>
+      </w:r>
+      <w:r>
+        <w:t xml:space="preserve">recomendación muy habitual: </w:t>
+      </w:r>
+      <w:r>
+        <w:t>vecinos cercanos. Estos algoritmos se suelen utilizar para hacer recomendaciones basadas en similitudes entre usuarios o entre objetos, siendo de esta forma un tipo de filtrado colaborativo; sin embargo, si la similitud tiene en cuenta atributos de los usuarios o de los objetos, también se podría utilizar para algoritmos basados en contenido. Este potencial permite, en principio, que se puedan utilizar en multitud de dominios, teniendo la ventaja adicional de que su salida es fácil de interpretar y analizar.</w:t>
       </w:r>
     </w:p>
     <w:p>
@@ -965,19 +971,7 @@
         <w:rPr>
           <w:lang w:val="en-GB"/>
         </w:rPr>
-        <w:t xml:space="preserve"> in different aspects such as scientific articles </w:t>
-      </w:r>
-      <w:r>
-        <w:rPr>
-          <w:lang w:val="en-GB"/>
-        </w:rPr>
-        <w:t>browsing</w:t>
-      </w:r>
-      <w:r>
-        <w:rPr>
-          <w:lang w:val="en-GB"/>
-        </w:rPr>
-        <w:t xml:space="preserve"> (Mendeley), music (Spotify, Last.fm), movies (Netflix, IMDB)</w:t>
+        <w:t xml:space="preserve"> in different aspects such as scientific articles browsing (Mendeley), music (Spotify, Last.fm), movies (Netflix, IMDB)</w:t>
       </w:r>
       <w:r>
         <w:rPr>
@@ -1001,13 +995,7 @@
         <w:rPr>
           <w:lang w:val="en-GB"/>
         </w:rPr>
-        <w:t>, Twitter</w:t>
-      </w:r>
-      <w:r>
-        <w:rPr>
-          <w:lang w:val="en-GB"/>
-        </w:rPr>
-        <w:t>)</w:t>
+        <w:t>, Twitter)</w:t>
       </w:r>
       <w:r>
         <w:rPr>
@@ -1025,13 +1013,7 @@
         <w:rPr>
           <w:lang w:val="en-GB"/>
         </w:rPr>
-        <w:t xml:space="preserve">are also motivated by the exponential growth experimented by the web in the past years and with the appearance </w:t>
-      </w:r>
-      <w:r>
-        <w:rPr>
-          <w:lang w:val="en-GB"/>
-        </w:rPr>
-        <w:t xml:space="preserve">of </w:t>
+        <w:t xml:space="preserve">are also motivated by the exponential growth experimented by the web in the past years and with the appearance of </w:t>
       </w:r>
       <w:r>
         <w:rPr>
@@ -1039,8 +1021,6 @@
         </w:rPr>
         <w:t>substantial</w:t>
       </w:r>
-      <w:bookmarkStart w:id="2" w:name="_GoBack"/>
-      <w:bookmarkEnd w:id="2"/>
       <w:r>
         <w:rPr>
           <w:lang w:val="en-GB"/>
@@ -1180,16 +1160,34 @@
     </w:p>
     <w:p>
       <w:pPr>
-        <w:spacing w:before="120"/>
-        <w:rPr>
-          <w:lang w:val="en-GB"/>
-        </w:rPr>
-      </w:pPr>
-      <w:r>
-        <w:rPr>
-          <w:lang w:val="en-GB"/>
-        </w:rPr>
-        <w:t>This work contemplates to design and implement a recommender framework oriented to generate and evaluate recommendations based on these kind of algorithms, therefore the principal objectives will be to obtain general implementations and they will be exe</w:t>
+        <w:rPr>
+          <w:u w:val="single"/>
+          <w:lang w:val="en-GB"/>
+        </w:rPr>
+      </w:pPr>
+      <w:r>
+        <w:rPr>
+          <w:lang w:val="en-GB"/>
+        </w:rPr>
+        <w:t xml:space="preserve">This work contemplates to design and implement a recommender framework oriented to generate and evaluate recommendations based on these kind of algorithms, therefore the principal objectives will be to obtain general implementations </w:t>
+      </w:r>
+      <w:r>
+        <w:rPr>
+          <w:lang w:val="en-GB"/>
+        </w:rPr>
+        <w:t>wh</w:t>
+      </w:r>
+      <w:r>
+        <w:rPr>
+          <w:lang w:val="en-GB"/>
+        </w:rPr>
+        <w:t>ich</w:t>
+      </w:r>
+      <w:r>
+        <w:rPr>
+          <w:lang w:val="en-GB"/>
+        </w:rPr>
+        <w:t xml:space="preserve"> will be exe</w:t>
       </w:r>
       <w:r>
         <w:rPr>
@@ -1203,14 +1201,6 @@
         </w:rPr>
         <w:t xml:space="preserve"> the most efficient way. </w:t>
       </w:r>
-    </w:p>
-    <w:p>
-      <w:pPr>
-        <w:spacing w:before="120"/>
-        <w:rPr>
-          <w:lang w:val="en-GB"/>
-        </w:rPr>
-      </w:pPr>
     </w:p>
     <w:p>
       <w:pPr>
@@ -1230,6 +1220,7 @@
           <w:sz w:val="40"/>
           <w:szCs w:val="40"/>
         </w:rPr>
+        <w:lastRenderedPageBreak/>
         <w:t>Palabras clave</w:t>
       </w:r>
       <w:r>
@@ -1246,10 +1237,22 @@
     <w:p/>
     <w:p>
       <w:r>
+        <w:t xml:space="preserve">Sistema de recomendación, </w:t>
+      </w:r>
+      <w:r>
         <w:t xml:space="preserve">Framework, </w:t>
       </w:r>
       <w:r>
+        <w:t>vecinos cercanos (</w:t>
+      </w:r>
+      <w:r>
         <w:t>knn</w:t>
+      </w:r>
+      <w:r>
+        <w:t xml:space="preserve">), filtrado colaborativo, </w:t>
+      </w:r>
+      <w:r>
+        <w:t>algoritmo basado en contenido.</w:t>
       </w:r>
     </w:p>
     <w:p>
@@ -1286,16 +1289,68 @@
     </w:p>
     <w:p/>
     <w:p>
-      <w:r>
+      <w:pPr>
+        <w:rPr>
+          <w:lang w:val="en-GB"/>
+        </w:rPr>
+      </w:pPr>
+      <w:r>
+        <w:rPr>
+          <w:lang w:val="en-GB"/>
+        </w:rPr>
         <w:t>Framework</w:t>
       </w:r>
       <w:r>
-        <w:t>, knn</w:t>
-      </w:r>
-    </w:p>
-    <w:p>
-      <w:pPr>
-        <w:spacing w:before="800"/>
+        <w:rPr>
+          <w:lang w:val="en-GB"/>
+        </w:rPr>
+        <w:t xml:space="preserve">, </w:t>
+      </w:r>
+      <w:r>
+        <w:rPr>
+          <w:lang w:val="en-GB"/>
+        </w:rPr>
+        <w:t>nearest neighbours (</w:t>
+      </w:r>
+      <w:r>
+        <w:rPr>
+          <w:lang w:val="en-GB"/>
+        </w:rPr>
+        <w:t>knn</w:t>
+      </w:r>
+      <w:r>
+        <w:rPr>
+          <w:lang w:val="en-GB"/>
+        </w:rPr>
+        <w:t xml:space="preserve">), </w:t>
+      </w:r>
+      <w:r>
+        <w:rPr>
+          <w:lang w:val="en-GB"/>
+        </w:rPr>
+        <w:t>collaborative filtering</w:t>
+      </w:r>
+      <w:r>
+        <w:rPr>
+          <w:lang w:val="en-GB"/>
+        </w:rPr>
+        <w:t xml:space="preserve">, </w:t>
+      </w:r>
+      <w:r>
+        <w:rPr>
+          <w:lang w:val="en-GB"/>
+        </w:rPr>
+        <w:t>content-based</w:t>
+      </w:r>
+      <w:r>
+        <w:rPr>
+          <w:lang w:val="en-GB"/>
+        </w:rPr>
+        <w:t>.</w:t>
+      </w:r>
+    </w:p>
+    <w:p>
+      <w:pPr>
         <w:rPr>
           <w:b/>
           <w:i/>
@@ -1308,6 +1363,7 @@
         <w:rPr>
           <w:b/>
           <w:sz w:val="28"/>
+          <w:lang w:val="en-GB"/>
         </w:rPr>
         <w:br w:type="page"/>
       </w:r>
@@ -1315,6 +1371,7 @@
         <w:rPr>
           <w:b/>
           <w:sz w:val="28"/>
+          <w:lang w:val="en-GB"/>
         </w:rPr>
         <w:lastRenderedPageBreak/>
         <w:br w:type="page"/>
@@ -1323,6 +1380,7 @@
         <w:rPr>
           <w:b/>
           <w:sz w:val="28"/>
+          <w:lang w:val="en-GB"/>
         </w:rPr>
         <w:lastRenderedPageBreak/>
         <w:t xml:space="preserve"> </w:t>
@@ -1340,7 +1398,6 @@
     </w:p>
     <w:p>
       <w:pPr>
-        <w:spacing w:before="800"/>
         <w:rPr>
           <w:b/>
           <w:i/>
@@ -1349,44 +1406,206 @@
           <w:szCs w:val="32"/>
         </w:rPr>
       </w:pPr>
-      <w:r>
-        <w:rPr>
-          <w:b/>
+    </w:p>
+    <w:p>
+      <w:pPr>
+        <w:rPr>
           <w:i/>
-          <w:iCs/>
-          <w:sz w:val="32"/>
-          <w:szCs w:val="32"/>
-        </w:rPr>
-        <w:br w:type="page"/>
-      </w:r>
-    </w:p>
-    <w:p>
-      <w:pPr>
-        <w:rPr>
-          <w:b/>
-        </w:rPr>
-      </w:pPr>
-      <w:r>
-        <w:rPr>
-          <w:b/>
-        </w:rPr>
-        <w:lastRenderedPageBreak/>
-        <w:tab/>
-      </w:r>
-    </w:p>
-    <w:p>
-      <w:pPr>
-        <w:rPr>
-          <w:b/>
-        </w:rPr>
-      </w:pPr>
-    </w:p>
-    <w:p>
-      <w:pPr>
-        <w:rPr>
-          <w:b/>
-        </w:rPr>
-      </w:pPr>
+        </w:rPr>
+      </w:pPr>
+      <w:r>
+        <w:rPr>
+          <w:i/>
+        </w:rPr>
+        <w:t xml:space="preserve">Quiero agradecer en primer lugar a mi familia, </w:t>
+      </w:r>
+      <w:r>
+        <w:rPr>
+          <w:i/>
+        </w:rPr>
+        <w:t xml:space="preserve">sobre todo a mis padres y </w:t>
+      </w:r>
+      <w:r>
+        <w:rPr>
+          <w:i/>
+        </w:rPr>
+        <w:t>abuelos.</w:t>
+      </w:r>
+    </w:p>
+    <w:p>
+      <w:pPr>
+        <w:rPr>
+          <w:i/>
+        </w:rPr>
+      </w:pPr>
+      <w:r>
+        <w:rPr>
+          <w:i/>
+        </w:rPr>
+        <w:t>A m</w:t>
+      </w:r>
+      <w:r>
+        <w:rPr>
+          <w:i/>
+        </w:rPr>
+        <w:t>i madre por criarme y hacer de mí la persona que soy</w:t>
+      </w:r>
+      <w:r>
+        <w:rPr>
+          <w:i/>
+        </w:rPr>
+        <w:t>.</w:t>
+      </w:r>
+    </w:p>
+    <w:p>
+      <w:pPr>
+        <w:rPr>
+          <w:i/>
+        </w:rPr>
+      </w:pPr>
+      <w:r>
+        <w:rPr>
+          <w:i/>
+        </w:rPr>
+        <w:t>A m</w:t>
+      </w:r>
+      <w:r>
+        <w:rPr>
+          <w:i/>
+        </w:rPr>
+        <w:t>i padre por sus consejos.</w:t>
+      </w:r>
+    </w:p>
+    <w:p>
+      <w:pPr>
+        <w:rPr>
+          <w:i/>
+        </w:rPr>
+      </w:pPr>
+      <w:r>
+        <w:rPr>
+          <w:i/>
+        </w:rPr>
+        <w:t>A m</w:t>
+      </w:r>
+      <w:r>
+        <w:rPr>
+          <w:i/>
+        </w:rPr>
+        <w:t>is abuelos por tratarme como a un hijo.</w:t>
+      </w:r>
+    </w:p>
+    <w:p>
+      <w:pPr>
+        <w:rPr>
+          <w:i/>
+        </w:rPr>
+      </w:pPr>
+    </w:p>
+    <w:p>
+      <w:pPr>
+        <w:rPr>
+          <w:i/>
+        </w:rPr>
+      </w:pPr>
+      <w:r>
+        <w:rPr>
+          <w:i/>
+        </w:rPr>
+        <w:t>A mi tutor Alejandro por guiarme en este trabajo y asignaturas de la carrera</w:t>
+      </w:r>
+      <w:r>
+        <w:rPr>
+          <w:i/>
+        </w:rPr>
+        <w:t>, por ser un profesor ejemplar con una dedicación como jamás he visto en el mundo docente.</w:t>
+      </w:r>
+    </w:p>
+    <w:p>
+      <w:pPr>
+        <w:rPr>
+          <w:i/>
+        </w:rPr>
+      </w:pPr>
+    </w:p>
+    <w:p>
+      <w:r>
+        <w:rPr>
+          <w:i/>
+        </w:rPr>
+        <w:t>Muchas gracias a mis amigos que son como hermanos y a Paula por estar siempre apoyándome</w:t>
+      </w:r>
+      <w:r>
+        <w:rPr>
+          <w:i/>
+        </w:rPr>
+        <w:t>.</w:t>
+      </w:r>
+    </w:p>
+    <w:p>
+      <w:pPr>
+        <w:rPr>
+          <w:b/>
+        </w:rPr>
+      </w:pPr>
+    </w:p>
+    <w:p>
+      <w:pPr>
+        <w:rPr>
+          <w:i/>
+        </w:rPr>
+      </w:pPr>
+      <w:r>
+        <w:rPr>
+          <w:i/>
+        </w:rPr>
+        <w:t>Por último, dar las gracias a la Escuela Politécnica Superior por hacerme conocer a compañeros incre</w:t>
+      </w:r>
+      <w:r>
+        <w:rPr>
+          <w:i/>
+        </w:rPr>
+        <w:t>íbles y formarme</w:t>
+      </w:r>
+      <w:r>
+        <w:rPr>
+          <w:i/>
+        </w:rPr>
+        <w:t xml:space="preserve"> como profesional y como persona</w:t>
+      </w:r>
+      <w:r>
+        <w:rPr>
+          <w:i/>
+        </w:rPr>
+        <w:t>.</w:t>
+      </w:r>
+      <w:r>
+        <w:rPr>
+          <w:i/>
+        </w:rPr>
+        <w:t xml:space="preserve"> </w:t>
+      </w:r>
+    </w:p>
+    <w:p>
+      <w:pPr>
+        <w:rPr>
+          <w:i/>
+        </w:rPr>
+      </w:pPr>
+    </w:p>
+    <w:p>
+      <w:pPr>
+        <w:jc w:val="right"/>
+        <w:rPr>
+          <w:b/>
+        </w:rPr>
+      </w:pPr>
+      <w:r>
+        <w:rPr>
+          <w:b/>
+        </w:rPr>
+        <w:t>Alejandro Gil Hernán</w:t>
+      </w:r>
     </w:p>
     <w:p>
       <w:pPr>
@@ -1433,8 +1652,8 @@
           <w:sz w:val="32"/>
         </w:rPr>
       </w:pPr>
-      <w:bookmarkStart w:id="3" w:name="contenidos"/>
-      <w:bookmarkEnd w:id="3"/>
+      <w:bookmarkStart w:id="2" w:name="contenidos"/>
+      <w:bookmarkEnd w:id="2"/>
       <w:r>
         <w:rPr>
           <w:b/>
@@ -1461,7 +1680,6 @@
         <w:rPr>
           <w:rFonts w:cs="Arial Unicode MS"/>
           <w:noProof/>
-          <w:lang/>
         </w:rPr>
       </w:pPr>
       <w:r>
@@ -1515,7 +1733,14 @@
             <w:rStyle w:val="Hipervnculo"/>
             <w:noProof/>
           </w:rPr>
-          <w:t>1 Introducción</w:t>
+          <w:t>1 Introducció</w:t>
+        </w:r>
+        <w:r>
+          <w:rPr>
+            <w:rStyle w:val="Hipervnculo"/>
+            <w:noProof/>
+          </w:rPr>
+          <w:t>n</w:t>
         </w:r>
         <w:r>
           <w:rPr>
@@ -1555,6 +1780,7 @@
         <w:r>
           <w:rPr>
             <w:noProof/>
+            <w:webHidden/>
           </w:rPr>
         </w:r>
         <w:r>
@@ -1586,7 +1812,6 @@
         <w:rPr>
           <w:rFonts w:cs="Arial Unicode MS"/>
           <w:color w:val="auto"/>
-          <w:lang/>
         </w:rPr>
       </w:pPr>
       <w:hyperlink w:anchor="_Toc175400054" w:history="1">
@@ -1625,6 +1850,11 @@
             <w:webHidden/>
           </w:rPr>
           <w:instrText xml:space="preserve"> _Toc175400054 \h </w:instrText>
+        </w:r>
+        <w:r>
+          <w:rPr>
+            <w:webHidden/>
+          </w:rPr>
         </w:r>
         <w:r>
           <w:rPr>
@@ -1652,7 +1882,6 @@
         <w:rPr>
           <w:rFonts w:cs="Arial Unicode MS"/>
           <w:color w:val="auto"/>
-          <w:lang/>
         </w:rPr>
       </w:pPr>
       <w:hyperlink w:anchor="_Toc175400055" w:history="1">
@@ -1691,6 +1920,11 @@
             <w:webHidden/>
           </w:rPr>
           <w:instrText xml:space="preserve"> _Toc175400055 \h </w:instrText>
+        </w:r>
+        <w:r>
+          <w:rPr>
+            <w:webHidden/>
+          </w:rPr>
         </w:r>
         <w:r>
           <w:rPr>
@@ -1718,7 +1952,6 @@
         <w:rPr>
           <w:rFonts w:cs="Arial Unicode MS"/>
           <w:color w:val="auto"/>
-          <w:lang/>
         </w:rPr>
       </w:pPr>
       <w:hyperlink w:anchor="_Toc175400056" w:history="1">
@@ -1757,6 +1990,11 @@
             <w:webHidden/>
           </w:rPr>
           <w:instrText xml:space="preserve"> _Toc175400056 \h </w:instrText>
+        </w:r>
+        <w:r>
+          <w:rPr>
+            <w:webHidden/>
+          </w:rPr>
         </w:r>
         <w:r>
           <w:rPr>
@@ -1787,7 +2025,6 @@
         <w:rPr>
           <w:rFonts w:cs="Arial Unicode MS"/>
           <w:noProof/>
-          <w:lang/>
         </w:rPr>
       </w:pPr>
       <w:hyperlink w:anchor="_Toc175400057" w:history="1">
@@ -1836,6 +2073,7 @@
         <w:r>
           <w:rPr>
             <w:noProof/>
+            <w:webHidden/>
           </w:rPr>
         </w:r>
         <w:r>
@@ -1867,7 +2105,6 @@
         <w:rPr>
           <w:rFonts w:cs="Arial Unicode MS"/>
           <w:color w:val="auto"/>
-          <w:lang/>
         </w:rPr>
       </w:pPr>
       <w:hyperlink w:anchor="_Toc175400058" w:history="1">
@@ -1906,6 +2143,11 @@
             <w:webHidden/>
           </w:rPr>
           <w:instrText xml:space="preserve"> _Toc175400058 \h </w:instrText>
+        </w:r>
+        <w:r>
+          <w:rPr>
+            <w:webHidden/>
+          </w:rPr>
         </w:r>
         <w:r>
           <w:rPr>
@@ -1933,7 +2175,6 @@
         <w:rPr>
           <w:rFonts w:cs="Arial Unicode MS"/>
           <w:noProof/>
-          <w:lang/>
         </w:rPr>
       </w:pPr>
       <w:hyperlink w:anchor="_Toc175400059" w:history="1">
@@ -1982,6 +2223,7 @@
         <w:r>
           <w:rPr>
             <w:noProof/>
+            <w:webHidden/>
           </w:rPr>
         </w:r>
         <w:r>
@@ -2016,7 +2258,6 @@
         <w:rPr>
           <w:rFonts w:cs="Arial Unicode MS"/>
           <w:noProof/>
-          <w:lang/>
         </w:rPr>
       </w:pPr>
       <w:hyperlink w:anchor="_Toc175400060" w:history="1">
@@ -2065,6 +2306,7 @@
         <w:r>
           <w:rPr>
             <w:noProof/>
+            <w:webHidden/>
           </w:rPr>
         </w:r>
         <w:r>
@@ -2096,7 +2338,6 @@
         <w:rPr>
           <w:rFonts w:cs="Arial Unicode MS"/>
           <w:color w:val="auto"/>
-          <w:lang/>
         </w:rPr>
       </w:pPr>
       <w:hyperlink w:anchor="_Toc175400061" w:history="1">
@@ -2135,6 +2376,11 @@
             <w:webHidden/>
           </w:rPr>
           <w:instrText xml:space="preserve"> _Toc175400061 \h </w:instrText>
+        </w:r>
+        <w:r>
+          <w:rPr>
+            <w:webHidden/>
+          </w:rPr>
         </w:r>
         <w:r>
           <w:rPr>
@@ -2162,7 +2408,6 @@
         <w:rPr>
           <w:rFonts w:cs="Arial Unicode MS"/>
           <w:noProof/>
-          <w:lang/>
         </w:rPr>
       </w:pPr>
       <w:hyperlink w:anchor="_Toc175400062" w:history="1">
@@ -2211,6 +2456,7 @@
         <w:r>
           <w:rPr>
             <w:noProof/>
+            <w:webHidden/>
           </w:rPr>
         </w:r>
         <w:r>
@@ -2245,7 +2491,6 @@
         <w:rPr>
           <w:rFonts w:cs="Arial Unicode MS"/>
           <w:noProof/>
-          <w:lang/>
         </w:rPr>
       </w:pPr>
       <w:hyperlink w:anchor="_Toc175400063" w:history="1">
@@ -2294,6 +2539,7 @@
         <w:r>
           <w:rPr>
             <w:noProof/>
+            <w:webHidden/>
           </w:rPr>
         </w:r>
         <w:r>
@@ -2325,7 +2571,6 @@
         <w:rPr>
           <w:rFonts w:cs="Arial Unicode MS"/>
           <w:color w:val="auto"/>
-          <w:lang/>
         </w:rPr>
       </w:pPr>
       <w:hyperlink w:anchor="_Toc175400064" w:history="1">
@@ -2364,6 +2609,11 @@
             <w:webHidden/>
           </w:rPr>
           <w:instrText xml:space="preserve"> _Toc175400064 \h </w:instrText>
+        </w:r>
+        <w:r>
+          <w:rPr>
+            <w:webHidden/>
+          </w:rPr>
         </w:r>
         <w:r>
           <w:rPr>
@@ -2391,7 +2641,6 @@
         <w:rPr>
           <w:rFonts w:cs="Arial Unicode MS"/>
           <w:noProof/>
-          <w:lang/>
         </w:rPr>
       </w:pPr>
       <w:hyperlink w:anchor="_Toc175400065" w:history="1">
@@ -2440,6 +2689,7 @@
         <w:r>
           <w:rPr>
             <w:noProof/>
+            <w:webHidden/>
           </w:rPr>
         </w:r>
         <w:r>
@@ -2474,7 +2724,6 @@
         <w:rPr>
           <w:rFonts w:cs="Arial Unicode MS"/>
           <w:noProof/>
-          <w:lang/>
         </w:rPr>
       </w:pPr>
       <w:hyperlink w:anchor="_Toc175400066" w:history="1">
@@ -2523,6 +2772,7 @@
         <w:r>
           <w:rPr>
             <w:noProof/>
+            <w:webHidden/>
           </w:rPr>
         </w:r>
         <w:r>
@@ -2557,7 +2807,6 @@
         <w:rPr>
           <w:rFonts w:cs="Arial Unicode MS"/>
           <w:noProof/>
-          <w:lang/>
         </w:rPr>
       </w:pPr>
       <w:hyperlink w:anchor="_Toc175400067" w:history="1">
@@ -2606,6 +2855,7 @@
         <w:r>
           <w:rPr>
             <w:noProof/>
+            <w:webHidden/>
           </w:rPr>
         </w:r>
         <w:r>
@@ -2637,7 +2887,6 @@
         <w:rPr>
           <w:rFonts w:cs="Arial Unicode MS"/>
           <w:color w:val="auto"/>
-          <w:lang/>
         </w:rPr>
       </w:pPr>
       <w:hyperlink w:anchor="_Toc175400068" w:history="1">
@@ -2676,6 +2925,11 @@
             <w:webHidden/>
           </w:rPr>
           <w:instrText xml:space="preserve"> _Toc175400068 \h </w:instrText>
+        </w:r>
+        <w:r>
+          <w:rPr>
+            <w:webHidden/>
+          </w:rPr>
         </w:r>
         <w:r>
           <w:rPr>
@@ -2703,7 +2957,6 @@
         <w:rPr>
           <w:rFonts w:cs="Arial Unicode MS"/>
           <w:color w:val="auto"/>
-          <w:lang/>
         </w:rPr>
       </w:pPr>
       <w:hyperlink w:anchor="_Toc175400069" w:history="1">
@@ -2742,6 +2995,11 @@
             <w:webHidden/>
           </w:rPr>
           <w:instrText xml:space="preserve"> _Toc175400069 \h </w:instrText>
+        </w:r>
+        <w:r>
+          <w:rPr>
+            <w:webHidden/>
+          </w:rPr>
         </w:r>
         <w:r>
           <w:rPr>
@@ -2772,7 +3030,6 @@
         <w:rPr>
           <w:rFonts w:cs="Arial Unicode MS"/>
           <w:noProof/>
-          <w:lang/>
         </w:rPr>
       </w:pPr>
       <w:hyperlink w:anchor="_Toc175400070" w:history="1">
@@ -2821,6 +3078,7 @@
         <w:r>
           <w:rPr>
             <w:noProof/>
+            <w:webHidden/>
           </w:rPr>
         </w:r>
         <w:r>
@@ -2855,7 +3113,6 @@
         <w:rPr>
           <w:rFonts w:cs="Arial Unicode MS"/>
           <w:noProof/>
-          <w:lang/>
         </w:rPr>
       </w:pPr>
       <w:hyperlink w:anchor="_Toc175400071" w:history="1">
@@ -2905,6 +3162,7 @@
         <w:r>
           <w:rPr>
             <w:noProof/>
+            <w:webHidden/>
           </w:rPr>
         </w:r>
         <w:r>
@@ -2939,7 +3197,6 @@
         <w:rPr>
           <w:rFonts w:cs="Arial Unicode MS"/>
           <w:noProof/>
-          <w:lang/>
         </w:rPr>
       </w:pPr>
       <w:hyperlink w:anchor="_Toc175400072" w:history="1">
@@ -2988,6 +3245,7 @@
         <w:r>
           <w:rPr>
             <w:noProof/>
+            <w:webHidden/>
           </w:rPr>
         </w:r>
         <w:r>
@@ -3019,7 +3277,6 @@
         <w:rPr>
           <w:rFonts w:cs="Arial Unicode MS"/>
           <w:color w:val="auto"/>
-          <w:lang/>
         </w:rPr>
       </w:pPr>
       <w:hyperlink w:anchor="_Toc175400073" w:history="1">
@@ -3033,7 +3290,6 @@
           <w:rPr>
             <w:rFonts w:cs="Arial Unicode MS"/>
             <w:color w:val="auto"/>
-            <w:lang/>
           </w:rPr>
           <w:tab/>
         </w:r>
@@ -3072,6 +3328,11 @@
             <w:webHidden/>
           </w:rPr>
           <w:instrText xml:space="preserve"> _Toc175400073 \h </w:instrText>
+        </w:r>
+        <w:r>
+          <w:rPr>
+            <w:webHidden/>
+          </w:rPr>
         </w:r>
         <w:r>
           <w:rPr>
@@ -3099,7 +3360,6 @@
         <w:rPr>
           <w:rFonts w:cs="Arial Unicode MS"/>
           <w:color w:val="auto"/>
-          <w:lang/>
         </w:rPr>
       </w:pPr>
       <w:hyperlink w:anchor="_Toc175400074" w:history="1">
@@ -3113,7 +3373,6 @@
           <w:rPr>
             <w:rFonts w:cs="Arial Unicode MS"/>
             <w:color w:val="auto"/>
-            <w:lang/>
           </w:rPr>
           <w:tab/>
         </w:r>
@@ -3152,6 +3411,11 @@
             <w:webHidden/>
           </w:rPr>
           <w:instrText xml:space="preserve"> _Toc175400074 \h </w:instrText>
+        </w:r>
+        <w:r>
+          <w:rPr>
+            <w:webHidden/>
+          </w:rPr>
         </w:r>
         <w:r>
           <w:rPr>
@@ -3179,7 +3443,6 @@
         <w:rPr>
           <w:rFonts w:cs="Arial Unicode MS"/>
           <w:color w:val="auto"/>
-          <w:lang/>
         </w:rPr>
       </w:pPr>
       <w:hyperlink w:anchor="_Toc175400075" w:history="1">
@@ -3193,7 +3456,6 @@
           <w:rPr>
             <w:rFonts w:cs="Arial Unicode MS"/>
             <w:color w:val="auto"/>
-            <w:lang/>
           </w:rPr>
           <w:tab/>
         </w:r>
@@ -3232,6 +3494,11 @@
             <w:webHidden/>
           </w:rPr>
           <w:instrText xml:space="preserve"> _Toc175400075 \h </w:instrText>
+        </w:r>
+        <w:r>
+          <w:rPr>
+            <w:webHidden/>
+          </w:rPr>
         </w:r>
         <w:r>
           <w:rPr>
@@ -3321,8 +3588,8 @@
           <w:sz w:val="32"/>
         </w:rPr>
       </w:pPr>
-      <w:bookmarkStart w:id="4" w:name="figuras"/>
-      <w:bookmarkEnd w:id="4"/>
+      <w:bookmarkStart w:id="3" w:name="figuras"/>
+      <w:bookmarkEnd w:id="3"/>
       <w:r>
         <w:rPr>
           <w:b/>
@@ -3353,7 +3620,6 @@
           <w:smallCaps w:val="0"/>
           <w:noProof/>
           <w:sz w:val="24"/>
-          <w:lang/>
         </w:rPr>
       </w:pPr>
       <w:r>
@@ -3445,6 +3711,7 @@
         <w:r>
           <w:rPr>
             <w:noProof/>
+            <w:webHidden/>
           </w:rPr>
         </w:r>
         <w:r>
@@ -3496,8 +3763,8 @@
           <w:sz w:val="32"/>
         </w:rPr>
       </w:pPr>
-      <w:bookmarkStart w:id="5" w:name="tablas"/>
-      <w:bookmarkEnd w:id="5"/>
+      <w:bookmarkStart w:id="4" w:name="tablas"/>
+      <w:bookmarkEnd w:id="4"/>
       <w:r>
         <w:rPr>
           <w:b/>
@@ -3558,16 +3825,16 @@
           <w:szCs w:val="40"/>
         </w:rPr>
       </w:pPr>
-      <w:bookmarkStart w:id="6" w:name="_INTRODUCCION"/>
-      <w:bookmarkStart w:id="7" w:name="_Toc39142087"/>
-      <w:bookmarkStart w:id="8" w:name="_Ref39698822"/>
-      <w:bookmarkStart w:id="9" w:name="_Ref39698829"/>
-      <w:bookmarkStart w:id="10" w:name="_Ref39698833"/>
-      <w:bookmarkStart w:id="11" w:name="_Ref39996301"/>
-      <w:bookmarkStart w:id="12" w:name="_Toc43291892"/>
-      <w:bookmarkStart w:id="13" w:name="_Toc45169679"/>
-      <w:bookmarkStart w:id="14" w:name="_Toc175400053"/>
-      <w:bookmarkEnd w:id="6"/>
+      <w:bookmarkStart w:id="5" w:name="_INTRODUCCION"/>
+      <w:bookmarkStart w:id="6" w:name="_Toc39142087"/>
+      <w:bookmarkStart w:id="7" w:name="_Ref39698822"/>
+      <w:bookmarkStart w:id="8" w:name="_Ref39698829"/>
+      <w:bookmarkStart w:id="9" w:name="_Ref39698833"/>
+      <w:bookmarkStart w:id="10" w:name="_Ref39996301"/>
+      <w:bookmarkStart w:id="11" w:name="_Toc43291892"/>
+      <w:bookmarkStart w:id="12" w:name="_Toc45169679"/>
+      <w:bookmarkStart w:id="13" w:name="_Toc175400053"/>
+      <w:bookmarkEnd w:id="5"/>
       <w:r>
         <w:rPr>
           <w:sz w:val="40"/>
@@ -3576,6 +3843,7 @@
         <w:lastRenderedPageBreak/>
         <w:t>Introducción</w:t>
       </w:r>
+      <w:bookmarkEnd w:id="6"/>
       <w:bookmarkEnd w:id="7"/>
       <w:bookmarkEnd w:id="8"/>
       <w:bookmarkEnd w:id="9"/>
@@ -3583,58 +3851,121 @@
       <w:bookmarkEnd w:id="11"/>
       <w:bookmarkEnd w:id="12"/>
       <w:bookmarkEnd w:id="13"/>
-      <w:bookmarkEnd w:id="14"/>
+    </w:p>
+    <w:p/>
+    <w:p>
+      <w:pPr>
+        <w:ind w:left="113"/>
+      </w:pPr>
+      <w:r>
+        <w:t>Los sistemas de recomendación son herramientas software y técnicas que proveen al usuario de elementos interesantes afines a sus gustos. Éstas recomendaciones están relacionadas con las acciones que lleva a cabo el usuario: productos comprados, música que escucha, libros que lee… etc.</w:t>
+      </w:r>
+    </w:p>
+    <w:p>
+      <w:pPr>
+        <w:ind w:left="113"/>
+      </w:pPr>
+      <w:r>
+        <w:t>“Ítem” es un término general usado para referirse a lo que el sistema recomienda a los usuarios</w:t>
+      </w:r>
+      <w:r>
+        <w:t>, pueden tener valor positivo (si es útil para un usuario) o negativo (</w:t>
+      </w:r>
+      <w:r>
+        <w:t>si no aporta nada al usuario</w:t>
+      </w:r>
+      <w:r>
+        <w:t>)</w:t>
+      </w:r>
+      <w:r>
+        <w:t>.</w:t>
+      </w:r>
     </w:p>
     <w:p>
       <w:pPr>
         <w:pStyle w:val="Ttulo2"/>
         <w:ind w:right="-261"/>
       </w:pPr>
-      <w:bookmarkStart w:id="15" w:name="_Toc175400054"/>
+      <w:bookmarkStart w:id="14" w:name="_Toc175400054"/>
       <w:r>
         <w:t>Motivación</w:t>
       </w:r>
+      <w:bookmarkEnd w:id="14"/>
+    </w:p>
+    <w:p/>
+    <w:p>
+      <w:r>
+        <w:t xml:space="preserve">Este trabajo de fin de grado se ha realizado con la intención de crear un framework dónde sea posible la comparación de resultados para recomendaciones generadas con el algoritmo knn y todas sus variantes posibles, esto viene a su vez motivado por la manera en que se mide </w:t>
+      </w:r>
+      <w:r>
+        <w:t xml:space="preserve">la tasa </w:t>
+      </w:r>
+      <w:r>
+        <w:t>de error en una recomendación</w:t>
+      </w:r>
+      <w:r>
+        <w:t>.</w:t>
+      </w:r>
+    </w:p>
+    <w:p>
+      <w:r>
+        <w:t xml:space="preserve">Inicialmente, la mayoría de recomendadores eran evaluados con </w:t>
+      </w:r>
+      <w:r>
+        <w:t xml:space="preserve">las </w:t>
+      </w:r>
+      <w:r>
+        <w:t xml:space="preserve">métricas </w:t>
+      </w:r>
+      <w:r>
+        <w:t>que mejor funcionaban en</w:t>
+      </w:r>
+      <w:r>
+        <w:t xml:space="preserve"> buscadores como MAE</w:t>
+      </w:r>
+      <w:r>
+        <w:t xml:space="preserve"> </w:t>
+      </w:r>
+      <w:r>
+        <w:t>(mean average error) o RMSE</w:t>
+      </w:r>
+      <w:r>
+        <w:t xml:space="preserve"> </w:t>
+      </w:r>
+      <w:bookmarkStart w:id="15" w:name="_GoBack"/>
       <w:bookmarkEnd w:id="15"/>
-    </w:p>
-    <w:p>
-      <w:r>
-        <w:t>Esta memoria de TFG blablablá…</w:t>
-      </w:r>
-    </w:p>
-    <w:p>
-      <w:pPr>
-        <w:pStyle w:val="PrrafoArial10Car1CarCar"/>
-        <w:ind w:right="-33"/>
-      </w:pPr>
-      <w:r>
-        <w:t>Referencia</w:t>
-      </w:r>
-      <w:r>
-        <w:t xml:space="preserve"> </w:t>
-      </w:r>
-      <w:r>
-        <w:fldChar w:fldCharType="begin"/>
-      </w:r>
-      <w:r>
-        <w:instrText xml:space="preserve"> </w:instrText>
-      </w:r>
-      <w:r>
-        <w:instrText>REF</w:instrText>
-      </w:r>
-      <w:r>
-        <w:instrText xml:space="preserve"> _Ref143922454 \r \h </w:instrText>
-      </w:r>
-      <w:r>
-        <w:fldChar w:fldCharType="separate"/>
-      </w:r>
-      <w:r>
-        <w:t>[1]</w:t>
-      </w:r>
-      <w:r>
-        <w:fldChar w:fldCharType="end"/>
-      </w:r>
-      <w:r>
-        <w:t xml:space="preserve"> </w:t>
+      <w:r>
+        <w:t>(root mean square</w:t>
+      </w:r>
+      <w:r>
+        <w:t>d</w:t>
+      </w:r>
+      <w:r>
+        <w:t xml:space="preserve"> error</w:t>
+      </w:r>
+      <w:r>
+        <w:t>), tiempo después se comprobó que no eran las más adecuadas para evaluar un sistema de recomendación, por lo que ciertos resultados han de ser recalculados, ofreciendo la posibilidad de que se produzcan variaciones respecto a estudios pasados realizados con dichas métricas.</w:t>
+      </w:r>
+    </w:p>
+    <w:p>
+      <w:pPr>
+        <w:rPr>
+          <w:u w:val="single"/>
+        </w:rPr>
+      </w:pPr>
+      <w:r>
+        <w:t>Es por esto que el método de evaluación en este trabajo tendrá presente las tres métricas que creemos más influyentes actualmente: precisión, recall y NDCG (</w:t>
+      </w:r>
+      <w:r>
+        <w:t>Normalized Cumulative Discounted Gain</w:t>
+      </w:r>
+      <w:r>
+        <w:rPr>
+          <w:rFonts w:ascii="NimbusRomNo9L-Medi" w:hAnsi="NimbusRomNo9L-Medi" w:cs="NimbusRomNo9L-Medi"/>
+          <w:sz w:val="20"/>
+          <w:szCs w:val="20"/>
+        </w:rPr>
+        <w:t>).</w:t>
       </w:r>
     </w:p>
     <w:p>
@@ -3651,6 +3982,114 @@
       </w:r>
       <w:bookmarkEnd w:id="16"/>
     </w:p>
+    <w:p/>
+    <w:p>
+      <w:r>
+        <w:t>El objetivo principal es averiguar cuál de las variantes estudiadas arroja mejores resultados.</w:t>
+      </w:r>
+      <w:r>
+        <w:t xml:space="preserve"> Para ello, simplemente será necesario buscar en la tabla comparativa de resultados la combinación </w:t>
+      </w:r>
+      <w:r>
+        <w:t>deseada,</w:t>
+      </w:r>
+      <w:r>
+        <w:t xml:space="preserve"> que devolver</w:t>
+      </w:r>
+      <w:r>
+        <w:t>á lo</w:t>
+      </w:r>
+      <w:r>
+        <w:t xml:space="preserve">s </w:t>
+      </w:r>
+      <w:r>
+        <w:t xml:space="preserve">valores de las </w:t>
+      </w:r>
+      <w:r>
+        <w:t>distintas m</w:t>
+      </w:r>
+      <w:r>
+        <w:t>étricas de error.</w:t>
+      </w:r>
+    </w:p>
+    <w:p>
+      <w:r>
+        <w:t xml:space="preserve">Esto es importante ya que los sistemas de recomendación ofrecen una serie de ventajas a las </w:t>
+      </w:r>
+      <w:r>
+        <w:t>plataformas de productos online:</w:t>
+      </w:r>
+    </w:p>
+    <w:p>
+      <w:pPr>
+        <w:pStyle w:val="Prrafodelista"/>
+        <w:numPr>
+          <w:ilvl w:val="0"/>
+          <w:numId w:val="16"/>
+        </w:numPr>
+      </w:pPr>
+      <w:r>
+        <w:t>Incrementar el número de ítems vendidos</w:t>
+      </w:r>
+      <w:r>
+        <w:t>:</w:t>
+      </w:r>
+      <w:r>
+        <w:t xml:space="preserve"> ya que a cada usuario se le muestra primero lo que potencialmente más le atrae.</w:t>
+      </w:r>
+    </w:p>
+    <w:p>
+      <w:pPr>
+        <w:pStyle w:val="Prrafodelista"/>
+        <w:numPr>
+          <w:ilvl w:val="0"/>
+          <w:numId w:val="16"/>
+        </w:numPr>
+      </w:pPr>
+      <w:r>
+        <w:t>Aumentar la diversidad:</w:t>
+      </w:r>
+      <w:r>
+        <w:t xml:space="preserve"> Una característica es generar diversidad en las recomendaciones</w:t>
+      </w:r>
+      <w:r>
+        <w:t>, sugiriendo al usuario ítems similares a sus gustos con un índice de popularidad menor</w:t>
+      </w:r>
+      <w:r>
+        <w:t>.</w:t>
+      </w:r>
+    </w:p>
+    <w:p>
+      <w:pPr>
+        <w:pStyle w:val="Prrafodelista"/>
+        <w:numPr>
+          <w:ilvl w:val="0"/>
+          <w:numId w:val="16"/>
+        </w:numPr>
+      </w:pPr>
+      <w:r>
+        <w:t xml:space="preserve">Incrementar la satisfacción </w:t>
+      </w:r>
+      <w:r>
+        <w:t xml:space="preserve">del usuario. </w:t>
+      </w:r>
+    </w:p>
+    <w:p>
+      <w:pPr>
+        <w:pStyle w:val="Prrafodelista"/>
+        <w:numPr>
+          <w:ilvl w:val="0"/>
+          <w:numId w:val="16"/>
+        </w:numPr>
+      </w:pPr>
+      <w:r>
+        <w:t xml:space="preserve">Incrementar la fidelidad </w:t>
+      </w:r>
+      <w:r>
+        <w:t>del usuario.</w:t>
+      </w:r>
+    </w:p>
+    <w:p/>
     <w:p>
       <w:pPr>
         <w:pStyle w:val="Ttulo2"/>
@@ -4040,6 +4479,1215 @@
     </w:p>
     <w:p>
       <w:pPr>
+        <w:autoSpaceDE w:val="0"/>
+        <w:autoSpaceDN w:val="0"/>
+        <w:adjustRightInd w:val="0"/>
+        <w:jc w:val="left"/>
+        <w:rPr>
+          <w:rFonts w:ascii="NimbusRomNo9L-Regu" w:hAnsi="NimbusRomNo9L-Regu" w:cs="NimbusRomNo9L-Regu"/>
+          <w:sz w:val="20"/>
+          <w:szCs w:val="20"/>
+          <w:lang w:val="en-GB"/>
+        </w:rPr>
+      </w:pPr>
+      <w:r>
+        <w:rPr>
+          <w:rFonts w:ascii="NimbusRomNo9L-Regu" w:hAnsi="NimbusRomNo9L-Regu" w:cs="NimbusRomNo9L-Regu"/>
+          <w:sz w:val="20"/>
+          <w:szCs w:val="20"/>
+          <w:lang w:val="en-GB"/>
+        </w:rPr>
+        <w:t>Users of a RS, as mentioned above, may have very diverse goals and characteristics.</w:t>
+      </w:r>
+    </w:p>
+    <w:p>
+      <w:pPr>
+        <w:autoSpaceDE w:val="0"/>
+        <w:autoSpaceDN w:val="0"/>
+        <w:adjustRightInd w:val="0"/>
+        <w:jc w:val="left"/>
+        <w:rPr>
+          <w:rFonts w:ascii="NimbusRomNo9L-Regu" w:hAnsi="NimbusRomNo9L-Regu" w:cs="NimbusRomNo9L-Regu"/>
+          <w:sz w:val="20"/>
+          <w:szCs w:val="20"/>
+          <w:lang w:val="en-GB"/>
+        </w:rPr>
+      </w:pPr>
+      <w:r>
+        <w:rPr>
+          <w:rFonts w:ascii="NimbusRomNo9L-Regu" w:hAnsi="NimbusRomNo9L-Regu" w:cs="NimbusRomNo9L-Regu"/>
+          <w:sz w:val="20"/>
+          <w:szCs w:val="20"/>
+          <w:lang w:val="en-GB"/>
+        </w:rPr>
+        <w:t>In order to personalize the recommendations and the human-computer</w:t>
+      </w:r>
+    </w:p>
+    <w:p>
+      <w:pPr>
+        <w:autoSpaceDE w:val="0"/>
+        <w:autoSpaceDN w:val="0"/>
+        <w:adjustRightInd w:val="0"/>
+        <w:jc w:val="left"/>
+        <w:rPr>
+          <w:rFonts w:ascii="NimbusRomNo9L-Regu" w:hAnsi="NimbusRomNo9L-Regu" w:cs="NimbusRomNo9L-Regu"/>
+          <w:sz w:val="20"/>
+          <w:szCs w:val="20"/>
+          <w:lang w:val="en-GB"/>
+        </w:rPr>
+      </w:pPr>
+      <w:r>
+        <w:rPr>
+          <w:rFonts w:ascii="NimbusRomNo9L-Regu" w:hAnsi="NimbusRomNo9L-Regu" w:cs="NimbusRomNo9L-Regu"/>
+          <w:sz w:val="20"/>
+          <w:szCs w:val="20"/>
+          <w:lang w:val="en-GB"/>
+        </w:rPr>
+        <w:t>interaction, RSs exploit a range of information about the users. This information</w:t>
+      </w:r>
+    </w:p>
+    <w:p>
+      <w:pPr>
+        <w:autoSpaceDE w:val="0"/>
+        <w:autoSpaceDN w:val="0"/>
+        <w:adjustRightInd w:val="0"/>
+        <w:jc w:val="left"/>
+        <w:rPr>
+          <w:rFonts w:ascii="NimbusRomNo9L-Regu" w:hAnsi="NimbusRomNo9L-Regu" w:cs="NimbusRomNo9L-Regu"/>
+          <w:sz w:val="20"/>
+          <w:szCs w:val="20"/>
+          <w:lang w:val="en-GB"/>
+        </w:rPr>
+      </w:pPr>
+      <w:r>
+        <w:rPr>
+          <w:rFonts w:ascii="NimbusRomNo9L-Regu" w:hAnsi="NimbusRomNo9L-Regu" w:cs="NimbusRomNo9L-Regu"/>
+          <w:sz w:val="20"/>
+          <w:szCs w:val="20"/>
+          <w:lang w:val="en-GB"/>
+        </w:rPr>
+        <w:t>can be structured in various ways and again the selection of what information to</w:t>
+      </w:r>
+    </w:p>
+    <w:p>
+      <w:pPr>
+        <w:autoSpaceDE w:val="0"/>
+        <w:autoSpaceDN w:val="0"/>
+        <w:adjustRightInd w:val="0"/>
+        <w:jc w:val="left"/>
+        <w:rPr>
+          <w:rFonts w:ascii="NimbusRomNo9L-Regu" w:hAnsi="NimbusRomNo9L-Regu" w:cs="NimbusRomNo9L-Regu"/>
+          <w:sz w:val="20"/>
+          <w:szCs w:val="20"/>
+          <w:lang w:val="en-GB"/>
+        </w:rPr>
+      </w:pPr>
+      <w:r>
+        <w:rPr>
+          <w:rFonts w:ascii="NimbusRomNo9L-Regu" w:hAnsi="NimbusRomNo9L-Regu" w:cs="NimbusRomNo9L-Regu"/>
+          <w:sz w:val="20"/>
+          <w:szCs w:val="20"/>
+          <w:lang w:val="en-GB"/>
+        </w:rPr>
+        <w:t>model depends on the recommendation technique.</w:t>
+      </w:r>
+    </w:p>
+    <w:p>
+      <w:pPr>
+        <w:autoSpaceDE w:val="0"/>
+        <w:autoSpaceDN w:val="0"/>
+        <w:adjustRightInd w:val="0"/>
+        <w:jc w:val="left"/>
+        <w:rPr>
+          <w:rFonts w:ascii="NimbusRomNo9L-Regu" w:hAnsi="NimbusRomNo9L-Regu" w:cs="NimbusRomNo9L-Regu"/>
+          <w:sz w:val="20"/>
+          <w:szCs w:val="20"/>
+          <w:lang w:val="en-GB"/>
+        </w:rPr>
+      </w:pPr>
+      <w:r>
+        <w:rPr>
+          <w:rFonts w:ascii="NimbusRomNo9L-Regu" w:hAnsi="NimbusRomNo9L-Regu" w:cs="NimbusRomNo9L-Regu"/>
+          <w:sz w:val="20"/>
+          <w:szCs w:val="20"/>
+          <w:lang w:val="en-GB"/>
+        </w:rPr>
+        <w:t>For instance, in collaborative filtering, users are modeled as a simple list containing</w:t>
+      </w:r>
+    </w:p>
+    <w:p>
+      <w:pPr>
+        <w:autoSpaceDE w:val="0"/>
+        <w:autoSpaceDN w:val="0"/>
+        <w:adjustRightInd w:val="0"/>
+        <w:jc w:val="left"/>
+        <w:rPr>
+          <w:rFonts w:ascii="NimbusRomNo9L-Regu" w:hAnsi="NimbusRomNo9L-Regu" w:cs="NimbusRomNo9L-Regu"/>
+          <w:sz w:val="20"/>
+          <w:szCs w:val="20"/>
+          <w:lang w:val="en-GB"/>
+        </w:rPr>
+      </w:pPr>
+      <w:r>
+        <w:rPr>
+          <w:rFonts w:ascii="NimbusRomNo9L-Regu" w:hAnsi="NimbusRomNo9L-Regu" w:cs="NimbusRomNo9L-Regu"/>
+          <w:sz w:val="20"/>
+          <w:szCs w:val="20"/>
+          <w:lang w:val="en-GB"/>
+        </w:rPr>
+        <w:t>the ratings provided by the user for some items. In a demographic RS, sociodemographic</w:t>
+      </w:r>
+    </w:p>
+    <w:p>
+      <w:pPr>
+        <w:autoSpaceDE w:val="0"/>
+        <w:autoSpaceDN w:val="0"/>
+        <w:adjustRightInd w:val="0"/>
+        <w:jc w:val="left"/>
+        <w:rPr>
+          <w:rFonts w:ascii="NimbusRomNo9L-Regu" w:hAnsi="NimbusRomNo9L-Regu" w:cs="NimbusRomNo9L-Regu"/>
+          <w:sz w:val="20"/>
+          <w:szCs w:val="20"/>
+          <w:lang w:val="en-GB"/>
+        </w:rPr>
+      </w:pPr>
+      <w:r>
+        <w:rPr>
+          <w:rFonts w:ascii="NimbusRomNo9L-Regu" w:hAnsi="NimbusRomNo9L-Regu" w:cs="NimbusRomNo9L-Regu"/>
+          <w:sz w:val="20"/>
+          <w:szCs w:val="20"/>
+          <w:lang w:val="en-GB"/>
+        </w:rPr>
+        <w:t>attributes such as age, gender, profession, and education, are used.</w:t>
+      </w:r>
+    </w:p>
+    <w:p>
+      <w:pPr>
+        <w:rPr>
+          <w:rFonts w:ascii="NimbusRomNo9L-Regu" w:hAnsi="NimbusRomNo9L-Regu" w:cs="NimbusRomNo9L-Regu"/>
+          <w:sz w:val="20"/>
+          <w:szCs w:val="20"/>
+          <w:lang w:val="en-GB"/>
+        </w:rPr>
+      </w:pPr>
+      <w:r>
+        <w:rPr>
+          <w:rFonts w:ascii="NimbusRomNo9L-Regu" w:hAnsi="NimbusRomNo9L-Regu" w:cs="NimbusRomNo9L-Regu"/>
+          <w:sz w:val="20"/>
+          <w:szCs w:val="20"/>
+          <w:lang w:val="en-GB"/>
+        </w:rPr>
+        <w:t>User data is said to constitute the user model [21, 32]</w:t>
+      </w:r>
+    </w:p>
+    <w:p>
+      <w:pPr>
+        <w:rPr>
+          <w:rFonts w:ascii="NimbusRomNo9L-Regu" w:hAnsi="NimbusRomNo9L-Regu" w:cs="NimbusRomNo9L-Regu"/>
+          <w:sz w:val="20"/>
+          <w:szCs w:val="20"/>
+          <w:lang w:val="en-GB"/>
+        </w:rPr>
+      </w:pPr>
+    </w:p>
+    <w:p>
+      <w:pPr>
+        <w:autoSpaceDE w:val="0"/>
+        <w:autoSpaceDN w:val="0"/>
+        <w:adjustRightInd w:val="0"/>
+        <w:jc w:val="left"/>
+        <w:rPr>
+          <w:rFonts w:ascii="NimbusRomNo9L-Regu" w:hAnsi="NimbusRomNo9L-Regu" w:cs="NimbusRomNo9L-Regu"/>
+          <w:sz w:val="20"/>
+          <w:szCs w:val="20"/>
+          <w:lang w:val="en-GB"/>
+        </w:rPr>
+      </w:pPr>
+      <w:r>
+        <w:rPr>
+          <w:rFonts w:ascii="NimbusRomNo9L-Regu" w:hAnsi="NimbusRomNo9L-Regu" w:cs="NimbusRomNo9L-Regu"/>
+          <w:sz w:val="20"/>
+          <w:szCs w:val="20"/>
+          <w:lang w:val="en-GB"/>
+        </w:rPr>
+        <w:t>Users can also be described by their behavior pattern data, for example, site</w:t>
+      </w:r>
+    </w:p>
+    <w:p>
+      <w:pPr>
+        <w:autoSpaceDE w:val="0"/>
+        <w:autoSpaceDN w:val="0"/>
+        <w:adjustRightInd w:val="0"/>
+        <w:jc w:val="left"/>
+        <w:rPr>
+          <w:rFonts w:ascii="NimbusRomNo9L-Regu" w:hAnsi="NimbusRomNo9L-Regu" w:cs="NimbusRomNo9L-Regu"/>
+          <w:sz w:val="20"/>
+          <w:szCs w:val="20"/>
+          <w:lang w:val="en-GB"/>
+        </w:rPr>
+      </w:pPr>
+      <w:r>
+        <w:rPr>
+          <w:rFonts w:ascii="NimbusRomNo9L-Regu" w:hAnsi="NimbusRomNo9L-Regu" w:cs="NimbusRomNo9L-Regu"/>
+          <w:sz w:val="20"/>
+          <w:szCs w:val="20"/>
+          <w:lang w:val="en-GB"/>
+        </w:rPr>
+        <w:t>browsing patterns (in a Web-based recommender system) [107], or travel search</w:t>
+      </w:r>
+    </w:p>
+    <w:p>
+      <w:pPr>
+        <w:autoSpaceDE w:val="0"/>
+        <w:autoSpaceDN w:val="0"/>
+        <w:adjustRightInd w:val="0"/>
+        <w:jc w:val="left"/>
+        <w:rPr>
+          <w:rFonts w:ascii="NimbusRomNo9L-Regu" w:hAnsi="NimbusRomNo9L-Regu" w:cs="NimbusRomNo9L-Regu"/>
+          <w:sz w:val="20"/>
+          <w:szCs w:val="20"/>
+          <w:lang w:val="en-GB"/>
+        </w:rPr>
+      </w:pPr>
+      <w:r>
+        <w:rPr>
+          <w:rFonts w:ascii="NimbusRomNo9L-Regu" w:hAnsi="NimbusRomNo9L-Regu" w:cs="NimbusRomNo9L-Regu"/>
+          <w:sz w:val="20"/>
+          <w:szCs w:val="20"/>
+          <w:lang w:val="en-GB"/>
+        </w:rPr>
+        <w:t>patterns (in a travel recommender system) [60]. Moreover, user data may include relations</w:t>
+      </w:r>
+    </w:p>
+    <w:p>
+      <w:pPr>
+        <w:autoSpaceDE w:val="0"/>
+        <w:autoSpaceDN w:val="0"/>
+        <w:adjustRightInd w:val="0"/>
+        <w:jc w:val="left"/>
+        <w:rPr>
+          <w:rFonts w:ascii="NimbusRomNo9L-Regu" w:hAnsi="NimbusRomNo9L-Regu" w:cs="NimbusRomNo9L-Regu"/>
+          <w:sz w:val="20"/>
+          <w:szCs w:val="20"/>
+          <w:lang w:val="en-GB"/>
+        </w:rPr>
+      </w:pPr>
+      <w:r>
+        <w:rPr>
+          <w:rFonts w:ascii="NimbusRomNo9L-Regu" w:hAnsi="NimbusRomNo9L-Regu" w:cs="NimbusRomNo9L-Regu"/>
+          <w:sz w:val="20"/>
+          <w:szCs w:val="20"/>
+          <w:lang w:val="en-GB"/>
+        </w:rPr>
+        <w:t>between users such as the trust level of these relations between users (Chapter</w:t>
+      </w:r>
+    </w:p>
+    <w:p>
+      <w:pPr>
+        <w:autoSpaceDE w:val="0"/>
+        <w:autoSpaceDN w:val="0"/>
+        <w:adjustRightInd w:val="0"/>
+        <w:jc w:val="left"/>
+        <w:rPr>
+          <w:rFonts w:ascii="NimbusRomNo9L-Regu" w:hAnsi="NimbusRomNo9L-Regu" w:cs="NimbusRomNo9L-Regu"/>
+          <w:sz w:val="20"/>
+          <w:szCs w:val="20"/>
+          <w:lang w:val="en-GB"/>
+        </w:rPr>
+      </w:pPr>
+      <w:r>
+        <w:rPr>
+          <w:rFonts w:ascii="NimbusRomNo9L-Regu" w:hAnsi="NimbusRomNo9L-Regu" w:cs="NimbusRomNo9L-Regu"/>
+          <w:sz w:val="20"/>
+          <w:szCs w:val="20"/>
+          <w:lang w:val="en-GB"/>
+        </w:rPr>
+        <w:t>20). A RS might utilize this information to recommend items to users that were</w:t>
+      </w:r>
+    </w:p>
+    <w:p>
+      <w:pPr>
+        <w:rPr>
+          <w:rFonts w:ascii="NimbusRomNo9L-Regu" w:hAnsi="NimbusRomNo9L-Regu" w:cs="NimbusRomNo9L-Regu"/>
+          <w:sz w:val="20"/>
+          <w:szCs w:val="20"/>
+          <w:lang w:val="en-GB"/>
+        </w:rPr>
+      </w:pPr>
+      <w:r>
+        <w:rPr>
+          <w:rFonts w:ascii="NimbusRomNo9L-Regu" w:hAnsi="NimbusRomNo9L-Regu" w:cs="NimbusRomNo9L-Regu"/>
+          <w:sz w:val="20"/>
+          <w:szCs w:val="20"/>
+          <w:lang w:val="en-GB"/>
+        </w:rPr>
+        <w:t>preferred by similar or trusted users.</w:t>
+      </w:r>
+    </w:p>
+    <w:p>
+      <w:pPr>
+        <w:rPr>
+          <w:rFonts w:ascii="NimbusRomNo9L-Regu" w:hAnsi="NimbusRomNo9L-Regu" w:cs="NimbusRomNo9L-Regu"/>
+          <w:sz w:val="20"/>
+          <w:szCs w:val="20"/>
+          <w:lang w:val="en-GB"/>
+        </w:rPr>
+      </w:pPr>
+    </w:p>
+    <w:p>
+      <w:pPr>
+        <w:autoSpaceDE w:val="0"/>
+        <w:autoSpaceDN w:val="0"/>
+        <w:adjustRightInd w:val="0"/>
+        <w:jc w:val="left"/>
+        <w:rPr>
+          <w:rFonts w:ascii="NimbusRomNo9L-Regu" w:hAnsi="NimbusRomNo9L-Regu" w:cs="NimbusRomNo9L-Regu"/>
+          <w:sz w:val="20"/>
+          <w:szCs w:val="20"/>
+          <w:lang w:val="en-GB"/>
+        </w:rPr>
+      </w:pPr>
+      <w:r>
+        <w:rPr>
+          <w:rFonts w:ascii="NimbusRomNo9L-Regu" w:hAnsi="NimbusRomNo9L-Regu" w:cs="NimbusRomNo9L-Regu"/>
+          <w:sz w:val="20"/>
+          <w:szCs w:val="20"/>
+          <w:lang w:val="en-GB"/>
+        </w:rPr>
+        <w:t>In fact, ratings are the most popular form of transaction data that a RS collects.</w:t>
+      </w:r>
+    </w:p>
+    <w:p>
+      <w:pPr>
+        <w:autoSpaceDE w:val="0"/>
+        <w:autoSpaceDN w:val="0"/>
+        <w:adjustRightInd w:val="0"/>
+        <w:jc w:val="left"/>
+        <w:rPr>
+          <w:rFonts w:ascii="NimbusRomNo9L-Regu" w:hAnsi="NimbusRomNo9L-Regu" w:cs="NimbusRomNo9L-Regu"/>
+          <w:sz w:val="20"/>
+          <w:szCs w:val="20"/>
+          <w:lang w:val="en-GB"/>
+        </w:rPr>
+      </w:pPr>
+      <w:r>
+        <w:rPr>
+          <w:rFonts w:ascii="NimbusRomNo9L-Regu" w:hAnsi="NimbusRomNo9L-Regu" w:cs="NimbusRomNo9L-Regu"/>
+          <w:sz w:val="20"/>
+          <w:szCs w:val="20"/>
+          <w:lang w:val="en-GB"/>
+        </w:rPr>
+        <w:t>These ratings may be collected explicitly or implicitly. In the explicit collection of</w:t>
+      </w:r>
+    </w:p>
+    <w:p>
+      <w:pPr>
+        <w:autoSpaceDE w:val="0"/>
+        <w:autoSpaceDN w:val="0"/>
+        <w:adjustRightInd w:val="0"/>
+        <w:jc w:val="left"/>
+        <w:rPr>
+          <w:rFonts w:ascii="NimbusRomNo9L-Regu" w:hAnsi="NimbusRomNo9L-Regu" w:cs="NimbusRomNo9L-Regu"/>
+          <w:sz w:val="20"/>
+          <w:szCs w:val="20"/>
+          <w:lang w:val="en-GB"/>
+        </w:rPr>
+      </w:pPr>
+      <w:r>
+        <w:rPr>
+          <w:rFonts w:ascii="NimbusRomNo9L-Regu" w:hAnsi="NimbusRomNo9L-Regu" w:cs="NimbusRomNo9L-Regu"/>
+          <w:sz w:val="20"/>
+          <w:szCs w:val="20"/>
+          <w:lang w:val="en-GB"/>
+        </w:rPr>
+        <w:t>ratings, the user is asked to provide her opinion about an item on a rating scale.</w:t>
+      </w:r>
+    </w:p>
+    <w:p>
+      <w:pPr>
+        <w:autoSpaceDE w:val="0"/>
+        <w:autoSpaceDN w:val="0"/>
+        <w:adjustRightInd w:val="0"/>
+        <w:jc w:val="left"/>
+        <w:rPr>
+          <w:rFonts w:ascii="NimbusRomNo9L-Regu" w:hAnsi="NimbusRomNo9L-Regu" w:cs="NimbusRomNo9L-Regu"/>
+          <w:sz w:val="20"/>
+          <w:szCs w:val="20"/>
+          <w:lang w:val="en-GB"/>
+        </w:rPr>
+      </w:pPr>
+      <w:r>
+        <w:rPr>
+          <w:rFonts w:ascii="NimbusRomNo9L-Regu" w:hAnsi="NimbusRomNo9L-Regu" w:cs="NimbusRomNo9L-Regu"/>
+          <w:sz w:val="20"/>
+          <w:szCs w:val="20"/>
+          <w:lang w:val="en-GB"/>
+        </w:rPr>
+        <w:t>According to [93], ratings can take on a variety of forms:</w:t>
+      </w:r>
+    </w:p>
+    <w:p>
+      <w:pPr>
+        <w:autoSpaceDE w:val="0"/>
+        <w:autoSpaceDN w:val="0"/>
+        <w:adjustRightInd w:val="0"/>
+        <w:jc w:val="left"/>
+        <w:rPr>
+          <w:rFonts w:ascii="NimbusRomNo9L-Regu" w:hAnsi="NimbusRomNo9L-Regu" w:cs="NimbusRomNo9L-Regu"/>
+          <w:sz w:val="20"/>
+          <w:szCs w:val="20"/>
+          <w:lang w:val="en-GB"/>
+        </w:rPr>
+      </w:pPr>
+      <w:r>
+        <w:rPr>
+          <w:rFonts w:ascii="CMSY10" w:eastAsia="CMSY10" w:hAnsi="NimbusRomNo9L-Regu" w:cs="CMSY10" w:hint="eastAsia"/>
+          <w:i/>
+          <w:iCs/>
+          <w:sz w:val="20"/>
+          <w:szCs w:val="20"/>
+          <w:lang w:val="en-GB"/>
+        </w:rPr>
+        <w:t>•</w:t>
+      </w:r>
+      <w:r>
+        <w:rPr>
+          <w:rFonts w:ascii="CMSY10" w:eastAsia="CMSY10" w:hAnsi="NimbusRomNo9L-Regu" w:cs="CMSY10"/>
+          <w:i/>
+          <w:iCs/>
+          <w:sz w:val="20"/>
+          <w:szCs w:val="20"/>
+          <w:lang w:val="en-GB"/>
+        </w:rPr>
+        <w:t xml:space="preserve"> </w:t>
+      </w:r>
+      <w:r>
+        <w:rPr>
+          <w:rFonts w:ascii="NimbusRomNo9L-Regu" w:hAnsi="NimbusRomNo9L-Regu" w:cs="NimbusRomNo9L-Regu"/>
+          <w:sz w:val="20"/>
+          <w:szCs w:val="20"/>
+          <w:lang w:val="en-GB"/>
+        </w:rPr>
+        <w:t>Numerical ratings such as the 1-5 stars provided in the book recommender associated</w:t>
+      </w:r>
+    </w:p>
+    <w:p>
+      <w:pPr>
+        <w:autoSpaceDE w:val="0"/>
+        <w:autoSpaceDN w:val="0"/>
+        <w:adjustRightInd w:val="0"/>
+        <w:jc w:val="left"/>
+        <w:rPr>
+          <w:rFonts w:ascii="NimbusRomNo9L-Regu" w:hAnsi="NimbusRomNo9L-Regu" w:cs="NimbusRomNo9L-Regu"/>
+          <w:sz w:val="20"/>
+          <w:szCs w:val="20"/>
+          <w:lang w:val="en-GB"/>
+        </w:rPr>
+      </w:pPr>
+      <w:r>
+        <w:rPr>
+          <w:rFonts w:ascii="NimbusRomNo9L-Regu" w:hAnsi="NimbusRomNo9L-Regu" w:cs="NimbusRomNo9L-Regu"/>
+          <w:sz w:val="20"/>
+          <w:szCs w:val="20"/>
+          <w:lang w:val="en-GB"/>
+        </w:rPr>
+        <w:t>with Amazon.com.</w:t>
+      </w:r>
+    </w:p>
+    <w:p>
+      <w:pPr>
+        <w:autoSpaceDE w:val="0"/>
+        <w:autoSpaceDN w:val="0"/>
+        <w:adjustRightInd w:val="0"/>
+        <w:jc w:val="left"/>
+        <w:rPr>
+          <w:rFonts w:ascii="NimbusRomNo9L-Regu" w:hAnsi="NimbusRomNo9L-Regu" w:cs="NimbusRomNo9L-Regu"/>
+          <w:sz w:val="20"/>
+          <w:szCs w:val="20"/>
+          <w:lang w:val="en-GB"/>
+        </w:rPr>
+      </w:pPr>
+      <w:r>
+        <w:rPr>
+          <w:rFonts w:ascii="CMSY10" w:eastAsia="CMSY10" w:hAnsi="NimbusRomNo9L-Regu" w:cs="CMSY10" w:hint="eastAsia"/>
+          <w:i/>
+          <w:iCs/>
+          <w:sz w:val="20"/>
+          <w:szCs w:val="20"/>
+          <w:lang w:val="en-GB"/>
+        </w:rPr>
+        <w:t>•</w:t>
+      </w:r>
+      <w:r>
+        <w:rPr>
+          <w:rFonts w:ascii="CMSY10" w:eastAsia="CMSY10" w:hAnsi="NimbusRomNo9L-Regu" w:cs="CMSY10"/>
+          <w:i/>
+          <w:iCs/>
+          <w:sz w:val="20"/>
+          <w:szCs w:val="20"/>
+          <w:lang w:val="en-GB"/>
+        </w:rPr>
+        <w:t xml:space="preserve"> </w:t>
+      </w:r>
+      <w:r>
+        <w:rPr>
+          <w:rFonts w:ascii="NimbusRomNo9L-Regu" w:hAnsi="NimbusRomNo9L-Regu" w:cs="NimbusRomNo9L-Regu"/>
+          <w:sz w:val="20"/>
+          <w:szCs w:val="20"/>
+          <w:lang w:val="en-GB"/>
+        </w:rPr>
+        <w:t>Ordinal ratings, such as “strongly agree, agree, neutral, disagree, strongly disagree”</w:t>
+      </w:r>
+    </w:p>
+    <w:p>
+      <w:pPr>
+        <w:autoSpaceDE w:val="0"/>
+        <w:autoSpaceDN w:val="0"/>
+        <w:adjustRightInd w:val="0"/>
+        <w:jc w:val="left"/>
+        <w:rPr>
+          <w:rFonts w:ascii="NimbusRomNo9L-Regu" w:hAnsi="NimbusRomNo9L-Regu" w:cs="NimbusRomNo9L-Regu"/>
+          <w:sz w:val="20"/>
+          <w:szCs w:val="20"/>
+          <w:lang w:val="en-GB"/>
+        </w:rPr>
+      </w:pPr>
+      <w:r>
+        <w:rPr>
+          <w:rFonts w:ascii="NimbusRomNo9L-Regu" w:hAnsi="NimbusRomNo9L-Regu" w:cs="NimbusRomNo9L-Regu"/>
+          <w:sz w:val="20"/>
+          <w:szCs w:val="20"/>
+          <w:lang w:val="en-GB"/>
+        </w:rPr>
+        <w:t>where the user is asked to select the term that best indicates her opinion</w:t>
+      </w:r>
+    </w:p>
+    <w:p>
+      <w:pPr>
+        <w:autoSpaceDE w:val="0"/>
+        <w:autoSpaceDN w:val="0"/>
+        <w:adjustRightInd w:val="0"/>
+        <w:jc w:val="left"/>
+        <w:rPr>
+          <w:rFonts w:ascii="NimbusRomNo9L-Regu" w:hAnsi="NimbusRomNo9L-Regu" w:cs="NimbusRomNo9L-Regu"/>
+          <w:sz w:val="20"/>
+          <w:szCs w:val="20"/>
+          <w:lang w:val="en-GB"/>
+        </w:rPr>
+      </w:pPr>
+      <w:r>
+        <w:rPr>
+          <w:rFonts w:ascii="NimbusRomNo9L-Regu" w:hAnsi="NimbusRomNo9L-Regu" w:cs="NimbusRomNo9L-Regu"/>
+          <w:sz w:val="20"/>
+          <w:szCs w:val="20"/>
+          <w:lang w:val="en-GB"/>
+        </w:rPr>
+        <w:t>regarding an item (usually via questionnaire).</w:t>
+      </w:r>
+    </w:p>
+    <w:p>
+      <w:pPr>
+        <w:autoSpaceDE w:val="0"/>
+        <w:autoSpaceDN w:val="0"/>
+        <w:adjustRightInd w:val="0"/>
+        <w:jc w:val="left"/>
+        <w:rPr>
+          <w:rFonts w:ascii="NimbusRomNo9L-Regu" w:hAnsi="NimbusRomNo9L-Regu" w:cs="NimbusRomNo9L-Regu"/>
+          <w:sz w:val="20"/>
+          <w:szCs w:val="20"/>
+          <w:lang w:val="en-GB"/>
+        </w:rPr>
+      </w:pPr>
+      <w:r>
+        <w:rPr>
+          <w:rFonts w:ascii="CMSY10" w:eastAsia="CMSY10" w:hAnsi="NimbusRomNo9L-Regu" w:cs="CMSY10" w:hint="eastAsia"/>
+          <w:i/>
+          <w:iCs/>
+          <w:sz w:val="20"/>
+          <w:szCs w:val="20"/>
+          <w:lang w:val="en-GB"/>
+        </w:rPr>
+        <w:t>•</w:t>
+      </w:r>
+      <w:r>
+        <w:rPr>
+          <w:rFonts w:ascii="CMSY10" w:eastAsia="CMSY10" w:hAnsi="NimbusRomNo9L-Regu" w:cs="CMSY10"/>
+          <w:i/>
+          <w:iCs/>
+          <w:sz w:val="20"/>
+          <w:szCs w:val="20"/>
+          <w:lang w:val="en-GB"/>
+        </w:rPr>
+        <w:t xml:space="preserve"> </w:t>
+      </w:r>
+      <w:r>
+        <w:rPr>
+          <w:rFonts w:ascii="NimbusRomNo9L-Regu" w:hAnsi="NimbusRomNo9L-Regu" w:cs="NimbusRomNo9L-Regu"/>
+          <w:sz w:val="20"/>
+          <w:szCs w:val="20"/>
+          <w:lang w:val="en-GB"/>
+        </w:rPr>
+        <w:t>Binary ratings that model choices in which the user is simply asked to decide if</w:t>
+      </w:r>
+    </w:p>
+    <w:p>
+      <w:pPr>
+        <w:autoSpaceDE w:val="0"/>
+        <w:autoSpaceDN w:val="0"/>
+        <w:adjustRightInd w:val="0"/>
+        <w:jc w:val="left"/>
+        <w:rPr>
+          <w:rFonts w:ascii="NimbusRomNo9L-Regu" w:hAnsi="NimbusRomNo9L-Regu" w:cs="NimbusRomNo9L-Regu"/>
+          <w:sz w:val="20"/>
+          <w:szCs w:val="20"/>
+          <w:lang w:val="en-GB"/>
+        </w:rPr>
+      </w:pPr>
+      <w:r>
+        <w:rPr>
+          <w:rFonts w:ascii="NimbusRomNo9L-Regu" w:hAnsi="NimbusRomNo9L-Regu" w:cs="NimbusRomNo9L-Regu"/>
+          <w:sz w:val="20"/>
+          <w:szCs w:val="20"/>
+          <w:lang w:val="en-GB"/>
+        </w:rPr>
+        <w:t>a certain item is good or bad.</w:t>
+      </w:r>
+    </w:p>
+    <w:p>
+      <w:pPr>
+        <w:autoSpaceDE w:val="0"/>
+        <w:autoSpaceDN w:val="0"/>
+        <w:adjustRightInd w:val="0"/>
+        <w:jc w:val="left"/>
+        <w:rPr>
+          <w:rFonts w:ascii="NimbusRomNo9L-Regu" w:hAnsi="NimbusRomNo9L-Regu" w:cs="NimbusRomNo9L-Regu"/>
+          <w:sz w:val="20"/>
+          <w:szCs w:val="20"/>
+          <w:lang w:val="en-GB"/>
+        </w:rPr>
+      </w:pPr>
+      <w:r>
+        <w:rPr>
+          <w:rFonts w:ascii="CMSY10" w:eastAsia="CMSY10" w:hAnsi="NimbusRomNo9L-Regu" w:cs="CMSY10" w:hint="eastAsia"/>
+          <w:i/>
+          <w:iCs/>
+          <w:sz w:val="20"/>
+          <w:szCs w:val="20"/>
+          <w:lang w:val="en-GB"/>
+        </w:rPr>
+        <w:t>•</w:t>
+      </w:r>
+      <w:r>
+        <w:rPr>
+          <w:rFonts w:ascii="CMSY10" w:eastAsia="CMSY10" w:hAnsi="NimbusRomNo9L-Regu" w:cs="CMSY10"/>
+          <w:i/>
+          <w:iCs/>
+          <w:sz w:val="20"/>
+          <w:szCs w:val="20"/>
+          <w:lang w:val="en-GB"/>
+        </w:rPr>
+        <w:t xml:space="preserve"> </w:t>
+      </w:r>
+      <w:r>
+        <w:rPr>
+          <w:rFonts w:ascii="NimbusRomNo9L-Regu" w:hAnsi="NimbusRomNo9L-Regu" w:cs="NimbusRomNo9L-Regu"/>
+          <w:sz w:val="20"/>
+          <w:szCs w:val="20"/>
+          <w:lang w:val="en-GB"/>
+        </w:rPr>
+        <w:t>Unary ratings can indicate that a user has observed or purchased an item, or</w:t>
+      </w:r>
+    </w:p>
+    <w:p>
+      <w:pPr>
+        <w:autoSpaceDE w:val="0"/>
+        <w:autoSpaceDN w:val="0"/>
+        <w:adjustRightInd w:val="0"/>
+        <w:jc w:val="left"/>
+        <w:rPr>
+          <w:rFonts w:ascii="NimbusRomNo9L-Regu" w:hAnsi="NimbusRomNo9L-Regu" w:cs="NimbusRomNo9L-Regu"/>
+          <w:sz w:val="20"/>
+          <w:szCs w:val="20"/>
+          <w:lang w:val="en-GB"/>
+        </w:rPr>
+      </w:pPr>
+      <w:r>
+        <w:rPr>
+          <w:rFonts w:ascii="NimbusRomNo9L-Regu" w:hAnsi="NimbusRomNo9L-Regu" w:cs="NimbusRomNo9L-Regu"/>
+          <w:sz w:val="20"/>
+          <w:szCs w:val="20"/>
+          <w:lang w:val="en-GB"/>
+        </w:rPr>
+        <w:t>otherwise rated the item positively. In such cases, the absence of a rating indicates</w:t>
+      </w:r>
+    </w:p>
+    <w:p>
+      <w:pPr>
+        <w:autoSpaceDE w:val="0"/>
+        <w:autoSpaceDN w:val="0"/>
+        <w:adjustRightInd w:val="0"/>
+        <w:jc w:val="left"/>
+        <w:rPr>
+          <w:rFonts w:ascii="NimbusRomNo9L-Regu" w:hAnsi="NimbusRomNo9L-Regu" w:cs="NimbusRomNo9L-Regu"/>
+          <w:sz w:val="20"/>
+          <w:szCs w:val="20"/>
+          <w:lang w:val="en-GB"/>
+        </w:rPr>
+      </w:pPr>
+      <w:r>
+        <w:rPr>
+          <w:rFonts w:ascii="NimbusRomNo9L-Regu" w:hAnsi="NimbusRomNo9L-Regu" w:cs="NimbusRomNo9L-Regu"/>
+          <w:sz w:val="20"/>
+          <w:szCs w:val="20"/>
+          <w:lang w:val="en-GB"/>
+        </w:rPr>
+        <w:t>that we have no information relating the user to the item (perhaps she purchased</w:t>
+      </w:r>
+    </w:p>
+    <w:p>
+      <w:pPr>
+        <w:autoSpaceDE w:val="0"/>
+        <w:autoSpaceDN w:val="0"/>
+        <w:adjustRightInd w:val="0"/>
+        <w:jc w:val="left"/>
+        <w:rPr>
+          <w:rFonts w:ascii="NimbusRomNo9L-Regu" w:hAnsi="NimbusRomNo9L-Regu" w:cs="NimbusRomNo9L-Regu"/>
+          <w:sz w:val="20"/>
+          <w:szCs w:val="20"/>
+          <w:lang w:val="en-GB"/>
+        </w:rPr>
+      </w:pPr>
+      <w:r>
+        <w:rPr>
+          <w:rFonts w:ascii="NimbusRomNo9L-Regu" w:hAnsi="NimbusRomNo9L-Regu" w:cs="NimbusRomNo9L-Regu"/>
+          <w:sz w:val="20"/>
+          <w:szCs w:val="20"/>
+          <w:lang w:val="en-GB"/>
+        </w:rPr>
+        <w:t>the item somewhere else).</w:t>
+      </w:r>
+    </w:p>
+    <w:p>
+      <w:pPr>
+        <w:autoSpaceDE w:val="0"/>
+        <w:autoSpaceDN w:val="0"/>
+        <w:adjustRightInd w:val="0"/>
+        <w:jc w:val="left"/>
+        <w:rPr>
+          <w:rFonts w:ascii="NimbusRomNo9L-Regu" w:hAnsi="NimbusRomNo9L-Regu" w:cs="NimbusRomNo9L-Regu"/>
+          <w:sz w:val="20"/>
+          <w:szCs w:val="20"/>
+          <w:lang w:val="en-GB"/>
+        </w:rPr>
+      </w:pPr>
+      <w:r>
+        <w:rPr>
+          <w:rFonts w:ascii="NimbusRomNo9L-Regu" w:hAnsi="NimbusRomNo9L-Regu" w:cs="NimbusRomNo9L-Regu"/>
+          <w:sz w:val="20"/>
+          <w:szCs w:val="20"/>
+          <w:lang w:val="en-GB"/>
+        </w:rPr>
+        <w:t>Another form of user evaluation consists of tags associated by the user with the</w:t>
+      </w:r>
+    </w:p>
+    <w:p>
+      <w:pPr>
+        <w:rPr>
+          <w:rFonts w:ascii="NimbusRomNo9L-Regu" w:hAnsi="NimbusRomNo9L-Regu" w:cs="NimbusRomNo9L-Regu"/>
+          <w:sz w:val="20"/>
+          <w:szCs w:val="20"/>
+        </w:rPr>
+      </w:pPr>
+      <w:r>
+        <w:rPr>
+          <w:rFonts w:ascii="NimbusRomNo9L-Regu" w:hAnsi="NimbusRomNo9L-Regu" w:cs="NimbusRomNo9L-Regu"/>
+          <w:sz w:val="20"/>
+          <w:szCs w:val="20"/>
+        </w:rPr>
+        <w:t>items the system presents</w:t>
+      </w:r>
+    </w:p>
+    <w:p>
+      <w:pPr>
+        <w:rPr>
+          <w:rFonts w:ascii="NimbusRomNo9L-Regu" w:hAnsi="NimbusRomNo9L-Regu" w:cs="NimbusRomNo9L-Regu"/>
+          <w:sz w:val="20"/>
+          <w:szCs w:val="20"/>
+        </w:rPr>
+      </w:pPr>
+    </w:p>
+    <w:p>
+      <w:pPr>
+        <w:autoSpaceDE w:val="0"/>
+        <w:autoSpaceDN w:val="0"/>
+        <w:adjustRightInd w:val="0"/>
+        <w:jc w:val="left"/>
+        <w:rPr>
+          <w:rFonts w:ascii="NimbusRomNo9L-Regu" w:hAnsi="NimbusRomNo9L-Regu" w:cs="NimbusRomNo9L-Regu"/>
+          <w:sz w:val="20"/>
+          <w:szCs w:val="20"/>
+          <w:lang w:val="en-GB"/>
+        </w:rPr>
+      </w:pPr>
+      <w:r>
+        <w:rPr>
+          <w:rFonts w:ascii="NimbusRomNo9L-Regu" w:hAnsi="NimbusRomNo9L-Regu" w:cs="NimbusRomNo9L-Regu"/>
+          <w:sz w:val="20"/>
+          <w:szCs w:val="20"/>
+          <w:lang w:val="en-GB"/>
+        </w:rPr>
+        <w:t>Amazon.com she will be provided with a long list of books. In return, the user may</w:t>
+      </w:r>
+    </w:p>
+    <w:p>
+      <w:pPr>
+        <w:autoSpaceDE w:val="0"/>
+        <w:autoSpaceDN w:val="0"/>
+        <w:adjustRightInd w:val="0"/>
+        <w:jc w:val="left"/>
+        <w:rPr>
+          <w:rFonts w:ascii="NimbusRomNo9L-Regu" w:hAnsi="NimbusRomNo9L-Regu" w:cs="NimbusRomNo9L-Regu"/>
+          <w:sz w:val="20"/>
+          <w:szCs w:val="20"/>
+        </w:rPr>
+      </w:pPr>
+      <w:r>
+        <w:rPr>
+          <w:rFonts w:ascii="NimbusRomNo9L-Regu" w:hAnsi="NimbusRomNo9L-Regu" w:cs="NimbusRomNo9L-Regu"/>
+          <w:sz w:val="20"/>
+          <w:szCs w:val="20"/>
+          <w:lang w:val="en-GB"/>
+        </w:rPr>
+        <w:t xml:space="preserve">click on a certain book on the list in order to receive additional information. </w:t>
+      </w:r>
+      <w:r>
+        <w:rPr>
+          <w:rFonts w:ascii="NimbusRomNo9L-Regu" w:hAnsi="NimbusRomNo9L-Regu" w:cs="NimbusRomNo9L-Regu"/>
+          <w:sz w:val="20"/>
+          <w:szCs w:val="20"/>
+        </w:rPr>
+        <w:t>At this</w:t>
+      </w:r>
+    </w:p>
+    <w:p>
+      <w:pPr>
+        <w:rPr>
+          <w:rFonts w:ascii="NimbusRomNo9L-Regu" w:hAnsi="NimbusRomNo9L-Regu" w:cs="NimbusRomNo9L-Regu"/>
+          <w:sz w:val="20"/>
+          <w:szCs w:val="20"/>
+          <w:lang w:val="en-GB"/>
+        </w:rPr>
+      </w:pPr>
+      <w:r>
+        <w:rPr>
+          <w:rFonts w:ascii="NimbusRomNo9L-Regu" w:hAnsi="NimbusRomNo9L-Regu" w:cs="NimbusRomNo9L-Regu"/>
+          <w:sz w:val="20"/>
+          <w:szCs w:val="20"/>
+          <w:lang w:val="en-GB"/>
+        </w:rPr>
+        <w:t>point, the system may infer that the user is somewhat interested in that book.</w:t>
+      </w:r>
+    </w:p>
+    <w:p>
+      <w:pPr>
+        <w:rPr>
+          <w:rFonts w:ascii="NimbusRomNo9L-Regu" w:hAnsi="NimbusRomNo9L-Regu" w:cs="NimbusRomNo9L-Regu"/>
+          <w:sz w:val="20"/>
+          <w:szCs w:val="20"/>
+          <w:lang w:val="en-GB"/>
+        </w:rPr>
+      </w:pPr>
+    </w:p>
+    <w:p>
+      <w:pPr>
+        <w:autoSpaceDE w:val="0"/>
+        <w:autoSpaceDN w:val="0"/>
+        <w:adjustRightInd w:val="0"/>
+        <w:jc w:val="left"/>
+        <w:rPr>
+          <w:rFonts w:ascii="NimbusRomNo9L-Regu" w:hAnsi="NimbusRomNo9L-Regu" w:cs="NimbusRomNo9L-Regu"/>
+          <w:sz w:val="20"/>
+          <w:szCs w:val="20"/>
+          <w:lang w:val="en-GB"/>
+        </w:rPr>
+      </w:pPr>
+      <w:r>
+        <w:rPr>
+          <w:rFonts w:ascii="NimbusRomNo9L-Medi" w:hAnsi="NimbusRomNo9L-Medi" w:cs="NimbusRomNo9L-Medi"/>
+          <w:sz w:val="20"/>
+          <w:szCs w:val="20"/>
+          <w:lang w:val="en-GB"/>
+        </w:rPr>
+        <w:t xml:space="preserve">Content-based: </w:t>
+      </w:r>
+      <w:r>
+        <w:rPr>
+          <w:rFonts w:ascii="NimbusRomNo9L-Regu" w:hAnsi="NimbusRomNo9L-Regu" w:cs="NimbusRomNo9L-Regu"/>
+          <w:sz w:val="20"/>
+          <w:szCs w:val="20"/>
+          <w:lang w:val="en-GB"/>
+        </w:rPr>
+        <w:t>The system learns to recommend items that are similar to the</w:t>
+      </w:r>
+    </w:p>
+    <w:p>
+      <w:pPr>
+        <w:autoSpaceDE w:val="0"/>
+        <w:autoSpaceDN w:val="0"/>
+        <w:adjustRightInd w:val="0"/>
+        <w:jc w:val="left"/>
+        <w:rPr>
+          <w:rFonts w:ascii="NimbusRomNo9L-Regu" w:hAnsi="NimbusRomNo9L-Regu" w:cs="NimbusRomNo9L-Regu"/>
+          <w:sz w:val="20"/>
+          <w:szCs w:val="20"/>
+          <w:lang w:val="en-GB"/>
+        </w:rPr>
+      </w:pPr>
+      <w:r>
+        <w:rPr>
+          <w:rFonts w:ascii="NimbusRomNo9L-Regu" w:hAnsi="NimbusRomNo9L-Regu" w:cs="NimbusRomNo9L-Regu"/>
+          <w:sz w:val="20"/>
+          <w:szCs w:val="20"/>
+          <w:lang w:val="en-GB"/>
+        </w:rPr>
+        <w:t>ones that the user liked in the past. The similarity of items is calculated based on the</w:t>
+      </w:r>
+    </w:p>
+    <w:p>
+      <w:pPr>
+        <w:autoSpaceDE w:val="0"/>
+        <w:autoSpaceDN w:val="0"/>
+        <w:adjustRightInd w:val="0"/>
+        <w:jc w:val="left"/>
+        <w:rPr>
+          <w:rFonts w:ascii="NimbusRomNo9L-Regu" w:hAnsi="NimbusRomNo9L-Regu" w:cs="NimbusRomNo9L-Regu"/>
+          <w:sz w:val="20"/>
+          <w:szCs w:val="20"/>
+          <w:lang w:val="en-GB"/>
+        </w:rPr>
+      </w:pPr>
+      <w:r>
+        <w:rPr>
+          <w:rFonts w:ascii="NimbusRomNo9L-Regu" w:hAnsi="NimbusRomNo9L-Regu" w:cs="NimbusRomNo9L-Regu"/>
+          <w:sz w:val="20"/>
+          <w:szCs w:val="20"/>
+          <w:lang w:val="en-GB"/>
+        </w:rPr>
+        <w:t>features associated with the compared items. For example, if a user has positively</w:t>
+      </w:r>
+    </w:p>
+    <w:p>
+      <w:pPr>
+        <w:autoSpaceDE w:val="0"/>
+        <w:autoSpaceDN w:val="0"/>
+        <w:adjustRightInd w:val="0"/>
+        <w:jc w:val="left"/>
+        <w:rPr>
+          <w:rFonts w:ascii="NimbusRomNo9L-Regu" w:hAnsi="NimbusRomNo9L-Regu" w:cs="NimbusRomNo9L-Regu"/>
+          <w:sz w:val="20"/>
+          <w:szCs w:val="20"/>
+          <w:lang w:val="en-GB"/>
+        </w:rPr>
+      </w:pPr>
+      <w:r>
+        <w:rPr>
+          <w:rFonts w:ascii="NimbusRomNo9L-Regu" w:hAnsi="NimbusRomNo9L-Regu" w:cs="NimbusRomNo9L-Regu"/>
+          <w:sz w:val="20"/>
+          <w:szCs w:val="20"/>
+          <w:lang w:val="en-GB"/>
+        </w:rPr>
+        <w:t>rated a movie that belongs to the comedy genre, then the system can learn to recommend</w:t>
+      </w:r>
+    </w:p>
+    <w:p>
+      <w:pPr>
+        <w:rPr>
+          <w:rFonts w:ascii="NimbusRomNo9L-Regu" w:hAnsi="NimbusRomNo9L-Regu" w:cs="NimbusRomNo9L-Regu"/>
+          <w:sz w:val="20"/>
+          <w:szCs w:val="20"/>
+          <w:lang w:val="en-GB"/>
+        </w:rPr>
+      </w:pPr>
+      <w:r>
+        <w:rPr>
+          <w:rFonts w:ascii="NimbusRomNo9L-Regu" w:hAnsi="NimbusRomNo9L-Regu" w:cs="NimbusRomNo9L-Regu"/>
+          <w:sz w:val="20"/>
+          <w:szCs w:val="20"/>
+          <w:lang w:val="en-GB"/>
+        </w:rPr>
+        <w:lastRenderedPageBreak/>
+        <w:t>other movies from this genre.</w:t>
+      </w:r>
+    </w:p>
+    <w:p>
+      <w:pPr>
+        <w:rPr>
+          <w:rFonts w:ascii="NimbusRomNo9L-Regu" w:hAnsi="NimbusRomNo9L-Regu" w:cs="NimbusRomNo9L-Regu"/>
+          <w:sz w:val="20"/>
+          <w:szCs w:val="20"/>
+          <w:lang w:val="en-GB"/>
+        </w:rPr>
+      </w:pPr>
+    </w:p>
+    <w:p>
+      <w:pPr>
+        <w:autoSpaceDE w:val="0"/>
+        <w:autoSpaceDN w:val="0"/>
+        <w:adjustRightInd w:val="0"/>
+        <w:jc w:val="left"/>
+        <w:rPr>
+          <w:rFonts w:ascii="NimbusRomNo9L-Regu" w:hAnsi="NimbusRomNo9L-Regu" w:cs="NimbusRomNo9L-Regu"/>
+          <w:sz w:val="20"/>
+          <w:szCs w:val="20"/>
+          <w:lang w:val="en-GB"/>
+        </w:rPr>
+      </w:pPr>
+      <w:r>
+        <w:rPr>
+          <w:rFonts w:ascii="NimbusRomNo9L-Medi" w:hAnsi="NimbusRomNo9L-Medi" w:cs="NimbusRomNo9L-Medi"/>
+          <w:sz w:val="20"/>
+          <w:szCs w:val="20"/>
+          <w:lang w:val="en-GB"/>
+        </w:rPr>
+        <w:t xml:space="preserve">Collaborative filtering: </w:t>
+      </w:r>
+      <w:r>
+        <w:rPr>
+          <w:rFonts w:ascii="NimbusRomNo9L-Regu" w:hAnsi="NimbusRomNo9L-Regu" w:cs="NimbusRomNo9L-Regu"/>
+          <w:sz w:val="20"/>
+          <w:szCs w:val="20"/>
+          <w:lang w:val="en-GB"/>
+        </w:rPr>
+        <w:t>The simplest and original implementation of this approach</w:t>
+      </w:r>
+    </w:p>
+    <w:p>
+      <w:pPr>
+        <w:autoSpaceDE w:val="0"/>
+        <w:autoSpaceDN w:val="0"/>
+        <w:adjustRightInd w:val="0"/>
+        <w:jc w:val="left"/>
+        <w:rPr>
+          <w:rFonts w:ascii="NimbusRomNo9L-Regu" w:hAnsi="NimbusRomNo9L-Regu" w:cs="NimbusRomNo9L-Regu"/>
+          <w:sz w:val="20"/>
+          <w:szCs w:val="20"/>
+          <w:lang w:val="en-GB"/>
+        </w:rPr>
+      </w:pPr>
+      <w:r>
+        <w:rPr>
+          <w:rFonts w:ascii="NimbusRomNo9L-Regu" w:hAnsi="NimbusRomNo9L-Regu" w:cs="NimbusRomNo9L-Regu"/>
+          <w:sz w:val="20"/>
+          <w:szCs w:val="20"/>
+          <w:lang w:val="en-GB"/>
+        </w:rPr>
+        <w:t>[93] recommends to the active user the items that other users with similar</w:t>
+      </w:r>
+    </w:p>
+    <w:p>
+      <w:pPr>
+        <w:autoSpaceDE w:val="0"/>
+        <w:autoSpaceDN w:val="0"/>
+        <w:adjustRightInd w:val="0"/>
+        <w:jc w:val="left"/>
+        <w:rPr>
+          <w:rFonts w:ascii="NimbusRomNo9L-Regu" w:hAnsi="NimbusRomNo9L-Regu" w:cs="NimbusRomNo9L-Regu"/>
+          <w:sz w:val="20"/>
+          <w:szCs w:val="20"/>
+          <w:lang w:val="en-GB"/>
+        </w:rPr>
+      </w:pPr>
+      <w:r>
+        <w:rPr>
+          <w:rFonts w:ascii="NimbusRomNo9L-Regu" w:hAnsi="NimbusRomNo9L-Regu" w:cs="NimbusRomNo9L-Regu"/>
+          <w:sz w:val="20"/>
+          <w:szCs w:val="20"/>
+          <w:lang w:val="en-GB"/>
+        </w:rPr>
+        <w:t>tastes liked in the past. The similarity in taste of two users is calculated based on</w:t>
+      </w:r>
+    </w:p>
+    <w:p>
+      <w:pPr>
+        <w:autoSpaceDE w:val="0"/>
+        <w:autoSpaceDN w:val="0"/>
+        <w:adjustRightInd w:val="0"/>
+        <w:jc w:val="left"/>
+        <w:rPr>
+          <w:rFonts w:ascii="NimbusRomNo9L-Regu" w:hAnsi="NimbusRomNo9L-Regu" w:cs="NimbusRomNo9L-Regu"/>
+          <w:sz w:val="17"/>
+          <w:szCs w:val="17"/>
+          <w:lang w:val="en-GB"/>
+        </w:rPr>
+      </w:pPr>
+      <w:r>
+        <w:rPr>
+          <w:rFonts w:ascii="NimbusRomNo9L-Regu" w:hAnsi="NimbusRomNo9L-Regu" w:cs="NimbusRomNo9L-Regu"/>
+          <w:sz w:val="17"/>
+          <w:szCs w:val="17"/>
+          <w:lang w:val="en-GB"/>
+        </w:rPr>
+        <w:t>12 Francesco Ricci, Lior Rokach and Bracha Shapira</w:t>
+      </w:r>
+    </w:p>
+    <w:p>
+      <w:pPr>
+        <w:autoSpaceDE w:val="0"/>
+        <w:autoSpaceDN w:val="0"/>
+        <w:adjustRightInd w:val="0"/>
+        <w:jc w:val="left"/>
+        <w:rPr>
+          <w:rFonts w:ascii="NimbusRomNo9L-Regu" w:hAnsi="NimbusRomNo9L-Regu" w:cs="NimbusRomNo9L-Regu"/>
+          <w:sz w:val="20"/>
+          <w:szCs w:val="20"/>
+          <w:lang w:val="en-GB"/>
+        </w:rPr>
+      </w:pPr>
+      <w:r>
+        <w:rPr>
+          <w:rFonts w:ascii="NimbusRomNo9L-Regu" w:hAnsi="NimbusRomNo9L-Regu" w:cs="NimbusRomNo9L-Regu"/>
+          <w:sz w:val="20"/>
+          <w:szCs w:val="20"/>
+          <w:lang w:val="en-GB"/>
+        </w:rPr>
+        <w:t>the similarity in the rating history of the users. This is the reason why [94] refers</w:t>
+      </w:r>
+    </w:p>
+    <w:p>
+      <w:pPr>
+        <w:autoSpaceDE w:val="0"/>
+        <w:autoSpaceDN w:val="0"/>
+        <w:adjustRightInd w:val="0"/>
+        <w:jc w:val="left"/>
+        <w:rPr>
+          <w:rFonts w:ascii="NimbusRomNo9L-Regu" w:hAnsi="NimbusRomNo9L-Regu" w:cs="NimbusRomNo9L-Regu"/>
+          <w:sz w:val="20"/>
+          <w:szCs w:val="20"/>
+        </w:rPr>
+      </w:pPr>
+      <w:r>
+        <w:rPr>
+          <w:rFonts w:ascii="NimbusRomNo9L-Regu" w:hAnsi="NimbusRomNo9L-Regu" w:cs="NimbusRomNo9L-Regu"/>
+          <w:sz w:val="20"/>
+          <w:szCs w:val="20"/>
+          <w:lang w:val="en-GB"/>
+        </w:rPr>
+        <w:t xml:space="preserve">to collaborative filtering as “people-to-people correlation.” </w:t>
+      </w:r>
+      <w:r>
+        <w:rPr>
+          <w:rFonts w:ascii="NimbusRomNo9L-Regu" w:hAnsi="NimbusRomNo9L-Regu" w:cs="NimbusRomNo9L-Regu"/>
+          <w:sz w:val="20"/>
+          <w:szCs w:val="20"/>
+        </w:rPr>
+        <w:t>Collaborative filtering is</w:t>
+      </w:r>
+    </w:p>
+    <w:p>
+      <w:pPr>
+        <w:rPr>
+          <w:lang w:val="en-GB"/>
+        </w:rPr>
         <w:sectPr>
           <w:type w:val="oddPage"/>
           <w:pgSz w:w="11906" w:h="16838" w:code="9"/>
@@ -4048,6 +5696,15 @@
           <w:docGrid w:linePitch="360"/>
         </w:sectPr>
       </w:pPr>
+      <w:r>
+        <w:rPr>
+          <w:rFonts w:ascii="NimbusRomNo9L-Regu" w:hAnsi="NimbusRomNo9L-Regu" w:cs="NimbusRomNo9L-Regu"/>
+          <w:sz w:val="20"/>
+          <w:szCs w:val="20"/>
+          <w:lang w:val="en-GB"/>
+        </w:rPr>
+        <w:t>considered to be the most popular and widely implemented technique in RS.</w:t>
+      </w:r>
     </w:p>
     <w:p>
       <w:pPr>
@@ -4255,8 +5912,8 @@
           <w:lang w:val="en-GB"/>
         </w:rPr>
       </w:pPr>
-      <w:bookmarkStart w:id="64" w:name="_Ref141678719"/>
-      <w:bookmarkStart w:id="65" w:name="_Ref143922454"/>
+      <w:bookmarkStart w:id="64" w:name="_Ref143922454"/>
+      <w:bookmarkStart w:id="65" w:name="_Ref141678719"/>
       <w:r>
         <w:rPr>
           <w:highlight w:val="yellow"/>
@@ -4293,7 +5950,7 @@
         </w:rPr>
         <w:t>K.N. Platanioitis, C.S. Regazzoni (eds.), “Special Issue in Visual-centric Surveillance Networks and Services”, IEEE Signal Processing Magazine, 22(2), Marzo 2005.</w:t>
       </w:r>
-      <w:bookmarkEnd w:id="65"/>
+      <w:bookmarkEnd w:id="64"/>
     </w:p>
     <w:p>
       <w:pPr>
@@ -4333,7 +5990,7 @@
         </w:rPr>
       </w:pPr>
       <w:bookmarkStart w:id="67" w:name="_Ref143937268"/>
-      <w:bookmarkEnd w:id="64"/>
+      <w:bookmarkEnd w:id="65"/>
       <w:r>
         <w:rPr>
           <w:highlight w:val="yellow"/>
@@ -5439,7 +7096,7 @@
         <w:rStyle w:val="Nmerodepgina"/>
         <w:noProof/>
       </w:rPr>
-      <w:t>- 1 -</w:t>
+      <w:t>13</w:t>
     </w:r>
     <w:r>
       <w:rPr>
@@ -5977,7 +7634,7 @@
       </w:rPr>
     </w:lvl>
   </w:abstractNum>
-  <w:abstractNum w:abstractNumId="5" w15:restartNumberingAfterBreak="0">
+  <w:abstractNum w:abstractNumId="4" w15:restartNumberingAfterBreak="0">
     <w:nsid w:val="12BA2B29"/>
     <w:multiLevelType w:val="hybridMultilevel"/>
     <w:tmpl w:val="22EAD61E"/>
@@ -6096,7 +7753,7 @@
       </w:pPr>
     </w:lvl>
   </w:abstractNum>
-  <w:abstractNum w:abstractNumId="6" w15:restartNumberingAfterBreak="0">
+  <w:abstractNum w:abstractNumId="5" w15:restartNumberingAfterBreak="0">
     <w:nsid w:val="18ED6A8D"/>
     <w:multiLevelType w:val="multilevel"/>
     <w:tmpl w:val="DD1409EE"/>
@@ -6236,7 +7893,7 @@
       </w:rPr>
     </w:lvl>
   </w:abstractNum>
-  <w:abstractNum w:abstractNumId="7" w15:restartNumberingAfterBreak="0">
+  <w:abstractNum w:abstractNumId="6" w15:restartNumberingAfterBreak="0">
     <w:nsid w:val="2BE653D5"/>
     <w:multiLevelType w:val="multilevel"/>
     <w:tmpl w:val="7CE605BC"/>
@@ -6367,7 +8024,7 @@
       </w:rPr>
     </w:lvl>
   </w:abstractNum>
-  <w:abstractNum w:abstractNumId="8" w15:restartNumberingAfterBreak="0">
+  <w:abstractNum w:abstractNumId="7" w15:restartNumberingAfterBreak="0">
     <w:nsid w:val="301E3971"/>
     <w:multiLevelType w:val="multilevel"/>
     <w:tmpl w:val="E9B43930"/>
@@ -6505,6 +8162,118 @@
       </w:pPr>
       <w:rPr>
         <w:rFonts w:ascii="Symbol" w:hAnsi="Symbol" w:hint="default"/>
+      </w:rPr>
+    </w:lvl>
+  </w:abstractNum>
+  <w:abstractNum w:abstractNumId="8" w15:restartNumberingAfterBreak="0">
+    <w:nsid w:val="33004E93"/>
+    <w:multiLevelType w:val="hybridMultilevel"/>
+    <w:tmpl w:val="FC169700"/>
+    <w:lvl w:ilvl="0" w:tplc="73BC8516">
+      <w:numFmt w:val="bullet"/>
+      <w:lvlText w:val="-"/>
+      <w:lvlJc w:val="left"/>
+      <w:pPr>
+        <w:ind w:left="720" w:hanging="360"/>
+      </w:pPr>
+      <w:rPr>
+        <w:rFonts w:ascii="Times New Roman" w:eastAsia="Times New Roman" w:hAnsi="Times New Roman" w:cs="Times New Roman" w:hint="default"/>
+      </w:rPr>
+    </w:lvl>
+    <w:lvl w:ilvl="1" w:tplc="0C0A0003" w:tentative="1">
+      <w:start w:val="1"/>
+      <w:numFmt w:val="bullet"/>
+      <w:lvlText w:val="o"/>
+      <w:lvlJc w:val="left"/>
+      <w:pPr>
+        <w:ind w:left="1440" w:hanging="360"/>
+      </w:pPr>
+      <w:rPr>
+        <w:rFonts w:ascii="Courier New" w:hAnsi="Courier New" w:cs="Courier New" w:hint="default"/>
+      </w:rPr>
+    </w:lvl>
+    <w:lvl w:ilvl="2" w:tplc="0C0A0005" w:tentative="1">
+      <w:start w:val="1"/>
+      <w:numFmt w:val="bullet"/>
+      <w:lvlText w:val=""/>
+      <w:lvlJc w:val="left"/>
+      <w:pPr>
+        <w:ind w:left="2160" w:hanging="360"/>
+      </w:pPr>
+      <w:rPr>
+        <w:rFonts w:ascii="Wingdings" w:hAnsi="Wingdings" w:hint="default"/>
+      </w:rPr>
+    </w:lvl>
+    <w:lvl w:ilvl="3" w:tplc="0C0A0001" w:tentative="1">
+      <w:start w:val="1"/>
+      <w:numFmt w:val="bullet"/>
+      <w:lvlText w:val=""/>
+      <w:lvlJc w:val="left"/>
+      <w:pPr>
+        <w:ind w:left="2880" w:hanging="360"/>
+      </w:pPr>
+      <w:rPr>
+        <w:rFonts w:ascii="Symbol" w:hAnsi="Symbol" w:hint="default"/>
+      </w:rPr>
+    </w:lvl>
+    <w:lvl w:ilvl="4" w:tplc="0C0A0003" w:tentative="1">
+      <w:start w:val="1"/>
+      <w:numFmt w:val="bullet"/>
+      <w:lvlText w:val="o"/>
+      <w:lvlJc w:val="left"/>
+      <w:pPr>
+        <w:ind w:left="3600" w:hanging="360"/>
+      </w:pPr>
+      <w:rPr>
+        <w:rFonts w:ascii="Courier New" w:hAnsi="Courier New" w:cs="Courier New" w:hint="default"/>
+      </w:rPr>
+    </w:lvl>
+    <w:lvl w:ilvl="5" w:tplc="0C0A0005" w:tentative="1">
+      <w:start w:val="1"/>
+      <w:numFmt w:val="bullet"/>
+      <w:lvlText w:val=""/>
+      <w:lvlJc w:val="left"/>
+      <w:pPr>
+        <w:ind w:left="4320" w:hanging="360"/>
+      </w:pPr>
+      <w:rPr>
+        <w:rFonts w:ascii="Wingdings" w:hAnsi="Wingdings" w:hint="default"/>
+      </w:rPr>
+    </w:lvl>
+    <w:lvl w:ilvl="6" w:tplc="0C0A0001" w:tentative="1">
+      <w:start w:val="1"/>
+      <w:numFmt w:val="bullet"/>
+      <w:lvlText w:val=""/>
+      <w:lvlJc w:val="left"/>
+      <w:pPr>
+        <w:ind w:left="5040" w:hanging="360"/>
+      </w:pPr>
+      <w:rPr>
+        <w:rFonts w:ascii="Symbol" w:hAnsi="Symbol" w:hint="default"/>
+      </w:rPr>
+    </w:lvl>
+    <w:lvl w:ilvl="7" w:tplc="0C0A0003" w:tentative="1">
+      <w:start w:val="1"/>
+      <w:numFmt w:val="bullet"/>
+      <w:lvlText w:val="o"/>
+      <w:lvlJc w:val="left"/>
+      <w:pPr>
+        <w:ind w:left="5760" w:hanging="360"/>
+      </w:pPr>
+      <w:rPr>
+        <w:rFonts w:ascii="Courier New" w:hAnsi="Courier New" w:cs="Courier New" w:hint="default"/>
+      </w:rPr>
+    </w:lvl>
+    <w:lvl w:ilvl="8" w:tplc="0C0A0005" w:tentative="1">
+      <w:start w:val="1"/>
+      <w:numFmt w:val="bullet"/>
+      <w:lvlText w:val=""/>
+      <w:lvlJc w:val="left"/>
+      <w:pPr>
+        <w:ind w:left="6480" w:hanging="360"/>
+      </w:pPr>
+      <w:rPr>
+        <w:rFonts w:ascii="Wingdings" w:hAnsi="Wingdings" w:hint="default"/>
       </w:rPr>
     </w:lvl>
   </w:abstractNum>
@@ -6592,7 +8361,7 @@
     <w:nsid w:val="64125972"/>
     <w:multiLevelType w:val="hybridMultilevel"/>
     <w:tmpl w:val="7B700040"/>
-    <w:lvl w:ilvl="0">
+    <w:lvl w:ilvl="0" w:tplc="0FAE0878">
       <w:start w:val="1"/>
       <w:numFmt w:val="bullet"/>
       <w:lvlText w:val=""/>
@@ -6607,7 +8376,7 @@
         <w:rFonts w:ascii="Symbol" w:hAnsi="Symbol" w:hint="default"/>
       </w:rPr>
     </w:lvl>
-    <w:lvl w:ilvl="1" w:tentative="1">
+    <w:lvl w:ilvl="1" w:tplc="66240796" w:tentative="1">
       <w:start w:val="1"/>
       <w:numFmt w:val="bullet"/>
       <w:lvlText w:val="o"/>
@@ -6622,7 +8391,7 @@
         <w:rFonts w:ascii="Courier New" w:hAnsi="Courier New" w:hint="default"/>
       </w:rPr>
     </w:lvl>
-    <w:lvl w:ilvl="2" w:tentative="1">
+    <w:lvl w:ilvl="2" w:tplc="7652AFC8" w:tentative="1">
       <w:start w:val="1"/>
       <w:numFmt w:val="bullet"/>
       <w:lvlText w:val=""/>
@@ -6637,7 +8406,7 @@
         <w:rFonts w:ascii="Wingdings" w:hAnsi="Wingdings" w:hint="default"/>
       </w:rPr>
     </w:lvl>
-    <w:lvl w:ilvl="3" w:tentative="1">
+    <w:lvl w:ilvl="3" w:tplc="021C5E48" w:tentative="1">
       <w:start w:val="1"/>
       <w:numFmt w:val="bullet"/>
       <w:lvlText w:val=""/>
@@ -6652,7 +8421,7 @@
         <w:rFonts w:ascii="Symbol" w:hAnsi="Symbol" w:hint="default"/>
       </w:rPr>
     </w:lvl>
-    <w:lvl w:ilvl="4" w:tentative="1">
+    <w:lvl w:ilvl="4" w:tplc="8EEECDDE" w:tentative="1">
       <w:start w:val="1"/>
       <w:numFmt w:val="bullet"/>
       <w:lvlText w:val="o"/>
@@ -6667,7 +8436,7 @@
         <w:rFonts w:ascii="Courier New" w:hAnsi="Courier New" w:hint="default"/>
       </w:rPr>
     </w:lvl>
-    <w:lvl w:ilvl="5" w:tentative="1">
+    <w:lvl w:ilvl="5" w:tplc="74E6201A" w:tentative="1">
       <w:start w:val="1"/>
       <w:numFmt w:val="bullet"/>
       <w:lvlText w:val=""/>
@@ -6682,7 +8451,7 @@
         <w:rFonts w:ascii="Wingdings" w:hAnsi="Wingdings" w:hint="default"/>
       </w:rPr>
     </w:lvl>
-    <w:lvl w:ilvl="6" w:tentative="1">
+    <w:lvl w:ilvl="6" w:tplc="E5520D44" w:tentative="1">
       <w:start w:val="1"/>
       <w:numFmt w:val="bullet"/>
       <w:lvlText w:val=""/>
@@ -6697,7 +8466,7 @@
         <w:rFonts w:ascii="Symbol" w:hAnsi="Symbol" w:hint="default"/>
       </w:rPr>
     </w:lvl>
-    <w:lvl w:ilvl="7" w:tentative="1">
+    <w:lvl w:ilvl="7" w:tplc="4726DDD2" w:tentative="1">
       <w:start w:val="1"/>
       <w:numFmt w:val="bullet"/>
       <w:lvlText w:val="o"/>
@@ -6712,7 +8481,7 @@
         <w:rFonts w:ascii="Courier New" w:hAnsi="Courier New" w:hint="default"/>
       </w:rPr>
     </w:lvl>
-    <w:lvl w:ilvl="8" w:tentative="1">
+    <w:lvl w:ilvl="8" w:tplc="46CA3AC2" w:tentative="1">
       <w:start w:val="1"/>
       <w:numFmt w:val="bullet"/>
       <w:lvlText w:val=""/>
@@ -6732,7 +8501,7 @@
     <w:nsid w:val="6B3F3036"/>
     <w:multiLevelType w:val="hybridMultilevel"/>
     <w:tmpl w:val="7EEA34C4"/>
-    <w:lvl w:ilvl="0">
+    <w:lvl w:ilvl="0" w:tplc="140A4458">
       <w:start w:val="1"/>
       <w:numFmt w:val="bullet"/>
       <w:lvlText w:val=""/>
@@ -6747,7 +8516,7 @@
         <w:rFonts w:ascii="Symbol" w:hAnsi="Symbol" w:hint="default"/>
       </w:rPr>
     </w:lvl>
-    <w:lvl w:ilvl="1" w:tentative="1">
+    <w:lvl w:ilvl="1" w:tplc="56AEE6C0" w:tentative="1">
       <w:start w:val="1"/>
       <w:numFmt w:val="bullet"/>
       <w:lvlText w:val="o"/>
@@ -6762,7 +8531,7 @@
         <w:rFonts w:ascii="Courier New" w:hAnsi="Courier New" w:hint="default"/>
       </w:rPr>
     </w:lvl>
-    <w:lvl w:ilvl="2" w:tentative="1">
+    <w:lvl w:ilvl="2" w:tplc="DBE0A3DE" w:tentative="1">
       <w:start w:val="1"/>
       <w:numFmt w:val="bullet"/>
       <w:lvlText w:val=""/>
@@ -6777,7 +8546,7 @@
         <w:rFonts w:ascii="Wingdings" w:hAnsi="Wingdings" w:hint="default"/>
       </w:rPr>
     </w:lvl>
-    <w:lvl w:ilvl="3" w:tentative="1">
+    <w:lvl w:ilvl="3" w:tplc="1362DC98" w:tentative="1">
       <w:start w:val="1"/>
       <w:numFmt w:val="bullet"/>
       <w:lvlText w:val=""/>
@@ -6792,7 +8561,7 @@
         <w:rFonts w:ascii="Symbol" w:hAnsi="Symbol" w:hint="default"/>
       </w:rPr>
     </w:lvl>
-    <w:lvl w:ilvl="4" w:tentative="1">
+    <w:lvl w:ilvl="4" w:tplc="5BC4F028" w:tentative="1">
       <w:start w:val="1"/>
       <w:numFmt w:val="bullet"/>
       <w:lvlText w:val="o"/>
@@ -6807,7 +8576,7 @@
         <w:rFonts w:ascii="Courier New" w:hAnsi="Courier New" w:hint="default"/>
       </w:rPr>
     </w:lvl>
-    <w:lvl w:ilvl="5" w:tentative="1">
+    <w:lvl w:ilvl="5" w:tplc="DBA4CB88" w:tentative="1">
       <w:start w:val="1"/>
       <w:numFmt w:val="bullet"/>
       <w:lvlText w:val=""/>
@@ -6822,7 +8591,7 @@
         <w:rFonts w:ascii="Wingdings" w:hAnsi="Wingdings" w:hint="default"/>
       </w:rPr>
     </w:lvl>
-    <w:lvl w:ilvl="6" w:tentative="1">
+    <w:lvl w:ilvl="6" w:tplc="953822A6" w:tentative="1">
       <w:start w:val="1"/>
       <w:numFmt w:val="bullet"/>
       <w:lvlText w:val=""/>
@@ -6837,7 +8606,7 @@
         <w:rFonts w:ascii="Symbol" w:hAnsi="Symbol" w:hint="default"/>
       </w:rPr>
     </w:lvl>
-    <w:lvl w:ilvl="7" w:tentative="1">
+    <w:lvl w:ilvl="7" w:tplc="81CE3AB0" w:tentative="1">
       <w:start w:val="1"/>
       <w:numFmt w:val="bullet"/>
       <w:lvlText w:val="o"/>
@@ -6852,7 +8621,7 @@
         <w:rFonts w:ascii="Courier New" w:hAnsi="Courier New" w:hint="default"/>
       </w:rPr>
     </w:lvl>
-    <w:lvl w:ilvl="8" w:tentative="1">
+    <w:lvl w:ilvl="8" w:tplc="C9624C14" w:tentative="1">
       <w:start w:val="1"/>
       <w:numFmt w:val="bullet"/>
       <w:lvlText w:val=""/>
@@ -7170,10 +8939,10 @@
     </w:lvl>
   </w:abstractNum>
   <w:num w:numId="1">
-    <w:abstractNumId w:val="6"/>
+    <w:abstractNumId w:val="5"/>
   </w:num>
   <w:num w:numId="2">
-    <w:abstractNumId w:val="8"/>
+    <w:abstractNumId w:val="7"/>
   </w:num>
   <w:num w:numId="3">
     <w:abstractNumId w:val="2"/>
@@ -7290,10 +9059,10 @@
     <w:abstractNumId w:val="11"/>
   </w:num>
   <w:num w:numId="10">
-    <w:abstractNumId w:val="5"/>
+    <w:abstractNumId w:val="4"/>
   </w:num>
   <w:num w:numId="11">
-    <w:abstractNumId w:val="7"/>
+    <w:abstractNumId w:val="6"/>
   </w:num>
   <w:num w:numId="12">
     <w:abstractNumId w:val="1"/>
@@ -7306,6 +9075,9 @@
   </w:num>
   <w:num w:numId="15">
     <w:abstractNumId w:val="0"/>
+  </w:num>
+  <w:num w:numId="16">
+    <w:abstractNumId w:val="8"/>
   </w:num>
   <w:numIdMacAtCleanup w:val="14"/>
 </w:numbering>
@@ -7597,8 +9369,8 @@
     <w:lsdException w:name="Plain Table 5" w:uiPriority="31" w:qFormat="1"/>
     <w:lsdException w:name="Grid Table Light" w:uiPriority="32" w:qFormat="1"/>
     <w:lsdException w:name="Grid Table 1 Light" w:uiPriority="33" w:qFormat="1"/>
-    <w:lsdException w:name="Grid Table 2" w:semiHidden="1" w:uiPriority="37" w:unhideWhenUsed="1"/>
-    <w:lsdException w:name="Grid Table 3" w:semiHidden="1" w:uiPriority="39" w:unhideWhenUsed="1" w:qFormat="1"/>
+    <w:lsdException w:name="Grid Table 2" w:uiPriority="37"/>
+    <w:lsdException w:name="Grid Table 3" w:uiPriority="39" w:qFormat="1"/>
     <w:lsdException w:name="Grid Table 4" w:uiPriority="49"/>
     <w:lsdException w:name="Grid Table 5 Dark" w:uiPriority="50"/>
     <w:lsdException w:name="Grid Table 6 Colorful" w:uiPriority="51"/>
@@ -7899,11 +9671,14 @@
   </w:style>
   <w:style w:type="character" w:default="1" w:styleId="Fuentedeprrafopredeter">
     <w:name w:val="Default Paragraph Font"/>
-    <w:semiHidden/>
+    <w:uiPriority w:val="1"/>
+    <w:unhideWhenUsed/>
   </w:style>
   <w:style w:type="table" w:default="1" w:styleId="Tablanormal">
     <w:name w:val="Normal Table"/>
+    <w:uiPriority w:val="99"/>
     <w:semiHidden/>
+    <w:unhideWhenUsed/>
     <w:tblPr>
       <w:tblInd w:w="0" w:type="dxa"/>
       <w:tblCellMar>
@@ -7916,7 +9691,9 @@
   </w:style>
   <w:style w:type="numbering" w:default="1" w:styleId="Sinlista">
     <w:name w:val="No List"/>
+    <w:uiPriority w:val="99"/>
     <w:semiHidden/>
+    <w:unhideWhenUsed/>
   </w:style>
   <w:style w:type="character" w:styleId="Hipervnculo">
     <w:name w:val="Hyperlink"/>
@@ -9476,6 +11253,17 @@
       <w:sz w:val="24"/>
       <w:szCs w:val="24"/>
     </w:rPr>
+  </w:style>
+  <w:style w:type="paragraph" w:styleId="Prrafodelista">
+    <w:name w:val="List Paragraph"/>
+    <w:basedOn w:val="Normal"/>
+    <w:uiPriority w:val="34"/>
+    <w:qFormat/>
+    <w:rsid w:val="00D26EBB"/>
+    <w:pPr>
+      <w:ind w:left="720"/>
+      <w:contextualSpacing/>
+    </w:pPr>
   </w:style>
 </w:styles>
 </file>
@@ -9780,7 +11568,7 @@
 </file>
 
 <file path=customXml/itemProps1.xml><?xml version="1.0" encoding="utf-8"?>
-<ds:datastoreItem xmlns:ds="http://schemas.openxmlformats.org/officeDocument/2006/customXml" ds:itemID="{D1D9BD8A-0651-46D8-B773-60D9BC90BFC8}">
+<ds:datastoreItem xmlns:ds="http://schemas.openxmlformats.org/officeDocument/2006/customXml" ds:itemID="{1C427C43-96CA-4253-AF1F-635B94D65AC5}">
   <ds:schemaRefs>
     <ds:schemaRef ds:uri="http://schemas.openxmlformats.org/officeDocument/2006/bibliography"/>
   </ds:schemaRefs>

</xml_diff>

<commit_message>
Added 1.1 & 1.2
</commit_message>
<xml_diff>
--- a/TFG1617-Alejandro_GilHernan.docx
+++ b/TFG1617-Alejandro_GilHernan.docx
@@ -5,7 +5,12 @@
     <w:p>
       <w:pPr>
         <w:pStyle w:val="Textoindependiente"/>
-      </w:pPr>
+        <w:rPr>
+          <w:u w:val="single"/>
+        </w:rPr>
+      </w:pPr>
+      <w:bookmarkStart w:id="0" w:name="_GoBack"/>
+      <w:bookmarkEnd w:id="0"/>
     </w:p>
     <w:p>
       <w:pPr>
@@ -16,8 +21,8 @@
           <w:sz w:val="24"/>
         </w:rPr>
       </w:pPr>
-      <w:bookmarkStart w:id="0" w:name="_Ref141604213"/>
-      <w:bookmarkEnd w:id="0"/>
+      <w:bookmarkStart w:id="1" w:name="_Ref141604213"/>
+      <w:bookmarkEnd w:id="1"/>
     </w:p>
     <w:p>
       <w:pPr>
@@ -268,7 +273,7 @@
           <w:b/>
         </w:rPr>
       </w:pPr>
-      <w:commentRangeStart w:id="1"/>
+      <w:commentRangeStart w:id="2"/>
     </w:p>
     <w:p>
       <w:pPr>
@@ -288,13 +293,13 @@
         <w:t>TRABAJO FIN DE GRADO</w:t>
       </w:r>
     </w:p>
-    <w:commentRangeEnd w:id="1"/>
+    <w:commentRangeEnd w:id="2"/>
     <w:p>
       <w:r>
         <w:rPr>
           <w:rStyle w:val="Refdecomentario"/>
         </w:rPr>
-        <w:commentReference w:id="1"/>
+        <w:commentReference w:id="2"/>
       </w:r>
     </w:p>
     <w:p/>
@@ -764,7 +769,23 @@
         <w:t>vertido en una pieza clave en internet</w:t>
       </w:r>
       <w:r>
-        <w:t>, bien sea navegando a través de artículos científicos (Mendeley), música (Spotify, La</w:t>
+        <w:t>, bien sea navegando a través de artículos científicos (</w:t>
+      </w:r>
+      <w:proofErr w:type="spellStart"/>
+      <w:r>
+        <w:t>Mendeley</w:t>
+      </w:r>
+      <w:proofErr w:type="spellEnd"/>
+      <w:r>
+        <w:t>), música (</w:t>
+      </w:r>
+      <w:proofErr w:type="spellStart"/>
+      <w:r>
+        <w:t>Spotify</w:t>
+      </w:r>
+      <w:proofErr w:type="spellEnd"/>
+      <w:r>
+        <w:t>, La</w:t>
       </w:r>
       <w:r>
         <w:t>st.fm), películas</w:t>
@@ -773,7 +794,15 @@
         <w:t xml:space="preserve"> o vídeos</w:t>
       </w:r>
       <w:r>
-        <w:t xml:space="preserve"> (Netflix, IMDB</w:t>
+        <w:t xml:space="preserve"> (</w:t>
+      </w:r>
+      <w:proofErr w:type="spellStart"/>
+      <w:r>
+        <w:t>Netflix</w:t>
+      </w:r>
+      <w:proofErr w:type="spellEnd"/>
+      <w:r>
+        <w:t>, IMDB</w:t>
       </w:r>
       <w:r>
         <w:t>, YouTube</w:t>
@@ -857,12 +886,14 @@
         <w:br/>
         <w:t xml:space="preserve">En este trabajo se plantea diseñar e implementar un </w:t>
       </w:r>
+      <w:proofErr w:type="spellStart"/>
       <w:r>
         <w:rPr>
           <w:u w:val="single"/>
         </w:rPr>
         <w:t>framework</w:t>
       </w:r>
+      <w:proofErr w:type="spellEnd"/>
       <w:r>
         <w:t xml:space="preserve"> de recomendación orientado a generar y evaluar recomendaciones basadas en este tipo de algoritmos, por ello los objetivos principales serán el obtener implementaciones </w:t>
       </w:r>
@@ -971,7 +1002,21 @@
         <w:rPr>
           <w:lang w:val="en-GB"/>
         </w:rPr>
-        <w:t xml:space="preserve"> in different aspects such as scientific articles browsing (Mendeley), music (Spotify, Last.fm), movies (Netflix, IMDB)</w:t>
+        <w:t xml:space="preserve"> in different aspects such as scientific articles browsing (</w:t>
+      </w:r>
+      <w:proofErr w:type="spellStart"/>
+      <w:r>
+        <w:rPr>
+          <w:lang w:val="en-GB"/>
+        </w:rPr>
+        <w:t>Mendeley</w:t>
+      </w:r>
+      <w:proofErr w:type="spellEnd"/>
+      <w:r>
+        <w:rPr>
+          <w:lang w:val="en-GB"/>
+        </w:rPr>
+        <w:t>), music (Spotify, Last.fm), movies (Netflix, IMDB)</w:t>
       </w:r>
       <w:r>
         <w:rPr>
@@ -1118,7 +1163,21 @@
         <w:rPr>
           <w:lang w:val="en-GB"/>
         </w:rPr>
-        <w:t xml:space="preserve">In this bachelor, it will be explored a very common kind of recommendation algorithm: k-nearest neighbours (knn). These algorithms are usually used to make recommendations based on similarities between users or items, being that way a kind of collaborative filtering; however, if the similarity </w:t>
+        <w:t>In this bachelor, it will be explored a very common kind of recommendation algorithm: k-nearest neighbours (</w:t>
+      </w:r>
+      <w:proofErr w:type="spellStart"/>
+      <w:r>
+        <w:rPr>
+          <w:lang w:val="en-GB"/>
+        </w:rPr>
+        <w:t>knn</w:t>
+      </w:r>
+      <w:proofErr w:type="spellEnd"/>
+      <w:r>
+        <w:rPr>
+          <w:lang w:val="en-GB"/>
+        </w:rPr>
+        <w:t xml:space="preserve">). These algorithms are usually used to make recommendations based on similarities between users or items, being that way a kind of collaborative filtering; however, if the similarity </w:t>
       </w:r>
       <w:r>
         <w:rPr>
@@ -1245,9 +1304,11 @@
       <w:r>
         <w:t>vecinos cercanos (</w:t>
       </w:r>
+      <w:proofErr w:type="spellStart"/>
       <w:r>
         <w:t>knn</w:t>
       </w:r>
+      <w:proofErr w:type="spellEnd"/>
       <w:r>
         <w:t xml:space="preserve">), filtrado colaborativo, </w:t>
       </w:r>
@@ -1276,6 +1337,7 @@
           <w:szCs w:val="40"/>
         </w:rPr>
       </w:pPr>
+      <w:proofErr w:type="spellStart"/>
       <w:r>
         <w:rPr>
           <w:rFonts w:ascii="Arial" w:hAnsi="Arial" w:cs="Arial"/>
@@ -1284,7 +1346,18 @@
           <w:sz w:val="40"/>
           <w:szCs w:val="40"/>
         </w:rPr>
-        <w:t>Keywords (inglés)</w:t>
+        <w:t>Keywords</w:t>
+      </w:r>
+      <w:proofErr w:type="spellEnd"/>
+      <w:r>
+        <w:rPr>
+          <w:rFonts w:ascii="Arial" w:hAnsi="Arial" w:cs="Arial"/>
+          <w:b/>
+          <w:iCs/>
+          <w:sz w:val="40"/>
+          <w:szCs w:val="40"/>
+        </w:rPr>
+        <w:t xml:space="preserve"> (inglés)</w:t>
       </w:r>
     </w:p>
     <w:p/>
@@ -1312,12 +1385,14 @@
         </w:rPr>
         <w:t>nearest neighbours (</w:t>
       </w:r>
+      <w:proofErr w:type="spellStart"/>
       <w:r>
         <w:rPr>
           <w:lang w:val="en-GB"/>
         </w:rPr>
         <w:t>knn</w:t>
       </w:r>
+      <w:proofErr w:type="spellEnd"/>
       <w:r>
         <w:rPr>
           <w:lang w:val="en-GB"/>
@@ -1328,19 +1403,7 @@
         <w:rPr>
           <w:lang w:val="en-GB"/>
         </w:rPr>
-        <w:t>collaborative filtering</w:t>
-      </w:r>
-      <w:r>
-        <w:rPr>
-          <w:lang w:val="en-GB"/>
-        </w:rPr>
-        <w:t xml:space="preserve">, </w:t>
-      </w:r>
-      <w:r>
-        <w:rPr>
-          <w:lang w:val="en-GB"/>
-        </w:rPr>
-        <w:t>content-based</w:t>
+        <w:t>collaborative filtering, content-based</w:t>
       </w:r>
       <w:r>
         <w:rPr>
@@ -1652,8 +1715,8 @@
           <w:sz w:val="32"/>
         </w:rPr>
       </w:pPr>
-      <w:bookmarkStart w:id="2" w:name="contenidos"/>
-      <w:bookmarkEnd w:id="2"/>
+      <w:bookmarkStart w:id="3" w:name="contenidos"/>
+      <w:bookmarkEnd w:id="3"/>
       <w:r>
         <w:rPr>
           <w:b/>
@@ -1733,14 +1796,7 @@
             <w:rStyle w:val="Hipervnculo"/>
             <w:noProof/>
           </w:rPr>
-          <w:t>1 Introducció</w:t>
-        </w:r>
-        <w:r>
-          <w:rPr>
-            <w:rStyle w:val="Hipervnculo"/>
-            <w:noProof/>
-          </w:rPr>
-          <w:t>n</w:t>
+          <w:t>1 Introducción</w:t>
         </w:r>
         <w:r>
           <w:rPr>
@@ -3588,8 +3644,8 @@
           <w:sz w:val="32"/>
         </w:rPr>
       </w:pPr>
-      <w:bookmarkStart w:id="3" w:name="figuras"/>
-      <w:bookmarkEnd w:id="3"/>
+      <w:bookmarkStart w:id="4" w:name="figuras"/>
+      <w:bookmarkEnd w:id="4"/>
       <w:r>
         <w:rPr>
           <w:b/>
@@ -3763,8 +3819,8 @@
           <w:sz w:val="32"/>
         </w:rPr>
       </w:pPr>
-      <w:bookmarkStart w:id="4" w:name="tablas"/>
-      <w:bookmarkEnd w:id="4"/>
+      <w:bookmarkStart w:id="5" w:name="tablas"/>
+      <w:bookmarkEnd w:id="5"/>
       <w:r>
         <w:rPr>
           <w:b/>
@@ -3825,16 +3881,16 @@
           <w:szCs w:val="40"/>
         </w:rPr>
       </w:pPr>
-      <w:bookmarkStart w:id="5" w:name="_INTRODUCCION"/>
-      <w:bookmarkStart w:id="6" w:name="_Toc39142087"/>
-      <w:bookmarkStart w:id="7" w:name="_Ref39698822"/>
-      <w:bookmarkStart w:id="8" w:name="_Ref39698829"/>
-      <w:bookmarkStart w:id="9" w:name="_Ref39698833"/>
-      <w:bookmarkStart w:id="10" w:name="_Ref39996301"/>
-      <w:bookmarkStart w:id="11" w:name="_Toc43291892"/>
-      <w:bookmarkStart w:id="12" w:name="_Toc45169679"/>
-      <w:bookmarkStart w:id="13" w:name="_Toc175400053"/>
-      <w:bookmarkEnd w:id="5"/>
+      <w:bookmarkStart w:id="6" w:name="_INTRODUCCION"/>
+      <w:bookmarkStart w:id="7" w:name="_Toc39142087"/>
+      <w:bookmarkStart w:id="8" w:name="_Ref39698822"/>
+      <w:bookmarkStart w:id="9" w:name="_Ref39698829"/>
+      <w:bookmarkStart w:id="10" w:name="_Ref39698833"/>
+      <w:bookmarkStart w:id="11" w:name="_Ref39996301"/>
+      <w:bookmarkStart w:id="12" w:name="_Toc43291892"/>
+      <w:bookmarkStart w:id="13" w:name="_Toc45169679"/>
+      <w:bookmarkStart w:id="14" w:name="_Toc175400053"/>
+      <w:bookmarkEnd w:id="6"/>
       <w:r>
         <w:rPr>
           <w:sz w:val="40"/>
@@ -3843,7 +3899,6 @@
         <w:lastRenderedPageBreak/>
         <w:t>Introducción</w:t>
       </w:r>
-      <w:bookmarkEnd w:id="6"/>
       <w:bookmarkEnd w:id="7"/>
       <w:bookmarkEnd w:id="8"/>
       <w:bookmarkEnd w:id="9"/>
@@ -3851,6 +3906,7 @@
       <w:bookmarkEnd w:id="11"/>
       <w:bookmarkEnd w:id="12"/>
       <w:bookmarkEnd w:id="13"/>
+      <w:bookmarkEnd w:id="14"/>
     </w:p>
     <w:p/>
     <w:p>
@@ -3886,16 +3942,32 @@
         <w:pStyle w:val="Ttulo2"/>
         <w:ind w:right="-261"/>
       </w:pPr>
-      <w:bookmarkStart w:id="14" w:name="_Toc175400054"/>
+      <w:bookmarkStart w:id="15" w:name="_Toc175400054"/>
       <w:r>
         <w:t>Motivación</w:t>
       </w:r>
-      <w:bookmarkEnd w:id="14"/>
+      <w:bookmarkEnd w:id="15"/>
     </w:p>
     <w:p/>
     <w:p>
       <w:r>
-        <w:t xml:space="preserve">Este trabajo de fin de grado se ha realizado con la intención de crear un framework dónde sea posible la comparación de resultados para recomendaciones generadas con el algoritmo knn y todas sus variantes posibles, esto viene a su vez motivado por la manera en que se mide </w:t>
+        <w:t xml:space="preserve">Este trabajo de fin de grado se ha realizado con la intención de crear un </w:t>
+      </w:r>
+      <w:proofErr w:type="spellStart"/>
+      <w:r>
+        <w:t>framework</w:t>
+      </w:r>
+      <w:proofErr w:type="spellEnd"/>
+      <w:r>
+        <w:t xml:space="preserve"> dónde sea posible la comparación de resultados para recomendaciones generadas con el algoritmo </w:t>
+      </w:r>
+      <w:proofErr w:type="spellStart"/>
+      <w:r>
+        <w:t>knn</w:t>
+      </w:r>
+      <w:proofErr w:type="spellEnd"/>
+      <w:r>
+        <w:t xml:space="preserve"> y todas sus variantes posibles, esto viene a su vez motivado por la manera en que se mide </w:t>
       </w:r>
       <w:r>
         <w:t xml:space="preserve">la tasa </w:t>
@@ -3927,19 +3999,38 @@
         <w:t xml:space="preserve"> </w:t>
       </w:r>
       <w:r>
-        <w:t>(mean average error) o RMSE</w:t>
+        <w:t xml:space="preserve">(mean </w:t>
+      </w:r>
+      <w:proofErr w:type="spellStart"/>
+      <w:r>
+        <w:t>average</w:t>
+      </w:r>
+      <w:proofErr w:type="spellEnd"/>
+      <w:r>
+        <w:t xml:space="preserve"> error) o RMSE</w:t>
       </w:r>
       <w:r>
         <w:t xml:space="preserve"> </w:t>
       </w:r>
-      <w:bookmarkStart w:id="15" w:name="_GoBack"/>
-      <w:bookmarkEnd w:id="15"/>
-      <w:r>
-        <w:t>(root mean square</w:t>
+      <w:r>
+        <w:t>(</w:t>
+      </w:r>
+      <w:proofErr w:type="spellStart"/>
+      <w:r>
+        <w:t>root</w:t>
+      </w:r>
+      <w:proofErr w:type="spellEnd"/>
+      <w:r>
+        <w:t xml:space="preserve"> mean </w:t>
+      </w:r>
+      <w:proofErr w:type="spellStart"/>
+      <w:r>
+        <w:t>square</w:t>
       </w:r>
       <w:r>
         <w:t>d</w:t>
       </w:r>
+      <w:proofErr w:type="spellEnd"/>
       <w:r>
         <w:t xml:space="preserve"> error</w:t>
       </w:r>
@@ -3954,11 +4045,45 @@
         </w:rPr>
       </w:pPr>
       <w:r>
-        <w:t>Es por esto que el método de evaluación en este trabajo tendrá presente las tres métricas que creemos más influyentes actualmente: precisión, recall y NDCG (</w:t>
-      </w:r>
-      <w:r>
-        <w:t>Normalized Cumulative Discounted Gain</w:t>
-      </w:r>
+        <w:t xml:space="preserve">Es por esto que el método de evaluación en este trabajo tendrá presente las tres métricas que creemos más influyentes actualmente: precisión, </w:t>
+      </w:r>
+      <w:proofErr w:type="spellStart"/>
+      <w:r>
+        <w:t>recall</w:t>
+      </w:r>
+      <w:proofErr w:type="spellEnd"/>
+      <w:r>
+        <w:t xml:space="preserve"> y NDCG (</w:t>
+      </w:r>
+      <w:proofErr w:type="spellStart"/>
+      <w:r>
+        <w:t>Normalized</w:t>
+      </w:r>
+      <w:proofErr w:type="spellEnd"/>
+      <w:r>
+        <w:t xml:space="preserve"> </w:t>
+      </w:r>
+      <w:proofErr w:type="spellStart"/>
+      <w:r>
+        <w:t>Cumulative</w:t>
+      </w:r>
+      <w:proofErr w:type="spellEnd"/>
+      <w:r>
+        <w:t xml:space="preserve"> </w:t>
+      </w:r>
+      <w:proofErr w:type="spellStart"/>
+      <w:r>
+        <w:t>Discounted</w:t>
+      </w:r>
+      <w:proofErr w:type="spellEnd"/>
+      <w:r>
+        <w:t xml:space="preserve"> </w:t>
+      </w:r>
+      <w:proofErr w:type="spellStart"/>
+      <w:r>
+        <w:t>Gain</w:t>
+      </w:r>
+      <w:proofErr w:type="spellEnd"/>
       <w:r>
         <w:rPr>
           <w:rFonts w:ascii="NimbusRomNo9L-Medi" w:hAnsi="NimbusRomNo9L-Medi" w:cs="NimbusRomNo9L-Medi"/>
@@ -4208,10 +4333,12 @@
         <w:ind w:right="-33"/>
       </w:pPr>
       <w:bookmarkStart w:id="23" w:name="_Toc175400059"/>
+      <w:proofErr w:type="spellStart"/>
       <w:r>
         <w:t>Subsubsección</w:t>
       </w:r>
       <w:bookmarkEnd w:id="23"/>
+      <w:proofErr w:type="spellEnd"/>
     </w:p>
     <w:p/>
     <w:p/>
@@ -4466,10 +4593,12 @@
         <w:ind w:right="-33"/>
       </w:pPr>
       <w:bookmarkStart w:id="53" w:name="_Toc175400062"/>
+      <w:proofErr w:type="spellStart"/>
       <w:r>
         <w:t>Subsubsección</w:t>
       </w:r>
       <w:bookmarkEnd w:id="53"/>
+      <w:proofErr w:type="spellEnd"/>
     </w:p>
     <w:p/>
     <w:p>
@@ -4612,7 +4741,27 @@
           <w:szCs w:val="20"/>
           <w:lang w:val="en-GB"/>
         </w:rPr>
-        <w:t>For instance, in collaborative filtering, users are modeled as a simple list containing</w:t>
+        <w:t xml:space="preserve">For instance, in collaborative filtering, users are </w:t>
+      </w:r>
+      <w:proofErr w:type="spellStart"/>
+      <w:r>
+        <w:rPr>
+          <w:rFonts w:ascii="NimbusRomNo9L-Regu" w:hAnsi="NimbusRomNo9L-Regu" w:cs="NimbusRomNo9L-Regu"/>
+          <w:sz w:val="20"/>
+          <w:szCs w:val="20"/>
+          <w:lang w:val="en-GB"/>
+        </w:rPr>
+        <w:t>modeled</w:t>
+      </w:r>
+      <w:proofErr w:type="spellEnd"/>
+      <w:r>
+        <w:rPr>
+          <w:rFonts w:ascii="NimbusRomNo9L-Regu" w:hAnsi="NimbusRomNo9L-Regu" w:cs="NimbusRomNo9L-Regu"/>
+          <w:sz w:val="20"/>
+          <w:szCs w:val="20"/>
+          <w:lang w:val="en-GB"/>
+        </w:rPr>
+        <w:t xml:space="preserve"> as a simple list containing</w:t>
       </w:r>
     </w:p>
     <w:p>
@@ -4710,7 +4859,27 @@
           <w:szCs w:val="20"/>
           <w:lang w:val="en-GB"/>
         </w:rPr>
-        <w:t>Users can also be described by their behavior pattern data, for example, site</w:t>
+        <w:t xml:space="preserve">Users can also be described by their </w:t>
+      </w:r>
+      <w:proofErr w:type="spellStart"/>
+      <w:r>
+        <w:rPr>
+          <w:rFonts w:ascii="NimbusRomNo9L-Regu" w:hAnsi="NimbusRomNo9L-Regu" w:cs="NimbusRomNo9L-Regu"/>
+          <w:sz w:val="20"/>
+          <w:szCs w:val="20"/>
+          <w:lang w:val="en-GB"/>
+        </w:rPr>
+        <w:t>behavior</w:t>
+      </w:r>
+      <w:proofErr w:type="spellEnd"/>
+      <w:r>
+        <w:rPr>
+          <w:rFonts w:ascii="NimbusRomNo9L-Regu" w:hAnsi="NimbusRomNo9L-Regu" w:cs="NimbusRomNo9L-Regu"/>
+          <w:sz w:val="20"/>
+          <w:szCs w:val="20"/>
+          <w:lang w:val="en-GB"/>
+        </w:rPr>
+        <w:t xml:space="preserve"> pattern data, for example, site</w:t>
       </w:r>
     </w:p>
     <w:p>
@@ -5298,14 +5467,70 @@
           <w:szCs w:val="20"/>
         </w:rPr>
       </w:pPr>
+      <w:proofErr w:type="spellStart"/>
       <w:r>
         <w:rPr>
           <w:rFonts w:ascii="NimbusRomNo9L-Regu" w:hAnsi="NimbusRomNo9L-Regu" w:cs="NimbusRomNo9L-Regu"/>
           <w:sz w:val="20"/>
           <w:szCs w:val="20"/>
         </w:rPr>
-        <w:t>items the system presents</w:t>
-      </w:r>
+        <w:t>items</w:t>
+      </w:r>
+      <w:proofErr w:type="spellEnd"/>
+      <w:r>
+        <w:rPr>
+          <w:rFonts w:ascii="NimbusRomNo9L-Regu" w:hAnsi="NimbusRomNo9L-Regu" w:cs="NimbusRomNo9L-Regu"/>
+          <w:sz w:val="20"/>
+          <w:szCs w:val="20"/>
+        </w:rPr>
+        <w:t xml:space="preserve"> </w:t>
+      </w:r>
+      <w:proofErr w:type="spellStart"/>
+      <w:r>
+        <w:rPr>
+          <w:rFonts w:ascii="NimbusRomNo9L-Regu" w:hAnsi="NimbusRomNo9L-Regu" w:cs="NimbusRomNo9L-Regu"/>
+          <w:sz w:val="20"/>
+          <w:szCs w:val="20"/>
+        </w:rPr>
+        <w:t>the</w:t>
+      </w:r>
+      <w:proofErr w:type="spellEnd"/>
+      <w:r>
+        <w:rPr>
+          <w:rFonts w:ascii="NimbusRomNo9L-Regu" w:hAnsi="NimbusRomNo9L-Regu" w:cs="NimbusRomNo9L-Regu"/>
+          <w:sz w:val="20"/>
+          <w:szCs w:val="20"/>
+        </w:rPr>
+        <w:t xml:space="preserve"> </w:t>
+      </w:r>
+      <w:proofErr w:type="spellStart"/>
+      <w:r>
+        <w:rPr>
+          <w:rFonts w:ascii="NimbusRomNo9L-Regu" w:hAnsi="NimbusRomNo9L-Regu" w:cs="NimbusRomNo9L-Regu"/>
+          <w:sz w:val="20"/>
+          <w:szCs w:val="20"/>
+        </w:rPr>
+        <w:t>system</w:t>
+      </w:r>
+      <w:proofErr w:type="spellEnd"/>
+      <w:r>
+        <w:rPr>
+          <w:rFonts w:ascii="NimbusRomNo9L-Regu" w:hAnsi="NimbusRomNo9L-Regu" w:cs="NimbusRomNo9L-Regu"/>
+          <w:sz w:val="20"/>
+          <w:szCs w:val="20"/>
+        </w:rPr>
+        <w:t xml:space="preserve"> </w:t>
+      </w:r>
+      <w:proofErr w:type="spellStart"/>
+      <w:r>
+        <w:rPr>
+          <w:rFonts w:ascii="NimbusRomNo9L-Regu" w:hAnsi="NimbusRomNo9L-Regu" w:cs="NimbusRomNo9L-Regu"/>
+          <w:sz w:val="20"/>
+          <w:szCs w:val="20"/>
+        </w:rPr>
+        <w:t>presents</w:t>
+      </w:r>
+      <w:proofErr w:type="spellEnd"/>
     </w:p>
     <w:p>
       <w:pPr>
@@ -5366,8 +5591,18 @@
           <w:sz w:val="20"/>
           <w:szCs w:val="20"/>
         </w:rPr>
-        <w:t>At this</w:t>
-      </w:r>
+        <w:t xml:space="preserve">At </w:t>
+      </w:r>
+      <w:proofErr w:type="spellStart"/>
+      <w:r>
+        <w:rPr>
+          <w:rFonts w:ascii="NimbusRomNo9L-Regu" w:hAnsi="NimbusRomNo9L-Regu" w:cs="NimbusRomNo9L-Regu"/>
+          <w:sz w:val="20"/>
+          <w:szCs w:val="20"/>
+        </w:rPr>
+        <w:t>this</w:t>
+      </w:r>
+      <w:proofErr w:type="spellEnd"/>
     </w:p>
     <w:p>
       <w:pPr>
@@ -5627,8 +5862,79 @@
           <w:szCs w:val="17"/>
           <w:lang w:val="en-GB"/>
         </w:rPr>
-        <w:t>12 Francesco Ricci, Lior Rokach and Bracha Shapira</w:t>
-      </w:r>
+        <w:t xml:space="preserve">12 Francesco Ricci, </w:t>
+      </w:r>
+      <w:proofErr w:type="spellStart"/>
+      <w:r>
+        <w:rPr>
+          <w:rFonts w:ascii="NimbusRomNo9L-Regu" w:hAnsi="NimbusRomNo9L-Regu" w:cs="NimbusRomNo9L-Regu"/>
+          <w:sz w:val="17"/>
+          <w:szCs w:val="17"/>
+          <w:lang w:val="en-GB"/>
+        </w:rPr>
+        <w:t>Lior</w:t>
+      </w:r>
+      <w:proofErr w:type="spellEnd"/>
+      <w:r>
+        <w:rPr>
+          <w:rFonts w:ascii="NimbusRomNo9L-Regu" w:hAnsi="NimbusRomNo9L-Regu" w:cs="NimbusRomNo9L-Regu"/>
+          <w:sz w:val="17"/>
+          <w:szCs w:val="17"/>
+          <w:lang w:val="en-GB"/>
+        </w:rPr>
+        <w:t xml:space="preserve"> </w:t>
+      </w:r>
+      <w:proofErr w:type="spellStart"/>
+      <w:r>
+        <w:rPr>
+          <w:rFonts w:ascii="NimbusRomNo9L-Regu" w:hAnsi="NimbusRomNo9L-Regu" w:cs="NimbusRomNo9L-Regu"/>
+          <w:sz w:val="17"/>
+          <w:szCs w:val="17"/>
+          <w:lang w:val="en-GB"/>
+        </w:rPr>
+        <w:t>Rokach</w:t>
+      </w:r>
+      <w:proofErr w:type="spellEnd"/>
+      <w:r>
+        <w:rPr>
+          <w:rFonts w:ascii="NimbusRomNo9L-Regu" w:hAnsi="NimbusRomNo9L-Regu" w:cs="NimbusRomNo9L-Regu"/>
+          <w:sz w:val="17"/>
+          <w:szCs w:val="17"/>
+          <w:lang w:val="en-GB"/>
+        </w:rPr>
+        <w:t xml:space="preserve"> and </w:t>
+      </w:r>
+      <w:proofErr w:type="spellStart"/>
+      <w:r>
+        <w:rPr>
+          <w:rFonts w:ascii="NimbusRomNo9L-Regu" w:hAnsi="NimbusRomNo9L-Regu" w:cs="NimbusRomNo9L-Regu"/>
+          <w:sz w:val="17"/>
+          <w:szCs w:val="17"/>
+          <w:lang w:val="en-GB"/>
+        </w:rPr>
+        <w:t>Bracha</w:t>
+      </w:r>
+      <w:proofErr w:type="spellEnd"/>
+      <w:r>
+        <w:rPr>
+          <w:rFonts w:ascii="NimbusRomNo9L-Regu" w:hAnsi="NimbusRomNo9L-Regu" w:cs="NimbusRomNo9L-Regu"/>
+          <w:sz w:val="17"/>
+          <w:szCs w:val="17"/>
+          <w:lang w:val="en-GB"/>
+        </w:rPr>
+        <w:t xml:space="preserve"> </w:t>
+      </w:r>
+      <w:proofErr w:type="spellStart"/>
+      <w:r>
+        <w:rPr>
+          <w:rFonts w:ascii="NimbusRomNo9L-Regu" w:hAnsi="NimbusRomNo9L-Regu" w:cs="NimbusRomNo9L-Regu"/>
+          <w:sz w:val="17"/>
+          <w:szCs w:val="17"/>
+          <w:lang w:val="en-GB"/>
+        </w:rPr>
+        <w:t>Shapira</w:t>
+      </w:r>
+      <w:proofErr w:type="spellEnd"/>
     </w:p>
     <w:p>
       <w:pPr>
@@ -5674,14 +5980,52 @@
         </w:rPr>
         <w:t xml:space="preserve">to collaborative filtering as “people-to-people correlation.” </w:t>
       </w:r>
+      <w:proofErr w:type="spellStart"/>
       <w:r>
         <w:rPr>
           <w:rFonts w:ascii="NimbusRomNo9L-Regu" w:hAnsi="NimbusRomNo9L-Regu" w:cs="NimbusRomNo9L-Regu"/>
           <w:sz w:val="20"/>
           <w:szCs w:val="20"/>
         </w:rPr>
-        <w:t>Collaborative filtering is</w:t>
-      </w:r>
+        <w:t>Collaborative</w:t>
+      </w:r>
+      <w:proofErr w:type="spellEnd"/>
+      <w:r>
+        <w:rPr>
+          <w:rFonts w:ascii="NimbusRomNo9L-Regu" w:hAnsi="NimbusRomNo9L-Regu" w:cs="NimbusRomNo9L-Regu"/>
+          <w:sz w:val="20"/>
+          <w:szCs w:val="20"/>
+        </w:rPr>
+        <w:t xml:space="preserve"> </w:t>
+      </w:r>
+      <w:proofErr w:type="spellStart"/>
+      <w:r>
+        <w:rPr>
+          <w:rFonts w:ascii="NimbusRomNo9L-Regu" w:hAnsi="NimbusRomNo9L-Regu" w:cs="NimbusRomNo9L-Regu"/>
+          <w:sz w:val="20"/>
+          <w:szCs w:val="20"/>
+        </w:rPr>
+        <w:t>filtering</w:t>
+      </w:r>
+      <w:proofErr w:type="spellEnd"/>
+      <w:r>
+        <w:rPr>
+          <w:rFonts w:ascii="NimbusRomNo9L-Regu" w:hAnsi="NimbusRomNo9L-Regu" w:cs="NimbusRomNo9L-Regu"/>
+          <w:sz w:val="20"/>
+          <w:szCs w:val="20"/>
+        </w:rPr>
+        <w:t xml:space="preserve"> </w:t>
+      </w:r>
+      <w:proofErr w:type="spellStart"/>
+      <w:r>
+        <w:rPr>
+          <w:rFonts w:ascii="NimbusRomNo9L-Regu" w:hAnsi="NimbusRomNo9L-Regu" w:cs="NimbusRomNo9L-Regu"/>
+          <w:sz w:val="20"/>
+          <w:szCs w:val="20"/>
+        </w:rPr>
+        <w:t>is</w:t>
+      </w:r>
+      <w:proofErr w:type="spellEnd"/>
     </w:p>
     <w:p>
       <w:pPr>
@@ -5742,10 +6086,12 @@
         <w:ind w:right="-33"/>
       </w:pPr>
       <w:bookmarkStart w:id="56" w:name="_Toc175400065"/>
+      <w:proofErr w:type="spellStart"/>
       <w:r>
         <w:t>Subsubsección</w:t>
       </w:r>
       <w:bookmarkEnd w:id="56"/>
+      <w:proofErr w:type="spellEnd"/>
     </w:p>
     <w:p>
       <w:bookmarkStart w:id="57" w:name="_Toc144524010"/>
@@ -5918,15 +6264,100 @@
         <w:rPr>
           <w:highlight w:val="yellow"/>
         </w:rPr>
-        <w:t xml:space="preserve">En las referencias figurarán los autores (opcionalmebte los editors), el título del artículo, el nombre de la revista o libro, el volumen y número de la revista, las páginas del artículo, la fecha de edición,. </w:t>
-      </w:r>
+        <w:t>En las referencias figurarán los autores (</w:t>
+      </w:r>
+      <w:proofErr w:type="spellStart"/>
       <w:r>
         <w:rPr>
           <w:highlight w:val="yellow"/>
-          <w:lang w:val="en-GB"/>
-        </w:rPr>
-        <w:t>A continuación se listan algunos ejemplos</w:t>
-      </w:r>
+        </w:rPr>
+        <w:t>opcionalmebte</w:t>
+      </w:r>
+      <w:proofErr w:type="spellEnd"/>
+      <w:r>
+        <w:rPr>
+          <w:highlight w:val="yellow"/>
+        </w:rPr>
+        <w:t xml:space="preserve"> los </w:t>
+      </w:r>
+      <w:proofErr w:type="spellStart"/>
+      <w:r>
+        <w:rPr>
+          <w:highlight w:val="yellow"/>
+        </w:rPr>
+        <w:t>editors</w:t>
+      </w:r>
+      <w:proofErr w:type="spellEnd"/>
+      <w:r>
+        <w:rPr>
+          <w:highlight w:val="yellow"/>
+        </w:rPr>
+        <w:t xml:space="preserve">), el título del artículo, el nombre de la revista o libro, el volumen y número de la revista, las páginas del artículo, la fecha de edición,. </w:t>
+      </w:r>
+      <w:r>
+        <w:rPr>
+          <w:highlight w:val="yellow"/>
+          <w:lang w:val="en-GB"/>
+        </w:rPr>
+        <w:t xml:space="preserve">A </w:t>
+      </w:r>
+      <w:proofErr w:type="spellStart"/>
+      <w:r>
+        <w:rPr>
+          <w:highlight w:val="yellow"/>
+          <w:lang w:val="en-GB"/>
+        </w:rPr>
+        <w:t>continuación</w:t>
+      </w:r>
+      <w:proofErr w:type="spellEnd"/>
+      <w:r>
+        <w:rPr>
+          <w:highlight w:val="yellow"/>
+          <w:lang w:val="en-GB"/>
+        </w:rPr>
+        <w:t xml:space="preserve"> se </w:t>
+      </w:r>
+      <w:proofErr w:type="spellStart"/>
+      <w:r>
+        <w:rPr>
+          <w:highlight w:val="yellow"/>
+          <w:lang w:val="en-GB"/>
+        </w:rPr>
+        <w:t>listan</w:t>
+      </w:r>
+      <w:proofErr w:type="spellEnd"/>
+      <w:r>
+        <w:rPr>
+          <w:highlight w:val="yellow"/>
+          <w:lang w:val="en-GB"/>
+        </w:rPr>
+        <w:t xml:space="preserve"> </w:t>
+      </w:r>
+      <w:proofErr w:type="spellStart"/>
+      <w:r>
+        <w:rPr>
+          <w:highlight w:val="yellow"/>
+          <w:lang w:val="en-GB"/>
+        </w:rPr>
+        <w:t>algunos</w:t>
+      </w:r>
+      <w:proofErr w:type="spellEnd"/>
+      <w:r>
+        <w:rPr>
+          <w:highlight w:val="yellow"/>
+          <w:lang w:val="en-GB"/>
+        </w:rPr>
+        <w:t xml:space="preserve"> </w:t>
+      </w:r>
+      <w:proofErr w:type="spellStart"/>
+      <w:r>
+        <w:rPr>
+          <w:highlight w:val="yellow"/>
+          <w:lang w:val="en-GB"/>
+        </w:rPr>
+        <w:t>ejemplos</w:t>
+      </w:r>
+      <w:proofErr w:type="spellEnd"/>
     </w:p>
     <w:p>
       <w:pPr>
@@ -5948,7 +6379,55 @@
           <w:highlight w:val="yellow"/>
           <w:lang w:val="en-GB"/>
         </w:rPr>
-        <w:t>K.N. Platanioitis, C.S. Regazzoni (eds.), “Special Issue in Visual-centric Surveillance Networks and Services”, IEEE Signal Processing Magazine, 22(2), Marzo 2005.</w:t>
+        <w:t xml:space="preserve">K.N. </w:t>
+      </w:r>
+      <w:proofErr w:type="spellStart"/>
+      <w:r>
+        <w:rPr>
+          <w:highlight w:val="yellow"/>
+          <w:lang w:val="en-GB"/>
+        </w:rPr>
+        <w:t>Platanioitis</w:t>
+      </w:r>
+      <w:proofErr w:type="spellEnd"/>
+      <w:r>
+        <w:rPr>
+          <w:highlight w:val="yellow"/>
+          <w:lang w:val="en-GB"/>
+        </w:rPr>
+        <w:t xml:space="preserve">, C.S. </w:t>
+      </w:r>
+      <w:proofErr w:type="spellStart"/>
+      <w:r>
+        <w:rPr>
+          <w:highlight w:val="yellow"/>
+          <w:lang w:val="en-GB"/>
+        </w:rPr>
+        <w:t>Regazzoni</w:t>
+      </w:r>
+      <w:proofErr w:type="spellEnd"/>
+      <w:r>
+        <w:rPr>
+          <w:highlight w:val="yellow"/>
+          <w:lang w:val="en-GB"/>
+        </w:rPr>
+        <w:t xml:space="preserve"> (eds.), “Special Issue in Visual-centric Surveillance Networks and Services”, IEEE Signal Processing Magazine, 22(2), </w:t>
+      </w:r>
+      <w:proofErr w:type="spellStart"/>
+      <w:r>
+        <w:rPr>
+          <w:highlight w:val="yellow"/>
+          <w:lang w:val="en-GB"/>
+        </w:rPr>
+        <w:t>Marzo</w:t>
+      </w:r>
+      <w:proofErr w:type="spellEnd"/>
+      <w:r>
+        <w:rPr>
+          <w:highlight w:val="yellow"/>
+          <w:lang w:val="en-GB"/>
+        </w:rPr>
+        <w:t xml:space="preserve"> 2005.</w:t>
       </w:r>
       <w:bookmarkEnd w:id="64"/>
     </w:p>
@@ -5973,7 +6452,39 @@
           <w:highlight w:val="yellow"/>
           <w:lang w:val="en-GB"/>
         </w:rPr>
-        <w:t>B.S. Manjunath, P. Salembier, T. Sikora (eds.), “Introduction to MPEG 7: Multimedia Content Description Language,”, John Wiley and Sons, 2002</w:t>
+        <w:t xml:space="preserve">B.S. Manjunath, P. </w:t>
+      </w:r>
+      <w:proofErr w:type="spellStart"/>
+      <w:r>
+        <w:rPr>
+          <w:highlight w:val="yellow"/>
+          <w:lang w:val="en-GB"/>
+        </w:rPr>
+        <w:t>Salembier</w:t>
+      </w:r>
+      <w:proofErr w:type="spellEnd"/>
+      <w:r>
+        <w:rPr>
+          <w:highlight w:val="yellow"/>
+          <w:lang w:val="en-GB"/>
+        </w:rPr>
+        <w:t xml:space="preserve">, T. </w:t>
+      </w:r>
+      <w:proofErr w:type="spellStart"/>
+      <w:r>
+        <w:rPr>
+          <w:highlight w:val="yellow"/>
+          <w:lang w:val="en-GB"/>
+        </w:rPr>
+        <w:t>Sikora</w:t>
+      </w:r>
+      <w:proofErr w:type="spellEnd"/>
+      <w:r>
+        <w:rPr>
+          <w:highlight w:val="yellow"/>
+          <w:lang w:val="en-GB"/>
+        </w:rPr>
+        <w:t xml:space="preserve"> (eds.), “Introduction to MPEG 7: Multimedia Content Description Language,”, John Wiley and Sons, 2002</w:t>
       </w:r>
       <w:bookmarkEnd w:id="66"/>
     </w:p>
@@ -5996,21 +6507,55 @@
           <w:highlight w:val="yellow"/>
           <w:lang w:val="en-GB"/>
         </w:rPr>
-        <w:t xml:space="preserve">G. R. Bradski, “Computer vision face tracking as a component of a perceptual user interface,” </w:t>
-      </w:r>
+        <w:t xml:space="preserve">G. R. </w:t>
+      </w:r>
+      <w:proofErr w:type="spellStart"/>
       <w:r>
         <w:rPr>
           <w:highlight w:val="yellow"/>
           <w:lang w:val="en-GB"/>
         </w:rPr>
-        <w:t xml:space="preserve">en </w:t>
-      </w:r>
+        <w:t>Bradski</w:t>
+      </w:r>
+      <w:proofErr w:type="spellEnd"/>
       <w:r>
         <w:rPr>
           <w:highlight w:val="yellow"/>
           <w:lang w:val="en-GB"/>
         </w:rPr>
-        <w:t>Proc.IEEE Workshop on Applications of Computer Vision, Princeton, NJ, October 1998, pp. 214–219.</w:t>
+        <w:t xml:space="preserve">, “Computer vision face tracking as a component of a perceptual user interface,” </w:t>
+      </w:r>
+      <w:proofErr w:type="spellStart"/>
+      <w:r>
+        <w:rPr>
+          <w:highlight w:val="yellow"/>
+          <w:lang w:val="en-GB"/>
+        </w:rPr>
+        <w:t>en</w:t>
+      </w:r>
+      <w:proofErr w:type="spellEnd"/>
+      <w:r>
+        <w:rPr>
+          <w:highlight w:val="yellow"/>
+          <w:lang w:val="en-GB"/>
+        </w:rPr>
+        <w:t xml:space="preserve"> </w:t>
+      </w:r>
+      <w:proofErr w:type="spellStart"/>
+      <w:r>
+        <w:rPr>
+          <w:highlight w:val="yellow"/>
+          <w:lang w:val="en-GB"/>
+        </w:rPr>
+        <w:t>Proc.IEEE</w:t>
+      </w:r>
+      <w:proofErr w:type="spellEnd"/>
+      <w:r>
+        <w:rPr>
+          <w:highlight w:val="yellow"/>
+          <w:lang w:val="en-GB"/>
+        </w:rPr>
+        <w:t xml:space="preserve"> Workshop on Applications of Computer Vision, Princeton, NJ, October 1998, pp. 214–219.</w:t>
       </w:r>
       <w:bookmarkEnd w:id="67"/>
     </w:p>
@@ -6032,7 +6577,55 @@
           <w:highlight w:val="yellow"/>
           <w:lang w:val="en-GB"/>
         </w:rPr>
-        <w:t>A. D. Bue, D. Comaniciu, V. Ramesh, and C. Regazzoni, “Smart cameras with real-time video object generation,” in Proc. IEEE Intl. Conf. on Image Processing, Rochester, NY, volume III, 2002, pp. 429–432.</w:t>
+        <w:t xml:space="preserve">A. D. </w:t>
+      </w:r>
+      <w:proofErr w:type="spellStart"/>
+      <w:r>
+        <w:rPr>
+          <w:highlight w:val="yellow"/>
+          <w:lang w:val="en-GB"/>
+        </w:rPr>
+        <w:t>Bue</w:t>
+      </w:r>
+      <w:proofErr w:type="spellEnd"/>
+      <w:r>
+        <w:rPr>
+          <w:highlight w:val="yellow"/>
+          <w:lang w:val="en-GB"/>
+        </w:rPr>
+        <w:t xml:space="preserve">, D. </w:t>
+      </w:r>
+      <w:proofErr w:type="spellStart"/>
+      <w:r>
+        <w:rPr>
+          <w:highlight w:val="yellow"/>
+          <w:lang w:val="en-GB"/>
+        </w:rPr>
+        <w:t>Comaniciu</w:t>
+      </w:r>
+      <w:proofErr w:type="spellEnd"/>
+      <w:r>
+        <w:rPr>
+          <w:highlight w:val="yellow"/>
+          <w:lang w:val="en-GB"/>
+        </w:rPr>
+        <w:t xml:space="preserve">, V. Ramesh, and C. </w:t>
+      </w:r>
+      <w:proofErr w:type="spellStart"/>
+      <w:r>
+        <w:rPr>
+          <w:highlight w:val="yellow"/>
+          <w:lang w:val="en-GB"/>
+        </w:rPr>
+        <w:t>Regazzoni</w:t>
+      </w:r>
+      <w:proofErr w:type="spellEnd"/>
+      <w:r>
+        <w:rPr>
+          <w:highlight w:val="yellow"/>
+          <w:lang w:val="en-GB"/>
+        </w:rPr>
+        <w:t>, “Smart cameras with real-time video object generation,” in Proc. IEEE Intl. Conf. on Image Processing, Rochester, NY, volume III, 2002, pp. 429–432.</w:t>
       </w:r>
       <w:bookmarkEnd w:id="68"/>
     </w:p>
@@ -6054,13 +6647,46 @@
           <w:highlight w:val="yellow"/>
           <w:lang w:val="en-GB"/>
         </w:rPr>
-        <w:t xml:space="preserve">P. Anandan. “A computacional </w:t>
-      </w:r>
+        <w:t xml:space="preserve">P. </w:t>
+      </w:r>
+      <w:proofErr w:type="spellStart"/>
       <w:r>
         <w:rPr>
           <w:highlight w:val="yellow"/>
           <w:lang w:val="en-GB"/>
         </w:rPr>
+        <w:t>Anandan</w:t>
+      </w:r>
+      <w:proofErr w:type="spellEnd"/>
+      <w:r>
+        <w:rPr>
+          <w:highlight w:val="yellow"/>
+          <w:lang w:val="en-GB"/>
+        </w:rPr>
+        <w:t xml:space="preserve">. “A </w:t>
+      </w:r>
+      <w:proofErr w:type="spellStart"/>
+      <w:r>
+        <w:rPr>
+          <w:highlight w:val="yellow"/>
+          <w:lang w:val="en-GB"/>
+        </w:rPr>
+        <w:t>computacional</w:t>
+      </w:r>
+      <w:proofErr w:type="spellEnd"/>
+      <w:r>
+        <w:rPr>
+          <w:highlight w:val="yellow"/>
+          <w:lang w:val="en-GB"/>
+        </w:rPr>
+        <w:t xml:space="preserve"> </w:t>
+      </w:r>
+      <w:proofErr w:type="spellStart"/>
+      <w:r>
+        <w:rPr>
+          <w:highlight w:val="yellow"/>
+          <w:lang w:val="en-GB"/>
+        </w:rPr>
         <w:t>cuadro</w:t>
       </w:r>
       <w:r>
@@ -6068,7 +6694,15 @@
           <w:highlight w:val="yellow"/>
           <w:lang w:val="en-GB"/>
         </w:rPr>
-        <w:t>work and an algorithm for the measurement of visual motion”, International Journal of Computer Vision, 2(3):283-310, January, 1989.</w:t>
+        <w:t>work</w:t>
+      </w:r>
+      <w:proofErr w:type="spellEnd"/>
+      <w:r>
+        <w:rPr>
+          <w:highlight w:val="yellow"/>
+          <w:lang w:val="en-GB"/>
+        </w:rPr>
+        <w:t xml:space="preserve"> and an algorithm for the measurement of visual motion”, International Journal of Computer Vision, 2(3):283-310, January, 1989.</w:t>
       </w:r>
       <w:bookmarkEnd w:id="69"/>
     </w:p>
@@ -6093,20 +6727,45 @@
           <w:highlight w:val="yellow"/>
           <w:lang w:val="en-GB"/>
         </w:rPr>
-        <w:t xml:space="preserve">W.J. Ruckelidge. “Efficient Computation of the minimum </w:t>
-      </w:r>
+        <w:t xml:space="preserve">W.J. </w:t>
+      </w:r>
+      <w:proofErr w:type="spellStart"/>
       <w:r>
         <w:rPr>
           <w:highlight w:val="yellow"/>
           <w:lang w:val="en-GB"/>
         </w:rPr>
-        <w:t>Hausdorff Distance for Visual Recognition</w:t>
-      </w:r>
+        <w:t>Ruckelidge</w:t>
+      </w:r>
+      <w:proofErr w:type="spellEnd"/>
       <w:r>
         <w:rPr>
           <w:highlight w:val="yellow"/>
           <w:lang w:val="en-GB"/>
         </w:rPr>
+        <w:t xml:space="preserve">. “Efficient Computation of the minimum </w:t>
+      </w:r>
+      <w:proofErr w:type="spellStart"/>
+      <w:r>
+        <w:rPr>
+          <w:highlight w:val="yellow"/>
+          <w:lang w:val="en-GB"/>
+        </w:rPr>
+        <w:t>Hausdorff</w:t>
+      </w:r>
+      <w:proofErr w:type="spellEnd"/>
+      <w:r>
+        <w:rPr>
+          <w:highlight w:val="yellow"/>
+          <w:lang w:val="en-GB"/>
+        </w:rPr>
+        <w:t xml:space="preserve"> Distance for Visual Recognition</w:t>
+      </w:r>
+      <w:r>
+        <w:rPr>
+          <w:highlight w:val="yellow"/>
+          <w:lang w:val="en-GB"/>
+        </w:rPr>
         <w:t>”</w:t>
       </w:r>
       <w:r>
@@ -6114,7 +6773,39 @@
           <w:highlight w:val="yellow"/>
           <w:lang w:val="en-GB"/>
         </w:rPr>
-        <w:t>, Phd thesis, Cornell Universitym 1995. CS-TR1454</w:t>
+        <w:t xml:space="preserve">, </w:t>
+      </w:r>
+      <w:proofErr w:type="spellStart"/>
+      <w:r>
+        <w:rPr>
+          <w:highlight w:val="yellow"/>
+          <w:lang w:val="en-GB"/>
+        </w:rPr>
+        <w:t>Phd</w:t>
+      </w:r>
+      <w:proofErr w:type="spellEnd"/>
+      <w:r>
+        <w:rPr>
+          <w:highlight w:val="yellow"/>
+          <w:lang w:val="en-GB"/>
+        </w:rPr>
+        <w:t xml:space="preserve"> thesis, Cornell </w:t>
+      </w:r>
+      <w:proofErr w:type="spellStart"/>
+      <w:r>
+        <w:rPr>
+          <w:highlight w:val="yellow"/>
+          <w:lang w:val="en-GB"/>
+        </w:rPr>
+        <w:t>Universitym</w:t>
+      </w:r>
+      <w:proofErr w:type="spellEnd"/>
+      <w:r>
+        <w:rPr>
+          <w:highlight w:val="yellow"/>
+          <w:lang w:val="en-GB"/>
+        </w:rPr>
+        <w:t xml:space="preserve"> 1995. CS-TR1454</w:t>
       </w:r>
       <w:bookmarkEnd w:id="70"/>
     </w:p>
@@ -6180,7 +6871,39 @@
           <w:highlight w:val="yellow"/>
           <w:lang w:val="en-GB"/>
         </w:rPr>
-        <w:t xml:space="preserve">William H. Press, Saul A.Teukolsky, William T. Vetterling, Brian P. Flannery. </w:t>
+        <w:t xml:space="preserve">William H. Press, Saul </w:t>
+      </w:r>
+      <w:proofErr w:type="spellStart"/>
+      <w:r>
+        <w:rPr>
+          <w:highlight w:val="yellow"/>
+          <w:lang w:val="en-GB"/>
+        </w:rPr>
+        <w:t>A.Teukolsky</w:t>
+      </w:r>
+      <w:proofErr w:type="spellEnd"/>
+      <w:r>
+        <w:rPr>
+          <w:highlight w:val="yellow"/>
+          <w:lang w:val="en-GB"/>
+        </w:rPr>
+        <w:t xml:space="preserve">, William T. </w:t>
+      </w:r>
+      <w:proofErr w:type="spellStart"/>
+      <w:r>
+        <w:rPr>
+          <w:highlight w:val="yellow"/>
+          <w:lang w:val="en-GB"/>
+        </w:rPr>
+        <w:t>Vetterling</w:t>
+      </w:r>
+      <w:proofErr w:type="spellEnd"/>
+      <w:r>
+        <w:rPr>
+          <w:highlight w:val="yellow"/>
+          <w:lang w:val="en-GB"/>
+        </w:rPr>
+        <w:t xml:space="preserve">, Brian P. Flannery. </w:t>
       </w:r>
       <w:r>
         <w:rPr>
@@ -6232,6 +6955,7 @@
         </w:rPr>
       </w:pPr>
       <w:bookmarkStart w:id="73" w:name="_Toc175400071"/>
+      <w:proofErr w:type="spellStart"/>
       <w:r>
         <w:rPr>
           <w:lang w:val="en-GB"/>
@@ -6240,6 +6964,7 @@
         <w:t>Glosario</w:t>
       </w:r>
       <w:bookmarkEnd w:id="73"/>
+      <w:proofErr w:type="spellEnd"/>
     </w:p>
     <w:p>
       <w:pPr>
@@ -6772,7 +7497,7 @@
 
 <file path=word/comments.xml><?xml version="1.0" encoding="utf-8"?>
 <w:comments xmlns:wpc="http://schemas.microsoft.com/office/word/2010/wordprocessingCanvas" xmlns:cx="http://schemas.microsoft.com/office/drawing/2014/chartex" xmlns:cx1="http://schemas.microsoft.com/office/drawing/2015/9/8/chartex" xmlns:cx2="http://schemas.microsoft.com/office/drawing/2015/10/21/chartex" xmlns:cx3="http://schemas.microsoft.com/office/drawing/2016/5/9/chartex" xmlns:cx4="http://schemas.microsoft.com/office/drawing/2016/5/10/chartex" xmlns:cx5="http://schemas.microsoft.com/office/drawing/2016/5/11/chartex" xmlns:mc="http://schemas.openxmlformats.org/markup-compatibility/2006" xmlns:o="urn:schemas-microsoft-com:office:office" xmlns:r="http://schemas.openxmlformats.org/officeDocument/2006/relationships" xmlns:m="http://schemas.openxmlformats.org/officeDocument/2006/math" xmlns:v="urn:schemas-microsoft-com:vml" xmlns:wp14="http://schemas.microsoft.com/office/word/2010/wordprocessingDrawing" xmlns:wp="http://schemas.openxmlformats.org/drawingml/2006/wordprocessingDrawing" xmlns:w10="urn:schemas-microsoft-com:office:word" xmlns:w="http://schemas.openxmlformats.org/wordprocessingml/2006/main" xmlns:w14="http://schemas.microsoft.com/office/word/2010/wordml" xmlns:w15="http://schemas.microsoft.com/office/word/2012/wordml" xmlns:w16se="http://schemas.microsoft.com/office/word/2015/wordml/symex" xmlns:wpg="http://schemas.microsoft.com/office/word/2010/wordprocessingGroup" xmlns:wpi="http://schemas.microsoft.com/office/word/2010/wordprocessingInk" xmlns:wne="http://schemas.microsoft.com/office/word/2006/wordml" xmlns:wps="http://schemas.microsoft.com/office/word/2010/wordprocessingShape" mc:Ignorable="w14 w15 w16se wp14">
-  <w:comment w:id="1" w:author="Daniel Ramos" w:date="2015-06-23T17:19:00Z" w:initials="DR">
+  <w:comment w:id="2" w:author="Daniel Ramos" w:date="2015-06-23T17:19:00Z" w:initials="DR">
     <w:p>
       <w:pPr>
         <w:pStyle w:val="Textocomentario"/>
@@ -7096,7 +7821,7 @@
         <w:rStyle w:val="Nmerodepgina"/>
         <w:noProof/>
       </w:rPr>
-      <w:t>13</w:t>
+      <w:t>I</w:t>
     </w:r>
     <w:r>
       <w:rPr>
@@ -9672,6 +10397,7 @@
   <w:style w:type="character" w:default="1" w:styleId="Fuentedeprrafopredeter">
     <w:name w:val="Default Paragraph Font"/>
     <w:uiPriority w:val="1"/>
+    <w:semiHidden/>
     <w:unhideWhenUsed/>
   </w:style>
   <w:style w:type="table" w:default="1" w:styleId="Tablanormal">
@@ -11568,7 +12294,7 @@
 </file>
 
 <file path=customXml/itemProps1.xml><?xml version="1.0" encoding="utf-8"?>
-<ds:datastoreItem xmlns:ds="http://schemas.openxmlformats.org/officeDocument/2006/customXml" ds:itemID="{1C427C43-96CA-4253-AF1F-635B94D65AC5}">
+<ds:datastoreItem xmlns:ds="http://schemas.openxmlformats.org/officeDocument/2006/customXml" ds:itemID="{7773CC7A-DB68-4017-96C9-F898E976D58E}">
   <ds:schemaRefs>
     <ds:schemaRef ds:uri="http://schemas.openxmlformats.org/officeDocument/2006/bibliography"/>
   </ds:schemaRefs>

</xml_diff>

<commit_message>
Added 1.1 & 1.2 to report
</commit_message>
<xml_diff>
--- a/TFG1617-Alejandro_GilHernan.docx
+++ b/TFG1617-Alejandro_GilHernan.docx
@@ -5,7 +5,12 @@
     <w:p>
       <w:pPr>
         <w:pStyle w:val="Textoindependiente"/>
-      </w:pPr>
+        <w:rPr>
+          <w:u w:val="single"/>
+        </w:rPr>
+      </w:pPr>
+      <w:bookmarkStart w:id="0" w:name="_GoBack"/>
+      <w:bookmarkEnd w:id="0"/>
     </w:p>
     <w:p>
       <w:pPr>
@@ -16,8 +21,8 @@
           <w:sz w:val="24"/>
         </w:rPr>
       </w:pPr>
-      <w:bookmarkStart w:id="0" w:name="_Ref141604213"/>
-      <w:bookmarkEnd w:id="0"/>
+      <w:bookmarkStart w:id="1" w:name="_Ref141604213"/>
+      <w:bookmarkEnd w:id="1"/>
     </w:p>
     <w:p>
       <w:pPr>
@@ -268,7 +273,7 @@
           <w:b/>
         </w:rPr>
       </w:pPr>
-      <w:commentRangeStart w:id="1"/>
+      <w:commentRangeStart w:id="2"/>
     </w:p>
     <w:p>
       <w:pPr>
@@ -288,13 +293,13 @@
         <w:t>TRABAJO FIN DE GRADO</w:t>
       </w:r>
     </w:p>
-    <w:commentRangeEnd w:id="1"/>
+    <w:commentRangeEnd w:id="2"/>
     <w:p>
       <w:r>
         <w:rPr>
           <w:rStyle w:val="Refdecomentario"/>
         </w:rPr>
-        <w:commentReference w:id="1"/>
+        <w:commentReference w:id="2"/>
       </w:r>
     </w:p>
     <w:p/>
@@ -764,7 +769,23 @@
         <w:t>vertido en una pieza clave en internet</w:t>
       </w:r>
       <w:r>
-        <w:t>, bien sea navegando a través de artículos científicos (Mendeley), música (Spotify, La</w:t>
+        <w:t>, bien sea navegando a través de artículos científicos (</w:t>
+      </w:r>
+      <w:proofErr w:type="spellStart"/>
+      <w:r>
+        <w:t>Mendeley</w:t>
+      </w:r>
+      <w:proofErr w:type="spellEnd"/>
+      <w:r>
+        <w:t>), música (</w:t>
+      </w:r>
+      <w:proofErr w:type="spellStart"/>
+      <w:r>
+        <w:t>Spotify</w:t>
+      </w:r>
+      <w:proofErr w:type="spellEnd"/>
+      <w:r>
+        <w:t>, La</w:t>
       </w:r>
       <w:r>
         <w:t>st.fm), películas</w:t>
@@ -773,7 +794,15 @@
         <w:t xml:space="preserve"> o vídeos</w:t>
       </w:r>
       <w:r>
-        <w:t xml:space="preserve"> (Netflix, IMDB</w:t>
+        <w:t xml:space="preserve"> (</w:t>
+      </w:r>
+      <w:proofErr w:type="spellStart"/>
+      <w:r>
+        <w:t>Netflix</w:t>
+      </w:r>
+      <w:proofErr w:type="spellEnd"/>
+      <w:r>
+        <w:t>, IMDB</w:t>
       </w:r>
       <w:r>
         <w:t>, YouTube</w:t>
@@ -843,7 +872,13 @@
         <w:t>ste</w:t>
       </w:r>
       <w:r>
-        <w:t xml:space="preserve"> TFG se explorará un tipo de algoritmo de recomendación muy habitual: los vecinos cercanos. Estos algoritmos se suelen utilizar para hacer recomendaciones basadas en similitudes entre usuarios o entre objetos, siendo de esta forma un tipo de filtrado colaborativo; sin embargo, si la similitud tiene en cuenta atributos de los usuarios o de los objetos, también se podría utilizar para algoritmos basados en contenido. Este potencial permite, en principio, que se puedan utilizar en multitud de dominios, teniendo la ventaja adicional de que su salida es fácil de interpretar y analizar.</w:t>
+        <w:t xml:space="preserve"> TFG se explorará un tipo de algoritmo de </w:t>
+      </w:r>
+      <w:r>
+        <w:t xml:space="preserve">recomendación muy habitual: </w:t>
+      </w:r>
+      <w:r>
+        <w:t>vecinos cercanos. Estos algoritmos se suelen utilizar para hacer recomendaciones basadas en similitudes entre usuarios o entre objetos, siendo de esta forma un tipo de filtrado colaborativo; sin embargo, si la similitud tiene en cuenta atributos de los usuarios o de los objetos, también se podría utilizar para algoritmos basados en contenido. Este potencial permite, en principio, que se puedan utilizar en multitud de dominios, teniendo la ventaja adicional de que su salida es fácil de interpretar y analizar.</w:t>
       </w:r>
     </w:p>
     <w:p>
@@ -851,12 +886,14 @@
         <w:br/>
         <w:t xml:space="preserve">En este trabajo se plantea diseñar e implementar un </w:t>
       </w:r>
+      <w:proofErr w:type="spellStart"/>
       <w:r>
         <w:rPr>
           <w:u w:val="single"/>
         </w:rPr>
         <w:t>framework</w:t>
       </w:r>
+      <w:proofErr w:type="spellEnd"/>
       <w:r>
         <w:t xml:space="preserve"> de recomendación orientado a generar y evaluar recomendaciones basadas en este tipo de algoritmos, por ello los objetivos principales serán el obtener implementaciones </w:t>
       </w:r>
@@ -965,19 +1002,21 @@
         <w:rPr>
           <w:lang w:val="en-GB"/>
         </w:rPr>
-        <w:t xml:space="preserve"> in different aspects such as scientific articles </w:t>
-      </w:r>
-      <w:r>
-        <w:rPr>
-          <w:lang w:val="en-GB"/>
-        </w:rPr>
-        <w:t>browsing</w:t>
-      </w:r>
-      <w:r>
-        <w:rPr>
-          <w:lang w:val="en-GB"/>
-        </w:rPr>
-        <w:t xml:space="preserve"> (Mendeley), music (Spotify, Last.fm), movies (Netflix, IMDB)</w:t>
+        <w:t xml:space="preserve"> in different aspects such as scientific articles browsing (</w:t>
+      </w:r>
+      <w:proofErr w:type="spellStart"/>
+      <w:r>
+        <w:rPr>
+          <w:lang w:val="en-GB"/>
+        </w:rPr>
+        <w:t>Mendeley</w:t>
+      </w:r>
+      <w:proofErr w:type="spellEnd"/>
+      <w:r>
+        <w:rPr>
+          <w:lang w:val="en-GB"/>
+        </w:rPr>
+        <w:t>), music (Spotify, Last.fm), movies (Netflix, IMDB)</w:t>
       </w:r>
       <w:r>
         <w:rPr>
@@ -1001,13 +1040,7 @@
         <w:rPr>
           <w:lang w:val="en-GB"/>
         </w:rPr>
-        <w:t>, Twitter</w:t>
-      </w:r>
-      <w:r>
-        <w:rPr>
-          <w:lang w:val="en-GB"/>
-        </w:rPr>
-        <w:t>)</w:t>
+        <w:t>, Twitter)</w:t>
       </w:r>
       <w:r>
         <w:rPr>
@@ -1025,13 +1058,7 @@
         <w:rPr>
           <w:lang w:val="en-GB"/>
         </w:rPr>
-        <w:t xml:space="preserve">are also motivated by the exponential growth experimented by the web in the past years and with the appearance </w:t>
-      </w:r>
-      <w:r>
-        <w:rPr>
-          <w:lang w:val="en-GB"/>
-        </w:rPr>
-        <w:t xml:space="preserve">of </w:t>
+        <w:t xml:space="preserve">are also motivated by the exponential growth experimented by the web in the past years and with the appearance of </w:t>
       </w:r>
       <w:r>
         <w:rPr>
@@ -1039,8 +1066,6 @@
         </w:rPr>
         <w:t>substantial</w:t>
       </w:r>
-      <w:bookmarkStart w:id="2" w:name="_GoBack"/>
-      <w:bookmarkEnd w:id="2"/>
       <w:r>
         <w:rPr>
           <w:lang w:val="en-GB"/>
@@ -1138,7 +1163,21 @@
         <w:rPr>
           <w:lang w:val="en-GB"/>
         </w:rPr>
-        <w:t xml:space="preserve">In this bachelor, it will be explored a very common kind of recommendation algorithm: k-nearest neighbours (knn). These algorithms are usually used to make recommendations based on similarities between users or items, being that way a kind of collaborative filtering; however, if the similarity </w:t>
+        <w:t>In this bachelor, it will be explored a very common kind of recommendation algorithm: k-nearest neighbours (</w:t>
+      </w:r>
+      <w:proofErr w:type="spellStart"/>
+      <w:r>
+        <w:rPr>
+          <w:lang w:val="en-GB"/>
+        </w:rPr>
+        <w:t>knn</w:t>
+      </w:r>
+      <w:proofErr w:type="spellEnd"/>
+      <w:r>
+        <w:rPr>
+          <w:lang w:val="en-GB"/>
+        </w:rPr>
+        <w:t xml:space="preserve">). These algorithms are usually used to make recommendations based on similarities between users or items, being that way a kind of collaborative filtering; however, if the similarity </w:t>
       </w:r>
       <w:r>
         <w:rPr>
@@ -1180,16 +1219,34 @@
     </w:p>
     <w:p>
       <w:pPr>
-        <w:spacing w:before="120"/>
-        <w:rPr>
-          <w:lang w:val="en-GB"/>
-        </w:rPr>
-      </w:pPr>
-      <w:r>
-        <w:rPr>
-          <w:lang w:val="en-GB"/>
-        </w:rPr>
-        <w:t>This work contemplates to design and implement a recommender framework oriented to generate and evaluate recommendations based on these kind of algorithms, therefore the principal objectives will be to obtain general implementations and they will be exe</w:t>
+        <w:rPr>
+          <w:u w:val="single"/>
+          <w:lang w:val="en-GB"/>
+        </w:rPr>
+      </w:pPr>
+      <w:r>
+        <w:rPr>
+          <w:lang w:val="en-GB"/>
+        </w:rPr>
+        <w:t xml:space="preserve">This work contemplates to design and implement a recommender framework oriented to generate and evaluate recommendations based on these kind of algorithms, therefore the principal objectives will be to obtain general implementations </w:t>
+      </w:r>
+      <w:r>
+        <w:rPr>
+          <w:lang w:val="en-GB"/>
+        </w:rPr>
+        <w:t>wh</w:t>
+      </w:r>
+      <w:r>
+        <w:rPr>
+          <w:lang w:val="en-GB"/>
+        </w:rPr>
+        <w:t>ich</w:t>
+      </w:r>
+      <w:r>
+        <w:rPr>
+          <w:lang w:val="en-GB"/>
+        </w:rPr>
+        <w:t xml:space="preserve"> will be exe</w:t>
       </w:r>
       <w:r>
         <w:rPr>
@@ -1203,14 +1260,6 @@
         </w:rPr>
         <w:t xml:space="preserve"> the most efficient way. </w:t>
       </w:r>
-    </w:p>
-    <w:p>
-      <w:pPr>
-        <w:spacing w:before="120"/>
-        <w:rPr>
-          <w:lang w:val="en-GB"/>
-        </w:rPr>
-      </w:pPr>
     </w:p>
     <w:p>
       <w:pPr>
@@ -1230,6 +1279,7 @@
           <w:sz w:val="40"/>
           <w:szCs w:val="40"/>
         </w:rPr>
+        <w:lastRenderedPageBreak/>
         <w:t>Palabras clave</w:t>
       </w:r>
       <w:r>
@@ -1246,10 +1296,24 @@
     <w:p/>
     <w:p>
       <w:r>
+        <w:t xml:space="preserve">Sistema de recomendación, </w:t>
+      </w:r>
+      <w:r>
         <w:t xml:space="preserve">Framework, </w:t>
       </w:r>
       <w:r>
+        <w:t>vecinos cercanos (</w:t>
+      </w:r>
+      <w:proofErr w:type="spellStart"/>
+      <w:r>
         <w:t>knn</w:t>
+      </w:r>
+      <w:proofErr w:type="spellEnd"/>
+      <w:r>
+        <w:t xml:space="preserve">), filtrado colaborativo, </w:t>
+      </w:r>
+      <w:r>
+        <w:t>algoritmo basado en contenido.</w:t>
       </w:r>
     </w:p>
     <w:p>
@@ -1273,6 +1337,7 @@
           <w:szCs w:val="40"/>
         </w:rPr>
       </w:pPr>
+      <w:proofErr w:type="spellStart"/>
       <w:r>
         <w:rPr>
           <w:rFonts w:ascii="Arial" w:hAnsi="Arial" w:cs="Arial"/>
@@ -1281,21 +1346,74 @@
           <w:sz w:val="40"/>
           <w:szCs w:val="40"/>
         </w:rPr>
-        <w:t>Keywords (inglés)</w:t>
+        <w:t>Keywords</w:t>
+      </w:r>
+      <w:proofErr w:type="spellEnd"/>
+      <w:r>
+        <w:rPr>
+          <w:rFonts w:ascii="Arial" w:hAnsi="Arial" w:cs="Arial"/>
+          <w:b/>
+          <w:iCs/>
+          <w:sz w:val="40"/>
+          <w:szCs w:val="40"/>
+        </w:rPr>
+        <w:t xml:space="preserve"> (inglés)</w:t>
       </w:r>
     </w:p>
     <w:p/>
     <w:p>
-      <w:r>
+      <w:pPr>
+        <w:rPr>
+          <w:lang w:val="en-GB"/>
+        </w:rPr>
+      </w:pPr>
+      <w:r>
+        <w:rPr>
+          <w:lang w:val="en-GB"/>
+        </w:rPr>
         <w:t>Framework</w:t>
       </w:r>
       <w:r>
-        <w:t>, knn</w:t>
-      </w:r>
-    </w:p>
-    <w:p>
-      <w:pPr>
-        <w:spacing w:before="800"/>
+        <w:rPr>
+          <w:lang w:val="en-GB"/>
+        </w:rPr>
+        <w:t xml:space="preserve">, </w:t>
+      </w:r>
+      <w:r>
+        <w:rPr>
+          <w:lang w:val="en-GB"/>
+        </w:rPr>
+        <w:t>nearest neighbours (</w:t>
+      </w:r>
+      <w:proofErr w:type="spellStart"/>
+      <w:r>
+        <w:rPr>
+          <w:lang w:val="en-GB"/>
+        </w:rPr>
+        <w:t>knn</w:t>
+      </w:r>
+      <w:proofErr w:type="spellEnd"/>
+      <w:r>
+        <w:rPr>
+          <w:lang w:val="en-GB"/>
+        </w:rPr>
+        <w:t xml:space="preserve">), </w:t>
+      </w:r>
+      <w:r>
+        <w:rPr>
+          <w:lang w:val="en-GB"/>
+        </w:rPr>
+        <w:t>collaborative filtering, content-based</w:t>
+      </w:r>
+      <w:r>
+        <w:rPr>
+          <w:lang w:val="en-GB"/>
+        </w:rPr>
+        <w:t>.</w:t>
+      </w:r>
+    </w:p>
+    <w:p>
+      <w:pPr>
         <w:rPr>
           <w:b/>
           <w:i/>
@@ -1308,6 +1426,7 @@
         <w:rPr>
           <w:b/>
           <w:sz w:val="28"/>
+          <w:lang w:val="en-GB"/>
         </w:rPr>
         <w:br w:type="page"/>
       </w:r>
@@ -1315,6 +1434,7 @@
         <w:rPr>
           <w:b/>
           <w:sz w:val="28"/>
+          <w:lang w:val="en-GB"/>
         </w:rPr>
         <w:lastRenderedPageBreak/>
         <w:br w:type="page"/>
@@ -1323,6 +1443,7 @@
         <w:rPr>
           <w:b/>
           <w:sz w:val="28"/>
+          <w:lang w:val="en-GB"/>
         </w:rPr>
         <w:lastRenderedPageBreak/>
         <w:t xml:space="preserve"> </w:t>
@@ -1340,7 +1461,6 @@
     </w:p>
     <w:p>
       <w:pPr>
-        <w:spacing w:before="800"/>
         <w:rPr>
           <w:b/>
           <w:i/>
@@ -1349,44 +1469,206 @@
           <w:szCs w:val="32"/>
         </w:rPr>
       </w:pPr>
-      <w:r>
-        <w:rPr>
-          <w:b/>
+    </w:p>
+    <w:p>
+      <w:pPr>
+        <w:rPr>
           <w:i/>
-          <w:iCs/>
-          <w:sz w:val="32"/>
-          <w:szCs w:val="32"/>
-        </w:rPr>
-        <w:br w:type="page"/>
-      </w:r>
-    </w:p>
-    <w:p>
-      <w:pPr>
-        <w:rPr>
-          <w:b/>
-        </w:rPr>
-      </w:pPr>
-      <w:r>
-        <w:rPr>
-          <w:b/>
-        </w:rPr>
-        <w:lastRenderedPageBreak/>
-        <w:tab/>
-      </w:r>
-    </w:p>
-    <w:p>
-      <w:pPr>
-        <w:rPr>
-          <w:b/>
-        </w:rPr>
-      </w:pPr>
-    </w:p>
-    <w:p>
-      <w:pPr>
-        <w:rPr>
-          <w:b/>
-        </w:rPr>
-      </w:pPr>
+        </w:rPr>
+      </w:pPr>
+      <w:r>
+        <w:rPr>
+          <w:i/>
+        </w:rPr>
+        <w:t xml:space="preserve">Quiero agradecer en primer lugar a mi familia, </w:t>
+      </w:r>
+      <w:r>
+        <w:rPr>
+          <w:i/>
+        </w:rPr>
+        <w:t xml:space="preserve">sobre todo a mis padres y </w:t>
+      </w:r>
+      <w:r>
+        <w:rPr>
+          <w:i/>
+        </w:rPr>
+        <w:t>abuelos.</w:t>
+      </w:r>
+    </w:p>
+    <w:p>
+      <w:pPr>
+        <w:rPr>
+          <w:i/>
+        </w:rPr>
+      </w:pPr>
+      <w:r>
+        <w:rPr>
+          <w:i/>
+        </w:rPr>
+        <w:t>A m</w:t>
+      </w:r>
+      <w:r>
+        <w:rPr>
+          <w:i/>
+        </w:rPr>
+        <w:t>i madre por criarme y hacer de mí la persona que soy</w:t>
+      </w:r>
+      <w:r>
+        <w:rPr>
+          <w:i/>
+        </w:rPr>
+        <w:t>.</w:t>
+      </w:r>
+    </w:p>
+    <w:p>
+      <w:pPr>
+        <w:rPr>
+          <w:i/>
+        </w:rPr>
+      </w:pPr>
+      <w:r>
+        <w:rPr>
+          <w:i/>
+        </w:rPr>
+        <w:t>A m</w:t>
+      </w:r>
+      <w:r>
+        <w:rPr>
+          <w:i/>
+        </w:rPr>
+        <w:t>i padre por sus consejos.</w:t>
+      </w:r>
+    </w:p>
+    <w:p>
+      <w:pPr>
+        <w:rPr>
+          <w:i/>
+        </w:rPr>
+      </w:pPr>
+      <w:r>
+        <w:rPr>
+          <w:i/>
+        </w:rPr>
+        <w:t>A m</w:t>
+      </w:r>
+      <w:r>
+        <w:rPr>
+          <w:i/>
+        </w:rPr>
+        <w:t>is abuelos por tratarme como a un hijo.</w:t>
+      </w:r>
+    </w:p>
+    <w:p>
+      <w:pPr>
+        <w:rPr>
+          <w:i/>
+        </w:rPr>
+      </w:pPr>
+    </w:p>
+    <w:p>
+      <w:pPr>
+        <w:rPr>
+          <w:i/>
+        </w:rPr>
+      </w:pPr>
+      <w:r>
+        <w:rPr>
+          <w:i/>
+        </w:rPr>
+        <w:t>A mi tutor Alejandro por guiarme en este trabajo y asignaturas de la carrera</w:t>
+      </w:r>
+      <w:r>
+        <w:rPr>
+          <w:i/>
+        </w:rPr>
+        <w:t>, por ser un profesor ejemplar con una dedicación como jamás he visto en el mundo docente.</w:t>
+      </w:r>
+    </w:p>
+    <w:p>
+      <w:pPr>
+        <w:rPr>
+          <w:i/>
+        </w:rPr>
+      </w:pPr>
+    </w:p>
+    <w:p>
+      <w:r>
+        <w:rPr>
+          <w:i/>
+        </w:rPr>
+        <w:t>Muchas gracias a mis amigos que son como hermanos y a Paula por estar siempre apoyándome</w:t>
+      </w:r>
+      <w:r>
+        <w:rPr>
+          <w:i/>
+        </w:rPr>
+        <w:t>.</w:t>
+      </w:r>
+    </w:p>
+    <w:p>
+      <w:pPr>
+        <w:rPr>
+          <w:b/>
+        </w:rPr>
+      </w:pPr>
+    </w:p>
+    <w:p>
+      <w:pPr>
+        <w:rPr>
+          <w:i/>
+        </w:rPr>
+      </w:pPr>
+      <w:r>
+        <w:rPr>
+          <w:i/>
+        </w:rPr>
+        <w:t>Por último, dar las gracias a la Escuela Politécnica Superior por hacerme conocer a compañeros incre</w:t>
+      </w:r>
+      <w:r>
+        <w:rPr>
+          <w:i/>
+        </w:rPr>
+        <w:t>íbles y formarme</w:t>
+      </w:r>
+      <w:r>
+        <w:rPr>
+          <w:i/>
+        </w:rPr>
+        <w:t xml:space="preserve"> como profesional y como persona</w:t>
+      </w:r>
+      <w:r>
+        <w:rPr>
+          <w:i/>
+        </w:rPr>
+        <w:t>.</w:t>
+      </w:r>
+      <w:r>
+        <w:rPr>
+          <w:i/>
+        </w:rPr>
+        <w:t xml:space="preserve"> </w:t>
+      </w:r>
+    </w:p>
+    <w:p>
+      <w:pPr>
+        <w:rPr>
+          <w:i/>
+        </w:rPr>
+      </w:pPr>
+    </w:p>
+    <w:p>
+      <w:pPr>
+        <w:jc w:val="right"/>
+        <w:rPr>
+          <w:b/>
+        </w:rPr>
+      </w:pPr>
+      <w:r>
+        <w:rPr>
+          <w:b/>
+        </w:rPr>
+        <w:t>Alejandro Gil Hernán</w:t>
+      </w:r>
     </w:p>
     <w:p>
       <w:pPr>
@@ -1461,7 +1743,6 @@
         <w:rPr>
           <w:rFonts w:cs="Arial Unicode MS"/>
           <w:noProof/>
-          <w:lang/>
         </w:rPr>
       </w:pPr>
       <w:r>
@@ -1555,6 +1836,7 @@
         <w:r>
           <w:rPr>
             <w:noProof/>
+            <w:webHidden/>
           </w:rPr>
         </w:r>
         <w:r>
@@ -1586,7 +1868,6 @@
         <w:rPr>
           <w:rFonts w:cs="Arial Unicode MS"/>
           <w:color w:val="auto"/>
-          <w:lang/>
         </w:rPr>
       </w:pPr>
       <w:hyperlink w:anchor="_Toc175400054" w:history="1">
@@ -1625,6 +1906,11 @@
             <w:webHidden/>
           </w:rPr>
           <w:instrText xml:space="preserve"> _Toc175400054 \h </w:instrText>
+        </w:r>
+        <w:r>
+          <w:rPr>
+            <w:webHidden/>
+          </w:rPr>
         </w:r>
         <w:r>
           <w:rPr>
@@ -1652,7 +1938,6 @@
         <w:rPr>
           <w:rFonts w:cs="Arial Unicode MS"/>
           <w:color w:val="auto"/>
-          <w:lang/>
         </w:rPr>
       </w:pPr>
       <w:hyperlink w:anchor="_Toc175400055" w:history="1">
@@ -1691,6 +1976,11 @@
             <w:webHidden/>
           </w:rPr>
           <w:instrText xml:space="preserve"> _Toc175400055 \h </w:instrText>
+        </w:r>
+        <w:r>
+          <w:rPr>
+            <w:webHidden/>
+          </w:rPr>
         </w:r>
         <w:r>
           <w:rPr>
@@ -1718,7 +2008,6 @@
         <w:rPr>
           <w:rFonts w:cs="Arial Unicode MS"/>
           <w:color w:val="auto"/>
-          <w:lang/>
         </w:rPr>
       </w:pPr>
       <w:hyperlink w:anchor="_Toc175400056" w:history="1">
@@ -1757,6 +2046,11 @@
             <w:webHidden/>
           </w:rPr>
           <w:instrText xml:space="preserve"> _Toc175400056 \h </w:instrText>
+        </w:r>
+        <w:r>
+          <w:rPr>
+            <w:webHidden/>
+          </w:rPr>
         </w:r>
         <w:r>
           <w:rPr>
@@ -1787,7 +2081,6 @@
         <w:rPr>
           <w:rFonts w:cs="Arial Unicode MS"/>
           <w:noProof/>
-          <w:lang/>
         </w:rPr>
       </w:pPr>
       <w:hyperlink w:anchor="_Toc175400057" w:history="1">
@@ -1836,6 +2129,7 @@
         <w:r>
           <w:rPr>
             <w:noProof/>
+            <w:webHidden/>
           </w:rPr>
         </w:r>
         <w:r>
@@ -1867,7 +2161,6 @@
         <w:rPr>
           <w:rFonts w:cs="Arial Unicode MS"/>
           <w:color w:val="auto"/>
-          <w:lang/>
         </w:rPr>
       </w:pPr>
       <w:hyperlink w:anchor="_Toc175400058" w:history="1">
@@ -1906,6 +2199,11 @@
             <w:webHidden/>
           </w:rPr>
           <w:instrText xml:space="preserve"> _Toc175400058 \h </w:instrText>
+        </w:r>
+        <w:r>
+          <w:rPr>
+            <w:webHidden/>
+          </w:rPr>
         </w:r>
         <w:r>
           <w:rPr>
@@ -1933,7 +2231,6 @@
         <w:rPr>
           <w:rFonts w:cs="Arial Unicode MS"/>
           <w:noProof/>
-          <w:lang/>
         </w:rPr>
       </w:pPr>
       <w:hyperlink w:anchor="_Toc175400059" w:history="1">
@@ -1982,6 +2279,7 @@
         <w:r>
           <w:rPr>
             <w:noProof/>
+            <w:webHidden/>
           </w:rPr>
         </w:r>
         <w:r>
@@ -2016,7 +2314,6 @@
         <w:rPr>
           <w:rFonts w:cs="Arial Unicode MS"/>
           <w:noProof/>
-          <w:lang/>
         </w:rPr>
       </w:pPr>
       <w:hyperlink w:anchor="_Toc175400060" w:history="1">
@@ -2065,6 +2362,7 @@
         <w:r>
           <w:rPr>
             <w:noProof/>
+            <w:webHidden/>
           </w:rPr>
         </w:r>
         <w:r>
@@ -2096,7 +2394,6 @@
         <w:rPr>
           <w:rFonts w:cs="Arial Unicode MS"/>
           <w:color w:val="auto"/>
-          <w:lang/>
         </w:rPr>
       </w:pPr>
       <w:hyperlink w:anchor="_Toc175400061" w:history="1">
@@ -2135,6 +2432,11 @@
             <w:webHidden/>
           </w:rPr>
           <w:instrText xml:space="preserve"> _Toc175400061 \h </w:instrText>
+        </w:r>
+        <w:r>
+          <w:rPr>
+            <w:webHidden/>
+          </w:rPr>
         </w:r>
         <w:r>
           <w:rPr>
@@ -2162,7 +2464,6 @@
         <w:rPr>
           <w:rFonts w:cs="Arial Unicode MS"/>
           <w:noProof/>
-          <w:lang/>
         </w:rPr>
       </w:pPr>
       <w:hyperlink w:anchor="_Toc175400062" w:history="1">
@@ -2211,6 +2512,7 @@
         <w:r>
           <w:rPr>
             <w:noProof/>
+            <w:webHidden/>
           </w:rPr>
         </w:r>
         <w:r>
@@ -2245,7 +2547,6 @@
         <w:rPr>
           <w:rFonts w:cs="Arial Unicode MS"/>
           <w:noProof/>
-          <w:lang/>
         </w:rPr>
       </w:pPr>
       <w:hyperlink w:anchor="_Toc175400063" w:history="1">
@@ -2294,6 +2595,7 @@
         <w:r>
           <w:rPr>
             <w:noProof/>
+            <w:webHidden/>
           </w:rPr>
         </w:r>
         <w:r>
@@ -2325,7 +2627,6 @@
         <w:rPr>
           <w:rFonts w:cs="Arial Unicode MS"/>
           <w:color w:val="auto"/>
-          <w:lang/>
         </w:rPr>
       </w:pPr>
       <w:hyperlink w:anchor="_Toc175400064" w:history="1">
@@ -2364,6 +2665,11 @@
             <w:webHidden/>
           </w:rPr>
           <w:instrText xml:space="preserve"> _Toc175400064 \h </w:instrText>
+        </w:r>
+        <w:r>
+          <w:rPr>
+            <w:webHidden/>
+          </w:rPr>
         </w:r>
         <w:r>
           <w:rPr>
@@ -2391,7 +2697,6 @@
         <w:rPr>
           <w:rFonts w:cs="Arial Unicode MS"/>
           <w:noProof/>
-          <w:lang/>
         </w:rPr>
       </w:pPr>
       <w:hyperlink w:anchor="_Toc175400065" w:history="1">
@@ -2440,6 +2745,7 @@
         <w:r>
           <w:rPr>
             <w:noProof/>
+            <w:webHidden/>
           </w:rPr>
         </w:r>
         <w:r>
@@ -2474,7 +2780,6 @@
         <w:rPr>
           <w:rFonts w:cs="Arial Unicode MS"/>
           <w:noProof/>
-          <w:lang/>
         </w:rPr>
       </w:pPr>
       <w:hyperlink w:anchor="_Toc175400066" w:history="1">
@@ -2523,6 +2828,7 @@
         <w:r>
           <w:rPr>
             <w:noProof/>
+            <w:webHidden/>
           </w:rPr>
         </w:r>
         <w:r>
@@ -2557,7 +2863,6 @@
         <w:rPr>
           <w:rFonts w:cs="Arial Unicode MS"/>
           <w:noProof/>
-          <w:lang/>
         </w:rPr>
       </w:pPr>
       <w:hyperlink w:anchor="_Toc175400067" w:history="1">
@@ -2606,6 +2911,7 @@
         <w:r>
           <w:rPr>
             <w:noProof/>
+            <w:webHidden/>
           </w:rPr>
         </w:r>
         <w:r>
@@ -2637,7 +2943,6 @@
         <w:rPr>
           <w:rFonts w:cs="Arial Unicode MS"/>
           <w:color w:val="auto"/>
-          <w:lang/>
         </w:rPr>
       </w:pPr>
       <w:hyperlink w:anchor="_Toc175400068" w:history="1">
@@ -2676,6 +2981,11 @@
             <w:webHidden/>
           </w:rPr>
           <w:instrText xml:space="preserve"> _Toc175400068 \h </w:instrText>
+        </w:r>
+        <w:r>
+          <w:rPr>
+            <w:webHidden/>
+          </w:rPr>
         </w:r>
         <w:r>
           <w:rPr>
@@ -2703,7 +3013,6 @@
         <w:rPr>
           <w:rFonts w:cs="Arial Unicode MS"/>
           <w:color w:val="auto"/>
-          <w:lang/>
         </w:rPr>
       </w:pPr>
       <w:hyperlink w:anchor="_Toc175400069" w:history="1">
@@ -2742,6 +3051,11 @@
             <w:webHidden/>
           </w:rPr>
           <w:instrText xml:space="preserve"> _Toc175400069 \h </w:instrText>
+        </w:r>
+        <w:r>
+          <w:rPr>
+            <w:webHidden/>
+          </w:rPr>
         </w:r>
         <w:r>
           <w:rPr>
@@ -2772,7 +3086,6 @@
         <w:rPr>
           <w:rFonts w:cs="Arial Unicode MS"/>
           <w:noProof/>
-          <w:lang/>
         </w:rPr>
       </w:pPr>
       <w:hyperlink w:anchor="_Toc175400070" w:history="1">
@@ -2821,6 +3134,7 @@
         <w:r>
           <w:rPr>
             <w:noProof/>
+            <w:webHidden/>
           </w:rPr>
         </w:r>
         <w:r>
@@ -2855,7 +3169,6 @@
         <w:rPr>
           <w:rFonts w:cs="Arial Unicode MS"/>
           <w:noProof/>
-          <w:lang/>
         </w:rPr>
       </w:pPr>
       <w:hyperlink w:anchor="_Toc175400071" w:history="1">
@@ -2905,6 +3218,7 @@
         <w:r>
           <w:rPr>
             <w:noProof/>
+            <w:webHidden/>
           </w:rPr>
         </w:r>
         <w:r>
@@ -2939,7 +3253,6 @@
         <w:rPr>
           <w:rFonts w:cs="Arial Unicode MS"/>
           <w:noProof/>
-          <w:lang/>
         </w:rPr>
       </w:pPr>
       <w:hyperlink w:anchor="_Toc175400072" w:history="1">
@@ -2988,6 +3301,7 @@
         <w:r>
           <w:rPr>
             <w:noProof/>
+            <w:webHidden/>
           </w:rPr>
         </w:r>
         <w:r>
@@ -3019,7 +3333,6 @@
         <w:rPr>
           <w:rFonts w:cs="Arial Unicode MS"/>
           <w:color w:val="auto"/>
-          <w:lang/>
         </w:rPr>
       </w:pPr>
       <w:hyperlink w:anchor="_Toc175400073" w:history="1">
@@ -3033,7 +3346,6 @@
           <w:rPr>
             <w:rFonts w:cs="Arial Unicode MS"/>
             <w:color w:val="auto"/>
-            <w:lang/>
           </w:rPr>
           <w:tab/>
         </w:r>
@@ -3072,6 +3384,11 @@
             <w:webHidden/>
           </w:rPr>
           <w:instrText xml:space="preserve"> _Toc175400073 \h </w:instrText>
+        </w:r>
+        <w:r>
+          <w:rPr>
+            <w:webHidden/>
+          </w:rPr>
         </w:r>
         <w:r>
           <w:rPr>
@@ -3099,7 +3416,6 @@
         <w:rPr>
           <w:rFonts w:cs="Arial Unicode MS"/>
           <w:color w:val="auto"/>
-          <w:lang/>
         </w:rPr>
       </w:pPr>
       <w:hyperlink w:anchor="_Toc175400074" w:history="1">
@@ -3113,7 +3429,6 @@
           <w:rPr>
             <w:rFonts w:cs="Arial Unicode MS"/>
             <w:color w:val="auto"/>
-            <w:lang/>
           </w:rPr>
           <w:tab/>
         </w:r>
@@ -3152,6 +3467,11 @@
             <w:webHidden/>
           </w:rPr>
           <w:instrText xml:space="preserve"> _Toc175400074 \h </w:instrText>
+        </w:r>
+        <w:r>
+          <w:rPr>
+            <w:webHidden/>
+          </w:rPr>
         </w:r>
         <w:r>
           <w:rPr>
@@ -3179,7 +3499,6 @@
         <w:rPr>
           <w:rFonts w:cs="Arial Unicode MS"/>
           <w:color w:val="auto"/>
-          <w:lang/>
         </w:rPr>
       </w:pPr>
       <w:hyperlink w:anchor="_Toc175400075" w:history="1">
@@ -3193,7 +3512,6 @@
           <w:rPr>
             <w:rFonts w:cs="Arial Unicode MS"/>
             <w:color w:val="auto"/>
-            <w:lang/>
           </w:rPr>
           <w:tab/>
         </w:r>
@@ -3232,6 +3550,11 @@
             <w:webHidden/>
           </w:rPr>
           <w:instrText xml:space="preserve"> _Toc175400075 \h </w:instrText>
+        </w:r>
+        <w:r>
+          <w:rPr>
+            <w:webHidden/>
+          </w:rPr>
         </w:r>
         <w:r>
           <w:rPr>
@@ -3353,7 +3676,6 @@
           <w:smallCaps w:val="0"/>
           <w:noProof/>
           <w:sz w:val="24"/>
-          <w:lang/>
         </w:rPr>
       </w:pPr>
       <w:r>
@@ -3445,6 +3767,7 @@
         <w:r>
           <w:rPr>
             <w:noProof/>
+            <w:webHidden/>
           </w:rPr>
         </w:r>
         <w:r>
@@ -3585,6 +3908,35 @@
       <w:bookmarkEnd w:id="13"/>
       <w:bookmarkEnd w:id="14"/>
     </w:p>
+    <w:p/>
+    <w:p>
+      <w:pPr>
+        <w:ind w:left="113"/>
+      </w:pPr>
+      <w:r>
+        <w:t>Los sistemas de recomendación son herramientas software y técnicas que proveen al usuario de elementos interesantes afines a sus gustos. Éstas recomendaciones están relacionadas con las acciones que lleva a cabo el usuario: productos comprados, música que escucha, libros que lee… etc.</w:t>
+      </w:r>
+    </w:p>
+    <w:p>
+      <w:pPr>
+        <w:ind w:left="113"/>
+      </w:pPr>
+      <w:r>
+        <w:t>“Ítem” es un término general usado para referirse a lo que el sistema recomienda a los usuarios</w:t>
+      </w:r>
+      <w:r>
+        <w:t>, pueden tener valor positivo (si es útil para un usuario) o negativo (</w:t>
+      </w:r>
+      <w:r>
+        <w:t>si no aporta nada al usuario</w:t>
+      </w:r>
+      <w:r>
+        <w:t>)</w:t>
+      </w:r>
+      <w:r>
+        <w:t>.</w:t>
+      </w:r>
+    </w:p>
     <w:p>
       <w:pPr>
         <w:pStyle w:val="Ttulo2"/>
@@ -3596,45 +3948,149 @@
       </w:r>
       <w:bookmarkEnd w:id="15"/>
     </w:p>
-    <w:p>
-      <w:r>
-        <w:t>Esta memoria de TFG blablablá…</w:t>
-      </w:r>
-    </w:p>
-    <w:p>
-      <w:pPr>
-        <w:pStyle w:val="PrrafoArial10Car1CarCar"/>
-        <w:ind w:right="-33"/>
-      </w:pPr>
-      <w:r>
-        <w:t>Referencia</w:t>
+    <w:p/>
+    <w:p>
+      <w:r>
+        <w:t xml:space="preserve">Este trabajo de fin de grado se ha realizado con la intención de crear un </w:t>
+      </w:r>
+      <w:proofErr w:type="spellStart"/>
+      <w:r>
+        <w:t>framework</w:t>
+      </w:r>
+      <w:proofErr w:type="spellEnd"/>
+      <w:r>
+        <w:t xml:space="preserve"> dónde sea posible la comparación de resultados para recomendaciones generadas con el algoritmo </w:t>
+      </w:r>
+      <w:proofErr w:type="spellStart"/>
+      <w:r>
+        <w:t>knn</w:t>
+      </w:r>
+      <w:proofErr w:type="spellEnd"/>
+      <w:r>
+        <w:t xml:space="preserve"> y todas sus variantes posibles, esto viene a su vez motivado por la manera en que se mide </w:t>
+      </w:r>
+      <w:r>
+        <w:t xml:space="preserve">la tasa </w:t>
+      </w:r>
+      <w:r>
+        <w:t>de error en una recomendación</w:t>
+      </w:r>
+      <w:r>
+        <w:t>.</w:t>
+      </w:r>
+    </w:p>
+    <w:p>
+      <w:r>
+        <w:t xml:space="preserve">Inicialmente, la mayoría de recomendadores eran evaluados con </w:t>
+      </w:r>
+      <w:r>
+        <w:t xml:space="preserve">las </w:t>
+      </w:r>
+      <w:r>
+        <w:t xml:space="preserve">métricas </w:t>
+      </w:r>
+      <w:r>
+        <w:t>que mejor funcionaban en</w:t>
+      </w:r>
+      <w:r>
+        <w:t xml:space="preserve"> buscadores como MAE</w:t>
       </w:r>
       <w:r>
         <w:t xml:space="preserve"> </w:t>
       </w:r>
       <w:r>
-        <w:fldChar w:fldCharType="begin"/>
-      </w:r>
-      <w:r>
-        <w:instrText xml:space="preserve"> </w:instrText>
-      </w:r>
-      <w:r>
-        <w:instrText>REF</w:instrText>
-      </w:r>
-      <w:r>
-        <w:instrText xml:space="preserve"> _Ref143922454 \r \h </w:instrText>
-      </w:r>
-      <w:r>
-        <w:fldChar w:fldCharType="separate"/>
-      </w:r>
-      <w:r>
-        <w:t>[1]</w:t>
-      </w:r>
-      <w:r>
-        <w:fldChar w:fldCharType="end"/>
+        <w:t xml:space="preserve">(mean </w:t>
+      </w:r>
+      <w:proofErr w:type="spellStart"/>
+      <w:r>
+        <w:t>average</w:t>
+      </w:r>
+      <w:proofErr w:type="spellEnd"/>
+      <w:r>
+        <w:t xml:space="preserve"> error) o RMSE</w:t>
       </w:r>
       <w:r>
         <w:t xml:space="preserve"> </w:t>
+      </w:r>
+      <w:r>
+        <w:t>(</w:t>
+      </w:r>
+      <w:proofErr w:type="spellStart"/>
+      <w:r>
+        <w:t>root</w:t>
+      </w:r>
+      <w:proofErr w:type="spellEnd"/>
+      <w:r>
+        <w:t xml:space="preserve"> mean </w:t>
+      </w:r>
+      <w:proofErr w:type="spellStart"/>
+      <w:r>
+        <w:t>square</w:t>
+      </w:r>
+      <w:r>
+        <w:t>d</w:t>
+      </w:r>
+      <w:proofErr w:type="spellEnd"/>
+      <w:r>
+        <w:t xml:space="preserve"> error</w:t>
+      </w:r>
+      <w:r>
+        <w:t>), tiempo después se comprobó que no eran las más adecuadas para evaluar un sistema de recomendación, por lo que ciertos resultados han de ser recalculados, ofreciendo la posibilidad de que se produzcan variaciones respecto a estudios pasados realizados con dichas métricas.</w:t>
+      </w:r>
+    </w:p>
+    <w:p>
+      <w:pPr>
+        <w:rPr>
+          <w:u w:val="single"/>
+        </w:rPr>
+      </w:pPr>
+      <w:r>
+        <w:t xml:space="preserve">Es por esto que el método de evaluación en este trabajo tendrá presente las tres métricas que creemos más influyentes actualmente: precisión, </w:t>
+      </w:r>
+      <w:proofErr w:type="spellStart"/>
+      <w:r>
+        <w:t>recall</w:t>
+      </w:r>
+      <w:proofErr w:type="spellEnd"/>
+      <w:r>
+        <w:t xml:space="preserve"> y NDCG (</w:t>
+      </w:r>
+      <w:proofErr w:type="spellStart"/>
+      <w:r>
+        <w:t>Normalized</w:t>
+      </w:r>
+      <w:proofErr w:type="spellEnd"/>
+      <w:r>
+        <w:t xml:space="preserve"> </w:t>
+      </w:r>
+      <w:proofErr w:type="spellStart"/>
+      <w:r>
+        <w:t>Cumulative</w:t>
+      </w:r>
+      <w:proofErr w:type="spellEnd"/>
+      <w:r>
+        <w:t xml:space="preserve"> </w:t>
+      </w:r>
+      <w:proofErr w:type="spellStart"/>
+      <w:r>
+        <w:t>Discounted</w:t>
+      </w:r>
+      <w:proofErr w:type="spellEnd"/>
+      <w:r>
+        <w:t xml:space="preserve"> </w:t>
+      </w:r>
+      <w:proofErr w:type="spellStart"/>
+      <w:r>
+        <w:t>Gain</w:t>
+      </w:r>
+      <w:proofErr w:type="spellEnd"/>
+      <w:r>
+        <w:rPr>
+          <w:rFonts w:ascii="NimbusRomNo9L-Medi" w:hAnsi="NimbusRomNo9L-Medi" w:cs="NimbusRomNo9L-Medi"/>
+          <w:sz w:val="20"/>
+          <w:szCs w:val="20"/>
+        </w:rPr>
+        <w:t>).</w:t>
       </w:r>
     </w:p>
     <w:p>
@@ -3651,6 +4107,114 @@
       </w:r>
       <w:bookmarkEnd w:id="16"/>
     </w:p>
+    <w:p/>
+    <w:p>
+      <w:r>
+        <w:t>El objetivo principal es averiguar cuál de las variantes estudiadas arroja mejores resultados.</w:t>
+      </w:r>
+      <w:r>
+        <w:t xml:space="preserve"> Para ello, simplemente será necesario buscar en la tabla comparativa de resultados la combinación </w:t>
+      </w:r>
+      <w:r>
+        <w:t>deseada,</w:t>
+      </w:r>
+      <w:r>
+        <w:t xml:space="preserve"> que devolver</w:t>
+      </w:r>
+      <w:r>
+        <w:t>á lo</w:t>
+      </w:r>
+      <w:r>
+        <w:t xml:space="preserve">s </w:t>
+      </w:r>
+      <w:r>
+        <w:t xml:space="preserve">valores de las </w:t>
+      </w:r>
+      <w:r>
+        <w:t>distintas m</w:t>
+      </w:r>
+      <w:r>
+        <w:t>étricas de error.</w:t>
+      </w:r>
+    </w:p>
+    <w:p>
+      <w:r>
+        <w:t xml:space="preserve">Esto es importante ya que los sistemas de recomendación ofrecen una serie de ventajas a las </w:t>
+      </w:r>
+      <w:r>
+        <w:t>plataformas de productos online:</w:t>
+      </w:r>
+    </w:p>
+    <w:p>
+      <w:pPr>
+        <w:pStyle w:val="Prrafodelista"/>
+        <w:numPr>
+          <w:ilvl w:val="0"/>
+          <w:numId w:val="16"/>
+        </w:numPr>
+      </w:pPr>
+      <w:r>
+        <w:t>Incrementar el número de ítems vendidos</w:t>
+      </w:r>
+      <w:r>
+        <w:t>:</w:t>
+      </w:r>
+      <w:r>
+        <w:t xml:space="preserve"> ya que a cada usuario se le muestra primero lo que potencialmente más le atrae.</w:t>
+      </w:r>
+    </w:p>
+    <w:p>
+      <w:pPr>
+        <w:pStyle w:val="Prrafodelista"/>
+        <w:numPr>
+          <w:ilvl w:val="0"/>
+          <w:numId w:val="16"/>
+        </w:numPr>
+      </w:pPr>
+      <w:r>
+        <w:t>Aumentar la diversidad:</w:t>
+      </w:r>
+      <w:r>
+        <w:t xml:space="preserve"> Una característica es generar diversidad en las recomendaciones</w:t>
+      </w:r>
+      <w:r>
+        <w:t>, sugiriendo al usuario ítems similares a sus gustos con un índice de popularidad menor</w:t>
+      </w:r>
+      <w:r>
+        <w:t>.</w:t>
+      </w:r>
+    </w:p>
+    <w:p>
+      <w:pPr>
+        <w:pStyle w:val="Prrafodelista"/>
+        <w:numPr>
+          <w:ilvl w:val="0"/>
+          <w:numId w:val="16"/>
+        </w:numPr>
+      </w:pPr>
+      <w:r>
+        <w:t xml:space="preserve">Incrementar la satisfacción </w:t>
+      </w:r>
+      <w:r>
+        <w:t xml:space="preserve">del usuario. </w:t>
+      </w:r>
+    </w:p>
+    <w:p>
+      <w:pPr>
+        <w:pStyle w:val="Prrafodelista"/>
+        <w:numPr>
+          <w:ilvl w:val="0"/>
+          <w:numId w:val="16"/>
+        </w:numPr>
+      </w:pPr>
+      <w:r>
+        <w:t xml:space="preserve">Incrementar la fidelidad </w:t>
+      </w:r>
+      <w:r>
+        <w:t>del usuario.</w:t>
+      </w:r>
+    </w:p>
+    <w:p/>
     <w:p>
       <w:pPr>
         <w:pStyle w:val="Ttulo2"/>
@@ -3769,10 +4333,12 @@
         <w:ind w:right="-33"/>
       </w:pPr>
       <w:bookmarkStart w:id="23" w:name="_Toc175400059"/>
+      <w:proofErr w:type="spellStart"/>
       <w:r>
         <w:t>Subsubsección</w:t>
       </w:r>
       <w:bookmarkEnd w:id="23"/>
+      <w:proofErr w:type="spellEnd"/>
     </w:p>
     <w:p/>
     <w:p/>
@@ -4027,10 +4593,12 @@
         <w:ind w:right="-33"/>
       </w:pPr>
       <w:bookmarkStart w:id="53" w:name="_Toc175400062"/>
+      <w:proofErr w:type="spellStart"/>
       <w:r>
         <w:t>Subsubsección</w:t>
       </w:r>
       <w:bookmarkEnd w:id="53"/>
+      <w:proofErr w:type="spellEnd"/>
     </w:p>
     <w:p/>
     <w:p>
@@ -4040,6 +4608,1430 @@
     </w:p>
     <w:p>
       <w:pPr>
+        <w:autoSpaceDE w:val="0"/>
+        <w:autoSpaceDN w:val="0"/>
+        <w:adjustRightInd w:val="0"/>
+        <w:jc w:val="left"/>
+        <w:rPr>
+          <w:rFonts w:ascii="NimbusRomNo9L-Regu" w:hAnsi="NimbusRomNo9L-Regu" w:cs="NimbusRomNo9L-Regu"/>
+          <w:sz w:val="20"/>
+          <w:szCs w:val="20"/>
+          <w:lang w:val="en-GB"/>
+        </w:rPr>
+      </w:pPr>
+      <w:r>
+        <w:rPr>
+          <w:rFonts w:ascii="NimbusRomNo9L-Regu" w:hAnsi="NimbusRomNo9L-Regu" w:cs="NimbusRomNo9L-Regu"/>
+          <w:sz w:val="20"/>
+          <w:szCs w:val="20"/>
+          <w:lang w:val="en-GB"/>
+        </w:rPr>
+        <w:t>Users of a RS, as mentioned above, may have very diverse goals and characteristics.</w:t>
+      </w:r>
+    </w:p>
+    <w:p>
+      <w:pPr>
+        <w:autoSpaceDE w:val="0"/>
+        <w:autoSpaceDN w:val="0"/>
+        <w:adjustRightInd w:val="0"/>
+        <w:jc w:val="left"/>
+        <w:rPr>
+          <w:rFonts w:ascii="NimbusRomNo9L-Regu" w:hAnsi="NimbusRomNo9L-Regu" w:cs="NimbusRomNo9L-Regu"/>
+          <w:sz w:val="20"/>
+          <w:szCs w:val="20"/>
+          <w:lang w:val="en-GB"/>
+        </w:rPr>
+      </w:pPr>
+      <w:r>
+        <w:rPr>
+          <w:rFonts w:ascii="NimbusRomNo9L-Regu" w:hAnsi="NimbusRomNo9L-Regu" w:cs="NimbusRomNo9L-Regu"/>
+          <w:sz w:val="20"/>
+          <w:szCs w:val="20"/>
+          <w:lang w:val="en-GB"/>
+        </w:rPr>
+        <w:t>In order to personalize the recommendations and the human-computer</w:t>
+      </w:r>
+    </w:p>
+    <w:p>
+      <w:pPr>
+        <w:autoSpaceDE w:val="0"/>
+        <w:autoSpaceDN w:val="0"/>
+        <w:adjustRightInd w:val="0"/>
+        <w:jc w:val="left"/>
+        <w:rPr>
+          <w:rFonts w:ascii="NimbusRomNo9L-Regu" w:hAnsi="NimbusRomNo9L-Regu" w:cs="NimbusRomNo9L-Regu"/>
+          <w:sz w:val="20"/>
+          <w:szCs w:val="20"/>
+          <w:lang w:val="en-GB"/>
+        </w:rPr>
+      </w:pPr>
+      <w:r>
+        <w:rPr>
+          <w:rFonts w:ascii="NimbusRomNo9L-Regu" w:hAnsi="NimbusRomNo9L-Regu" w:cs="NimbusRomNo9L-Regu"/>
+          <w:sz w:val="20"/>
+          <w:szCs w:val="20"/>
+          <w:lang w:val="en-GB"/>
+        </w:rPr>
+        <w:t>interaction, RSs exploit a range of information about the users. This information</w:t>
+      </w:r>
+    </w:p>
+    <w:p>
+      <w:pPr>
+        <w:autoSpaceDE w:val="0"/>
+        <w:autoSpaceDN w:val="0"/>
+        <w:adjustRightInd w:val="0"/>
+        <w:jc w:val="left"/>
+        <w:rPr>
+          <w:rFonts w:ascii="NimbusRomNo9L-Regu" w:hAnsi="NimbusRomNo9L-Regu" w:cs="NimbusRomNo9L-Regu"/>
+          <w:sz w:val="20"/>
+          <w:szCs w:val="20"/>
+          <w:lang w:val="en-GB"/>
+        </w:rPr>
+      </w:pPr>
+      <w:r>
+        <w:rPr>
+          <w:rFonts w:ascii="NimbusRomNo9L-Regu" w:hAnsi="NimbusRomNo9L-Regu" w:cs="NimbusRomNo9L-Regu"/>
+          <w:sz w:val="20"/>
+          <w:szCs w:val="20"/>
+          <w:lang w:val="en-GB"/>
+        </w:rPr>
+        <w:t>can be structured in various ways and again the selection of what information to</w:t>
+      </w:r>
+    </w:p>
+    <w:p>
+      <w:pPr>
+        <w:autoSpaceDE w:val="0"/>
+        <w:autoSpaceDN w:val="0"/>
+        <w:adjustRightInd w:val="0"/>
+        <w:jc w:val="left"/>
+        <w:rPr>
+          <w:rFonts w:ascii="NimbusRomNo9L-Regu" w:hAnsi="NimbusRomNo9L-Regu" w:cs="NimbusRomNo9L-Regu"/>
+          <w:sz w:val="20"/>
+          <w:szCs w:val="20"/>
+          <w:lang w:val="en-GB"/>
+        </w:rPr>
+      </w:pPr>
+      <w:r>
+        <w:rPr>
+          <w:rFonts w:ascii="NimbusRomNo9L-Regu" w:hAnsi="NimbusRomNo9L-Regu" w:cs="NimbusRomNo9L-Regu"/>
+          <w:sz w:val="20"/>
+          <w:szCs w:val="20"/>
+          <w:lang w:val="en-GB"/>
+        </w:rPr>
+        <w:t>model depends on the recommendation technique.</w:t>
+      </w:r>
+    </w:p>
+    <w:p>
+      <w:pPr>
+        <w:autoSpaceDE w:val="0"/>
+        <w:autoSpaceDN w:val="0"/>
+        <w:adjustRightInd w:val="0"/>
+        <w:jc w:val="left"/>
+        <w:rPr>
+          <w:rFonts w:ascii="NimbusRomNo9L-Regu" w:hAnsi="NimbusRomNo9L-Regu" w:cs="NimbusRomNo9L-Regu"/>
+          <w:sz w:val="20"/>
+          <w:szCs w:val="20"/>
+          <w:lang w:val="en-GB"/>
+        </w:rPr>
+      </w:pPr>
+      <w:r>
+        <w:rPr>
+          <w:rFonts w:ascii="NimbusRomNo9L-Regu" w:hAnsi="NimbusRomNo9L-Regu" w:cs="NimbusRomNo9L-Regu"/>
+          <w:sz w:val="20"/>
+          <w:szCs w:val="20"/>
+          <w:lang w:val="en-GB"/>
+        </w:rPr>
+        <w:t xml:space="preserve">For instance, in collaborative filtering, users are </w:t>
+      </w:r>
+      <w:proofErr w:type="spellStart"/>
+      <w:r>
+        <w:rPr>
+          <w:rFonts w:ascii="NimbusRomNo9L-Regu" w:hAnsi="NimbusRomNo9L-Regu" w:cs="NimbusRomNo9L-Regu"/>
+          <w:sz w:val="20"/>
+          <w:szCs w:val="20"/>
+          <w:lang w:val="en-GB"/>
+        </w:rPr>
+        <w:t>modeled</w:t>
+      </w:r>
+      <w:proofErr w:type="spellEnd"/>
+      <w:r>
+        <w:rPr>
+          <w:rFonts w:ascii="NimbusRomNo9L-Regu" w:hAnsi="NimbusRomNo9L-Regu" w:cs="NimbusRomNo9L-Regu"/>
+          <w:sz w:val="20"/>
+          <w:szCs w:val="20"/>
+          <w:lang w:val="en-GB"/>
+        </w:rPr>
+        <w:t xml:space="preserve"> as a simple list containing</w:t>
+      </w:r>
+    </w:p>
+    <w:p>
+      <w:pPr>
+        <w:autoSpaceDE w:val="0"/>
+        <w:autoSpaceDN w:val="0"/>
+        <w:adjustRightInd w:val="0"/>
+        <w:jc w:val="left"/>
+        <w:rPr>
+          <w:rFonts w:ascii="NimbusRomNo9L-Regu" w:hAnsi="NimbusRomNo9L-Regu" w:cs="NimbusRomNo9L-Regu"/>
+          <w:sz w:val="20"/>
+          <w:szCs w:val="20"/>
+          <w:lang w:val="en-GB"/>
+        </w:rPr>
+      </w:pPr>
+      <w:r>
+        <w:rPr>
+          <w:rFonts w:ascii="NimbusRomNo9L-Regu" w:hAnsi="NimbusRomNo9L-Regu" w:cs="NimbusRomNo9L-Regu"/>
+          <w:sz w:val="20"/>
+          <w:szCs w:val="20"/>
+          <w:lang w:val="en-GB"/>
+        </w:rPr>
+        <w:t>the ratings provided by the user for some items. In a demographic RS, sociodemographic</w:t>
+      </w:r>
+    </w:p>
+    <w:p>
+      <w:pPr>
+        <w:autoSpaceDE w:val="0"/>
+        <w:autoSpaceDN w:val="0"/>
+        <w:adjustRightInd w:val="0"/>
+        <w:jc w:val="left"/>
+        <w:rPr>
+          <w:rFonts w:ascii="NimbusRomNo9L-Regu" w:hAnsi="NimbusRomNo9L-Regu" w:cs="NimbusRomNo9L-Regu"/>
+          <w:sz w:val="20"/>
+          <w:szCs w:val="20"/>
+          <w:lang w:val="en-GB"/>
+        </w:rPr>
+      </w:pPr>
+      <w:r>
+        <w:rPr>
+          <w:rFonts w:ascii="NimbusRomNo9L-Regu" w:hAnsi="NimbusRomNo9L-Regu" w:cs="NimbusRomNo9L-Regu"/>
+          <w:sz w:val="20"/>
+          <w:szCs w:val="20"/>
+          <w:lang w:val="en-GB"/>
+        </w:rPr>
+        <w:t>attributes such as age, gender, profession, and education, are used.</w:t>
+      </w:r>
+    </w:p>
+    <w:p>
+      <w:pPr>
+        <w:rPr>
+          <w:rFonts w:ascii="NimbusRomNo9L-Regu" w:hAnsi="NimbusRomNo9L-Regu" w:cs="NimbusRomNo9L-Regu"/>
+          <w:sz w:val="20"/>
+          <w:szCs w:val="20"/>
+          <w:lang w:val="en-GB"/>
+        </w:rPr>
+      </w:pPr>
+      <w:r>
+        <w:rPr>
+          <w:rFonts w:ascii="NimbusRomNo9L-Regu" w:hAnsi="NimbusRomNo9L-Regu" w:cs="NimbusRomNo9L-Regu"/>
+          <w:sz w:val="20"/>
+          <w:szCs w:val="20"/>
+          <w:lang w:val="en-GB"/>
+        </w:rPr>
+        <w:t>User data is said to constitute the user model [21, 32]</w:t>
+      </w:r>
+    </w:p>
+    <w:p>
+      <w:pPr>
+        <w:rPr>
+          <w:rFonts w:ascii="NimbusRomNo9L-Regu" w:hAnsi="NimbusRomNo9L-Regu" w:cs="NimbusRomNo9L-Regu"/>
+          <w:sz w:val="20"/>
+          <w:szCs w:val="20"/>
+          <w:lang w:val="en-GB"/>
+        </w:rPr>
+      </w:pPr>
+    </w:p>
+    <w:p>
+      <w:pPr>
+        <w:autoSpaceDE w:val="0"/>
+        <w:autoSpaceDN w:val="0"/>
+        <w:adjustRightInd w:val="0"/>
+        <w:jc w:val="left"/>
+        <w:rPr>
+          <w:rFonts w:ascii="NimbusRomNo9L-Regu" w:hAnsi="NimbusRomNo9L-Regu" w:cs="NimbusRomNo9L-Regu"/>
+          <w:sz w:val="20"/>
+          <w:szCs w:val="20"/>
+          <w:lang w:val="en-GB"/>
+        </w:rPr>
+      </w:pPr>
+      <w:r>
+        <w:rPr>
+          <w:rFonts w:ascii="NimbusRomNo9L-Regu" w:hAnsi="NimbusRomNo9L-Regu" w:cs="NimbusRomNo9L-Regu"/>
+          <w:sz w:val="20"/>
+          <w:szCs w:val="20"/>
+          <w:lang w:val="en-GB"/>
+        </w:rPr>
+        <w:t xml:space="preserve">Users can also be described by their </w:t>
+      </w:r>
+      <w:proofErr w:type="spellStart"/>
+      <w:r>
+        <w:rPr>
+          <w:rFonts w:ascii="NimbusRomNo9L-Regu" w:hAnsi="NimbusRomNo9L-Regu" w:cs="NimbusRomNo9L-Regu"/>
+          <w:sz w:val="20"/>
+          <w:szCs w:val="20"/>
+          <w:lang w:val="en-GB"/>
+        </w:rPr>
+        <w:t>behavior</w:t>
+      </w:r>
+      <w:proofErr w:type="spellEnd"/>
+      <w:r>
+        <w:rPr>
+          <w:rFonts w:ascii="NimbusRomNo9L-Regu" w:hAnsi="NimbusRomNo9L-Regu" w:cs="NimbusRomNo9L-Regu"/>
+          <w:sz w:val="20"/>
+          <w:szCs w:val="20"/>
+          <w:lang w:val="en-GB"/>
+        </w:rPr>
+        <w:t xml:space="preserve"> pattern data, for example, site</w:t>
+      </w:r>
+    </w:p>
+    <w:p>
+      <w:pPr>
+        <w:autoSpaceDE w:val="0"/>
+        <w:autoSpaceDN w:val="0"/>
+        <w:adjustRightInd w:val="0"/>
+        <w:jc w:val="left"/>
+        <w:rPr>
+          <w:rFonts w:ascii="NimbusRomNo9L-Regu" w:hAnsi="NimbusRomNo9L-Regu" w:cs="NimbusRomNo9L-Regu"/>
+          <w:sz w:val="20"/>
+          <w:szCs w:val="20"/>
+          <w:lang w:val="en-GB"/>
+        </w:rPr>
+      </w:pPr>
+      <w:r>
+        <w:rPr>
+          <w:rFonts w:ascii="NimbusRomNo9L-Regu" w:hAnsi="NimbusRomNo9L-Regu" w:cs="NimbusRomNo9L-Regu"/>
+          <w:sz w:val="20"/>
+          <w:szCs w:val="20"/>
+          <w:lang w:val="en-GB"/>
+        </w:rPr>
+        <w:t>browsing patterns (in a Web-based recommender system) [107], or travel search</w:t>
+      </w:r>
+    </w:p>
+    <w:p>
+      <w:pPr>
+        <w:autoSpaceDE w:val="0"/>
+        <w:autoSpaceDN w:val="0"/>
+        <w:adjustRightInd w:val="0"/>
+        <w:jc w:val="left"/>
+        <w:rPr>
+          <w:rFonts w:ascii="NimbusRomNo9L-Regu" w:hAnsi="NimbusRomNo9L-Regu" w:cs="NimbusRomNo9L-Regu"/>
+          <w:sz w:val="20"/>
+          <w:szCs w:val="20"/>
+          <w:lang w:val="en-GB"/>
+        </w:rPr>
+      </w:pPr>
+      <w:r>
+        <w:rPr>
+          <w:rFonts w:ascii="NimbusRomNo9L-Regu" w:hAnsi="NimbusRomNo9L-Regu" w:cs="NimbusRomNo9L-Regu"/>
+          <w:sz w:val="20"/>
+          <w:szCs w:val="20"/>
+          <w:lang w:val="en-GB"/>
+        </w:rPr>
+        <w:t>patterns (in a travel recommender system) [60]. Moreover, user data may include relations</w:t>
+      </w:r>
+    </w:p>
+    <w:p>
+      <w:pPr>
+        <w:autoSpaceDE w:val="0"/>
+        <w:autoSpaceDN w:val="0"/>
+        <w:adjustRightInd w:val="0"/>
+        <w:jc w:val="left"/>
+        <w:rPr>
+          <w:rFonts w:ascii="NimbusRomNo9L-Regu" w:hAnsi="NimbusRomNo9L-Regu" w:cs="NimbusRomNo9L-Regu"/>
+          <w:sz w:val="20"/>
+          <w:szCs w:val="20"/>
+          <w:lang w:val="en-GB"/>
+        </w:rPr>
+      </w:pPr>
+      <w:r>
+        <w:rPr>
+          <w:rFonts w:ascii="NimbusRomNo9L-Regu" w:hAnsi="NimbusRomNo9L-Regu" w:cs="NimbusRomNo9L-Regu"/>
+          <w:sz w:val="20"/>
+          <w:szCs w:val="20"/>
+          <w:lang w:val="en-GB"/>
+        </w:rPr>
+        <w:t>between users such as the trust level of these relations between users (Chapter</w:t>
+      </w:r>
+    </w:p>
+    <w:p>
+      <w:pPr>
+        <w:autoSpaceDE w:val="0"/>
+        <w:autoSpaceDN w:val="0"/>
+        <w:adjustRightInd w:val="0"/>
+        <w:jc w:val="left"/>
+        <w:rPr>
+          <w:rFonts w:ascii="NimbusRomNo9L-Regu" w:hAnsi="NimbusRomNo9L-Regu" w:cs="NimbusRomNo9L-Regu"/>
+          <w:sz w:val="20"/>
+          <w:szCs w:val="20"/>
+          <w:lang w:val="en-GB"/>
+        </w:rPr>
+      </w:pPr>
+      <w:r>
+        <w:rPr>
+          <w:rFonts w:ascii="NimbusRomNo9L-Regu" w:hAnsi="NimbusRomNo9L-Regu" w:cs="NimbusRomNo9L-Regu"/>
+          <w:sz w:val="20"/>
+          <w:szCs w:val="20"/>
+          <w:lang w:val="en-GB"/>
+        </w:rPr>
+        <w:t>20). A RS might utilize this information to recommend items to users that were</w:t>
+      </w:r>
+    </w:p>
+    <w:p>
+      <w:pPr>
+        <w:rPr>
+          <w:rFonts w:ascii="NimbusRomNo9L-Regu" w:hAnsi="NimbusRomNo9L-Regu" w:cs="NimbusRomNo9L-Regu"/>
+          <w:sz w:val="20"/>
+          <w:szCs w:val="20"/>
+          <w:lang w:val="en-GB"/>
+        </w:rPr>
+      </w:pPr>
+      <w:r>
+        <w:rPr>
+          <w:rFonts w:ascii="NimbusRomNo9L-Regu" w:hAnsi="NimbusRomNo9L-Regu" w:cs="NimbusRomNo9L-Regu"/>
+          <w:sz w:val="20"/>
+          <w:szCs w:val="20"/>
+          <w:lang w:val="en-GB"/>
+        </w:rPr>
+        <w:t>preferred by similar or trusted users.</w:t>
+      </w:r>
+    </w:p>
+    <w:p>
+      <w:pPr>
+        <w:rPr>
+          <w:rFonts w:ascii="NimbusRomNo9L-Regu" w:hAnsi="NimbusRomNo9L-Regu" w:cs="NimbusRomNo9L-Regu"/>
+          <w:sz w:val="20"/>
+          <w:szCs w:val="20"/>
+          <w:lang w:val="en-GB"/>
+        </w:rPr>
+      </w:pPr>
+    </w:p>
+    <w:p>
+      <w:pPr>
+        <w:autoSpaceDE w:val="0"/>
+        <w:autoSpaceDN w:val="0"/>
+        <w:adjustRightInd w:val="0"/>
+        <w:jc w:val="left"/>
+        <w:rPr>
+          <w:rFonts w:ascii="NimbusRomNo9L-Regu" w:hAnsi="NimbusRomNo9L-Regu" w:cs="NimbusRomNo9L-Regu"/>
+          <w:sz w:val="20"/>
+          <w:szCs w:val="20"/>
+          <w:lang w:val="en-GB"/>
+        </w:rPr>
+      </w:pPr>
+      <w:r>
+        <w:rPr>
+          <w:rFonts w:ascii="NimbusRomNo9L-Regu" w:hAnsi="NimbusRomNo9L-Regu" w:cs="NimbusRomNo9L-Regu"/>
+          <w:sz w:val="20"/>
+          <w:szCs w:val="20"/>
+          <w:lang w:val="en-GB"/>
+        </w:rPr>
+        <w:t>In fact, ratings are the most popular form of transaction data that a RS collects.</w:t>
+      </w:r>
+    </w:p>
+    <w:p>
+      <w:pPr>
+        <w:autoSpaceDE w:val="0"/>
+        <w:autoSpaceDN w:val="0"/>
+        <w:adjustRightInd w:val="0"/>
+        <w:jc w:val="left"/>
+        <w:rPr>
+          <w:rFonts w:ascii="NimbusRomNo9L-Regu" w:hAnsi="NimbusRomNo9L-Regu" w:cs="NimbusRomNo9L-Regu"/>
+          <w:sz w:val="20"/>
+          <w:szCs w:val="20"/>
+          <w:lang w:val="en-GB"/>
+        </w:rPr>
+      </w:pPr>
+      <w:r>
+        <w:rPr>
+          <w:rFonts w:ascii="NimbusRomNo9L-Regu" w:hAnsi="NimbusRomNo9L-Regu" w:cs="NimbusRomNo9L-Regu"/>
+          <w:sz w:val="20"/>
+          <w:szCs w:val="20"/>
+          <w:lang w:val="en-GB"/>
+        </w:rPr>
+        <w:t>These ratings may be collected explicitly or implicitly. In the explicit collection of</w:t>
+      </w:r>
+    </w:p>
+    <w:p>
+      <w:pPr>
+        <w:autoSpaceDE w:val="0"/>
+        <w:autoSpaceDN w:val="0"/>
+        <w:adjustRightInd w:val="0"/>
+        <w:jc w:val="left"/>
+        <w:rPr>
+          <w:rFonts w:ascii="NimbusRomNo9L-Regu" w:hAnsi="NimbusRomNo9L-Regu" w:cs="NimbusRomNo9L-Regu"/>
+          <w:sz w:val="20"/>
+          <w:szCs w:val="20"/>
+          <w:lang w:val="en-GB"/>
+        </w:rPr>
+      </w:pPr>
+      <w:r>
+        <w:rPr>
+          <w:rFonts w:ascii="NimbusRomNo9L-Regu" w:hAnsi="NimbusRomNo9L-Regu" w:cs="NimbusRomNo9L-Regu"/>
+          <w:sz w:val="20"/>
+          <w:szCs w:val="20"/>
+          <w:lang w:val="en-GB"/>
+        </w:rPr>
+        <w:t>ratings, the user is asked to provide her opinion about an item on a rating scale.</w:t>
+      </w:r>
+    </w:p>
+    <w:p>
+      <w:pPr>
+        <w:autoSpaceDE w:val="0"/>
+        <w:autoSpaceDN w:val="0"/>
+        <w:adjustRightInd w:val="0"/>
+        <w:jc w:val="left"/>
+        <w:rPr>
+          <w:rFonts w:ascii="NimbusRomNo9L-Regu" w:hAnsi="NimbusRomNo9L-Regu" w:cs="NimbusRomNo9L-Regu"/>
+          <w:sz w:val="20"/>
+          <w:szCs w:val="20"/>
+          <w:lang w:val="en-GB"/>
+        </w:rPr>
+      </w:pPr>
+      <w:r>
+        <w:rPr>
+          <w:rFonts w:ascii="NimbusRomNo9L-Regu" w:hAnsi="NimbusRomNo9L-Regu" w:cs="NimbusRomNo9L-Regu"/>
+          <w:sz w:val="20"/>
+          <w:szCs w:val="20"/>
+          <w:lang w:val="en-GB"/>
+        </w:rPr>
+        <w:t>According to [93], ratings can take on a variety of forms:</w:t>
+      </w:r>
+    </w:p>
+    <w:p>
+      <w:pPr>
+        <w:autoSpaceDE w:val="0"/>
+        <w:autoSpaceDN w:val="0"/>
+        <w:adjustRightInd w:val="0"/>
+        <w:jc w:val="left"/>
+        <w:rPr>
+          <w:rFonts w:ascii="NimbusRomNo9L-Regu" w:hAnsi="NimbusRomNo9L-Regu" w:cs="NimbusRomNo9L-Regu"/>
+          <w:sz w:val="20"/>
+          <w:szCs w:val="20"/>
+          <w:lang w:val="en-GB"/>
+        </w:rPr>
+      </w:pPr>
+      <w:r>
+        <w:rPr>
+          <w:rFonts w:ascii="CMSY10" w:eastAsia="CMSY10" w:hAnsi="NimbusRomNo9L-Regu" w:cs="CMSY10" w:hint="eastAsia"/>
+          <w:i/>
+          <w:iCs/>
+          <w:sz w:val="20"/>
+          <w:szCs w:val="20"/>
+          <w:lang w:val="en-GB"/>
+        </w:rPr>
+        <w:t>•</w:t>
+      </w:r>
+      <w:r>
+        <w:rPr>
+          <w:rFonts w:ascii="CMSY10" w:eastAsia="CMSY10" w:hAnsi="NimbusRomNo9L-Regu" w:cs="CMSY10"/>
+          <w:i/>
+          <w:iCs/>
+          <w:sz w:val="20"/>
+          <w:szCs w:val="20"/>
+          <w:lang w:val="en-GB"/>
+        </w:rPr>
+        <w:t xml:space="preserve"> </w:t>
+      </w:r>
+      <w:r>
+        <w:rPr>
+          <w:rFonts w:ascii="NimbusRomNo9L-Regu" w:hAnsi="NimbusRomNo9L-Regu" w:cs="NimbusRomNo9L-Regu"/>
+          <w:sz w:val="20"/>
+          <w:szCs w:val="20"/>
+          <w:lang w:val="en-GB"/>
+        </w:rPr>
+        <w:t>Numerical ratings such as the 1-5 stars provided in the book recommender associated</w:t>
+      </w:r>
+    </w:p>
+    <w:p>
+      <w:pPr>
+        <w:autoSpaceDE w:val="0"/>
+        <w:autoSpaceDN w:val="0"/>
+        <w:adjustRightInd w:val="0"/>
+        <w:jc w:val="left"/>
+        <w:rPr>
+          <w:rFonts w:ascii="NimbusRomNo9L-Regu" w:hAnsi="NimbusRomNo9L-Regu" w:cs="NimbusRomNo9L-Regu"/>
+          <w:sz w:val="20"/>
+          <w:szCs w:val="20"/>
+          <w:lang w:val="en-GB"/>
+        </w:rPr>
+      </w:pPr>
+      <w:r>
+        <w:rPr>
+          <w:rFonts w:ascii="NimbusRomNo9L-Regu" w:hAnsi="NimbusRomNo9L-Regu" w:cs="NimbusRomNo9L-Regu"/>
+          <w:sz w:val="20"/>
+          <w:szCs w:val="20"/>
+          <w:lang w:val="en-GB"/>
+        </w:rPr>
+        <w:t>with Amazon.com.</w:t>
+      </w:r>
+    </w:p>
+    <w:p>
+      <w:pPr>
+        <w:autoSpaceDE w:val="0"/>
+        <w:autoSpaceDN w:val="0"/>
+        <w:adjustRightInd w:val="0"/>
+        <w:jc w:val="left"/>
+        <w:rPr>
+          <w:rFonts w:ascii="NimbusRomNo9L-Regu" w:hAnsi="NimbusRomNo9L-Regu" w:cs="NimbusRomNo9L-Regu"/>
+          <w:sz w:val="20"/>
+          <w:szCs w:val="20"/>
+          <w:lang w:val="en-GB"/>
+        </w:rPr>
+      </w:pPr>
+      <w:r>
+        <w:rPr>
+          <w:rFonts w:ascii="CMSY10" w:eastAsia="CMSY10" w:hAnsi="NimbusRomNo9L-Regu" w:cs="CMSY10" w:hint="eastAsia"/>
+          <w:i/>
+          <w:iCs/>
+          <w:sz w:val="20"/>
+          <w:szCs w:val="20"/>
+          <w:lang w:val="en-GB"/>
+        </w:rPr>
+        <w:t>•</w:t>
+      </w:r>
+      <w:r>
+        <w:rPr>
+          <w:rFonts w:ascii="CMSY10" w:eastAsia="CMSY10" w:hAnsi="NimbusRomNo9L-Regu" w:cs="CMSY10"/>
+          <w:i/>
+          <w:iCs/>
+          <w:sz w:val="20"/>
+          <w:szCs w:val="20"/>
+          <w:lang w:val="en-GB"/>
+        </w:rPr>
+        <w:t xml:space="preserve"> </w:t>
+      </w:r>
+      <w:r>
+        <w:rPr>
+          <w:rFonts w:ascii="NimbusRomNo9L-Regu" w:hAnsi="NimbusRomNo9L-Regu" w:cs="NimbusRomNo9L-Regu"/>
+          <w:sz w:val="20"/>
+          <w:szCs w:val="20"/>
+          <w:lang w:val="en-GB"/>
+        </w:rPr>
+        <w:t>Ordinal ratings, such as “strongly agree, agree, neutral, disagree, strongly disagree”</w:t>
+      </w:r>
+    </w:p>
+    <w:p>
+      <w:pPr>
+        <w:autoSpaceDE w:val="0"/>
+        <w:autoSpaceDN w:val="0"/>
+        <w:adjustRightInd w:val="0"/>
+        <w:jc w:val="left"/>
+        <w:rPr>
+          <w:rFonts w:ascii="NimbusRomNo9L-Regu" w:hAnsi="NimbusRomNo9L-Regu" w:cs="NimbusRomNo9L-Regu"/>
+          <w:sz w:val="20"/>
+          <w:szCs w:val="20"/>
+          <w:lang w:val="en-GB"/>
+        </w:rPr>
+      </w:pPr>
+      <w:r>
+        <w:rPr>
+          <w:rFonts w:ascii="NimbusRomNo9L-Regu" w:hAnsi="NimbusRomNo9L-Regu" w:cs="NimbusRomNo9L-Regu"/>
+          <w:sz w:val="20"/>
+          <w:szCs w:val="20"/>
+          <w:lang w:val="en-GB"/>
+        </w:rPr>
+        <w:t>where the user is asked to select the term that best indicates her opinion</w:t>
+      </w:r>
+    </w:p>
+    <w:p>
+      <w:pPr>
+        <w:autoSpaceDE w:val="0"/>
+        <w:autoSpaceDN w:val="0"/>
+        <w:adjustRightInd w:val="0"/>
+        <w:jc w:val="left"/>
+        <w:rPr>
+          <w:rFonts w:ascii="NimbusRomNo9L-Regu" w:hAnsi="NimbusRomNo9L-Regu" w:cs="NimbusRomNo9L-Regu"/>
+          <w:sz w:val="20"/>
+          <w:szCs w:val="20"/>
+          <w:lang w:val="en-GB"/>
+        </w:rPr>
+      </w:pPr>
+      <w:r>
+        <w:rPr>
+          <w:rFonts w:ascii="NimbusRomNo9L-Regu" w:hAnsi="NimbusRomNo9L-Regu" w:cs="NimbusRomNo9L-Regu"/>
+          <w:sz w:val="20"/>
+          <w:szCs w:val="20"/>
+          <w:lang w:val="en-GB"/>
+        </w:rPr>
+        <w:t>regarding an item (usually via questionnaire).</w:t>
+      </w:r>
+    </w:p>
+    <w:p>
+      <w:pPr>
+        <w:autoSpaceDE w:val="0"/>
+        <w:autoSpaceDN w:val="0"/>
+        <w:adjustRightInd w:val="0"/>
+        <w:jc w:val="left"/>
+        <w:rPr>
+          <w:rFonts w:ascii="NimbusRomNo9L-Regu" w:hAnsi="NimbusRomNo9L-Regu" w:cs="NimbusRomNo9L-Regu"/>
+          <w:sz w:val="20"/>
+          <w:szCs w:val="20"/>
+          <w:lang w:val="en-GB"/>
+        </w:rPr>
+      </w:pPr>
+      <w:r>
+        <w:rPr>
+          <w:rFonts w:ascii="CMSY10" w:eastAsia="CMSY10" w:hAnsi="NimbusRomNo9L-Regu" w:cs="CMSY10" w:hint="eastAsia"/>
+          <w:i/>
+          <w:iCs/>
+          <w:sz w:val="20"/>
+          <w:szCs w:val="20"/>
+          <w:lang w:val="en-GB"/>
+        </w:rPr>
+        <w:t>•</w:t>
+      </w:r>
+      <w:r>
+        <w:rPr>
+          <w:rFonts w:ascii="CMSY10" w:eastAsia="CMSY10" w:hAnsi="NimbusRomNo9L-Regu" w:cs="CMSY10"/>
+          <w:i/>
+          <w:iCs/>
+          <w:sz w:val="20"/>
+          <w:szCs w:val="20"/>
+          <w:lang w:val="en-GB"/>
+        </w:rPr>
+        <w:t xml:space="preserve"> </w:t>
+      </w:r>
+      <w:r>
+        <w:rPr>
+          <w:rFonts w:ascii="NimbusRomNo9L-Regu" w:hAnsi="NimbusRomNo9L-Regu" w:cs="NimbusRomNo9L-Regu"/>
+          <w:sz w:val="20"/>
+          <w:szCs w:val="20"/>
+          <w:lang w:val="en-GB"/>
+        </w:rPr>
+        <w:t>Binary ratings that model choices in which the user is simply asked to decide if</w:t>
+      </w:r>
+    </w:p>
+    <w:p>
+      <w:pPr>
+        <w:autoSpaceDE w:val="0"/>
+        <w:autoSpaceDN w:val="0"/>
+        <w:adjustRightInd w:val="0"/>
+        <w:jc w:val="left"/>
+        <w:rPr>
+          <w:rFonts w:ascii="NimbusRomNo9L-Regu" w:hAnsi="NimbusRomNo9L-Regu" w:cs="NimbusRomNo9L-Regu"/>
+          <w:sz w:val="20"/>
+          <w:szCs w:val="20"/>
+          <w:lang w:val="en-GB"/>
+        </w:rPr>
+      </w:pPr>
+      <w:r>
+        <w:rPr>
+          <w:rFonts w:ascii="NimbusRomNo9L-Regu" w:hAnsi="NimbusRomNo9L-Regu" w:cs="NimbusRomNo9L-Regu"/>
+          <w:sz w:val="20"/>
+          <w:szCs w:val="20"/>
+          <w:lang w:val="en-GB"/>
+        </w:rPr>
+        <w:t>a certain item is good or bad.</w:t>
+      </w:r>
+    </w:p>
+    <w:p>
+      <w:pPr>
+        <w:autoSpaceDE w:val="0"/>
+        <w:autoSpaceDN w:val="0"/>
+        <w:adjustRightInd w:val="0"/>
+        <w:jc w:val="left"/>
+        <w:rPr>
+          <w:rFonts w:ascii="NimbusRomNo9L-Regu" w:hAnsi="NimbusRomNo9L-Regu" w:cs="NimbusRomNo9L-Regu"/>
+          <w:sz w:val="20"/>
+          <w:szCs w:val="20"/>
+          <w:lang w:val="en-GB"/>
+        </w:rPr>
+      </w:pPr>
+      <w:r>
+        <w:rPr>
+          <w:rFonts w:ascii="CMSY10" w:eastAsia="CMSY10" w:hAnsi="NimbusRomNo9L-Regu" w:cs="CMSY10" w:hint="eastAsia"/>
+          <w:i/>
+          <w:iCs/>
+          <w:sz w:val="20"/>
+          <w:szCs w:val="20"/>
+          <w:lang w:val="en-GB"/>
+        </w:rPr>
+        <w:t>•</w:t>
+      </w:r>
+      <w:r>
+        <w:rPr>
+          <w:rFonts w:ascii="CMSY10" w:eastAsia="CMSY10" w:hAnsi="NimbusRomNo9L-Regu" w:cs="CMSY10"/>
+          <w:i/>
+          <w:iCs/>
+          <w:sz w:val="20"/>
+          <w:szCs w:val="20"/>
+          <w:lang w:val="en-GB"/>
+        </w:rPr>
+        <w:t xml:space="preserve"> </w:t>
+      </w:r>
+      <w:r>
+        <w:rPr>
+          <w:rFonts w:ascii="NimbusRomNo9L-Regu" w:hAnsi="NimbusRomNo9L-Regu" w:cs="NimbusRomNo9L-Regu"/>
+          <w:sz w:val="20"/>
+          <w:szCs w:val="20"/>
+          <w:lang w:val="en-GB"/>
+        </w:rPr>
+        <w:t>Unary ratings can indicate that a user has observed or purchased an item, or</w:t>
+      </w:r>
+    </w:p>
+    <w:p>
+      <w:pPr>
+        <w:autoSpaceDE w:val="0"/>
+        <w:autoSpaceDN w:val="0"/>
+        <w:adjustRightInd w:val="0"/>
+        <w:jc w:val="left"/>
+        <w:rPr>
+          <w:rFonts w:ascii="NimbusRomNo9L-Regu" w:hAnsi="NimbusRomNo9L-Regu" w:cs="NimbusRomNo9L-Regu"/>
+          <w:sz w:val="20"/>
+          <w:szCs w:val="20"/>
+          <w:lang w:val="en-GB"/>
+        </w:rPr>
+      </w:pPr>
+      <w:r>
+        <w:rPr>
+          <w:rFonts w:ascii="NimbusRomNo9L-Regu" w:hAnsi="NimbusRomNo9L-Regu" w:cs="NimbusRomNo9L-Regu"/>
+          <w:sz w:val="20"/>
+          <w:szCs w:val="20"/>
+          <w:lang w:val="en-GB"/>
+        </w:rPr>
+        <w:t>otherwise rated the item positively. In such cases, the absence of a rating indicates</w:t>
+      </w:r>
+    </w:p>
+    <w:p>
+      <w:pPr>
+        <w:autoSpaceDE w:val="0"/>
+        <w:autoSpaceDN w:val="0"/>
+        <w:adjustRightInd w:val="0"/>
+        <w:jc w:val="left"/>
+        <w:rPr>
+          <w:rFonts w:ascii="NimbusRomNo9L-Regu" w:hAnsi="NimbusRomNo9L-Regu" w:cs="NimbusRomNo9L-Regu"/>
+          <w:sz w:val="20"/>
+          <w:szCs w:val="20"/>
+          <w:lang w:val="en-GB"/>
+        </w:rPr>
+      </w:pPr>
+      <w:r>
+        <w:rPr>
+          <w:rFonts w:ascii="NimbusRomNo9L-Regu" w:hAnsi="NimbusRomNo9L-Regu" w:cs="NimbusRomNo9L-Regu"/>
+          <w:sz w:val="20"/>
+          <w:szCs w:val="20"/>
+          <w:lang w:val="en-GB"/>
+        </w:rPr>
+        <w:t>that we have no information relating the user to the item (perhaps she purchased</w:t>
+      </w:r>
+    </w:p>
+    <w:p>
+      <w:pPr>
+        <w:autoSpaceDE w:val="0"/>
+        <w:autoSpaceDN w:val="0"/>
+        <w:adjustRightInd w:val="0"/>
+        <w:jc w:val="left"/>
+        <w:rPr>
+          <w:rFonts w:ascii="NimbusRomNo9L-Regu" w:hAnsi="NimbusRomNo9L-Regu" w:cs="NimbusRomNo9L-Regu"/>
+          <w:sz w:val="20"/>
+          <w:szCs w:val="20"/>
+          <w:lang w:val="en-GB"/>
+        </w:rPr>
+      </w:pPr>
+      <w:r>
+        <w:rPr>
+          <w:rFonts w:ascii="NimbusRomNo9L-Regu" w:hAnsi="NimbusRomNo9L-Regu" w:cs="NimbusRomNo9L-Regu"/>
+          <w:sz w:val="20"/>
+          <w:szCs w:val="20"/>
+          <w:lang w:val="en-GB"/>
+        </w:rPr>
+        <w:t>the item somewhere else).</w:t>
+      </w:r>
+    </w:p>
+    <w:p>
+      <w:pPr>
+        <w:autoSpaceDE w:val="0"/>
+        <w:autoSpaceDN w:val="0"/>
+        <w:adjustRightInd w:val="0"/>
+        <w:jc w:val="left"/>
+        <w:rPr>
+          <w:rFonts w:ascii="NimbusRomNo9L-Regu" w:hAnsi="NimbusRomNo9L-Regu" w:cs="NimbusRomNo9L-Regu"/>
+          <w:sz w:val="20"/>
+          <w:szCs w:val="20"/>
+          <w:lang w:val="en-GB"/>
+        </w:rPr>
+      </w:pPr>
+      <w:r>
+        <w:rPr>
+          <w:rFonts w:ascii="NimbusRomNo9L-Regu" w:hAnsi="NimbusRomNo9L-Regu" w:cs="NimbusRomNo9L-Regu"/>
+          <w:sz w:val="20"/>
+          <w:szCs w:val="20"/>
+          <w:lang w:val="en-GB"/>
+        </w:rPr>
+        <w:t>Another form of user evaluation consists of tags associated by the user with the</w:t>
+      </w:r>
+    </w:p>
+    <w:p>
+      <w:pPr>
+        <w:rPr>
+          <w:rFonts w:ascii="NimbusRomNo9L-Regu" w:hAnsi="NimbusRomNo9L-Regu" w:cs="NimbusRomNo9L-Regu"/>
+          <w:sz w:val="20"/>
+          <w:szCs w:val="20"/>
+        </w:rPr>
+      </w:pPr>
+      <w:proofErr w:type="spellStart"/>
+      <w:r>
+        <w:rPr>
+          <w:rFonts w:ascii="NimbusRomNo9L-Regu" w:hAnsi="NimbusRomNo9L-Regu" w:cs="NimbusRomNo9L-Regu"/>
+          <w:sz w:val="20"/>
+          <w:szCs w:val="20"/>
+        </w:rPr>
+        <w:t>items</w:t>
+      </w:r>
+      <w:proofErr w:type="spellEnd"/>
+      <w:r>
+        <w:rPr>
+          <w:rFonts w:ascii="NimbusRomNo9L-Regu" w:hAnsi="NimbusRomNo9L-Regu" w:cs="NimbusRomNo9L-Regu"/>
+          <w:sz w:val="20"/>
+          <w:szCs w:val="20"/>
+        </w:rPr>
+        <w:t xml:space="preserve"> </w:t>
+      </w:r>
+      <w:proofErr w:type="spellStart"/>
+      <w:r>
+        <w:rPr>
+          <w:rFonts w:ascii="NimbusRomNo9L-Regu" w:hAnsi="NimbusRomNo9L-Regu" w:cs="NimbusRomNo9L-Regu"/>
+          <w:sz w:val="20"/>
+          <w:szCs w:val="20"/>
+        </w:rPr>
+        <w:t>the</w:t>
+      </w:r>
+      <w:proofErr w:type="spellEnd"/>
+      <w:r>
+        <w:rPr>
+          <w:rFonts w:ascii="NimbusRomNo9L-Regu" w:hAnsi="NimbusRomNo9L-Regu" w:cs="NimbusRomNo9L-Regu"/>
+          <w:sz w:val="20"/>
+          <w:szCs w:val="20"/>
+        </w:rPr>
+        <w:t xml:space="preserve"> </w:t>
+      </w:r>
+      <w:proofErr w:type="spellStart"/>
+      <w:r>
+        <w:rPr>
+          <w:rFonts w:ascii="NimbusRomNo9L-Regu" w:hAnsi="NimbusRomNo9L-Regu" w:cs="NimbusRomNo9L-Regu"/>
+          <w:sz w:val="20"/>
+          <w:szCs w:val="20"/>
+        </w:rPr>
+        <w:t>system</w:t>
+      </w:r>
+      <w:proofErr w:type="spellEnd"/>
+      <w:r>
+        <w:rPr>
+          <w:rFonts w:ascii="NimbusRomNo9L-Regu" w:hAnsi="NimbusRomNo9L-Regu" w:cs="NimbusRomNo9L-Regu"/>
+          <w:sz w:val="20"/>
+          <w:szCs w:val="20"/>
+        </w:rPr>
+        <w:t xml:space="preserve"> </w:t>
+      </w:r>
+      <w:proofErr w:type="spellStart"/>
+      <w:r>
+        <w:rPr>
+          <w:rFonts w:ascii="NimbusRomNo9L-Regu" w:hAnsi="NimbusRomNo9L-Regu" w:cs="NimbusRomNo9L-Regu"/>
+          <w:sz w:val="20"/>
+          <w:szCs w:val="20"/>
+        </w:rPr>
+        <w:t>presents</w:t>
+      </w:r>
+      <w:proofErr w:type="spellEnd"/>
+    </w:p>
+    <w:p>
+      <w:pPr>
+        <w:rPr>
+          <w:rFonts w:ascii="NimbusRomNo9L-Regu" w:hAnsi="NimbusRomNo9L-Regu" w:cs="NimbusRomNo9L-Regu"/>
+          <w:sz w:val="20"/>
+          <w:szCs w:val="20"/>
+        </w:rPr>
+      </w:pPr>
+    </w:p>
+    <w:p>
+      <w:pPr>
+        <w:autoSpaceDE w:val="0"/>
+        <w:autoSpaceDN w:val="0"/>
+        <w:adjustRightInd w:val="0"/>
+        <w:jc w:val="left"/>
+        <w:rPr>
+          <w:rFonts w:ascii="NimbusRomNo9L-Regu" w:hAnsi="NimbusRomNo9L-Regu" w:cs="NimbusRomNo9L-Regu"/>
+          <w:sz w:val="20"/>
+          <w:szCs w:val="20"/>
+          <w:lang w:val="en-GB"/>
+        </w:rPr>
+      </w:pPr>
+      <w:r>
+        <w:rPr>
+          <w:rFonts w:ascii="NimbusRomNo9L-Regu" w:hAnsi="NimbusRomNo9L-Regu" w:cs="NimbusRomNo9L-Regu"/>
+          <w:sz w:val="20"/>
+          <w:szCs w:val="20"/>
+          <w:lang w:val="en-GB"/>
+        </w:rPr>
+        <w:t>Amazon.com she will be provided with a long list of books. In return, the user may</w:t>
+      </w:r>
+    </w:p>
+    <w:p>
+      <w:pPr>
+        <w:autoSpaceDE w:val="0"/>
+        <w:autoSpaceDN w:val="0"/>
+        <w:adjustRightInd w:val="0"/>
+        <w:jc w:val="left"/>
+        <w:rPr>
+          <w:rFonts w:ascii="NimbusRomNo9L-Regu" w:hAnsi="NimbusRomNo9L-Regu" w:cs="NimbusRomNo9L-Regu"/>
+          <w:sz w:val="20"/>
+          <w:szCs w:val="20"/>
+        </w:rPr>
+      </w:pPr>
+      <w:r>
+        <w:rPr>
+          <w:rFonts w:ascii="NimbusRomNo9L-Regu" w:hAnsi="NimbusRomNo9L-Regu" w:cs="NimbusRomNo9L-Regu"/>
+          <w:sz w:val="20"/>
+          <w:szCs w:val="20"/>
+          <w:lang w:val="en-GB"/>
+        </w:rPr>
+        <w:t xml:space="preserve">click on a certain book on the list in order to receive additional information. </w:t>
+      </w:r>
+      <w:r>
+        <w:rPr>
+          <w:rFonts w:ascii="NimbusRomNo9L-Regu" w:hAnsi="NimbusRomNo9L-Regu" w:cs="NimbusRomNo9L-Regu"/>
+          <w:sz w:val="20"/>
+          <w:szCs w:val="20"/>
+        </w:rPr>
+        <w:t xml:space="preserve">At </w:t>
+      </w:r>
+      <w:proofErr w:type="spellStart"/>
+      <w:r>
+        <w:rPr>
+          <w:rFonts w:ascii="NimbusRomNo9L-Regu" w:hAnsi="NimbusRomNo9L-Regu" w:cs="NimbusRomNo9L-Regu"/>
+          <w:sz w:val="20"/>
+          <w:szCs w:val="20"/>
+        </w:rPr>
+        <w:t>this</w:t>
+      </w:r>
+      <w:proofErr w:type="spellEnd"/>
+    </w:p>
+    <w:p>
+      <w:pPr>
+        <w:rPr>
+          <w:rFonts w:ascii="NimbusRomNo9L-Regu" w:hAnsi="NimbusRomNo9L-Regu" w:cs="NimbusRomNo9L-Regu"/>
+          <w:sz w:val="20"/>
+          <w:szCs w:val="20"/>
+          <w:lang w:val="en-GB"/>
+        </w:rPr>
+      </w:pPr>
+      <w:r>
+        <w:rPr>
+          <w:rFonts w:ascii="NimbusRomNo9L-Regu" w:hAnsi="NimbusRomNo9L-Regu" w:cs="NimbusRomNo9L-Regu"/>
+          <w:sz w:val="20"/>
+          <w:szCs w:val="20"/>
+          <w:lang w:val="en-GB"/>
+        </w:rPr>
+        <w:t>point, the system may infer that the user is somewhat interested in that book.</w:t>
+      </w:r>
+    </w:p>
+    <w:p>
+      <w:pPr>
+        <w:rPr>
+          <w:rFonts w:ascii="NimbusRomNo9L-Regu" w:hAnsi="NimbusRomNo9L-Regu" w:cs="NimbusRomNo9L-Regu"/>
+          <w:sz w:val="20"/>
+          <w:szCs w:val="20"/>
+          <w:lang w:val="en-GB"/>
+        </w:rPr>
+      </w:pPr>
+    </w:p>
+    <w:p>
+      <w:pPr>
+        <w:autoSpaceDE w:val="0"/>
+        <w:autoSpaceDN w:val="0"/>
+        <w:adjustRightInd w:val="0"/>
+        <w:jc w:val="left"/>
+        <w:rPr>
+          <w:rFonts w:ascii="NimbusRomNo9L-Regu" w:hAnsi="NimbusRomNo9L-Regu" w:cs="NimbusRomNo9L-Regu"/>
+          <w:sz w:val="20"/>
+          <w:szCs w:val="20"/>
+          <w:lang w:val="en-GB"/>
+        </w:rPr>
+      </w:pPr>
+      <w:r>
+        <w:rPr>
+          <w:rFonts w:ascii="NimbusRomNo9L-Medi" w:hAnsi="NimbusRomNo9L-Medi" w:cs="NimbusRomNo9L-Medi"/>
+          <w:sz w:val="20"/>
+          <w:szCs w:val="20"/>
+          <w:lang w:val="en-GB"/>
+        </w:rPr>
+        <w:t xml:space="preserve">Content-based: </w:t>
+      </w:r>
+      <w:r>
+        <w:rPr>
+          <w:rFonts w:ascii="NimbusRomNo9L-Regu" w:hAnsi="NimbusRomNo9L-Regu" w:cs="NimbusRomNo9L-Regu"/>
+          <w:sz w:val="20"/>
+          <w:szCs w:val="20"/>
+          <w:lang w:val="en-GB"/>
+        </w:rPr>
+        <w:t>The system learns to recommend items that are similar to the</w:t>
+      </w:r>
+    </w:p>
+    <w:p>
+      <w:pPr>
+        <w:autoSpaceDE w:val="0"/>
+        <w:autoSpaceDN w:val="0"/>
+        <w:adjustRightInd w:val="0"/>
+        <w:jc w:val="left"/>
+        <w:rPr>
+          <w:rFonts w:ascii="NimbusRomNo9L-Regu" w:hAnsi="NimbusRomNo9L-Regu" w:cs="NimbusRomNo9L-Regu"/>
+          <w:sz w:val="20"/>
+          <w:szCs w:val="20"/>
+          <w:lang w:val="en-GB"/>
+        </w:rPr>
+      </w:pPr>
+      <w:r>
+        <w:rPr>
+          <w:rFonts w:ascii="NimbusRomNo9L-Regu" w:hAnsi="NimbusRomNo9L-Regu" w:cs="NimbusRomNo9L-Regu"/>
+          <w:sz w:val="20"/>
+          <w:szCs w:val="20"/>
+          <w:lang w:val="en-GB"/>
+        </w:rPr>
+        <w:t>ones that the user liked in the past. The similarity of items is calculated based on the</w:t>
+      </w:r>
+    </w:p>
+    <w:p>
+      <w:pPr>
+        <w:autoSpaceDE w:val="0"/>
+        <w:autoSpaceDN w:val="0"/>
+        <w:adjustRightInd w:val="0"/>
+        <w:jc w:val="left"/>
+        <w:rPr>
+          <w:rFonts w:ascii="NimbusRomNo9L-Regu" w:hAnsi="NimbusRomNo9L-Regu" w:cs="NimbusRomNo9L-Regu"/>
+          <w:sz w:val="20"/>
+          <w:szCs w:val="20"/>
+          <w:lang w:val="en-GB"/>
+        </w:rPr>
+      </w:pPr>
+      <w:r>
+        <w:rPr>
+          <w:rFonts w:ascii="NimbusRomNo9L-Regu" w:hAnsi="NimbusRomNo9L-Regu" w:cs="NimbusRomNo9L-Regu"/>
+          <w:sz w:val="20"/>
+          <w:szCs w:val="20"/>
+          <w:lang w:val="en-GB"/>
+        </w:rPr>
+        <w:t>features associated with the compared items. For example, if a user has positively</w:t>
+      </w:r>
+    </w:p>
+    <w:p>
+      <w:pPr>
+        <w:autoSpaceDE w:val="0"/>
+        <w:autoSpaceDN w:val="0"/>
+        <w:adjustRightInd w:val="0"/>
+        <w:jc w:val="left"/>
+        <w:rPr>
+          <w:rFonts w:ascii="NimbusRomNo9L-Regu" w:hAnsi="NimbusRomNo9L-Regu" w:cs="NimbusRomNo9L-Regu"/>
+          <w:sz w:val="20"/>
+          <w:szCs w:val="20"/>
+          <w:lang w:val="en-GB"/>
+        </w:rPr>
+      </w:pPr>
+      <w:r>
+        <w:rPr>
+          <w:rFonts w:ascii="NimbusRomNo9L-Regu" w:hAnsi="NimbusRomNo9L-Regu" w:cs="NimbusRomNo9L-Regu"/>
+          <w:sz w:val="20"/>
+          <w:szCs w:val="20"/>
+          <w:lang w:val="en-GB"/>
+        </w:rPr>
+        <w:t>rated a movie that belongs to the comedy genre, then the system can learn to recommend</w:t>
+      </w:r>
+    </w:p>
+    <w:p>
+      <w:pPr>
+        <w:rPr>
+          <w:rFonts w:ascii="NimbusRomNo9L-Regu" w:hAnsi="NimbusRomNo9L-Regu" w:cs="NimbusRomNo9L-Regu"/>
+          <w:sz w:val="20"/>
+          <w:szCs w:val="20"/>
+          <w:lang w:val="en-GB"/>
+        </w:rPr>
+      </w:pPr>
+      <w:r>
+        <w:rPr>
+          <w:rFonts w:ascii="NimbusRomNo9L-Regu" w:hAnsi="NimbusRomNo9L-Regu" w:cs="NimbusRomNo9L-Regu"/>
+          <w:sz w:val="20"/>
+          <w:szCs w:val="20"/>
+          <w:lang w:val="en-GB"/>
+        </w:rPr>
+        <w:lastRenderedPageBreak/>
+        <w:t>other movies from this genre.</w:t>
+      </w:r>
+    </w:p>
+    <w:p>
+      <w:pPr>
+        <w:rPr>
+          <w:rFonts w:ascii="NimbusRomNo9L-Regu" w:hAnsi="NimbusRomNo9L-Regu" w:cs="NimbusRomNo9L-Regu"/>
+          <w:sz w:val="20"/>
+          <w:szCs w:val="20"/>
+          <w:lang w:val="en-GB"/>
+        </w:rPr>
+      </w:pPr>
+    </w:p>
+    <w:p>
+      <w:pPr>
+        <w:autoSpaceDE w:val="0"/>
+        <w:autoSpaceDN w:val="0"/>
+        <w:adjustRightInd w:val="0"/>
+        <w:jc w:val="left"/>
+        <w:rPr>
+          <w:rFonts w:ascii="NimbusRomNo9L-Regu" w:hAnsi="NimbusRomNo9L-Regu" w:cs="NimbusRomNo9L-Regu"/>
+          <w:sz w:val="20"/>
+          <w:szCs w:val="20"/>
+          <w:lang w:val="en-GB"/>
+        </w:rPr>
+      </w:pPr>
+      <w:r>
+        <w:rPr>
+          <w:rFonts w:ascii="NimbusRomNo9L-Medi" w:hAnsi="NimbusRomNo9L-Medi" w:cs="NimbusRomNo9L-Medi"/>
+          <w:sz w:val="20"/>
+          <w:szCs w:val="20"/>
+          <w:lang w:val="en-GB"/>
+        </w:rPr>
+        <w:t xml:space="preserve">Collaborative filtering: </w:t>
+      </w:r>
+      <w:r>
+        <w:rPr>
+          <w:rFonts w:ascii="NimbusRomNo9L-Regu" w:hAnsi="NimbusRomNo9L-Regu" w:cs="NimbusRomNo9L-Regu"/>
+          <w:sz w:val="20"/>
+          <w:szCs w:val="20"/>
+          <w:lang w:val="en-GB"/>
+        </w:rPr>
+        <w:t>The simplest and original implementation of this approach</w:t>
+      </w:r>
+    </w:p>
+    <w:p>
+      <w:pPr>
+        <w:autoSpaceDE w:val="0"/>
+        <w:autoSpaceDN w:val="0"/>
+        <w:adjustRightInd w:val="0"/>
+        <w:jc w:val="left"/>
+        <w:rPr>
+          <w:rFonts w:ascii="NimbusRomNo9L-Regu" w:hAnsi="NimbusRomNo9L-Regu" w:cs="NimbusRomNo9L-Regu"/>
+          <w:sz w:val="20"/>
+          <w:szCs w:val="20"/>
+          <w:lang w:val="en-GB"/>
+        </w:rPr>
+      </w:pPr>
+      <w:r>
+        <w:rPr>
+          <w:rFonts w:ascii="NimbusRomNo9L-Regu" w:hAnsi="NimbusRomNo9L-Regu" w:cs="NimbusRomNo9L-Regu"/>
+          <w:sz w:val="20"/>
+          <w:szCs w:val="20"/>
+          <w:lang w:val="en-GB"/>
+        </w:rPr>
+        <w:t>[93] recommends to the active user the items that other users with similar</w:t>
+      </w:r>
+    </w:p>
+    <w:p>
+      <w:pPr>
+        <w:autoSpaceDE w:val="0"/>
+        <w:autoSpaceDN w:val="0"/>
+        <w:adjustRightInd w:val="0"/>
+        <w:jc w:val="left"/>
+        <w:rPr>
+          <w:rFonts w:ascii="NimbusRomNo9L-Regu" w:hAnsi="NimbusRomNo9L-Regu" w:cs="NimbusRomNo9L-Regu"/>
+          <w:sz w:val="20"/>
+          <w:szCs w:val="20"/>
+          <w:lang w:val="en-GB"/>
+        </w:rPr>
+      </w:pPr>
+      <w:r>
+        <w:rPr>
+          <w:rFonts w:ascii="NimbusRomNo9L-Regu" w:hAnsi="NimbusRomNo9L-Regu" w:cs="NimbusRomNo9L-Regu"/>
+          <w:sz w:val="20"/>
+          <w:szCs w:val="20"/>
+          <w:lang w:val="en-GB"/>
+        </w:rPr>
+        <w:t>tastes liked in the past. The similarity in taste of two users is calculated based on</w:t>
+      </w:r>
+    </w:p>
+    <w:p>
+      <w:pPr>
+        <w:autoSpaceDE w:val="0"/>
+        <w:autoSpaceDN w:val="0"/>
+        <w:adjustRightInd w:val="0"/>
+        <w:jc w:val="left"/>
+        <w:rPr>
+          <w:rFonts w:ascii="NimbusRomNo9L-Regu" w:hAnsi="NimbusRomNo9L-Regu" w:cs="NimbusRomNo9L-Regu"/>
+          <w:sz w:val="17"/>
+          <w:szCs w:val="17"/>
+          <w:lang w:val="en-GB"/>
+        </w:rPr>
+      </w:pPr>
+      <w:r>
+        <w:rPr>
+          <w:rFonts w:ascii="NimbusRomNo9L-Regu" w:hAnsi="NimbusRomNo9L-Regu" w:cs="NimbusRomNo9L-Regu"/>
+          <w:sz w:val="17"/>
+          <w:szCs w:val="17"/>
+          <w:lang w:val="en-GB"/>
+        </w:rPr>
+        <w:t xml:space="preserve">12 Francesco Ricci, </w:t>
+      </w:r>
+      <w:proofErr w:type="spellStart"/>
+      <w:r>
+        <w:rPr>
+          <w:rFonts w:ascii="NimbusRomNo9L-Regu" w:hAnsi="NimbusRomNo9L-Regu" w:cs="NimbusRomNo9L-Regu"/>
+          <w:sz w:val="17"/>
+          <w:szCs w:val="17"/>
+          <w:lang w:val="en-GB"/>
+        </w:rPr>
+        <w:t>Lior</w:t>
+      </w:r>
+      <w:proofErr w:type="spellEnd"/>
+      <w:r>
+        <w:rPr>
+          <w:rFonts w:ascii="NimbusRomNo9L-Regu" w:hAnsi="NimbusRomNo9L-Regu" w:cs="NimbusRomNo9L-Regu"/>
+          <w:sz w:val="17"/>
+          <w:szCs w:val="17"/>
+          <w:lang w:val="en-GB"/>
+        </w:rPr>
+        <w:t xml:space="preserve"> </w:t>
+      </w:r>
+      <w:proofErr w:type="spellStart"/>
+      <w:r>
+        <w:rPr>
+          <w:rFonts w:ascii="NimbusRomNo9L-Regu" w:hAnsi="NimbusRomNo9L-Regu" w:cs="NimbusRomNo9L-Regu"/>
+          <w:sz w:val="17"/>
+          <w:szCs w:val="17"/>
+          <w:lang w:val="en-GB"/>
+        </w:rPr>
+        <w:t>Rokach</w:t>
+      </w:r>
+      <w:proofErr w:type="spellEnd"/>
+      <w:r>
+        <w:rPr>
+          <w:rFonts w:ascii="NimbusRomNo9L-Regu" w:hAnsi="NimbusRomNo9L-Regu" w:cs="NimbusRomNo9L-Regu"/>
+          <w:sz w:val="17"/>
+          <w:szCs w:val="17"/>
+          <w:lang w:val="en-GB"/>
+        </w:rPr>
+        <w:t xml:space="preserve"> and </w:t>
+      </w:r>
+      <w:proofErr w:type="spellStart"/>
+      <w:r>
+        <w:rPr>
+          <w:rFonts w:ascii="NimbusRomNo9L-Regu" w:hAnsi="NimbusRomNo9L-Regu" w:cs="NimbusRomNo9L-Regu"/>
+          <w:sz w:val="17"/>
+          <w:szCs w:val="17"/>
+          <w:lang w:val="en-GB"/>
+        </w:rPr>
+        <w:t>Bracha</w:t>
+      </w:r>
+      <w:proofErr w:type="spellEnd"/>
+      <w:r>
+        <w:rPr>
+          <w:rFonts w:ascii="NimbusRomNo9L-Regu" w:hAnsi="NimbusRomNo9L-Regu" w:cs="NimbusRomNo9L-Regu"/>
+          <w:sz w:val="17"/>
+          <w:szCs w:val="17"/>
+          <w:lang w:val="en-GB"/>
+        </w:rPr>
+        <w:t xml:space="preserve"> </w:t>
+      </w:r>
+      <w:proofErr w:type="spellStart"/>
+      <w:r>
+        <w:rPr>
+          <w:rFonts w:ascii="NimbusRomNo9L-Regu" w:hAnsi="NimbusRomNo9L-Regu" w:cs="NimbusRomNo9L-Regu"/>
+          <w:sz w:val="17"/>
+          <w:szCs w:val="17"/>
+          <w:lang w:val="en-GB"/>
+        </w:rPr>
+        <w:t>Shapira</w:t>
+      </w:r>
+      <w:proofErr w:type="spellEnd"/>
+    </w:p>
+    <w:p>
+      <w:pPr>
+        <w:autoSpaceDE w:val="0"/>
+        <w:autoSpaceDN w:val="0"/>
+        <w:adjustRightInd w:val="0"/>
+        <w:jc w:val="left"/>
+        <w:rPr>
+          <w:rFonts w:ascii="NimbusRomNo9L-Regu" w:hAnsi="NimbusRomNo9L-Regu" w:cs="NimbusRomNo9L-Regu"/>
+          <w:sz w:val="20"/>
+          <w:szCs w:val="20"/>
+          <w:lang w:val="en-GB"/>
+        </w:rPr>
+      </w:pPr>
+      <w:r>
+        <w:rPr>
+          <w:rFonts w:ascii="NimbusRomNo9L-Regu" w:hAnsi="NimbusRomNo9L-Regu" w:cs="NimbusRomNo9L-Regu"/>
+          <w:sz w:val="20"/>
+          <w:szCs w:val="20"/>
+          <w:lang w:val="en-GB"/>
+        </w:rPr>
+        <w:t>the similarity in the rating history of the users. This is the reason why [94] refers</w:t>
+      </w:r>
+    </w:p>
+    <w:p>
+      <w:pPr>
+        <w:autoSpaceDE w:val="0"/>
+        <w:autoSpaceDN w:val="0"/>
+        <w:adjustRightInd w:val="0"/>
+        <w:jc w:val="left"/>
+        <w:rPr>
+          <w:rFonts w:ascii="NimbusRomNo9L-Regu" w:hAnsi="NimbusRomNo9L-Regu" w:cs="NimbusRomNo9L-Regu"/>
+          <w:sz w:val="20"/>
+          <w:szCs w:val="20"/>
+        </w:rPr>
+      </w:pPr>
+      <w:r>
+        <w:rPr>
+          <w:rFonts w:ascii="NimbusRomNo9L-Regu" w:hAnsi="NimbusRomNo9L-Regu" w:cs="NimbusRomNo9L-Regu"/>
+          <w:sz w:val="20"/>
+          <w:szCs w:val="20"/>
+          <w:lang w:val="en-GB"/>
+        </w:rPr>
+        <w:t xml:space="preserve">to collaborative filtering as “people-to-people correlation.” </w:t>
+      </w:r>
+      <w:proofErr w:type="spellStart"/>
+      <w:r>
+        <w:rPr>
+          <w:rFonts w:ascii="NimbusRomNo9L-Regu" w:hAnsi="NimbusRomNo9L-Regu" w:cs="NimbusRomNo9L-Regu"/>
+          <w:sz w:val="20"/>
+          <w:szCs w:val="20"/>
+        </w:rPr>
+        <w:t>Collaborative</w:t>
+      </w:r>
+      <w:proofErr w:type="spellEnd"/>
+      <w:r>
+        <w:rPr>
+          <w:rFonts w:ascii="NimbusRomNo9L-Regu" w:hAnsi="NimbusRomNo9L-Regu" w:cs="NimbusRomNo9L-Regu"/>
+          <w:sz w:val="20"/>
+          <w:szCs w:val="20"/>
+        </w:rPr>
+        <w:t xml:space="preserve"> </w:t>
+      </w:r>
+      <w:proofErr w:type="spellStart"/>
+      <w:r>
+        <w:rPr>
+          <w:rFonts w:ascii="NimbusRomNo9L-Regu" w:hAnsi="NimbusRomNo9L-Regu" w:cs="NimbusRomNo9L-Regu"/>
+          <w:sz w:val="20"/>
+          <w:szCs w:val="20"/>
+        </w:rPr>
+        <w:t>filtering</w:t>
+      </w:r>
+      <w:proofErr w:type="spellEnd"/>
+      <w:r>
+        <w:rPr>
+          <w:rFonts w:ascii="NimbusRomNo9L-Regu" w:hAnsi="NimbusRomNo9L-Regu" w:cs="NimbusRomNo9L-Regu"/>
+          <w:sz w:val="20"/>
+          <w:szCs w:val="20"/>
+        </w:rPr>
+        <w:t xml:space="preserve"> </w:t>
+      </w:r>
+      <w:proofErr w:type="spellStart"/>
+      <w:r>
+        <w:rPr>
+          <w:rFonts w:ascii="NimbusRomNo9L-Regu" w:hAnsi="NimbusRomNo9L-Regu" w:cs="NimbusRomNo9L-Regu"/>
+          <w:sz w:val="20"/>
+          <w:szCs w:val="20"/>
+        </w:rPr>
+        <w:t>is</w:t>
+      </w:r>
+      <w:proofErr w:type="spellEnd"/>
+    </w:p>
+    <w:p>
+      <w:pPr>
+        <w:rPr>
+          <w:lang w:val="en-GB"/>
+        </w:rPr>
         <w:sectPr>
           <w:type w:val="oddPage"/>
           <w:pgSz w:w="11906" w:h="16838" w:code="9"/>
@@ -4048,6 +6040,15 @@
           <w:docGrid w:linePitch="360"/>
         </w:sectPr>
       </w:pPr>
+      <w:r>
+        <w:rPr>
+          <w:rFonts w:ascii="NimbusRomNo9L-Regu" w:hAnsi="NimbusRomNo9L-Regu" w:cs="NimbusRomNo9L-Regu"/>
+          <w:sz w:val="20"/>
+          <w:szCs w:val="20"/>
+          <w:lang w:val="en-GB"/>
+        </w:rPr>
+        <w:t>considered to be the most popular and widely implemented technique in RS.</w:t>
+      </w:r>
     </w:p>
     <w:p>
       <w:pPr>
@@ -4085,10 +6086,12 @@
         <w:ind w:right="-33"/>
       </w:pPr>
       <w:bookmarkStart w:id="56" w:name="_Toc175400065"/>
+      <w:proofErr w:type="spellStart"/>
       <w:r>
         <w:t>Subsubsección</w:t>
       </w:r>
       <w:bookmarkEnd w:id="56"/>
+      <w:proofErr w:type="spellEnd"/>
     </w:p>
     <w:p>
       <w:bookmarkStart w:id="57" w:name="_Toc144524010"/>
@@ -4255,21 +6258,106 @@
           <w:lang w:val="en-GB"/>
         </w:rPr>
       </w:pPr>
-      <w:bookmarkStart w:id="64" w:name="_Ref141678719"/>
-      <w:bookmarkStart w:id="65" w:name="_Ref143922454"/>
+      <w:bookmarkStart w:id="64" w:name="_Ref143922454"/>
+      <w:bookmarkStart w:id="65" w:name="_Ref141678719"/>
       <w:r>
         <w:rPr>
           <w:highlight w:val="yellow"/>
         </w:rPr>
-        <w:t xml:space="preserve">En las referencias figurarán los autores (opcionalmebte los editors), el título del artículo, el nombre de la revista o libro, el volumen y número de la revista, las páginas del artículo, la fecha de edición,. </w:t>
-      </w:r>
+        <w:t>En las referencias figurarán los autores (</w:t>
+      </w:r>
+      <w:proofErr w:type="spellStart"/>
       <w:r>
         <w:rPr>
           <w:highlight w:val="yellow"/>
-          <w:lang w:val="en-GB"/>
-        </w:rPr>
-        <w:t>A continuación se listan algunos ejemplos</w:t>
-      </w:r>
+        </w:rPr>
+        <w:t>opcionalmebte</w:t>
+      </w:r>
+      <w:proofErr w:type="spellEnd"/>
+      <w:r>
+        <w:rPr>
+          <w:highlight w:val="yellow"/>
+        </w:rPr>
+        <w:t xml:space="preserve"> los </w:t>
+      </w:r>
+      <w:proofErr w:type="spellStart"/>
+      <w:r>
+        <w:rPr>
+          <w:highlight w:val="yellow"/>
+        </w:rPr>
+        <w:t>editors</w:t>
+      </w:r>
+      <w:proofErr w:type="spellEnd"/>
+      <w:r>
+        <w:rPr>
+          <w:highlight w:val="yellow"/>
+        </w:rPr>
+        <w:t xml:space="preserve">), el título del artículo, el nombre de la revista o libro, el volumen y número de la revista, las páginas del artículo, la fecha de edición,. </w:t>
+      </w:r>
+      <w:r>
+        <w:rPr>
+          <w:highlight w:val="yellow"/>
+          <w:lang w:val="en-GB"/>
+        </w:rPr>
+        <w:t xml:space="preserve">A </w:t>
+      </w:r>
+      <w:proofErr w:type="spellStart"/>
+      <w:r>
+        <w:rPr>
+          <w:highlight w:val="yellow"/>
+          <w:lang w:val="en-GB"/>
+        </w:rPr>
+        <w:t>continuación</w:t>
+      </w:r>
+      <w:proofErr w:type="spellEnd"/>
+      <w:r>
+        <w:rPr>
+          <w:highlight w:val="yellow"/>
+          <w:lang w:val="en-GB"/>
+        </w:rPr>
+        <w:t xml:space="preserve"> se </w:t>
+      </w:r>
+      <w:proofErr w:type="spellStart"/>
+      <w:r>
+        <w:rPr>
+          <w:highlight w:val="yellow"/>
+          <w:lang w:val="en-GB"/>
+        </w:rPr>
+        <w:t>listan</w:t>
+      </w:r>
+      <w:proofErr w:type="spellEnd"/>
+      <w:r>
+        <w:rPr>
+          <w:highlight w:val="yellow"/>
+          <w:lang w:val="en-GB"/>
+        </w:rPr>
+        <w:t xml:space="preserve"> </w:t>
+      </w:r>
+      <w:proofErr w:type="spellStart"/>
+      <w:r>
+        <w:rPr>
+          <w:highlight w:val="yellow"/>
+          <w:lang w:val="en-GB"/>
+        </w:rPr>
+        <w:t>algunos</w:t>
+      </w:r>
+      <w:proofErr w:type="spellEnd"/>
+      <w:r>
+        <w:rPr>
+          <w:highlight w:val="yellow"/>
+          <w:lang w:val="en-GB"/>
+        </w:rPr>
+        <w:t xml:space="preserve"> </w:t>
+      </w:r>
+      <w:proofErr w:type="spellStart"/>
+      <w:r>
+        <w:rPr>
+          <w:highlight w:val="yellow"/>
+          <w:lang w:val="en-GB"/>
+        </w:rPr>
+        <w:t>ejemplos</w:t>
+      </w:r>
+      <w:proofErr w:type="spellEnd"/>
     </w:p>
     <w:p>
       <w:pPr>
@@ -4291,9 +6379,57 @@
           <w:highlight w:val="yellow"/>
           <w:lang w:val="en-GB"/>
         </w:rPr>
-        <w:t>K.N. Platanioitis, C.S. Regazzoni (eds.), “Special Issue in Visual-centric Surveillance Networks and Services”, IEEE Signal Processing Magazine, 22(2), Marzo 2005.</w:t>
-      </w:r>
-      <w:bookmarkEnd w:id="65"/>
+        <w:t xml:space="preserve">K.N. </w:t>
+      </w:r>
+      <w:proofErr w:type="spellStart"/>
+      <w:r>
+        <w:rPr>
+          <w:highlight w:val="yellow"/>
+          <w:lang w:val="en-GB"/>
+        </w:rPr>
+        <w:t>Platanioitis</w:t>
+      </w:r>
+      <w:proofErr w:type="spellEnd"/>
+      <w:r>
+        <w:rPr>
+          <w:highlight w:val="yellow"/>
+          <w:lang w:val="en-GB"/>
+        </w:rPr>
+        <w:t xml:space="preserve">, C.S. </w:t>
+      </w:r>
+      <w:proofErr w:type="spellStart"/>
+      <w:r>
+        <w:rPr>
+          <w:highlight w:val="yellow"/>
+          <w:lang w:val="en-GB"/>
+        </w:rPr>
+        <w:t>Regazzoni</w:t>
+      </w:r>
+      <w:proofErr w:type="spellEnd"/>
+      <w:r>
+        <w:rPr>
+          <w:highlight w:val="yellow"/>
+          <w:lang w:val="en-GB"/>
+        </w:rPr>
+        <w:t xml:space="preserve"> (eds.), “Special Issue in Visual-centric Surveillance Networks and Services”, IEEE Signal Processing Magazine, 22(2), </w:t>
+      </w:r>
+      <w:proofErr w:type="spellStart"/>
+      <w:r>
+        <w:rPr>
+          <w:highlight w:val="yellow"/>
+          <w:lang w:val="en-GB"/>
+        </w:rPr>
+        <w:t>Marzo</w:t>
+      </w:r>
+      <w:proofErr w:type="spellEnd"/>
+      <w:r>
+        <w:rPr>
+          <w:highlight w:val="yellow"/>
+          <w:lang w:val="en-GB"/>
+        </w:rPr>
+        <w:t xml:space="preserve"> 2005.</w:t>
+      </w:r>
+      <w:bookmarkEnd w:id="64"/>
     </w:p>
     <w:p>
       <w:pPr>
@@ -4316,7 +6452,39 @@
           <w:highlight w:val="yellow"/>
           <w:lang w:val="en-GB"/>
         </w:rPr>
-        <w:t>B.S. Manjunath, P. Salembier, T. Sikora (eds.), “Introduction to MPEG 7: Multimedia Content Description Language,”, John Wiley and Sons, 2002</w:t>
+        <w:t xml:space="preserve">B.S. Manjunath, P. </w:t>
+      </w:r>
+      <w:proofErr w:type="spellStart"/>
+      <w:r>
+        <w:rPr>
+          <w:highlight w:val="yellow"/>
+          <w:lang w:val="en-GB"/>
+        </w:rPr>
+        <w:t>Salembier</w:t>
+      </w:r>
+      <w:proofErr w:type="spellEnd"/>
+      <w:r>
+        <w:rPr>
+          <w:highlight w:val="yellow"/>
+          <w:lang w:val="en-GB"/>
+        </w:rPr>
+        <w:t xml:space="preserve">, T. </w:t>
+      </w:r>
+      <w:proofErr w:type="spellStart"/>
+      <w:r>
+        <w:rPr>
+          <w:highlight w:val="yellow"/>
+          <w:lang w:val="en-GB"/>
+        </w:rPr>
+        <w:t>Sikora</w:t>
+      </w:r>
+      <w:proofErr w:type="spellEnd"/>
+      <w:r>
+        <w:rPr>
+          <w:highlight w:val="yellow"/>
+          <w:lang w:val="en-GB"/>
+        </w:rPr>
+        <w:t xml:space="preserve"> (eds.), “Introduction to MPEG 7: Multimedia Content Description Language,”, John Wiley and Sons, 2002</w:t>
       </w:r>
       <w:bookmarkEnd w:id="66"/>
     </w:p>
@@ -4333,27 +6501,61 @@
         </w:rPr>
       </w:pPr>
       <w:bookmarkStart w:id="67" w:name="_Ref143937268"/>
-      <w:bookmarkEnd w:id="64"/>
+      <w:bookmarkEnd w:id="65"/>
       <w:r>
         <w:rPr>
           <w:highlight w:val="yellow"/>
           <w:lang w:val="en-GB"/>
         </w:rPr>
-        <w:t xml:space="preserve">G. R. Bradski, “Computer vision face tracking as a component of a perceptual user interface,” </w:t>
-      </w:r>
+        <w:t xml:space="preserve">G. R. </w:t>
+      </w:r>
+      <w:proofErr w:type="spellStart"/>
       <w:r>
         <w:rPr>
           <w:highlight w:val="yellow"/>
           <w:lang w:val="en-GB"/>
         </w:rPr>
-        <w:t xml:space="preserve">en </w:t>
-      </w:r>
+        <w:t>Bradski</w:t>
+      </w:r>
+      <w:proofErr w:type="spellEnd"/>
       <w:r>
         <w:rPr>
           <w:highlight w:val="yellow"/>
           <w:lang w:val="en-GB"/>
         </w:rPr>
-        <w:t>Proc.IEEE Workshop on Applications of Computer Vision, Princeton, NJ, October 1998, pp. 214–219.</w:t>
+        <w:t xml:space="preserve">, “Computer vision face tracking as a component of a perceptual user interface,” </w:t>
+      </w:r>
+      <w:proofErr w:type="spellStart"/>
+      <w:r>
+        <w:rPr>
+          <w:highlight w:val="yellow"/>
+          <w:lang w:val="en-GB"/>
+        </w:rPr>
+        <w:t>en</w:t>
+      </w:r>
+      <w:proofErr w:type="spellEnd"/>
+      <w:r>
+        <w:rPr>
+          <w:highlight w:val="yellow"/>
+          <w:lang w:val="en-GB"/>
+        </w:rPr>
+        <w:t xml:space="preserve"> </w:t>
+      </w:r>
+      <w:proofErr w:type="spellStart"/>
+      <w:r>
+        <w:rPr>
+          <w:highlight w:val="yellow"/>
+          <w:lang w:val="en-GB"/>
+        </w:rPr>
+        <w:t>Proc.IEEE</w:t>
+      </w:r>
+      <w:proofErr w:type="spellEnd"/>
+      <w:r>
+        <w:rPr>
+          <w:highlight w:val="yellow"/>
+          <w:lang w:val="en-GB"/>
+        </w:rPr>
+        <w:t xml:space="preserve"> Workshop on Applications of Computer Vision, Princeton, NJ, October 1998, pp. 214–219.</w:t>
       </w:r>
       <w:bookmarkEnd w:id="67"/>
     </w:p>
@@ -4375,7 +6577,55 @@
           <w:highlight w:val="yellow"/>
           <w:lang w:val="en-GB"/>
         </w:rPr>
-        <w:t>A. D. Bue, D. Comaniciu, V. Ramesh, and C. Regazzoni, “Smart cameras with real-time video object generation,” in Proc. IEEE Intl. Conf. on Image Processing, Rochester, NY, volume III, 2002, pp. 429–432.</w:t>
+        <w:t xml:space="preserve">A. D. </w:t>
+      </w:r>
+      <w:proofErr w:type="spellStart"/>
+      <w:r>
+        <w:rPr>
+          <w:highlight w:val="yellow"/>
+          <w:lang w:val="en-GB"/>
+        </w:rPr>
+        <w:t>Bue</w:t>
+      </w:r>
+      <w:proofErr w:type="spellEnd"/>
+      <w:r>
+        <w:rPr>
+          <w:highlight w:val="yellow"/>
+          <w:lang w:val="en-GB"/>
+        </w:rPr>
+        <w:t xml:space="preserve">, D. </w:t>
+      </w:r>
+      <w:proofErr w:type="spellStart"/>
+      <w:r>
+        <w:rPr>
+          <w:highlight w:val="yellow"/>
+          <w:lang w:val="en-GB"/>
+        </w:rPr>
+        <w:t>Comaniciu</w:t>
+      </w:r>
+      <w:proofErr w:type="spellEnd"/>
+      <w:r>
+        <w:rPr>
+          <w:highlight w:val="yellow"/>
+          <w:lang w:val="en-GB"/>
+        </w:rPr>
+        <w:t xml:space="preserve">, V. Ramesh, and C. </w:t>
+      </w:r>
+      <w:proofErr w:type="spellStart"/>
+      <w:r>
+        <w:rPr>
+          <w:highlight w:val="yellow"/>
+          <w:lang w:val="en-GB"/>
+        </w:rPr>
+        <w:t>Regazzoni</w:t>
+      </w:r>
+      <w:proofErr w:type="spellEnd"/>
+      <w:r>
+        <w:rPr>
+          <w:highlight w:val="yellow"/>
+          <w:lang w:val="en-GB"/>
+        </w:rPr>
+        <w:t>, “Smart cameras with real-time video object generation,” in Proc. IEEE Intl. Conf. on Image Processing, Rochester, NY, volume III, 2002, pp. 429–432.</w:t>
       </w:r>
       <w:bookmarkEnd w:id="68"/>
     </w:p>
@@ -4397,13 +6647,46 @@
           <w:highlight w:val="yellow"/>
           <w:lang w:val="en-GB"/>
         </w:rPr>
-        <w:t xml:space="preserve">P. Anandan. “A computacional </w:t>
-      </w:r>
+        <w:t xml:space="preserve">P. </w:t>
+      </w:r>
+      <w:proofErr w:type="spellStart"/>
       <w:r>
         <w:rPr>
           <w:highlight w:val="yellow"/>
           <w:lang w:val="en-GB"/>
         </w:rPr>
+        <w:t>Anandan</w:t>
+      </w:r>
+      <w:proofErr w:type="spellEnd"/>
+      <w:r>
+        <w:rPr>
+          <w:highlight w:val="yellow"/>
+          <w:lang w:val="en-GB"/>
+        </w:rPr>
+        <w:t xml:space="preserve">. “A </w:t>
+      </w:r>
+      <w:proofErr w:type="spellStart"/>
+      <w:r>
+        <w:rPr>
+          <w:highlight w:val="yellow"/>
+          <w:lang w:val="en-GB"/>
+        </w:rPr>
+        <w:t>computacional</w:t>
+      </w:r>
+      <w:proofErr w:type="spellEnd"/>
+      <w:r>
+        <w:rPr>
+          <w:highlight w:val="yellow"/>
+          <w:lang w:val="en-GB"/>
+        </w:rPr>
+        <w:t xml:space="preserve"> </w:t>
+      </w:r>
+      <w:proofErr w:type="spellStart"/>
+      <w:r>
+        <w:rPr>
+          <w:highlight w:val="yellow"/>
+          <w:lang w:val="en-GB"/>
+        </w:rPr>
         <w:t>cuadro</w:t>
       </w:r>
       <w:r>
@@ -4411,7 +6694,15 @@
           <w:highlight w:val="yellow"/>
           <w:lang w:val="en-GB"/>
         </w:rPr>
-        <w:t>work and an algorithm for the measurement of visual motion”, International Journal of Computer Vision, 2(3):283-310, January, 1989.</w:t>
+        <w:t>work</w:t>
+      </w:r>
+      <w:proofErr w:type="spellEnd"/>
+      <w:r>
+        <w:rPr>
+          <w:highlight w:val="yellow"/>
+          <w:lang w:val="en-GB"/>
+        </w:rPr>
+        <w:t xml:space="preserve"> and an algorithm for the measurement of visual motion”, International Journal of Computer Vision, 2(3):283-310, January, 1989.</w:t>
       </w:r>
       <w:bookmarkEnd w:id="69"/>
     </w:p>
@@ -4436,20 +6727,45 @@
           <w:highlight w:val="yellow"/>
           <w:lang w:val="en-GB"/>
         </w:rPr>
-        <w:t xml:space="preserve">W.J. Ruckelidge. “Efficient Computation of the minimum </w:t>
-      </w:r>
+        <w:t xml:space="preserve">W.J. </w:t>
+      </w:r>
+      <w:proofErr w:type="spellStart"/>
       <w:r>
         <w:rPr>
           <w:highlight w:val="yellow"/>
           <w:lang w:val="en-GB"/>
         </w:rPr>
-        <w:t>Hausdorff Distance for Visual Recognition</w:t>
-      </w:r>
+        <w:t>Ruckelidge</w:t>
+      </w:r>
+      <w:proofErr w:type="spellEnd"/>
       <w:r>
         <w:rPr>
           <w:highlight w:val="yellow"/>
           <w:lang w:val="en-GB"/>
         </w:rPr>
+        <w:t xml:space="preserve">. “Efficient Computation of the minimum </w:t>
+      </w:r>
+      <w:proofErr w:type="spellStart"/>
+      <w:r>
+        <w:rPr>
+          <w:highlight w:val="yellow"/>
+          <w:lang w:val="en-GB"/>
+        </w:rPr>
+        <w:t>Hausdorff</w:t>
+      </w:r>
+      <w:proofErr w:type="spellEnd"/>
+      <w:r>
+        <w:rPr>
+          <w:highlight w:val="yellow"/>
+          <w:lang w:val="en-GB"/>
+        </w:rPr>
+        <w:t xml:space="preserve"> Distance for Visual Recognition</w:t>
+      </w:r>
+      <w:r>
+        <w:rPr>
+          <w:highlight w:val="yellow"/>
+          <w:lang w:val="en-GB"/>
+        </w:rPr>
         <w:t>”</w:t>
       </w:r>
       <w:r>
@@ -4457,7 +6773,39 @@
           <w:highlight w:val="yellow"/>
           <w:lang w:val="en-GB"/>
         </w:rPr>
-        <w:t>, Phd thesis, Cornell Universitym 1995. CS-TR1454</w:t>
+        <w:t xml:space="preserve">, </w:t>
+      </w:r>
+      <w:proofErr w:type="spellStart"/>
+      <w:r>
+        <w:rPr>
+          <w:highlight w:val="yellow"/>
+          <w:lang w:val="en-GB"/>
+        </w:rPr>
+        <w:t>Phd</w:t>
+      </w:r>
+      <w:proofErr w:type="spellEnd"/>
+      <w:r>
+        <w:rPr>
+          <w:highlight w:val="yellow"/>
+          <w:lang w:val="en-GB"/>
+        </w:rPr>
+        <w:t xml:space="preserve"> thesis, Cornell </w:t>
+      </w:r>
+      <w:proofErr w:type="spellStart"/>
+      <w:r>
+        <w:rPr>
+          <w:highlight w:val="yellow"/>
+          <w:lang w:val="en-GB"/>
+        </w:rPr>
+        <w:t>Universitym</w:t>
+      </w:r>
+      <w:proofErr w:type="spellEnd"/>
+      <w:r>
+        <w:rPr>
+          <w:highlight w:val="yellow"/>
+          <w:lang w:val="en-GB"/>
+        </w:rPr>
+        <w:t xml:space="preserve"> 1995. CS-TR1454</w:t>
       </w:r>
       <w:bookmarkEnd w:id="70"/>
     </w:p>
@@ -4523,7 +6871,39 @@
           <w:highlight w:val="yellow"/>
           <w:lang w:val="en-GB"/>
         </w:rPr>
-        <w:t xml:space="preserve">William H. Press, Saul A.Teukolsky, William T. Vetterling, Brian P. Flannery. </w:t>
+        <w:t xml:space="preserve">William H. Press, Saul </w:t>
+      </w:r>
+      <w:proofErr w:type="spellStart"/>
+      <w:r>
+        <w:rPr>
+          <w:highlight w:val="yellow"/>
+          <w:lang w:val="en-GB"/>
+        </w:rPr>
+        <w:t>A.Teukolsky</w:t>
+      </w:r>
+      <w:proofErr w:type="spellEnd"/>
+      <w:r>
+        <w:rPr>
+          <w:highlight w:val="yellow"/>
+          <w:lang w:val="en-GB"/>
+        </w:rPr>
+        <w:t xml:space="preserve">, William T. </w:t>
+      </w:r>
+      <w:proofErr w:type="spellStart"/>
+      <w:r>
+        <w:rPr>
+          <w:highlight w:val="yellow"/>
+          <w:lang w:val="en-GB"/>
+        </w:rPr>
+        <w:t>Vetterling</w:t>
+      </w:r>
+      <w:proofErr w:type="spellEnd"/>
+      <w:r>
+        <w:rPr>
+          <w:highlight w:val="yellow"/>
+          <w:lang w:val="en-GB"/>
+        </w:rPr>
+        <w:t xml:space="preserve">, Brian P. Flannery. </w:t>
       </w:r>
       <w:r>
         <w:rPr>
@@ -4575,6 +6955,7 @@
         </w:rPr>
       </w:pPr>
       <w:bookmarkStart w:id="73" w:name="_Toc175400071"/>
+      <w:proofErr w:type="spellStart"/>
       <w:r>
         <w:rPr>
           <w:lang w:val="en-GB"/>
@@ -4583,6 +6964,7 @@
         <w:t>Glosario</w:t>
       </w:r>
       <w:bookmarkEnd w:id="73"/>
+      <w:proofErr w:type="spellEnd"/>
     </w:p>
     <w:p>
       <w:pPr>
@@ -5115,7 +7497,7 @@
 
 <file path=word/comments.xml><?xml version="1.0" encoding="utf-8"?>
 <w:comments xmlns:wpc="http://schemas.microsoft.com/office/word/2010/wordprocessingCanvas" xmlns:cx="http://schemas.microsoft.com/office/drawing/2014/chartex" xmlns:cx1="http://schemas.microsoft.com/office/drawing/2015/9/8/chartex" xmlns:cx2="http://schemas.microsoft.com/office/drawing/2015/10/21/chartex" xmlns:cx3="http://schemas.microsoft.com/office/drawing/2016/5/9/chartex" xmlns:cx4="http://schemas.microsoft.com/office/drawing/2016/5/10/chartex" xmlns:cx5="http://schemas.microsoft.com/office/drawing/2016/5/11/chartex" xmlns:mc="http://schemas.openxmlformats.org/markup-compatibility/2006" xmlns:o="urn:schemas-microsoft-com:office:office" xmlns:r="http://schemas.openxmlformats.org/officeDocument/2006/relationships" xmlns:m="http://schemas.openxmlformats.org/officeDocument/2006/math" xmlns:v="urn:schemas-microsoft-com:vml" xmlns:wp14="http://schemas.microsoft.com/office/word/2010/wordprocessingDrawing" xmlns:wp="http://schemas.openxmlformats.org/drawingml/2006/wordprocessingDrawing" xmlns:w10="urn:schemas-microsoft-com:office:word" xmlns:w="http://schemas.openxmlformats.org/wordprocessingml/2006/main" xmlns:w14="http://schemas.microsoft.com/office/word/2010/wordml" xmlns:w15="http://schemas.microsoft.com/office/word/2012/wordml" xmlns:w16se="http://schemas.microsoft.com/office/word/2015/wordml/symex" xmlns:wpg="http://schemas.microsoft.com/office/word/2010/wordprocessingGroup" xmlns:wpi="http://schemas.microsoft.com/office/word/2010/wordprocessingInk" xmlns:wne="http://schemas.microsoft.com/office/word/2006/wordml" xmlns:wps="http://schemas.microsoft.com/office/word/2010/wordprocessingShape" mc:Ignorable="w14 w15 w16se wp14">
-  <w:comment w:id="1" w:author="Daniel Ramos" w:date="2015-06-23T17:19:00Z" w:initials="DR">
+  <w:comment w:id="2" w:author="Daniel Ramos" w:date="2015-06-23T17:19:00Z" w:initials="DR">
     <w:p>
       <w:pPr>
         <w:pStyle w:val="Textocomentario"/>
@@ -5439,7 +7821,7 @@
         <w:rStyle w:val="Nmerodepgina"/>
         <w:noProof/>
       </w:rPr>
-      <w:t>- 1 -</w:t>
+      <w:t>I</w:t>
     </w:r>
     <w:r>
       <w:rPr>
@@ -5977,7 +8359,7 @@
       </w:rPr>
     </w:lvl>
   </w:abstractNum>
-  <w:abstractNum w:abstractNumId="5" w15:restartNumberingAfterBreak="0">
+  <w:abstractNum w:abstractNumId="4" w15:restartNumberingAfterBreak="0">
     <w:nsid w:val="12BA2B29"/>
     <w:multiLevelType w:val="hybridMultilevel"/>
     <w:tmpl w:val="22EAD61E"/>
@@ -6096,7 +8478,7 @@
       </w:pPr>
     </w:lvl>
   </w:abstractNum>
-  <w:abstractNum w:abstractNumId="6" w15:restartNumberingAfterBreak="0">
+  <w:abstractNum w:abstractNumId="5" w15:restartNumberingAfterBreak="0">
     <w:nsid w:val="18ED6A8D"/>
     <w:multiLevelType w:val="multilevel"/>
     <w:tmpl w:val="DD1409EE"/>
@@ -6236,7 +8618,7 @@
       </w:rPr>
     </w:lvl>
   </w:abstractNum>
-  <w:abstractNum w:abstractNumId="7" w15:restartNumberingAfterBreak="0">
+  <w:abstractNum w:abstractNumId="6" w15:restartNumberingAfterBreak="0">
     <w:nsid w:val="2BE653D5"/>
     <w:multiLevelType w:val="multilevel"/>
     <w:tmpl w:val="7CE605BC"/>
@@ -6367,7 +8749,7 @@
       </w:rPr>
     </w:lvl>
   </w:abstractNum>
-  <w:abstractNum w:abstractNumId="8" w15:restartNumberingAfterBreak="0">
+  <w:abstractNum w:abstractNumId="7" w15:restartNumberingAfterBreak="0">
     <w:nsid w:val="301E3971"/>
     <w:multiLevelType w:val="multilevel"/>
     <w:tmpl w:val="E9B43930"/>
@@ -6505,6 +8887,118 @@
       </w:pPr>
       <w:rPr>
         <w:rFonts w:ascii="Symbol" w:hAnsi="Symbol" w:hint="default"/>
+      </w:rPr>
+    </w:lvl>
+  </w:abstractNum>
+  <w:abstractNum w:abstractNumId="8" w15:restartNumberingAfterBreak="0">
+    <w:nsid w:val="33004E93"/>
+    <w:multiLevelType w:val="hybridMultilevel"/>
+    <w:tmpl w:val="FC169700"/>
+    <w:lvl w:ilvl="0" w:tplc="73BC8516">
+      <w:numFmt w:val="bullet"/>
+      <w:lvlText w:val="-"/>
+      <w:lvlJc w:val="left"/>
+      <w:pPr>
+        <w:ind w:left="720" w:hanging="360"/>
+      </w:pPr>
+      <w:rPr>
+        <w:rFonts w:ascii="Times New Roman" w:eastAsia="Times New Roman" w:hAnsi="Times New Roman" w:cs="Times New Roman" w:hint="default"/>
+      </w:rPr>
+    </w:lvl>
+    <w:lvl w:ilvl="1" w:tplc="0C0A0003" w:tentative="1">
+      <w:start w:val="1"/>
+      <w:numFmt w:val="bullet"/>
+      <w:lvlText w:val="o"/>
+      <w:lvlJc w:val="left"/>
+      <w:pPr>
+        <w:ind w:left="1440" w:hanging="360"/>
+      </w:pPr>
+      <w:rPr>
+        <w:rFonts w:ascii="Courier New" w:hAnsi="Courier New" w:cs="Courier New" w:hint="default"/>
+      </w:rPr>
+    </w:lvl>
+    <w:lvl w:ilvl="2" w:tplc="0C0A0005" w:tentative="1">
+      <w:start w:val="1"/>
+      <w:numFmt w:val="bullet"/>
+      <w:lvlText w:val=""/>
+      <w:lvlJc w:val="left"/>
+      <w:pPr>
+        <w:ind w:left="2160" w:hanging="360"/>
+      </w:pPr>
+      <w:rPr>
+        <w:rFonts w:ascii="Wingdings" w:hAnsi="Wingdings" w:hint="default"/>
+      </w:rPr>
+    </w:lvl>
+    <w:lvl w:ilvl="3" w:tplc="0C0A0001" w:tentative="1">
+      <w:start w:val="1"/>
+      <w:numFmt w:val="bullet"/>
+      <w:lvlText w:val=""/>
+      <w:lvlJc w:val="left"/>
+      <w:pPr>
+        <w:ind w:left="2880" w:hanging="360"/>
+      </w:pPr>
+      <w:rPr>
+        <w:rFonts w:ascii="Symbol" w:hAnsi="Symbol" w:hint="default"/>
+      </w:rPr>
+    </w:lvl>
+    <w:lvl w:ilvl="4" w:tplc="0C0A0003" w:tentative="1">
+      <w:start w:val="1"/>
+      <w:numFmt w:val="bullet"/>
+      <w:lvlText w:val="o"/>
+      <w:lvlJc w:val="left"/>
+      <w:pPr>
+        <w:ind w:left="3600" w:hanging="360"/>
+      </w:pPr>
+      <w:rPr>
+        <w:rFonts w:ascii="Courier New" w:hAnsi="Courier New" w:cs="Courier New" w:hint="default"/>
+      </w:rPr>
+    </w:lvl>
+    <w:lvl w:ilvl="5" w:tplc="0C0A0005" w:tentative="1">
+      <w:start w:val="1"/>
+      <w:numFmt w:val="bullet"/>
+      <w:lvlText w:val=""/>
+      <w:lvlJc w:val="left"/>
+      <w:pPr>
+        <w:ind w:left="4320" w:hanging="360"/>
+      </w:pPr>
+      <w:rPr>
+        <w:rFonts w:ascii="Wingdings" w:hAnsi="Wingdings" w:hint="default"/>
+      </w:rPr>
+    </w:lvl>
+    <w:lvl w:ilvl="6" w:tplc="0C0A0001" w:tentative="1">
+      <w:start w:val="1"/>
+      <w:numFmt w:val="bullet"/>
+      <w:lvlText w:val=""/>
+      <w:lvlJc w:val="left"/>
+      <w:pPr>
+        <w:ind w:left="5040" w:hanging="360"/>
+      </w:pPr>
+      <w:rPr>
+        <w:rFonts w:ascii="Symbol" w:hAnsi="Symbol" w:hint="default"/>
+      </w:rPr>
+    </w:lvl>
+    <w:lvl w:ilvl="7" w:tplc="0C0A0003" w:tentative="1">
+      <w:start w:val="1"/>
+      <w:numFmt w:val="bullet"/>
+      <w:lvlText w:val="o"/>
+      <w:lvlJc w:val="left"/>
+      <w:pPr>
+        <w:ind w:left="5760" w:hanging="360"/>
+      </w:pPr>
+      <w:rPr>
+        <w:rFonts w:ascii="Courier New" w:hAnsi="Courier New" w:cs="Courier New" w:hint="default"/>
+      </w:rPr>
+    </w:lvl>
+    <w:lvl w:ilvl="8" w:tplc="0C0A0005" w:tentative="1">
+      <w:start w:val="1"/>
+      <w:numFmt w:val="bullet"/>
+      <w:lvlText w:val=""/>
+      <w:lvlJc w:val="left"/>
+      <w:pPr>
+        <w:ind w:left="6480" w:hanging="360"/>
+      </w:pPr>
+      <w:rPr>
+        <w:rFonts w:ascii="Wingdings" w:hAnsi="Wingdings" w:hint="default"/>
       </w:rPr>
     </w:lvl>
   </w:abstractNum>
@@ -6592,7 +9086,7 @@
     <w:nsid w:val="64125972"/>
     <w:multiLevelType w:val="hybridMultilevel"/>
     <w:tmpl w:val="7B700040"/>
-    <w:lvl w:ilvl="0">
+    <w:lvl w:ilvl="0" w:tplc="0FAE0878">
       <w:start w:val="1"/>
       <w:numFmt w:val="bullet"/>
       <w:lvlText w:val=""/>
@@ -6607,7 +9101,7 @@
         <w:rFonts w:ascii="Symbol" w:hAnsi="Symbol" w:hint="default"/>
       </w:rPr>
     </w:lvl>
-    <w:lvl w:ilvl="1" w:tentative="1">
+    <w:lvl w:ilvl="1" w:tplc="66240796" w:tentative="1">
       <w:start w:val="1"/>
       <w:numFmt w:val="bullet"/>
       <w:lvlText w:val="o"/>
@@ -6622,7 +9116,7 @@
         <w:rFonts w:ascii="Courier New" w:hAnsi="Courier New" w:hint="default"/>
       </w:rPr>
     </w:lvl>
-    <w:lvl w:ilvl="2" w:tentative="1">
+    <w:lvl w:ilvl="2" w:tplc="7652AFC8" w:tentative="1">
       <w:start w:val="1"/>
       <w:numFmt w:val="bullet"/>
       <w:lvlText w:val=""/>
@@ -6637,7 +9131,7 @@
         <w:rFonts w:ascii="Wingdings" w:hAnsi="Wingdings" w:hint="default"/>
       </w:rPr>
     </w:lvl>
-    <w:lvl w:ilvl="3" w:tentative="1">
+    <w:lvl w:ilvl="3" w:tplc="021C5E48" w:tentative="1">
       <w:start w:val="1"/>
       <w:numFmt w:val="bullet"/>
       <w:lvlText w:val=""/>
@@ -6652,7 +9146,7 @@
         <w:rFonts w:ascii="Symbol" w:hAnsi="Symbol" w:hint="default"/>
       </w:rPr>
     </w:lvl>
-    <w:lvl w:ilvl="4" w:tentative="1">
+    <w:lvl w:ilvl="4" w:tplc="8EEECDDE" w:tentative="1">
       <w:start w:val="1"/>
       <w:numFmt w:val="bullet"/>
       <w:lvlText w:val="o"/>
@@ -6667,7 +9161,7 @@
         <w:rFonts w:ascii="Courier New" w:hAnsi="Courier New" w:hint="default"/>
       </w:rPr>
     </w:lvl>
-    <w:lvl w:ilvl="5" w:tentative="1">
+    <w:lvl w:ilvl="5" w:tplc="74E6201A" w:tentative="1">
       <w:start w:val="1"/>
       <w:numFmt w:val="bullet"/>
       <w:lvlText w:val=""/>
@@ -6682,7 +9176,7 @@
         <w:rFonts w:ascii="Wingdings" w:hAnsi="Wingdings" w:hint="default"/>
       </w:rPr>
     </w:lvl>
-    <w:lvl w:ilvl="6" w:tentative="1">
+    <w:lvl w:ilvl="6" w:tplc="E5520D44" w:tentative="1">
       <w:start w:val="1"/>
       <w:numFmt w:val="bullet"/>
       <w:lvlText w:val=""/>
@@ -6697,7 +9191,7 @@
         <w:rFonts w:ascii="Symbol" w:hAnsi="Symbol" w:hint="default"/>
       </w:rPr>
     </w:lvl>
-    <w:lvl w:ilvl="7" w:tentative="1">
+    <w:lvl w:ilvl="7" w:tplc="4726DDD2" w:tentative="1">
       <w:start w:val="1"/>
       <w:numFmt w:val="bullet"/>
       <w:lvlText w:val="o"/>
@@ -6712,7 +9206,7 @@
         <w:rFonts w:ascii="Courier New" w:hAnsi="Courier New" w:hint="default"/>
       </w:rPr>
     </w:lvl>
-    <w:lvl w:ilvl="8" w:tentative="1">
+    <w:lvl w:ilvl="8" w:tplc="46CA3AC2" w:tentative="1">
       <w:start w:val="1"/>
       <w:numFmt w:val="bullet"/>
       <w:lvlText w:val=""/>
@@ -6732,7 +9226,7 @@
     <w:nsid w:val="6B3F3036"/>
     <w:multiLevelType w:val="hybridMultilevel"/>
     <w:tmpl w:val="7EEA34C4"/>
-    <w:lvl w:ilvl="0">
+    <w:lvl w:ilvl="0" w:tplc="140A4458">
       <w:start w:val="1"/>
       <w:numFmt w:val="bullet"/>
       <w:lvlText w:val=""/>
@@ -6747,7 +9241,7 @@
         <w:rFonts w:ascii="Symbol" w:hAnsi="Symbol" w:hint="default"/>
       </w:rPr>
     </w:lvl>
-    <w:lvl w:ilvl="1" w:tentative="1">
+    <w:lvl w:ilvl="1" w:tplc="56AEE6C0" w:tentative="1">
       <w:start w:val="1"/>
       <w:numFmt w:val="bullet"/>
       <w:lvlText w:val="o"/>
@@ -6762,7 +9256,7 @@
         <w:rFonts w:ascii="Courier New" w:hAnsi="Courier New" w:hint="default"/>
       </w:rPr>
     </w:lvl>
-    <w:lvl w:ilvl="2" w:tentative="1">
+    <w:lvl w:ilvl="2" w:tplc="DBE0A3DE" w:tentative="1">
       <w:start w:val="1"/>
       <w:numFmt w:val="bullet"/>
       <w:lvlText w:val=""/>
@@ -6777,7 +9271,7 @@
         <w:rFonts w:ascii="Wingdings" w:hAnsi="Wingdings" w:hint="default"/>
       </w:rPr>
     </w:lvl>
-    <w:lvl w:ilvl="3" w:tentative="1">
+    <w:lvl w:ilvl="3" w:tplc="1362DC98" w:tentative="1">
       <w:start w:val="1"/>
       <w:numFmt w:val="bullet"/>
       <w:lvlText w:val=""/>
@@ -6792,7 +9286,7 @@
         <w:rFonts w:ascii="Symbol" w:hAnsi="Symbol" w:hint="default"/>
       </w:rPr>
     </w:lvl>
-    <w:lvl w:ilvl="4" w:tentative="1">
+    <w:lvl w:ilvl="4" w:tplc="5BC4F028" w:tentative="1">
       <w:start w:val="1"/>
       <w:numFmt w:val="bullet"/>
       <w:lvlText w:val="o"/>
@@ -6807,7 +9301,7 @@
         <w:rFonts w:ascii="Courier New" w:hAnsi="Courier New" w:hint="default"/>
       </w:rPr>
     </w:lvl>
-    <w:lvl w:ilvl="5" w:tentative="1">
+    <w:lvl w:ilvl="5" w:tplc="DBA4CB88" w:tentative="1">
       <w:start w:val="1"/>
       <w:numFmt w:val="bullet"/>
       <w:lvlText w:val=""/>
@@ -6822,7 +9316,7 @@
         <w:rFonts w:ascii="Wingdings" w:hAnsi="Wingdings" w:hint="default"/>
       </w:rPr>
     </w:lvl>
-    <w:lvl w:ilvl="6" w:tentative="1">
+    <w:lvl w:ilvl="6" w:tplc="953822A6" w:tentative="1">
       <w:start w:val="1"/>
       <w:numFmt w:val="bullet"/>
       <w:lvlText w:val=""/>
@@ -6837,7 +9331,7 @@
         <w:rFonts w:ascii="Symbol" w:hAnsi="Symbol" w:hint="default"/>
       </w:rPr>
     </w:lvl>
-    <w:lvl w:ilvl="7" w:tentative="1">
+    <w:lvl w:ilvl="7" w:tplc="81CE3AB0" w:tentative="1">
       <w:start w:val="1"/>
       <w:numFmt w:val="bullet"/>
       <w:lvlText w:val="o"/>
@@ -6852,7 +9346,7 @@
         <w:rFonts w:ascii="Courier New" w:hAnsi="Courier New" w:hint="default"/>
       </w:rPr>
     </w:lvl>
-    <w:lvl w:ilvl="8" w:tentative="1">
+    <w:lvl w:ilvl="8" w:tplc="C9624C14" w:tentative="1">
       <w:start w:val="1"/>
       <w:numFmt w:val="bullet"/>
       <w:lvlText w:val=""/>
@@ -7170,10 +9664,10 @@
     </w:lvl>
   </w:abstractNum>
   <w:num w:numId="1">
-    <w:abstractNumId w:val="6"/>
+    <w:abstractNumId w:val="5"/>
   </w:num>
   <w:num w:numId="2">
-    <w:abstractNumId w:val="8"/>
+    <w:abstractNumId w:val="7"/>
   </w:num>
   <w:num w:numId="3">
     <w:abstractNumId w:val="2"/>
@@ -7290,10 +9784,10 @@
     <w:abstractNumId w:val="11"/>
   </w:num>
   <w:num w:numId="10">
-    <w:abstractNumId w:val="5"/>
+    <w:abstractNumId w:val="4"/>
   </w:num>
   <w:num w:numId="11">
-    <w:abstractNumId w:val="7"/>
+    <w:abstractNumId w:val="6"/>
   </w:num>
   <w:num w:numId="12">
     <w:abstractNumId w:val="1"/>
@@ -7306,6 +9800,9 @@
   </w:num>
   <w:num w:numId="15">
     <w:abstractNumId w:val="0"/>
+  </w:num>
+  <w:num w:numId="16">
+    <w:abstractNumId w:val="8"/>
   </w:num>
   <w:numIdMacAtCleanup w:val="14"/>
 </w:numbering>
@@ -7597,8 +10094,8 @@
     <w:lsdException w:name="Plain Table 5" w:uiPriority="31" w:qFormat="1"/>
     <w:lsdException w:name="Grid Table Light" w:uiPriority="32" w:qFormat="1"/>
     <w:lsdException w:name="Grid Table 1 Light" w:uiPriority="33" w:qFormat="1"/>
-    <w:lsdException w:name="Grid Table 2" w:semiHidden="1" w:uiPriority="37" w:unhideWhenUsed="1"/>
-    <w:lsdException w:name="Grid Table 3" w:semiHidden="1" w:uiPriority="39" w:unhideWhenUsed="1" w:qFormat="1"/>
+    <w:lsdException w:name="Grid Table 2" w:uiPriority="37"/>
+    <w:lsdException w:name="Grid Table 3" w:uiPriority="39" w:qFormat="1"/>
     <w:lsdException w:name="Grid Table 4" w:uiPriority="49"/>
     <w:lsdException w:name="Grid Table 5 Dark" w:uiPriority="50"/>
     <w:lsdException w:name="Grid Table 6 Colorful" w:uiPriority="51"/>
@@ -7899,11 +10396,15 @@
   </w:style>
   <w:style w:type="character" w:default="1" w:styleId="Fuentedeprrafopredeter">
     <w:name w:val="Default Paragraph Font"/>
+    <w:uiPriority w:val="1"/>
     <w:semiHidden/>
+    <w:unhideWhenUsed/>
   </w:style>
   <w:style w:type="table" w:default="1" w:styleId="Tablanormal">
     <w:name w:val="Normal Table"/>
+    <w:uiPriority w:val="99"/>
     <w:semiHidden/>
+    <w:unhideWhenUsed/>
     <w:tblPr>
       <w:tblInd w:w="0" w:type="dxa"/>
       <w:tblCellMar>
@@ -7916,7 +10417,9 @@
   </w:style>
   <w:style w:type="numbering" w:default="1" w:styleId="Sinlista">
     <w:name w:val="No List"/>
+    <w:uiPriority w:val="99"/>
     <w:semiHidden/>
+    <w:unhideWhenUsed/>
   </w:style>
   <w:style w:type="character" w:styleId="Hipervnculo">
     <w:name w:val="Hyperlink"/>
@@ -9476,6 +11979,17 @@
       <w:sz w:val="24"/>
       <w:szCs w:val="24"/>
     </w:rPr>
+  </w:style>
+  <w:style w:type="paragraph" w:styleId="Prrafodelista">
+    <w:name w:val="List Paragraph"/>
+    <w:basedOn w:val="Normal"/>
+    <w:uiPriority w:val="34"/>
+    <w:qFormat/>
+    <w:rsid w:val="00D26EBB"/>
+    <w:pPr>
+      <w:ind w:left="720"/>
+      <w:contextualSpacing/>
+    </w:pPr>
   </w:style>
 </w:styles>
 </file>
@@ -9780,7 +12294,7 @@
 </file>
 
 <file path=customXml/itemProps1.xml><?xml version="1.0" encoding="utf-8"?>
-<ds:datastoreItem xmlns:ds="http://schemas.openxmlformats.org/officeDocument/2006/customXml" ds:itemID="{D1D9BD8A-0651-46D8-B773-60D9BC90BFC8}">
+<ds:datastoreItem xmlns:ds="http://schemas.openxmlformats.org/officeDocument/2006/customXml" ds:itemID="{7773CC7A-DB68-4017-96C9-F898E976D58E}">
   <ds:schemaRefs>
     <ds:schemaRef ds:uri="http://schemas.openxmlformats.org/officeDocument/2006/bibliography"/>
   </ds:schemaRefs>

</xml_diff>

<commit_message>
Working on section 3 (report)
</commit_message>
<xml_diff>
--- a/TFG1617-Alejandro_GilHernan.docx
+++ b/TFG1617-Alejandro_GilHernan.docx
@@ -1,6 +1,6 @@
 
 <file path=word/document.xml><?xml version="1.0" encoding="utf-8"?>
-<w:document xmlns:wpc="http://schemas.microsoft.com/office/word/2010/wordprocessingCanvas" xmlns:mo="http://schemas.microsoft.com/office/mac/office/2008/main" xmlns:mc="http://schemas.openxmlformats.org/markup-compatibility/2006" xmlns:mv="urn:schemas-microsoft-com:mac:vml" xmlns:o="urn:schemas-microsoft-com:office:office" xmlns:r="http://schemas.openxmlformats.org/officeDocument/2006/relationships" xmlns:m="http://schemas.openxmlformats.org/officeDocument/2006/math" xmlns:v="urn:schemas-microsoft-com:vml" xmlns:wp14="http://schemas.microsoft.com/office/word/2010/wordprocessingDrawing" xmlns:wp="http://schemas.openxmlformats.org/drawingml/2006/wordprocessingDrawing" xmlns:w10="urn:schemas-microsoft-com:office:word" xmlns:w="http://schemas.openxmlformats.org/wordprocessingml/2006/main" xmlns:w14="http://schemas.microsoft.com/office/word/2010/wordml" xmlns:w15="http://schemas.microsoft.com/office/word/2012/wordml" xmlns:wpg="http://schemas.microsoft.com/office/word/2010/wordprocessingGroup" xmlns:wpi="http://schemas.microsoft.com/office/word/2010/wordprocessingInk" xmlns:wne="http://schemas.microsoft.com/office/word/2006/wordml" xmlns:wps="http://schemas.microsoft.com/office/word/2010/wordprocessingShape" mc:Ignorable="w14 w15 wp14">
+<w:document xmlns:wpc="http://schemas.microsoft.com/office/word/2010/wordprocessingCanvas" xmlns:cx="http://schemas.microsoft.com/office/drawing/2014/chartex" xmlns:cx1="http://schemas.microsoft.com/office/drawing/2015/9/8/chartex" xmlns:cx2="http://schemas.microsoft.com/office/drawing/2015/10/21/chartex" xmlns:cx3="http://schemas.microsoft.com/office/drawing/2016/5/9/chartex" xmlns:cx4="http://schemas.microsoft.com/office/drawing/2016/5/10/chartex" xmlns:cx5="http://schemas.microsoft.com/office/drawing/2016/5/11/chartex" xmlns:mc="http://schemas.openxmlformats.org/markup-compatibility/2006" xmlns:o="urn:schemas-microsoft-com:office:office" xmlns:r="http://schemas.openxmlformats.org/officeDocument/2006/relationships" xmlns:m="http://schemas.openxmlformats.org/officeDocument/2006/math" xmlns:v="urn:schemas-microsoft-com:vml" xmlns:wp14="http://schemas.microsoft.com/office/word/2010/wordprocessingDrawing" xmlns:wp="http://schemas.openxmlformats.org/drawingml/2006/wordprocessingDrawing" xmlns:w10="urn:schemas-microsoft-com:office:word" xmlns:w="http://schemas.openxmlformats.org/wordprocessingml/2006/main" xmlns:w14="http://schemas.microsoft.com/office/word/2010/wordml" xmlns:w15="http://schemas.microsoft.com/office/word/2012/wordml" xmlns:w16se="http://schemas.microsoft.com/office/word/2015/wordml/symex" xmlns:wpg="http://schemas.microsoft.com/office/word/2010/wordprocessingGroup" xmlns:wpi="http://schemas.microsoft.com/office/word/2010/wordprocessingInk" xmlns:wne="http://schemas.microsoft.com/office/word/2006/wordml" xmlns:wps="http://schemas.microsoft.com/office/word/2010/wordprocessingShape" mc:Ignorable="w14 w15 w16se wp14">
   <w:body>
     <w:p>
       <w:pPr>
@@ -130,7 +130,6 @@
         <w:rPr>
           <w:b/>
           <w:noProof/>
-          <w:lang w:val="es-ES_tradnl" w:eastAsia="es-ES_tradnl"/>
         </w:rPr>
         <w:drawing>
           <wp:inline distT="0" distB="0" distL="0" distR="0" wp14:anchorId="3A7AD5B1" wp14:editId="1564AA71">
@@ -191,7 +190,6 @@
         <w:rPr>
           <w:b/>
           <w:noProof/>
-          <w:lang w:val="es-ES_tradnl" w:eastAsia="es-ES_tradnl"/>
         </w:rPr>
         <w:drawing>
           <wp:inline distT="0" distB="0" distL="0" distR="0" wp14:anchorId="51EB5AEF" wp14:editId="4D0C7145">
@@ -1510,7 +1508,6 @@
         <w:rPr>
           <w:b/>
           <w:sz w:val="28"/>
-          <w:lang w:val="es-ES_tradnl"/>
         </w:rPr>
         <w:br w:type="page"/>
       </w:r>
@@ -1518,7 +1515,6 @@
         <w:rPr>
           <w:b/>
           <w:sz w:val="28"/>
-          <w:lang w:val="es-ES_tradnl"/>
         </w:rPr>
         <w:lastRenderedPageBreak/>
         <w:br w:type="page"/>
@@ -1527,7 +1523,6 @@
         <w:rPr>
           <w:b/>
           <w:sz w:val="28"/>
-          <w:lang w:val="es-ES_tradnl"/>
         </w:rPr>
         <w:lastRenderedPageBreak/>
         <w:t xml:space="preserve"> </w:t>
@@ -1825,8 +1820,9 @@
         <w:pStyle w:val="TDC1"/>
         <w:rPr>
           <w:rFonts w:asciiTheme="minorHAnsi" w:eastAsiaTheme="minorEastAsia" w:hAnsiTheme="minorHAnsi" w:cstheme="minorBidi"/>
-          <w:b w:val="0"/>
-          <w:lang w:val="es-ES_tradnl" w:eastAsia="es-ES_tradnl"/>
+          <w:sz w:val="22"/>
+          <w:szCs w:val="22"/>
+          <w:lang w:val="es-ES"/>
         </w:rPr>
       </w:pPr>
       <w:r>
@@ -1869,21 +1865,36 @@
         </w:rPr>
         <w:fldChar w:fldCharType="separate"/>
       </w:r>
-      <w:hyperlink w:anchor="_Toc471225107" w:history="1">
+      <w:hyperlink w:anchor="_Toc471384234" w:history="1">
         <w:r>
           <w:rPr>
             <w:rStyle w:val="Hipervnculo"/>
           </w:rPr>
-          <w:t>1 Introducción</w:t>
-        </w:r>
-        <w:r>
-          <w:rPr>
-            <w:webHidden/>
+          <w:t>1.</w:t>
+        </w:r>
+        <w:r>
+          <w:rPr>
+            <w:rFonts w:asciiTheme="minorHAnsi" w:eastAsiaTheme="minorEastAsia" w:hAnsiTheme="minorHAnsi" w:cstheme="minorBidi"/>
+            <w:sz w:val="22"/>
+            <w:szCs w:val="22"/>
+            <w:lang w:val="es-ES"/>
           </w:rPr>
           <w:tab/>
         </w:r>
         <w:r>
           <w:rPr>
+            <w:rStyle w:val="Hipervnculo"/>
+          </w:rPr>
+          <w:t>Introducción</w:t>
+        </w:r>
+        <w:r>
+          <w:rPr>
+            <w:webHidden/>
+          </w:rPr>
+          <w:tab/>
+        </w:r>
+        <w:r>
+          <w:rPr>
             <w:webHidden/>
           </w:rPr>
           <w:fldChar w:fldCharType="begin"/>
@@ -1892,7 +1903,7 @@
           <w:rPr>
             <w:webHidden/>
           </w:rPr>
-          <w:instrText xml:space="preserve"> PAGEREF _Toc471225107 \h </w:instrText>
+          <w:instrText xml:space="preserve"> PAGEREF _Toc471384234 \h </w:instrText>
         </w:r>
         <w:r>
           <w:rPr>
@@ -1909,7 +1920,7 @@
           <w:rPr>
             <w:webHidden/>
           </w:rPr>
-          <w:t>1</w:t>
+          <w:t>2</w:t>
         </w:r>
         <w:r>
           <w:rPr>
@@ -1925,15 +1936,29 @@
         <w:rPr>
           <w:rFonts w:asciiTheme="minorHAnsi" w:eastAsiaTheme="minorEastAsia" w:hAnsiTheme="minorHAnsi" w:cstheme="minorBidi"/>
           <w:color w:val="auto"/>
-          <w:lang w:val="es-ES_tradnl" w:eastAsia="es-ES_tradnl"/>
-        </w:rPr>
-      </w:pPr>
-      <w:hyperlink w:anchor="_Toc471225108" w:history="1">
+          <w:sz w:val="22"/>
+          <w:szCs w:val="22"/>
+        </w:rPr>
+      </w:pPr>
+      <w:hyperlink w:anchor="_Toc471384235" w:history="1">
         <w:r>
           <w:rPr>
             <w:rStyle w:val="Hipervnculo"/>
-          </w:rPr>
-          <w:t>1.1 Motivación</w:t>
+            <w:lang w:val="es-ES_tradnl"/>
+            <w14:scene3d>
+              <w14:camera w14:prst="orthographicFront"/>
+              <w14:lightRig w14:rig="threePt" w14:dir="t">
+                <w14:rot w14:lat="0" w14:lon="0" w14:rev="0"/>
+              </w14:lightRig>
+            </w14:scene3d>
+          </w:rPr>
+          <w:t>1.1</w:t>
+        </w:r>
+        <w:r>
+          <w:rPr>
+            <w:rStyle w:val="Hipervnculo"/>
+          </w:rPr>
+          <w:t xml:space="preserve"> Motivación</w:t>
         </w:r>
         <w:r>
           <w:rPr>
@@ -1951,7 +1976,7 @@
           <w:rPr>
             <w:webHidden/>
           </w:rPr>
-          <w:instrText xml:space="preserve"> PAGEREF _Toc471225108 \h </w:instrText>
+          <w:instrText xml:space="preserve"> PAGEREF _Toc471384235 \h </w:instrText>
         </w:r>
         <w:r>
           <w:rPr>
@@ -1968,7 +1993,7 @@
           <w:rPr>
             <w:webHidden/>
           </w:rPr>
-          <w:t>1</w:t>
+          <w:t>2</w:t>
         </w:r>
         <w:r>
           <w:rPr>
@@ -1984,15 +2009,29 @@
         <w:rPr>
           <w:rFonts w:asciiTheme="minorHAnsi" w:eastAsiaTheme="minorEastAsia" w:hAnsiTheme="minorHAnsi" w:cstheme="minorBidi"/>
           <w:color w:val="auto"/>
-          <w:lang w:val="es-ES_tradnl" w:eastAsia="es-ES_tradnl"/>
-        </w:rPr>
-      </w:pPr>
-      <w:hyperlink w:anchor="_Toc471225109" w:history="1">
+          <w:sz w:val="22"/>
+          <w:szCs w:val="22"/>
+        </w:rPr>
+      </w:pPr>
+      <w:hyperlink w:anchor="_Toc471384236" w:history="1">
         <w:r>
           <w:rPr>
             <w:rStyle w:val="Hipervnculo"/>
-          </w:rPr>
-          <w:t>1.2 Objetivos</w:t>
+            <w:lang w:val="es-ES_tradnl"/>
+            <w14:scene3d>
+              <w14:camera w14:prst="orthographicFront"/>
+              <w14:lightRig w14:rig="threePt" w14:dir="t">
+                <w14:rot w14:lat="0" w14:lon="0" w14:rev="0"/>
+              </w14:lightRig>
+            </w14:scene3d>
+          </w:rPr>
+          <w:t>1.2</w:t>
+        </w:r>
+        <w:r>
+          <w:rPr>
+            <w:rStyle w:val="Hipervnculo"/>
+          </w:rPr>
+          <w:t xml:space="preserve"> Objetivos</w:t>
         </w:r>
         <w:r>
           <w:rPr>
@@ -2010,7 +2049,7 @@
           <w:rPr>
             <w:webHidden/>
           </w:rPr>
-          <w:instrText xml:space="preserve"> PAGEREF _Toc471225109 \h </w:instrText>
+          <w:instrText xml:space="preserve"> PAGEREF _Toc471384236 \h </w:instrText>
         </w:r>
         <w:r>
           <w:rPr>
@@ -2043,15 +2082,29 @@
         <w:rPr>
           <w:rFonts w:asciiTheme="minorHAnsi" w:eastAsiaTheme="minorEastAsia" w:hAnsiTheme="minorHAnsi" w:cstheme="minorBidi"/>
           <w:color w:val="auto"/>
-          <w:lang w:val="es-ES_tradnl" w:eastAsia="es-ES_tradnl"/>
-        </w:rPr>
-      </w:pPr>
-      <w:hyperlink w:anchor="_Toc471225110" w:history="1">
+          <w:sz w:val="22"/>
+          <w:szCs w:val="22"/>
+        </w:rPr>
+      </w:pPr>
+      <w:hyperlink w:anchor="_Toc471384237" w:history="1">
         <w:r>
           <w:rPr>
             <w:rStyle w:val="Hipervnculo"/>
-          </w:rPr>
-          <w:t>1.3 Organización de la memoria</w:t>
+            <w:lang w:val="es-ES_tradnl"/>
+            <w14:scene3d>
+              <w14:camera w14:prst="orthographicFront"/>
+              <w14:lightRig w14:rig="threePt" w14:dir="t">
+                <w14:rot w14:lat="0" w14:lon="0" w14:rev="0"/>
+              </w14:lightRig>
+            </w14:scene3d>
+          </w:rPr>
+          <w:t>1.3</w:t>
+        </w:r>
+        <w:r>
+          <w:rPr>
+            <w:rStyle w:val="Hipervnculo"/>
+          </w:rPr>
+          <w:t xml:space="preserve"> Organización de la memoria</w:t>
         </w:r>
         <w:r>
           <w:rPr>
@@ -2069,7 +2122,7 @@
           <w:rPr>
             <w:webHidden/>
           </w:rPr>
-          <w:instrText xml:space="preserve"> PAGEREF _Toc471225110 \h </w:instrText>
+          <w:instrText xml:space="preserve"> PAGEREF _Toc471384237 \h </w:instrText>
         </w:r>
         <w:r>
           <w:rPr>
@@ -2086,7 +2139,7 @@
           <w:rPr>
             <w:webHidden/>
           </w:rPr>
-          <w:t>3</w:t>
+          <w:t>2</w:t>
         </w:r>
         <w:r>
           <w:rPr>
@@ -2099,27 +2152,44 @@
     <w:p>
       <w:pPr>
         <w:pStyle w:val="TDC1"/>
+        <w:spacing w:before="360"/>
         <w:rPr>
           <w:rFonts w:asciiTheme="minorHAnsi" w:eastAsiaTheme="minorEastAsia" w:hAnsiTheme="minorHAnsi" w:cstheme="minorBidi"/>
-          <w:b w:val="0"/>
-          <w:lang w:val="es-ES_tradnl" w:eastAsia="es-ES_tradnl"/>
-        </w:rPr>
-      </w:pPr>
-      <w:hyperlink w:anchor="_Toc471225111" w:history="1">
+          <w:sz w:val="22"/>
+          <w:szCs w:val="22"/>
+          <w:lang w:val="es-ES"/>
+        </w:rPr>
+      </w:pPr>
+      <w:hyperlink w:anchor="_Toc471384238" w:history="1">
         <w:r>
           <w:rPr>
             <w:rStyle w:val="Hipervnculo"/>
           </w:rPr>
-          <w:t>2 Estado del arte</w:t>
-        </w:r>
-        <w:r>
-          <w:rPr>
-            <w:webHidden/>
+          <w:t>2.</w:t>
+        </w:r>
+        <w:r>
+          <w:rPr>
+            <w:rFonts w:asciiTheme="minorHAnsi" w:eastAsiaTheme="minorEastAsia" w:hAnsiTheme="minorHAnsi" w:cstheme="minorBidi"/>
+            <w:sz w:val="22"/>
+            <w:szCs w:val="22"/>
+            <w:lang w:val="es-ES"/>
           </w:rPr>
           <w:tab/>
         </w:r>
         <w:r>
           <w:rPr>
+            <w:rStyle w:val="Hipervnculo"/>
+          </w:rPr>
+          <w:t>Estado del arte</w:t>
+        </w:r>
+        <w:r>
+          <w:rPr>
+            <w:webHidden/>
+          </w:rPr>
+          <w:tab/>
+        </w:r>
+        <w:r>
+          <w:rPr>
             <w:webHidden/>
           </w:rPr>
           <w:fldChar w:fldCharType="begin"/>
@@ -2128,7 +2198,7 @@
           <w:rPr>
             <w:webHidden/>
           </w:rPr>
-          <w:instrText xml:space="preserve"> PAGEREF _Toc471225111 \h </w:instrText>
+          <w:instrText xml:space="preserve"> PAGEREF _Toc471384238 \h </w:instrText>
         </w:r>
         <w:r>
           <w:rPr>
@@ -2145,7 +2215,7 @@
           <w:rPr>
             <w:webHidden/>
           </w:rPr>
-          <w:t>3</w:t>
+          <w:t>2</w:t>
         </w:r>
         <w:r>
           <w:rPr>
@@ -2161,15 +2231,29 @@
         <w:rPr>
           <w:rFonts w:asciiTheme="minorHAnsi" w:eastAsiaTheme="minorEastAsia" w:hAnsiTheme="minorHAnsi" w:cstheme="minorBidi"/>
           <w:color w:val="auto"/>
-          <w:lang w:val="es-ES_tradnl" w:eastAsia="es-ES_tradnl"/>
-        </w:rPr>
-      </w:pPr>
-      <w:hyperlink w:anchor="_Toc471225113" w:history="1">
+          <w:sz w:val="22"/>
+          <w:szCs w:val="22"/>
+        </w:rPr>
+      </w:pPr>
+      <w:hyperlink w:anchor="_Toc471384239" w:history="1">
         <w:r>
           <w:rPr>
             <w:rStyle w:val="Hipervnculo"/>
-          </w:rPr>
-          <w:t>2.1 Tipos de algoritmos</w:t>
+            <w:lang w:val="es-ES_tradnl"/>
+            <w14:scene3d>
+              <w14:camera w14:prst="orthographicFront"/>
+              <w14:lightRig w14:rig="threePt" w14:dir="t">
+                <w14:rot w14:lat="0" w14:lon="0" w14:rev="0"/>
+              </w14:lightRig>
+            </w14:scene3d>
+          </w:rPr>
+          <w:t>2.1</w:t>
+        </w:r>
+        <w:r>
+          <w:rPr>
+            <w:rStyle w:val="Hipervnculo"/>
+          </w:rPr>
+          <w:t xml:space="preserve"> Tipos de algoritmos</w:t>
         </w:r>
         <w:r>
           <w:rPr>
@@ -2187,7 +2271,7 @@
           <w:rPr>
             <w:webHidden/>
           </w:rPr>
-          <w:instrText xml:space="preserve"> PAGEREF _Toc471225113 \h </w:instrText>
+          <w:instrText xml:space="preserve"> PAGEREF _Toc471384239 \h </w:instrText>
         </w:r>
         <w:r>
           <w:rPr>
@@ -2204,7 +2288,7 @@
           <w:rPr>
             <w:webHidden/>
           </w:rPr>
-          <w:t>4</w:t>
+          <w:t>2</w:t>
         </w:r>
         <w:r>
           <w:rPr>
@@ -2220,10 +2304,11 @@
         <w:rPr>
           <w:rFonts w:asciiTheme="minorHAnsi" w:eastAsiaTheme="minorEastAsia" w:hAnsiTheme="minorHAnsi" w:cstheme="minorBidi"/>
           <w:noProof/>
-          <w:lang w:val="es-ES_tradnl" w:eastAsia="es-ES_tradnl"/>
-        </w:rPr>
-      </w:pPr>
-      <w:hyperlink w:anchor="_Toc471225114" w:history="1">
+          <w:sz w:val="22"/>
+          <w:szCs w:val="22"/>
+        </w:rPr>
+      </w:pPr>
+      <w:hyperlink w:anchor="_Toc471384240" w:history="1">
         <w:r>
           <w:rPr>
             <w:rStyle w:val="Hipervnculo"/>
@@ -2250,7 +2335,7 @@
             <w:noProof/>
             <w:webHidden/>
           </w:rPr>
-          <w:instrText xml:space="preserve"> PAGEREF _Toc471225114 \h </w:instrText>
+          <w:instrText xml:space="preserve"> PAGEREF _Toc471384240 \h </w:instrText>
         </w:r>
         <w:r>
           <w:rPr>
@@ -2270,7 +2355,7 @@
             <w:noProof/>
             <w:webHidden/>
           </w:rPr>
-          <w:t>4</w:t>
+          <w:t>2</w:t>
         </w:r>
         <w:r>
           <w:rPr>
@@ -2287,10 +2372,11 @@
         <w:rPr>
           <w:rFonts w:asciiTheme="minorHAnsi" w:eastAsiaTheme="minorEastAsia" w:hAnsiTheme="minorHAnsi" w:cstheme="minorBidi"/>
           <w:noProof/>
-          <w:lang w:val="es-ES_tradnl" w:eastAsia="es-ES_tradnl"/>
-        </w:rPr>
-      </w:pPr>
-      <w:hyperlink w:anchor="_Toc471225115" w:history="1">
+          <w:sz w:val="22"/>
+          <w:szCs w:val="22"/>
+        </w:rPr>
+      </w:pPr>
+      <w:hyperlink w:anchor="_Toc471384241" w:history="1">
         <w:r>
           <w:rPr>
             <w:rStyle w:val="Hipervnculo"/>
@@ -2317,7 +2403,7 @@
             <w:noProof/>
             <w:webHidden/>
           </w:rPr>
-          <w:instrText xml:space="preserve"> PAGEREF _Toc471225115 \h </w:instrText>
+          <w:instrText xml:space="preserve"> PAGEREF _Toc471384241 \h </w:instrText>
         </w:r>
         <w:r>
           <w:rPr>
@@ -2337,7 +2423,7 @@
             <w:noProof/>
             <w:webHidden/>
           </w:rPr>
-          <w:t>4</w:t>
+          <w:t>2</w:t>
         </w:r>
         <w:r>
           <w:rPr>
@@ -2354,10 +2440,11 @@
         <w:rPr>
           <w:rFonts w:asciiTheme="minorHAnsi" w:eastAsiaTheme="minorEastAsia" w:hAnsiTheme="minorHAnsi" w:cstheme="minorBidi"/>
           <w:noProof/>
-          <w:lang w:val="es-ES_tradnl" w:eastAsia="es-ES_tradnl"/>
-        </w:rPr>
-      </w:pPr>
-      <w:hyperlink w:anchor="_Toc471225116" w:history="1">
+          <w:sz w:val="22"/>
+          <w:szCs w:val="22"/>
+        </w:rPr>
+      </w:pPr>
+      <w:hyperlink w:anchor="_Toc471384242" w:history="1">
         <w:r>
           <w:rPr>
             <w:rStyle w:val="Hipervnculo"/>
@@ -2384,7 +2471,7 @@
             <w:noProof/>
             <w:webHidden/>
           </w:rPr>
-          <w:instrText xml:space="preserve"> PAGEREF _Toc471225116 \h </w:instrText>
+          <w:instrText xml:space="preserve"> PAGEREF _Toc471384242 \h </w:instrText>
         </w:r>
         <w:r>
           <w:rPr>
@@ -2404,7 +2491,7 @@
             <w:noProof/>
             <w:webHidden/>
           </w:rPr>
-          <w:t>7</w:t>
+          <w:t>2</w:t>
         </w:r>
         <w:r>
           <w:rPr>
@@ -2421,15 +2508,29 @@
         <w:rPr>
           <w:rFonts w:asciiTheme="minorHAnsi" w:eastAsiaTheme="minorEastAsia" w:hAnsiTheme="minorHAnsi" w:cstheme="minorBidi"/>
           <w:color w:val="auto"/>
-          <w:lang w:val="es-ES_tradnl" w:eastAsia="es-ES_tradnl"/>
-        </w:rPr>
-      </w:pPr>
-      <w:hyperlink w:anchor="_Toc471225117" w:history="1">
+          <w:sz w:val="22"/>
+          <w:szCs w:val="22"/>
+        </w:rPr>
+      </w:pPr>
+      <w:hyperlink w:anchor="_Toc471384243" w:history="1">
         <w:r>
           <w:rPr>
             <w:rStyle w:val="Hipervnculo"/>
-          </w:rPr>
-          <w:t>2.2 Comparación entre User KNN e Item KNN</w:t>
+            <w:lang w:val="es-ES_tradnl"/>
+            <w14:scene3d>
+              <w14:camera w14:prst="orthographicFront"/>
+              <w14:lightRig w14:rig="threePt" w14:dir="t">
+                <w14:rot w14:lat="0" w14:lon="0" w14:rev="0"/>
+              </w14:lightRig>
+            </w14:scene3d>
+          </w:rPr>
+          <w:t>2.2</w:t>
+        </w:r>
+        <w:r>
+          <w:rPr>
+            <w:rStyle w:val="Hipervnculo"/>
+          </w:rPr>
+          <w:t xml:space="preserve"> Normalización de ratings</w:t>
         </w:r>
         <w:r>
           <w:rPr>
@@ -2447,7 +2548,7 @@
           <w:rPr>
             <w:webHidden/>
           </w:rPr>
-          <w:instrText xml:space="preserve"> PAGEREF _Toc471225117 \h </w:instrText>
+          <w:instrText xml:space="preserve"> PAGEREF _Toc471384243 \h </w:instrText>
         </w:r>
         <w:r>
           <w:rPr>
@@ -2464,7 +2565,7 @@
           <w:rPr>
             <w:webHidden/>
           </w:rPr>
-          <w:t>7</w:t>
+          <w:t>2</w:t>
         </w:r>
         <w:r>
           <w:rPr>
@@ -2480,15 +2581,29 @@
         <w:rPr>
           <w:rFonts w:asciiTheme="minorHAnsi" w:eastAsiaTheme="minorEastAsia" w:hAnsiTheme="minorHAnsi" w:cstheme="minorBidi"/>
           <w:color w:val="auto"/>
-          <w:lang w:val="es-ES_tradnl" w:eastAsia="es-ES_tradnl"/>
-        </w:rPr>
-      </w:pPr>
-      <w:hyperlink w:anchor="_Toc471225118" w:history="1">
+          <w:sz w:val="22"/>
+          <w:szCs w:val="22"/>
+        </w:rPr>
+      </w:pPr>
+      <w:hyperlink w:anchor="_Toc471384244" w:history="1">
         <w:r>
           <w:rPr>
             <w:rStyle w:val="Hipervnculo"/>
-          </w:rPr>
-          <w:t>2.3 Normalización de ratings</w:t>
+            <w:lang w:val="es-ES_tradnl"/>
+            <w14:scene3d>
+              <w14:camera w14:prst="orthographicFront"/>
+              <w14:lightRig w14:rig="threePt" w14:dir="t">
+                <w14:rot w14:lat="0" w14:lon="0" w14:rev="0"/>
+              </w14:lightRig>
+            </w14:scene3d>
+          </w:rPr>
+          <w:t>2.3</w:t>
+        </w:r>
+        <w:r>
+          <w:rPr>
+            <w:rStyle w:val="Hipervnculo"/>
+          </w:rPr>
+          <w:t xml:space="preserve"> Selección de vecinos</w:t>
         </w:r>
         <w:r>
           <w:rPr>
@@ -2506,7 +2621,7 @@
           <w:rPr>
             <w:webHidden/>
           </w:rPr>
-          <w:instrText xml:space="preserve"> PAGEREF _Toc471225118 \h </w:instrText>
+          <w:instrText xml:space="preserve"> PAGEREF _Toc471384244 \h </w:instrText>
         </w:r>
         <w:r>
           <w:rPr>
@@ -2523,7 +2638,7 @@
           <w:rPr>
             <w:webHidden/>
           </w:rPr>
-          <w:t>8</w:t>
+          <w:t>2</w:t>
         </w:r>
         <w:r>
           <w:rPr>
@@ -2539,15 +2654,29 @@
         <w:rPr>
           <w:rFonts w:asciiTheme="minorHAnsi" w:eastAsiaTheme="minorEastAsia" w:hAnsiTheme="minorHAnsi" w:cstheme="minorBidi"/>
           <w:color w:val="auto"/>
-          <w:lang w:val="es-ES_tradnl" w:eastAsia="es-ES_tradnl"/>
-        </w:rPr>
-      </w:pPr>
-      <w:hyperlink w:anchor="_Toc471225119" w:history="1">
+          <w:sz w:val="22"/>
+          <w:szCs w:val="22"/>
+        </w:rPr>
+      </w:pPr>
+      <w:hyperlink w:anchor="_Toc471384245" w:history="1">
         <w:r>
           <w:rPr>
             <w:rStyle w:val="Hipervnculo"/>
-          </w:rPr>
-          <w:t>2.4 Selección de vecinos</w:t>
+            <w:lang w:val="es-ES_tradnl"/>
+            <w14:scene3d>
+              <w14:camera w14:prst="orthographicFront"/>
+              <w14:lightRig w14:rig="threePt" w14:dir="t">
+                <w14:rot w14:lat="0" w14:lon="0" w14:rev="0"/>
+              </w14:lightRig>
+            </w14:scene3d>
+          </w:rPr>
+          <w:t>2.4</w:t>
+        </w:r>
+        <w:r>
+          <w:rPr>
+            <w:rStyle w:val="Hipervnculo"/>
+          </w:rPr>
+          <w:t xml:space="preserve"> Comparación entre User KNN e Item KNN</w:t>
         </w:r>
         <w:r>
           <w:rPr>
@@ -2565,7 +2694,7 @@
           <w:rPr>
             <w:webHidden/>
           </w:rPr>
-          <w:instrText xml:space="preserve"> PAGEREF _Toc471225119 \h </w:instrText>
+          <w:instrText xml:space="preserve"> PAGEREF _Toc471384245 \h </w:instrText>
         </w:r>
         <w:r>
           <w:rPr>
@@ -2582,7 +2711,7 @@
           <w:rPr>
             <w:webHidden/>
           </w:rPr>
-          <w:t>9</w:t>
+          <w:t>2</w:t>
         </w:r>
         <w:r>
           <w:rPr>
@@ -2598,15 +2727,30 @@
         <w:rPr>
           <w:rFonts w:asciiTheme="minorHAnsi" w:eastAsiaTheme="minorEastAsia" w:hAnsiTheme="minorHAnsi" w:cstheme="minorBidi"/>
           <w:color w:val="auto"/>
-          <w:lang w:val="es-ES_tradnl" w:eastAsia="es-ES_tradnl"/>
-        </w:rPr>
-      </w:pPr>
-      <w:hyperlink w:anchor="_Toc471225120" w:history="1">
+          <w:sz w:val="22"/>
+          <w:szCs w:val="22"/>
+        </w:rPr>
+      </w:pPr>
+      <w:hyperlink w:anchor="_Toc471384246" w:history="1">
         <w:r>
           <w:rPr>
             <w:rStyle w:val="Hipervnculo"/>
-          </w:rPr>
-          <w:t>2.5 Métricas de evaluación</w:t>
+            <w:lang w:val="es-ES_tradnl"/>
+            <w14:scene3d>
+              <w14:camera w14:prst="orthographicFront"/>
+              <w14:lightRig w14:rig="threePt" w14:dir="t">
+                <w14:rot w14:lat="0" w14:lon="0" w14:rev="0"/>
+              </w14:lightRig>
+            </w14:scene3d>
+          </w:rPr>
+          <w:t>2.5</w:t>
+        </w:r>
+        <w:r>
+          <w:rPr>
+            <w:rStyle w:val="Hipervnculo"/>
+            <w:lang w:val="es-ES_tradnl"/>
+          </w:rPr>
+          <w:t xml:space="preserve"> Métricas de evaluación</w:t>
         </w:r>
         <w:r>
           <w:rPr>
@@ -2624,7 +2768,7 @@
           <w:rPr>
             <w:webHidden/>
           </w:rPr>
-          <w:instrText xml:space="preserve"> PAGEREF _Toc471225120 \h </w:instrText>
+          <w:instrText xml:space="preserve"> PAGEREF _Toc471384246 \h </w:instrText>
         </w:r>
         <w:r>
           <w:rPr>
@@ -2641,7 +2785,7 @@
           <w:rPr>
             <w:webHidden/>
           </w:rPr>
-          <w:t>10</w:t>
+          <w:t>2</w:t>
         </w:r>
         <w:r>
           <w:rPr>
@@ -2656,25 +2800,41 @@
         <w:pStyle w:val="TDC1"/>
         <w:rPr>
           <w:rFonts w:asciiTheme="minorHAnsi" w:eastAsiaTheme="minorEastAsia" w:hAnsiTheme="minorHAnsi" w:cstheme="minorBidi"/>
-          <w:b w:val="0"/>
-          <w:lang w:val="es-ES_tradnl" w:eastAsia="es-ES_tradnl"/>
-        </w:rPr>
-      </w:pPr>
-      <w:hyperlink w:anchor="_Toc471225121" w:history="1">
+          <w:sz w:val="22"/>
+          <w:szCs w:val="22"/>
+          <w:lang w:val="es-ES"/>
+        </w:rPr>
+      </w:pPr>
+      <w:hyperlink w:anchor="_Toc471384247" w:history="1">
         <w:r>
           <w:rPr>
             <w:rStyle w:val="Hipervnculo"/>
           </w:rPr>
-          <w:t>3 Diseño y desarrollo</w:t>
-        </w:r>
-        <w:r>
-          <w:rPr>
-            <w:webHidden/>
+          <w:t>3.</w:t>
+        </w:r>
+        <w:r>
+          <w:rPr>
+            <w:rFonts w:asciiTheme="minorHAnsi" w:eastAsiaTheme="minorEastAsia" w:hAnsiTheme="minorHAnsi" w:cstheme="minorBidi"/>
+            <w:sz w:val="22"/>
+            <w:szCs w:val="22"/>
+            <w:lang w:val="es-ES"/>
           </w:rPr>
           <w:tab/>
         </w:r>
         <w:r>
           <w:rPr>
+            <w:rStyle w:val="Hipervnculo"/>
+          </w:rPr>
+          <w:t>Diseño y desarrollo</w:t>
+        </w:r>
+        <w:r>
+          <w:rPr>
+            <w:webHidden/>
+          </w:rPr>
+          <w:tab/>
+        </w:r>
+        <w:r>
+          <w:rPr>
             <w:webHidden/>
           </w:rPr>
           <w:fldChar w:fldCharType="begin"/>
@@ -2683,7 +2843,7 @@
           <w:rPr>
             <w:webHidden/>
           </w:rPr>
-          <w:instrText xml:space="preserve"> PAGEREF _Toc471225121 \h </w:instrText>
+          <w:instrText xml:space="preserve"> PAGEREF _Toc471384247 \h </w:instrText>
         </w:r>
         <w:r>
           <w:rPr>
@@ -2700,7 +2860,7 @@
           <w:rPr>
             <w:webHidden/>
           </w:rPr>
-          <w:t>13</w:t>
+          <w:t>2</w:t>
         </w:r>
         <w:r>
           <w:rPr>
@@ -2716,15 +2876,29 @@
         <w:rPr>
           <w:rFonts w:asciiTheme="minorHAnsi" w:eastAsiaTheme="minorEastAsia" w:hAnsiTheme="minorHAnsi" w:cstheme="minorBidi"/>
           <w:color w:val="auto"/>
-          <w:lang w:val="es-ES_tradnl" w:eastAsia="es-ES_tradnl"/>
-        </w:rPr>
-      </w:pPr>
-      <w:hyperlink w:anchor="_Toc471225122" w:history="1">
+          <w:sz w:val="22"/>
+          <w:szCs w:val="22"/>
+        </w:rPr>
+      </w:pPr>
+      <w:hyperlink w:anchor="_Toc471384248" w:history="1">
         <w:r>
           <w:rPr>
             <w:rStyle w:val="Hipervnculo"/>
-          </w:rPr>
-          <w:t>3.1 Descripción del sistema</w:t>
+            <w:lang w:val="es-ES_tradnl"/>
+            <w14:scene3d>
+              <w14:camera w14:prst="orthographicFront"/>
+              <w14:lightRig w14:rig="threePt" w14:dir="t">
+                <w14:rot w14:lat="0" w14:lon="0" w14:rev="0"/>
+              </w14:lightRig>
+            </w14:scene3d>
+          </w:rPr>
+          <w:t>3.1</w:t>
+        </w:r>
+        <w:r>
+          <w:rPr>
+            <w:rStyle w:val="Hipervnculo"/>
+          </w:rPr>
+          <w:t xml:space="preserve"> Descripción del sistema</w:t>
         </w:r>
         <w:r>
           <w:rPr>
@@ -2742,7 +2916,7 @@
           <w:rPr>
             <w:webHidden/>
           </w:rPr>
-          <w:instrText xml:space="preserve"> PAGEREF _Toc471225122 \h </w:instrText>
+          <w:instrText xml:space="preserve"> PAGEREF _Toc471384248 \h </w:instrText>
         </w:r>
         <w:r>
           <w:rPr>
@@ -2759,7 +2933,7 @@
           <w:rPr>
             <w:webHidden/>
           </w:rPr>
-          <w:t>13</w:t>
+          <w:t>2</w:t>
         </w:r>
         <w:r>
           <w:rPr>
@@ -2775,15 +2949,29 @@
         <w:rPr>
           <w:rFonts w:asciiTheme="minorHAnsi" w:eastAsiaTheme="minorEastAsia" w:hAnsiTheme="minorHAnsi" w:cstheme="minorBidi"/>
           <w:color w:val="auto"/>
-          <w:lang w:val="es-ES_tradnl" w:eastAsia="es-ES_tradnl"/>
-        </w:rPr>
-      </w:pPr>
-      <w:hyperlink w:anchor="_Toc471225123" w:history="1">
+          <w:sz w:val="22"/>
+          <w:szCs w:val="22"/>
+        </w:rPr>
+      </w:pPr>
+      <w:hyperlink w:anchor="_Toc471384249" w:history="1">
         <w:r>
           <w:rPr>
             <w:rStyle w:val="Hipervnculo"/>
-          </w:rPr>
-          <w:t>3.2 Requisitos del sistema</w:t>
+            <w:lang w:val="es-ES_tradnl"/>
+            <w14:scene3d>
+              <w14:camera w14:prst="orthographicFront"/>
+              <w14:lightRig w14:rig="threePt" w14:dir="t">
+                <w14:rot w14:lat="0" w14:lon="0" w14:rev="0"/>
+              </w14:lightRig>
+            </w14:scene3d>
+          </w:rPr>
+          <w:t>3.2</w:t>
+        </w:r>
+        <w:r>
+          <w:rPr>
+            <w:rStyle w:val="Hipervnculo"/>
+          </w:rPr>
+          <w:t xml:space="preserve"> Requisitos del sistema</w:t>
         </w:r>
         <w:r>
           <w:rPr>
@@ -2801,7 +2989,7 @@
           <w:rPr>
             <w:webHidden/>
           </w:rPr>
-          <w:instrText xml:space="preserve"> PAGEREF _Toc471225123 \h </w:instrText>
+          <w:instrText xml:space="preserve"> PAGEREF _Toc471384249 \h </w:instrText>
         </w:r>
         <w:r>
           <w:rPr>
@@ -2818,7 +3006,7 @@
           <w:rPr>
             <w:webHidden/>
           </w:rPr>
-          <w:t>13</w:t>
+          <w:t>2</w:t>
         </w:r>
         <w:r>
           <w:rPr>
@@ -2834,10 +3022,11 @@
         <w:rPr>
           <w:rFonts w:asciiTheme="minorHAnsi" w:eastAsiaTheme="minorEastAsia" w:hAnsiTheme="minorHAnsi" w:cstheme="minorBidi"/>
           <w:noProof/>
-          <w:lang w:val="es-ES_tradnl" w:eastAsia="es-ES_tradnl"/>
-        </w:rPr>
-      </w:pPr>
-      <w:hyperlink w:anchor="_Toc471225124" w:history="1">
+          <w:sz w:val="22"/>
+          <w:szCs w:val="22"/>
+        </w:rPr>
+      </w:pPr>
+      <w:hyperlink w:anchor="_Toc471384250" w:history="1">
         <w:r>
           <w:rPr>
             <w:rStyle w:val="Hipervnculo"/>
@@ -2864,7 +3053,7 @@
             <w:noProof/>
             <w:webHidden/>
           </w:rPr>
-          <w:instrText xml:space="preserve"> PAGEREF _Toc471225124 \h </w:instrText>
+          <w:instrText xml:space="preserve"> PAGEREF _Toc471384250 \h </w:instrText>
         </w:r>
         <w:r>
           <w:rPr>
@@ -2884,7 +3073,7 @@
             <w:noProof/>
             <w:webHidden/>
           </w:rPr>
-          <w:t>13</w:t>
+          <w:t>2</w:t>
         </w:r>
         <w:r>
           <w:rPr>
@@ -2901,10 +3090,11 @@
         <w:rPr>
           <w:rFonts w:asciiTheme="minorHAnsi" w:eastAsiaTheme="minorEastAsia" w:hAnsiTheme="minorHAnsi" w:cstheme="minorBidi"/>
           <w:noProof/>
-          <w:lang w:val="es-ES_tradnl" w:eastAsia="es-ES_tradnl"/>
-        </w:rPr>
-      </w:pPr>
-      <w:hyperlink w:anchor="_Toc471225125" w:history="1">
+          <w:sz w:val="22"/>
+          <w:szCs w:val="22"/>
+        </w:rPr>
+      </w:pPr>
+      <w:hyperlink w:anchor="_Toc471384251" w:history="1">
         <w:r>
           <w:rPr>
             <w:rStyle w:val="Hipervnculo"/>
@@ -2931,7 +3121,7 @@
             <w:noProof/>
             <w:webHidden/>
           </w:rPr>
-          <w:instrText xml:space="preserve"> PAGEREF _Toc471225125 \h </w:instrText>
+          <w:instrText xml:space="preserve"> PAGEREF _Toc471384251 \h </w:instrText>
         </w:r>
         <w:r>
           <w:rPr>
@@ -2951,75 +3141,11 @@
             <w:noProof/>
             <w:webHidden/>
           </w:rPr>
-          <w:t>13</w:t>
+          <w:t>2</w:t>
         </w:r>
         <w:r>
           <w:rPr>
             <w:noProof/>
-            <w:webHidden/>
-          </w:rPr>
-          <w:fldChar w:fldCharType="end"/>
-        </w:r>
-      </w:hyperlink>
-    </w:p>
-    <w:p>
-      <w:pPr>
-        <w:pStyle w:val="TDC2"/>
-        <w:rPr>
-          <w:rStyle w:val="Hipervnculo"/>
-        </w:rPr>
-      </w:pPr>
-      <w:hyperlink w:anchor="_Toc471225126" w:history="1">
-        <w:r>
-          <w:rPr>
-            <w:rStyle w:val="Hipervnculo"/>
-          </w:rPr>
-          <w:t>3.3 Diseño</w:t>
-        </w:r>
-        <w:r>
-          <w:rPr>
-            <w:rStyle w:val="Hipervnculo"/>
-            <w:webHidden/>
-          </w:rPr>
-          <w:tab/>
-        </w:r>
-        <w:r>
-          <w:rPr>
-            <w:rStyle w:val="Hipervnculo"/>
-            <w:webHidden/>
-          </w:rPr>
-          <w:fldChar w:fldCharType="begin"/>
-        </w:r>
-        <w:r>
-          <w:rPr>
-            <w:rStyle w:val="Hipervnculo"/>
-            <w:webHidden/>
-          </w:rPr>
-          <w:instrText xml:space="preserve"> PAGEREF _Toc471225126 \h </w:instrText>
-        </w:r>
-        <w:r>
-          <w:rPr>
-            <w:rStyle w:val="Hipervnculo"/>
-            <w:webHidden/>
-          </w:rPr>
-        </w:r>
-        <w:r>
-          <w:rPr>
-            <w:rStyle w:val="Hipervnculo"/>
-            <w:webHidden/>
-          </w:rPr>
-          <w:fldChar w:fldCharType="separate"/>
-        </w:r>
-        <w:r>
-          <w:rPr>
-            <w:rStyle w:val="Hipervnculo"/>
-            <w:webHidden/>
-          </w:rPr>
-          <w:t>13</w:t>
-        </w:r>
-        <w:r>
-          <w:rPr>
-            <w:rStyle w:val="Hipervnculo"/>
             <w:webHidden/>
           </w:rPr>
           <w:fldChar w:fldCharType="end"/>
@@ -3032,15 +3158,29 @@
         <w:rPr>
           <w:rFonts w:asciiTheme="minorHAnsi" w:eastAsiaTheme="minorEastAsia" w:hAnsiTheme="minorHAnsi" w:cstheme="minorBidi"/>
           <w:color w:val="auto"/>
-          <w:lang w:val="es-ES_tradnl" w:eastAsia="es-ES_tradnl"/>
-        </w:rPr>
-      </w:pPr>
-      <w:hyperlink w:anchor="_Toc471225127" w:history="1">
+          <w:sz w:val="22"/>
+          <w:szCs w:val="22"/>
+        </w:rPr>
+      </w:pPr>
+      <w:hyperlink w:anchor="_Toc471384252" w:history="1">
         <w:r>
           <w:rPr>
             <w:rStyle w:val="Hipervnculo"/>
-          </w:rPr>
-          <w:t>3.4 Desarrollo y codificación</w:t>
+            <w:lang w:val="es-ES_tradnl"/>
+            <w14:scene3d>
+              <w14:camera w14:prst="orthographicFront"/>
+              <w14:lightRig w14:rig="threePt" w14:dir="t">
+                <w14:rot w14:lat="0" w14:lon="0" w14:rev="0"/>
+              </w14:lightRig>
+            </w14:scene3d>
+          </w:rPr>
+          <w:t>3.3</w:t>
+        </w:r>
+        <w:r>
+          <w:rPr>
+            <w:rStyle w:val="Hipervnculo"/>
+          </w:rPr>
+          <w:t xml:space="preserve"> Diseño</w:t>
         </w:r>
         <w:r>
           <w:rPr>
@@ -3058,7 +3198,7 @@
           <w:rPr>
             <w:webHidden/>
           </w:rPr>
-          <w:instrText xml:space="preserve"> PAGEREF _Toc471225127 \h </w:instrText>
+          <w:instrText xml:space="preserve"> PAGEREF _Toc471384252 \h </w:instrText>
         </w:r>
         <w:r>
           <w:rPr>
@@ -3075,125 +3215,7 @@
           <w:rPr>
             <w:webHidden/>
           </w:rPr>
-          <w:t>13</w:t>
-        </w:r>
-        <w:r>
-          <w:rPr>
-            <w:webHidden/>
-          </w:rPr>
-          <w:fldChar w:fldCharType="end"/>
-        </w:r>
-      </w:hyperlink>
-    </w:p>
-    <w:p>
-      <w:pPr>
-        <w:pStyle w:val="TDC1"/>
-        <w:rPr>
-          <w:rFonts w:asciiTheme="minorHAnsi" w:eastAsiaTheme="minorEastAsia" w:hAnsiTheme="minorHAnsi" w:cstheme="minorBidi"/>
-          <w:b w:val="0"/>
-          <w:lang w:val="es-ES_tradnl" w:eastAsia="es-ES_tradnl"/>
-        </w:rPr>
-      </w:pPr>
-      <w:hyperlink w:anchor="_Toc471225128" w:history="1">
-        <w:r>
-          <w:rPr>
-            <w:rStyle w:val="Hipervnculo"/>
-          </w:rPr>
-          <w:t>4 Integración, pruebas y resultados</w:t>
-        </w:r>
-        <w:r>
-          <w:rPr>
-            <w:webHidden/>
-          </w:rPr>
-          <w:tab/>
-        </w:r>
-        <w:r>
-          <w:rPr>
-            <w:webHidden/>
-          </w:rPr>
-          <w:fldChar w:fldCharType="begin"/>
-        </w:r>
-        <w:r>
-          <w:rPr>
-            <w:webHidden/>
-          </w:rPr>
-          <w:instrText xml:space="preserve"> PAGEREF _Toc471225128 \h </w:instrText>
-        </w:r>
-        <w:r>
-          <w:rPr>
-            <w:webHidden/>
-          </w:rPr>
-        </w:r>
-        <w:r>
-          <w:rPr>
-            <w:webHidden/>
-          </w:rPr>
-          <w:fldChar w:fldCharType="separate"/>
-        </w:r>
-        <w:r>
-          <w:rPr>
-            <w:webHidden/>
-          </w:rPr>
-          <w:t>15</w:t>
-        </w:r>
-        <w:r>
-          <w:rPr>
-            <w:webHidden/>
-          </w:rPr>
-          <w:fldChar w:fldCharType="end"/>
-        </w:r>
-      </w:hyperlink>
-    </w:p>
-    <w:p>
-      <w:pPr>
-        <w:pStyle w:val="TDC1"/>
-        <w:rPr>
-          <w:rFonts w:asciiTheme="minorHAnsi" w:eastAsiaTheme="minorEastAsia" w:hAnsiTheme="minorHAnsi" w:cstheme="minorBidi"/>
-          <w:b w:val="0"/>
-          <w:lang w:val="es-ES_tradnl" w:eastAsia="es-ES_tradnl"/>
-        </w:rPr>
-      </w:pPr>
-      <w:hyperlink w:anchor="_Toc471225129" w:history="1">
-        <w:r>
-          <w:rPr>
-            <w:rStyle w:val="Hipervnculo"/>
-          </w:rPr>
-          <w:t>5 Conclusiones y trabajo futuro</w:t>
-        </w:r>
-        <w:r>
-          <w:rPr>
-            <w:webHidden/>
-          </w:rPr>
-          <w:tab/>
-        </w:r>
-        <w:r>
-          <w:rPr>
-            <w:webHidden/>
-          </w:rPr>
-          <w:fldChar w:fldCharType="begin"/>
-        </w:r>
-        <w:r>
-          <w:rPr>
-            <w:webHidden/>
-          </w:rPr>
-          <w:instrText xml:space="preserve"> PAGEREF _Toc471225129 \h </w:instrText>
-        </w:r>
-        <w:r>
-          <w:rPr>
-            <w:webHidden/>
-          </w:rPr>
-        </w:r>
-        <w:r>
-          <w:rPr>
-            <w:webHidden/>
-          </w:rPr>
-          <w:fldChar w:fldCharType="separate"/>
-        </w:r>
-        <w:r>
-          <w:rPr>
-            <w:webHidden/>
-          </w:rPr>
-          <w:t>15</w:t>
+          <w:t>2</w:t>
         </w:r>
         <w:r>
           <w:rPr>
@@ -3209,15 +3231,29 @@
         <w:rPr>
           <w:rFonts w:asciiTheme="minorHAnsi" w:eastAsiaTheme="minorEastAsia" w:hAnsiTheme="minorHAnsi" w:cstheme="minorBidi"/>
           <w:color w:val="auto"/>
-          <w:lang w:val="es-ES_tradnl" w:eastAsia="es-ES_tradnl"/>
-        </w:rPr>
-      </w:pPr>
-      <w:hyperlink w:anchor="_Toc471225130" w:history="1">
+          <w:sz w:val="22"/>
+          <w:szCs w:val="22"/>
+        </w:rPr>
+      </w:pPr>
+      <w:hyperlink w:anchor="_Toc471384253" w:history="1">
         <w:r>
           <w:rPr>
             <w:rStyle w:val="Hipervnculo"/>
-          </w:rPr>
-          <w:t>5.1 Conclusiones</w:t>
+            <w:lang w:val="es-ES_tradnl"/>
+            <w14:scene3d>
+              <w14:camera w14:prst="orthographicFront"/>
+              <w14:lightRig w14:rig="threePt" w14:dir="t">
+                <w14:rot w14:lat="0" w14:lon="0" w14:rev="0"/>
+              </w14:lightRig>
+            </w14:scene3d>
+          </w:rPr>
+          <w:t>3.4</w:t>
+        </w:r>
+        <w:r>
+          <w:rPr>
+            <w:rStyle w:val="Hipervnculo"/>
+          </w:rPr>
+          <w:t xml:space="preserve"> Desarrollo y codificación</w:t>
         </w:r>
         <w:r>
           <w:rPr>
@@ -3235,7 +3271,7 @@
           <w:rPr>
             <w:webHidden/>
           </w:rPr>
-          <w:instrText xml:space="preserve"> PAGEREF _Toc471225130 \h </w:instrText>
+          <w:instrText xml:space="preserve"> PAGEREF _Toc471384253 \h </w:instrText>
         </w:r>
         <w:r>
           <w:rPr>
@@ -3252,7 +3288,157 @@
           <w:rPr>
             <w:webHidden/>
           </w:rPr>
-          <w:t>15</w:t>
+          <w:t>2</w:t>
+        </w:r>
+        <w:r>
+          <w:rPr>
+            <w:webHidden/>
+          </w:rPr>
+          <w:fldChar w:fldCharType="end"/>
+        </w:r>
+      </w:hyperlink>
+    </w:p>
+    <w:p>
+      <w:pPr>
+        <w:pStyle w:val="TDC1"/>
+        <w:rPr>
+          <w:rFonts w:asciiTheme="minorHAnsi" w:eastAsiaTheme="minorEastAsia" w:hAnsiTheme="minorHAnsi" w:cstheme="minorBidi"/>
+          <w:sz w:val="22"/>
+          <w:szCs w:val="22"/>
+          <w:lang w:val="es-ES"/>
+        </w:rPr>
+      </w:pPr>
+      <w:hyperlink w:anchor="_Toc471384254" w:history="1">
+        <w:r>
+          <w:rPr>
+            <w:rStyle w:val="Hipervnculo"/>
+          </w:rPr>
+          <w:t>4.</w:t>
+        </w:r>
+        <w:r>
+          <w:rPr>
+            <w:rFonts w:asciiTheme="minorHAnsi" w:eastAsiaTheme="minorEastAsia" w:hAnsiTheme="minorHAnsi" w:cstheme="minorBidi"/>
+            <w:sz w:val="22"/>
+            <w:szCs w:val="22"/>
+            <w:lang w:val="es-ES"/>
+          </w:rPr>
+          <w:tab/>
+        </w:r>
+        <w:r>
+          <w:rPr>
+            <w:rStyle w:val="Hipervnculo"/>
+          </w:rPr>
+          <w:t>Integración, pruebas y resultados</w:t>
+        </w:r>
+        <w:r>
+          <w:rPr>
+            <w:webHidden/>
+          </w:rPr>
+          <w:tab/>
+        </w:r>
+        <w:r>
+          <w:rPr>
+            <w:webHidden/>
+          </w:rPr>
+          <w:fldChar w:fldCharType="begin"/>
+        </w:r>
+        <w:r>
+          <w:rPr>
+            <w:webHidden/>
+          </w:rPr>
+          <w:instrText xml:space="preserve"> PAGEREF _Toc471384254 \h </w:instrText>
+        </w:r>
+        <w:r>
+          <w:rPr>
+            <w:webHidden/>
+          </w:rPr>
+        </w:r>
+        <w:r>
+          <w:rPr>
+            <w:webHidden/>
+          </w:rPr>
+          <w:fldChar w:fldCharType="separate"/>
+        </w:r>
+        <w:r>
+          <w:rPr>
+            <w:webHidden/>
+          </w:rPr>
+          <w:t>2</w:t>
+        </w:r>
+        <w:r>
+          <w:rPr>
+            <w:webHidden/>
+          </w:rPr>
+          <w:fldChar w:fldCharType="end"/>
+        </w:r>
+      </w:hyperlink>
+    </w:p>
+    <w:p>
+      <w:pPr>
+        <w:pStyle w:val="TDC1"/>
+        <w:rPr>
+          <w:rFonts w:asciiTheme="minorHAnsi" w:eastAsiaTheme="minorEastAsia" w:hAnsiTheme="minorHAnsi" w:cstheme="minorBidi"/>
+          <w:sz w:val="22"/>
+          <w:szCs w:val="22"/>
+          <w:lang w:val="es-ES"/>
+        </w:rPr>
+      </w:pPr>
+      <w:hyperlink w:anchor="_Toc471384255" w:history="1">
+        <w:r>
+          <w:rPr>
+            <w:rStyle w:val="Hipervnculo"/>
+          </w:rPr>
+          <w:t>5.</w:t>
+        </w:r>
+        <w:r>
+          <w:rPr>
+            <w:rFonts w:asciiTheme="minorHAnsi" w:eastAsiaTheme="minorEastAsia" w:hAnsiTheme="minorHAnsi" w:cstheme="minorBidi"/>
+            <w:sz w:val="22"/>
+            <w:szCs w:val="22"/>
+            <w:lang w:val="es-ES"/>
+          </w:rPr>
+          <w:tab/>
+        </w:r>
+        <w:r>
+          <w:rPr>
+            <w:rStyle w:val="Hipervnculo"/>
+          </w:rPr>
+          <w:t>Conclusiones y trabajo futuro</w:t>
+        </w:r>
+        <w:r>
+          <w:rPr>
+            <w:webHidden/>
+          </w:rPr>
+          <w:tab/>
+        </w:r>
+        <w:r>
+          <w:rPr>
+            <w:webHidden/>
+          </w:rPr>
+          <w:fldChar w:fldCharType="begin"/>
+        </w:r>
+        <w:r>
+          <w:rPr>
+            <w:webHidden/>
+          </w:rPr>
+          <w:instrText xml:space="preserve"> PAGEREF _Toc471384255 \h </w:instrText>
+        </w:r>
+        <w:r>
+          <w:rPr>
+            <w:webHidden/>
+          </w:rPr>
+        </w:r>
+        <w:r>
+          <w:rPr>
+            <w:webHidden/>
+          </w:rPr>
+          <w:fldChar w:fldCharType="separate"/>
+        </w:r>
+        <w:r>
+          <w:rPr>
+            <w:webHidden/>
+          </w:rPr>
+          <w:t>2</w:t>
         </w:r>
         <w:r>
           <w:rPr>
@@ -3268,15 +3454,29 @@
         <w:rPr>
           <w:rFonts w:asciiTheme="minorHAnsi" w:eastAsiaTheme="minorEastAsia" w:hAnsiTheme="minorHAnsi" w:cstheme="minorBidi"/>
           <w:color w:val="auto"/>
-          <w:lang w:val="es-ES_tradnl" w:eastAsia="es-ES_tradnl"/>
-        </w:rPr>
-      </w:pPr>
-      <w:hyperlink w:anchor="_Toc471225131" w:history="1">
+          <w:sz w:val="22"/>
+          <w:szCs w:val="22"/>
+        </w:rPr>
+      </w:pPr>
+      <w:hyperlink w:anchor="_Toc471384256" w:history="1">
         <w:r>
           <w:rPr>
             <w:rStyle w:val="Hipervnculo"/>
-          </w:rPr>
-          <w:t>5.2 Trabajo futuro</w:t>
+            <w:lang w:val="es-ES_tradnl"/>
+            <w14:scene3d>
+              <w14:camera w14:prst="orthographicFront"/>
+              <w14:lightRig w14:rig="threePt" w14:dir="t">
+                <w14:rot w14:lat="0" w14:lon="0" w14:rev="0"/>
+              </w14:lightRig>
+            </w14:scene3d>
+          </w:rPr>
+          <w:t>5.1</w:t>
+        </w:r>
+        <w:r>
+          <w:rPr>
+            <w:rStyle w:val="Hipervnculo"/>
+          </w:rPr>
+          <w:t xml:space="preserve"> Conclusiones</w:t>
         </w:r>
         <w:r>
           <w:rPr>
@@ -3294,7 +3494,7 @@
           <w:rPr>
             <w:webHidden/>
           </w:rPr>
-          <w:instrText xml:space="preserve"> PAGEREF _Toc471225131 \h </w:instrText>
+          <w:instrText xml:space="preserve"> PAGEREF _Toc471384256 \h </w:instrText>
         </w:r>
         <w:r>
           <w:rPr>
@@ -3311,184 +3511,7 @@
           <w:rPr>
             <w:webHidden/>
           </w:rPr>
-          <w:t>15</w:t>
-        </w:r>
-        <w:r>
-          <w:rPr>
-            <w:webHidden/>
-          </w:rPr>
-          <w:fldChar w:fldCharType="end"/>
-        </w:r>
-      </w:hyperlink>
-    </w:p>
-    <w:p>
-      <w:pPr>
-        <w:pStyle w:val="TDC1"/>
-        <w:rPr>
-          <w:rFonts w:asciiTheme="minorHAnsi" w:eastAsiaTheme="minorEastAsia" w:hAnsiTheme="minorHAnsi" w:cstheme="minorBidi"/>
-          <w:b w:val="0"/>
-          <w:lang w:val="es-ES_tradnl" w:eastAsia="es-ES_tradnl"/>
-        </w:rPr>
-      </w:pPr>
-      <w:hyperlink w:anchor="_Toc471225132" w:history="1">
-        <w:r>
-          <w:rPr>
-            <w:rStyle w:val="Hipervnculo"/>
-          </w:rPr>
-          <w:t>Referencias</w:t>
-        </w:r>
-        <w:r>
-          <w:rPr>
-            <w:webHidden/>
-          </w:rPr>
-          <w:tab/>
-        </w:r>
-        <w:r>
-          <w:rPr>
-            <w:webHidden/>
-          </w:rPr>
-          <w:fldChar w:fldCharType="begin"/>
-        </w:r>
-        <w:r>
-          <w:rPr>
-            <w:webHidden/>
-          </w:rPr>
-          <w:instrText xml:space="preserve"> PAGEREF _Toc471225132 \h </w:instrText>
-        </w:r>
-        <w:r>
-          <w:rPr>
-            <w:webHidden/>
-          </w:rPr>
-        </w:r>
-        <w:r>
-          <w:rPr>
-            <w:webHidden/>
-          </w:rPr>
-          <w:fldChar w:fldCharType="separate"/>
-        </w:r>
-        <w:r>
-          <w:rPr>
-            <w:webHidden/>
-          </w:rPr>
-          <w:t>17</w:t>
-        </w:r>
-        <w:r>
-          <w:rPr>
-            <w:webHidden/>
-          </w:rPr>
-          <w:fldChar w:fldCharType="end"/>
-        </w:r>
-      </w:hyperlink>
-    </w:p>
-    <w:p>
-      <w:pPr>
-        <w:pStyle w:val="TDC1"/>
-        <w:rPr>
-          <w:rFonts w:asciiTheme="minorHAnsi" w:eastAsiaTheme="minorEastAsia" w:hAnsiTheme="minorHAnsi" w:cstheme="minorBidi"/>
-          <w:b w:val="0"/>
-          <w:lang w:val="es-ES_tradnl" w:eastAsia="es-ES_tradnl"/>
-        </w:rPr>
-      </w:pPr>
-      <w:hyperlink w:anchor="_Toc471225133" w:history="1">
-        <w:r>
-          <w:rPr>
-            <w:rStyle w:val="Hipervnculo"/>
-          </w:rPr>
-          <w:t>Glosario</w:t>
-        </w:r>
-        <w:r>
-          <w:rPr>
-            <w:webHidden/>
-          </w:rPr>
-          <w:tab/>
-        </w:r>
-        <w:r>
-          <w:rPr>
-            <w:webHidden/>
-          </w:rPr>
-          <w:fldChar w:fldCharType="begin"/>
-        </w:r>
-        <w:r>
-          <w:rPr>
-            <w:webHidden/>
-          </w:rPr>
-          <w:instrText xml:space="preserve"> PAGEREF _Toc471225133 \h </w:instrText>
-        </w:r>
-        <w:r>
-          <w:rPr>
-            <w:webHidden/>
-          </w:rPr>
-        </w:r>
-        <w:r>
-          <w:rPr>
-            <w:webHidden/>
-          </w:rPr>
-          <w:fldChar w:fldCharType="separate"/>
-        </w:r>
-        <w:r>
-          <w:rPr>
-            <w:webHidden/>
-          </w:rPr>
-          <w:t>19</w:t>
-        </w:r>
-        <w:r>
-          <w:rPr>
-            <w:webHidden/>
-          </w:rPr>
-          <w:fldChar w:fldCharType="end"/>
-        </w:r>
-      </w:hyperlink>
-    </w:p>
-    <w:p>
-      <w:pPr>
-        <w:pStyle w:val="TDC1"/>
-        <w:rPr>
-          <w:rFonts w:asciiTheme="minorHAnsi" w:eastAsiaTheme="minorEastAsia" w:hAnsiTheme="minorHAnsi" w:cstheme="minorBidi"/>
-          <w:b w:val="0"/>
-          <w:lang w:val="es-ES_tradnl" w:eastAsia="es-ES_tradnl"/>
-        </w:rPr>
-      </w:pPr>
-      <w:hyperlink w:anchor="_Toc471225134" w:history="1">
-        <w:r>
-          <w:rPr>
-            <w:rStyle w:val="Hipervnculo"/>
-          </w:rPr>
-          <w:t>Anexos</w:t>
-        </w:r>
-        <w:r>
-          <w:rPr>
-            <w:webHidden/>
-          </w:rPr>
-          <w:tab/>
-        </w:r>
-        <w:r>
-          <w:rPr>
-            <w:webHidden/>
-          </w:rPr>
-          <w:fldChar w:fldCharType="begin"/>
-        </w:r>
-        <w:r>
-          <w:rPr>
-            <w:webHidden/>
-          </w:rPr>
-          <w:instrText xml:space="preserve"> PAGEREF _Toc471225134 \h </w:instrText>
-        </w:r>
-        <w:r>
-          <w:rPr>
-            <w:webHidden/>
-          </w:rPr>
-        </w:r>
-        <w:r>
-          <w:rPr>
-            <w:webHidden/>
-          </w:rPr>
-          <w:fldChar w:fldCharType="separate"/>
-        </w:r>
-        <w:r>
-          <w:rPr>
-            <w:webHidden/>
-          </w:rPr>
-          <w:t>I</w:t>
+          <w:t>2</w:t>
         </w:r>
         <w:r>
           <w:rPr>
@@ -3504,10 +3527,264 @@
         <w:rPr>
           <w:rFonts w:asciiTheme="minorHAnsi" w:eastAsiaTheme="minorEastAsia" w:hAnsiTheme="minorHAnsi" w:cstheme="minorBidi"/>
           <w:color w:val="auto"/>
-          <w:lang w:val="es-ES_tradnl" w:eastAsia="es-ES_tradnl"/>
-        </w:rPr>
-      </w:pPr>
-      <w:hyperlink w:anchor="_Toc471225135" w:history="1">
+          <w:sz w:val="22"/>
+          <w:szCs w:val="22"/>
+        </w:rPr>
+      </w:pPr>
+      <w:hyperlink w:anchor="_Toc471384257" w:history="1">
+        <w:r>
+          <w:rPr>
+            <w:rStyle w:val="Hipervnculo"/>
+            <w:lang w:val="es-ES_tradnl"/>
+            <w14:scene3d>
+              <w14:camera w14:prst="orthographicFront"/>
+              <w14:lightRig w14:rig="threePt" w14:dir="t">
+                <w14:rot w14:lat="0" w14:lon="0" w14:rev="0"/>
+              </w14:lightRig>
+            </w14:scene3d>
+          </w:rPr>
+          <w:t>5.2</w:t>
+        </w:r>
+        <w:r>
+          <w:rPr>
+            <w:rStyle w:val="Hipervnculo"/>
+          </w:rPr>
+          <w:t xml:space="preserve"> Trabajo futuro</w:t>
+        </w:r>
+        <w:r>
+          <w:rPr>
+            <w:webHidden/>
+          </w:rPr>
+          <w:tab/>
+        </w:r>
+        <w:r>
+          <w:rPr>
+            <w:webHidden/>
+          </w:rPr>
+          <w:fldChar w:fldCharType="begin"/>
+        </w:r>
+        <w:r>
+          <w:rPr>
+            <w:webHidden/>
+          </w:rPr>
+          <w:instrText xml:space="preserve"> PAGEREF _Toc471384257 \h </w:instrText>
+        </w:r>
+        <w:r>
+          <w:rPr>
+            <w:webHidden/>
+          </w:rPr>
+        </w:r>
+        <w:r>
+          <w:rPr>
+            <w:webHidden/>
+          </w:rPr>
+          <w:fldChar w:fldCharType="separate"/>
+        </w:r>
+        <w:r>
+          <w:rPr>
+            <w:webHidden/>
+          </w:rPr>
+          <w:t>2</w:t>
+        </w:r>
+        <w:r>
+          <w:rPr>
+            <w:webHidden/>
+          </w:rPr>
+          <w:fldChar w:fldCharType="end"/>
+        </w:r>
+      </w:hyperlink>
+    </w:p>
+    <w:p>
+      <w:pPr>
+        <w:pStyle w:val="TDC1"/>
+        <w:rPr>
+          <w:rFonts w:asciiTheme="minorHAnsi" w:eastAsiaTheme="minorEastAsia" w:hAnsiTheme="minorHAnsi" w:cstheme="minorBidi"/>
+          <w:sz w:val="22"/>
+          <w:szCs w:val="22"/>
+          <w:lang w:val="es-ES"/>
+        </w:rPr>
+      </w:pPr>
+      <w:hyperlink w:anchor="_Toc471384258" w:history="1">
+        <w:r>
+          <w:rPr>
+            <w:rStyle w:val="Hipervnculo"/>
+          </w:rPr>
+          <w:t>Referencias</w:t>
+        </w:r>
+        <w:r>
+          <w:rPr>
+            <w:webHidden/>
+          </w:rPr>
+          <w:tab/>
+        </w:r>
+        <w:r>
+          <w:rPr>
+            <w:webHidden/>
+          </w:rPr>
+          <w:fldChar w:fldCharType="begin"/>
+        </w:r>
+        <w:r>
+          <w:rPr>
+            <w:webHidden/>
+          </w:rPr>
+          <w:instrText xml:space="preserve"> PAGEREF _Toc471384258 \h </w:instrText>
+        </w:r>
+        <w:r>
+          <w:rPr>
+            <w:webHidden/>
+          </w:rPr>
+        </w:r>
+        <w:r>
+          <w:rPr>
+            <w:webHidden/>
+          </w:rPr>
+          <w:fldChar w:fldCharType="separate"/>
+        </w:r>
+        <w:r>
+          <w:rPr>
+            <w:webHidden/>
+          </w:rPr>
+          <w:t>2</w:t>
+        </w:r>
+        <w:r>
+          <w:rPr>
+            <w:webHidden/>
+          </w:rPr>
+          <w:fldChar w:fldCharType="end"/>
+        </w:r>
+      </w:hyperlink>
+    </w:p>
+    <w:p>
+      <w:pPr>
+        <w:pStyle w:val="TDC1"/>
+        <w:rPr>
+          <w:rFonts w:asciiTheme="minorHAnsi" w:eastAsiaTheme="minorEastAsia" w:hAnsiTheme="minorHAnsi" w:cstheme="minorBidi"/>
+          <w:sz w:val="22"/>
+          <w:szCs w:val="22"/>
+          <w:lang w:val="es-ES"/>
+        </w:rPr>
+      </w:pPr>
+      <w:hyperlink w:anchor="_Toc471384259" w:history="1">
+        <w:r>
+          <w:rPr>
+            <w:rStyle w:val="Hipervnculo"/>
+          </w:rPr>
+          <w:t>Glosario</w:t>
+        </w:r>
+        <w:r>
+          <w:rPr>
+            <w:webHidden/>
+          </w:rPr>
+          <w:tab/>
+        </w:r>
+        <w:r>
+          <w:rPr>
+            <w:webHidden/>
+          </w:rPr>
+          <w:fldChar w:fldCharType="begin"/>
+        </w:r>
+        <w:r>
+          <w:rPr>
+            <w:webHidden/>
+          </w:rPr>
+          <w:instrText xml:space="preserve"> PAGEREF _Toc471384259 \h </w:instrText>
+        </w:r>
+        <w:r>
+          <w:rPr>
+            <w:webHidden/>
+          </w:rPr>
+        </w:r>
+        <w:r>
+          <w:rPr>
+            <w:webHidden/>
+          </w:rPr>
+          <w:fldChar w:fldCharType="separate"/>
+        </w:r>
+        <w:r>
+          <w:rPr>
+            <w:webHidden/>
+          </w:rPr>
+          <w:t>2</w:t>
+        </w:r>
+        <w:r>
+          <w:rPr>
+            <w:webHidden/>
+          </w:rPr>
+          <w:fldChar w:fldCharType="end"/>
+        </w:r>
+      </w:hyperlink>
+    </w:p>
+    <w:p>
+      <w:pPr>
+        <w:pStyle w:val="TDC1"/>
+        <w:rPr>
+          <w:rFonts w:asciiTheme="minorHAnsi" w:eastAsiaTheme="minorEastAsia" w:hAnsiTheme="minorHAnsi" w:cstheme="minorBidi"/>
+          <w:sz w:val="22"/>
+          <w:szCs w:val="22"/>
+          <w:lang w:val="es-ES"/>
+        </w:rPr>
+      </w:pPr>
+      <w:hyperlink w:anchor="_Toc471384260" w:history="1">
+        <w:r>
+          <w:rPr>
+            <w:rStyle w:val="Hipervnculo"/>
+          </w:rPr>
+          <w:t>Anexos</w:t>
+        </w:r>
+        <w:r>
+          <w:rPr>
+            <w:webHidden/>
+          </w:rPr>
+          <w:tab/>
+        </w:r>
+        <w:r>
+          <w:rPr>
+            <w:webHidden/>
+          </w:rPr>
+          <w:fldChar w:fldCharType="begin"/>
+        </w:r>
+        <w:r>
+          <w:rPr>
+            <w:webHidden/>
+          </w:rPr>
+          <w:instrText xml:space="preserve"> PAGEREF _Toc471384260 \h </w:instrText>
+        </w:r>
+        <w:r>
+          <w:rPr>
+            <w:webHidden/>
+          </w:rPr>
+        </w:r>
+        <w:r>
+          <w:rPr>
+            <w:webHidden/>
+          </w:rPr>
+          <w:fldChar w:fldCharType="separate"/>
+        </w:r>
+        <w:r>
+          <w:rPr>
+            <w:webHidden/>
+          </w:rPr>
+          <w:t>II</w:t>
+        </w:r>
+        <w:r>
+          <w:rPr>
+            <w:webHidden/>
+          </w:rPr>
+          <w:fldChar w:fldCharType="end"/>
+        </w:r>
+      </w:hyperlink>
+    </w:p>
+    <w:p>
+      <w:pPr>
+        <w:pStyle w:val="TDC2"/>
+        <w:rPr>
+          <w:rFonts w:asciiTheme="minorHAnsi" w:eastAsiaTheme="minorEastAsia" w:hAnsiTheme="minorHAnsi" w:cstheme="minorBidi"/>
+          <w:color w:val="auto"/>
+          <w:sz w:val="22"/>
+          <w:szCs w:val="22"/>
+        </w:rPr>
+      </w:pPr>
+      <w:hyperlink w:anchor="_Toc471384261" w:history="1">
         <w:r>
           <w:rPr>
             <w:rStyle w:val="Hipervnculo"/>
@@ -3518,7 +3795,8 @@
           <w:rPr>
             <w:rFonts w:asciiTheme="minorHAnsi" w:eastAsiaTheme="minorEastAsia" w:hAnsiTheme="minorHAnsi" w:cstheme="minorBidi"/>
             <w:color w:val="auto"/>
-            <w:lang w:val="es-ES_tradnl" w:eastAsia="es-ES_tradnl"/>
+            <w:sz w:val="22"/>
+            <w:szCs w:val="22"/>
           </w:rPr>
           <w:tab/>
         </w:r>
@@ -3544,7 +3822,7 @@
           <w:rPr>
             <w:webHidden/>
           </w:rPr>
-          <w:instrText xml:space="preserve"> PAGEREF _Toc471225135 \h </w:instrText>
+          <w:instrText xml:space="preserve"> PAGEREF _Toc471384261 \h </w:instrText>
         </w:r>
         <w:r>
           <w:rPr>
@@ -3561,7 +3839,7 @@
           <w:rPr>
             <w:webHidden/>
           </w:rPr>
-          <w:t>I</w:t>
+          <w:t>II</w:t>
         </w:r>
         <w:r>
           <w:rPr>
@@ -3577,10 +3855,11 @@
         <w:rPr>
           <w:rFonts w:asciiTheme="minorHAnsi" w:eastAsiaTheme="minorEastAsia" w:hAnsiTheme="minorHAnsi" w:cstheme="minorBidi"/>
           <w:color w:val="auto"/>
-          <w:lang w:val="es-ES_tradnl" w:eastAsia="es-ES_tradnl"/>
-        </w:rPr>
-      </w:pPr>
-      <w:hyperlink w:anchor="_Toc471225136" w:history="1">
+          <w:sz w:val="22"/>
+          <w:szCs w:val="22"/>
+        </w:rPr>
+      </w:pPr>
+      <w:hyperlink w:anchor="_Toc471384262" w:history="1">
         <w:r>
           <w:rPr>
             <w:rStyle w:val="Hipervnculo"/>
@@ -3603,7 +3882,7 @@
           <w:rPr>
             <w:webHidden/>
           </w:rPr>
-          <w:instrText xml:space="preserve"> PAGEREF _Toc471225136 \h </w:instrText>
+          <w:instrText xml:space="preserve"> PAGEREF _Toc471384262 \h </w:instrText>
         </w:r>
         <w:r>
           <w:rPr>
@@ -3620,7 +3899,7 @@
           <w:rPr>
             <w:webHidden/>
           </w:rPr>
-          <w:t>III</w:t>
+          <w:t>II</w:t>
         </w:r>
         <w:r>
           <w:rPr>
@@ -3633,16 +3912,14 @@
     <w:p>
       <w:pPr>
         <w:pStyle w:val="TDC2"/>
-        <w:tabs>
-          <w:tab w:val="left" w:pos="7802"/>
-        </w:tabs>
         <w:rPr>
           <w:rFonts w:asciiTheme="minorHAnsi" w:eastAsiaTheme="minorEastAsia" w:hAnsiTheme="minorHAnsi" w:cstheme="minorBidi"/>
           <w:color w:val="auto"/>
-          <w:lang w:val="es-ES_tradnl" w:eastAsia="es-ES_tradnl"/>
-        </w:rPr>
-      </w:pPr>
-      <w:hyperlink w:anchor="_Toc471225137" w:history="1">
+          <w:sz w:val="22"/>
+          <w:szCs w:val="22"/>
+        </w:rPr>
+      </w:pPr>
+      <w:hyperlink w:anchor="_Toc471384263" w:history="1">
         <w:r>
           <w:rPr>
             <w:rStyle w:val="Hipervnculo"/>
@@ -3653,7 +3930,8 @@
           <w:rPr>
             <w:rFonts w:asciiTheme="minorHAnsi" w:eastAsiaTheme="minorEastAsia" w:hAnsiTheme="minorHAnsi" w:cstheme="minorBidi"/>
             <w:color w:val="auto"/>
-            <w:lang w:val="es-ES_tradnl" w:eastAsia="es-ES_tradnl"/>
+            <w:sz w:val="22"/>
+            <w:szCs w:val="22"/>
           </w:rPr>
           <w:tab/>
         </w:r>
@@ -3679,7 +3957,7 @@
           <w:rPr>
             <w:webHidden/>
           </w:rPr>
-          <w:instrText xml:space="preserve"> PAGEREF _Toc471225137 \h </w:instrText>
+          <w:instrText xml:space="preserve"> PAGEREF _Toc471384263 \h </w:instrText>
         </w:r>
         <w:r>
           <w:rPr>
@@ -3696,7 +3974,7 @@
           <w:rPr>
             <w:webHidden/>
           </w:rPr>
-          <w:t>- 1 -</w:t>
+          <w:t>- 2 -</w:t>
         </w:r>
         <w:r>
           <w:rPr>
@@ -3721,6 +3999,7 @@
           <w:sz w:val="22"/>
           <w:szCs w:val="22"/>
         </w:rPr>
+        <w:lastRenderedPageBreak/>
         <w:fldChar w:fldCharType="end"/>
       </w:r>
     </w:p>
@@ -3892,7 +4171,7 @@
             <w:noProof/>
             <w:webHidden/>
           </w:rPr>
-          <w:t>1</w:t>
+          <w:t>2</w:t>
         </w:r>
         <w:r>
           <w:rPr>
@@ -3978,7 +4257,7 @@
             <w:noProof/>
             <w:webHidden/>
           </w:rPr>
-          <w:t>8</w:t>
+          <w:t>2</w:t>
         </w:r>
         <w:r>
           <w:rPr>
@@ -4050,7 +4329,7 @@
             <w:noProof/>
             <w:webHidden/>
           </w:rPr>
-          <w:t>10</w:t>
+          <w:t>2</w:t>
         </w:r>
         <w:r>
           <w:rPr>
@@ -4143,10 +4422,6 @@
     <w:p>
       <w:pPr>
         <w:pStyle w:val="Ttulo1"/>
-        <w:rPr>
-          <w:sz w:val="40"/>
-          <w:szCs w:val="40"/>
-        </w:rPr>
       </w:pPr>
       <w:bookmarkStart w:id="4" w:name="_INTRODUCCION"/>
       <w:bookmarkStart w:id="5" w:name="_Toc39142087"/>
@@ -4156,13 +4431,9 @@
       <w:bookmarkStart w:id="9" w:name="_Ref39996301"/>
       <w:bookmarkStart w:id="10" w:name="_Toc43291892"/>
       <w:bookmarkStart w:id="11" w:name="_Toc45169679"/>
-      <w:bookmarkStart w:id="12" w:name="_Toc471225107"/>
+      <w:bookmarkStart w:id="12" w:name="_Toc471384234"/>
       <w:bookmarkEnd w:id="4"/>
       <w:r>
-        <w:rPr>
-          <w:sz w:val="40"/>
-          <w:szCs w:val="40"/>
-        </w:rPr>
         <w:lastRenderedPageBreak/>
         <w:t>Introducción</w:t>
       </w:r>
@@ -4217,13 +4488,16 @@
         <w:t xml:space="preserve"> entre la inmensa cantidad de información de la que dispone</w:t>
       </w:r>
       <w:r>
-        <w:t>. Éstas recomendaciones están relacionadas con las acciones que lleva a cabo el usuario: productos comprados, música que escucha, libros que lee</w:t>
+        <w:t xml:space="preserve">. Éstas recomendaciones están relacionadas con las acciones que lleva a cabo el usuario: productos comprados, música que escucha, libros que </w:t>
+      </w:r>
+      <w:r>
+        <w:t>lee</w:t>
       </w:r>
       <w:r>
         <w:t>,</w:t>
       </w:r>
       <w:r>
-        <w:t>… etc.</w:t>
+        <w:t xml:space="preserve"> etc.</w:t>
       </w:r>
     </w:p>
     <w:p>
@@ -4270,7 +4544,7 @@
       <w:pPr>
         <w:pStyle w:val="Ttulo2"/>
       </w:pPr>
-      <w:bookmarkStart w:id="13" w:name="_Toc471225108"/>
+      <w:bookmarkStart w:id="13" w:name="_Toc471384235"/>
       <w:r>
         <w:t>Motivación</w:t>
       </w:r>
@@ -4347,7 +4621,6 @@
       <w:r>
         <w:rPr>
           <w:noProof/>
-          <w:lang w:val="es-ES_tradnl" w:eastAsia="es-ES_tradnl"/>
         </w:rPr>
         <w:drawing>
           <wp:inline distT="0" distB="0" distL="0" distR="0" wp14:anchorId="716233DD" wp14:editId="5F6C9048">
@@ -4740,7 +5013,7 @@
       <w:r>
         <w:tab/>
       </w:r>
-      <w:bookmarkStart w:id="18" w:name="_Toc471225109"/>
+      <w:bookmarkStart w:id="18" w:name="_Toc471384236"/>
       <w:r>
         <w:t>Objetivos</w:t>
       </w:r>
@@ -5015,7 +5288,7 @@
       <w:r>
         <w:tab/>
       </w:r>
-      <w:bookmarkStart w:id="19" w:name="_Toc471225110"/>
+      <w:bookmarkStart w:id="19" w:name="_Toc471384237"/>
       <w:r>
         <w:t>Organización</w:t>
       </w:r>
@@ -5113,7 +5386,7 @@
       <w:bookmarkStart w:id="20" w:name="_Toc39142091"/>
       <w:bookmarkStart w:id="21" w:name="_Toc43291896"/>
       <w:bookmarkStart w:id="22" w:name="_Toc45169683"/>
-      <w:bookmarkStart w:id="23" w:name="_Toc471225111"/>
+      <w:bookmarkStart w:id="23" w:name="_Toc471384238"/>
       <w:r>
         <w:rPr>
           <w:sz w:val="40"/>
@@ -5791,6 +6064,7 @@
     <w:p>
       <w:pPr>
         <w:pStyle w:val="Ttulo2"/>
+        <w:ind w:left="142"/>
       </w:pPr>
       <w:bookmarkStart w:id="27" w:name="_Toc471053808"/>
       <w:bookmarkStart w:id="28" w:name="_Toc471136427"/>
@@ -5801,6 +6075,7 @@
       <w:bookmarkStart w:id="33" w:name="_Toc471225026"/>
       <w:bookmarkStart w:id="34" w:name="_Toc471225081"/>
       <w:bookmarkStart w:id="35" w:name="_Toc471225112"/>
+      <w:bookmarkStart w:id="36" w:name="_Toc471384239"/>
       <w:bookmarkEnd w:id="27"/>
       <w:bookmarkEnd w:id="28"/>
       <w:bookmarkEnd w:id="29"/>
@@ -5810,10 +6085,6 @@
       <w:bookmarkEnd w:id="33"/>
       <w:bookmarkEnd w:id="34"/>
       <w:bookmarkEnd w:id="35"/>
-      <w:r>
-        <w:tab/>
-      </w:r>
-      <w:bookmarkStart w:id="36" w:name="_Toc471225113"/>
       <w:r>
         <w:t>Tipos de algoritmos</w:t>
       </w:r>
@@ -5997,7 +6268,7 @@
           <w:i/>
         </w:rPr>
       </w:pPr>
-      <w:bookmarkStart w:id="96" w:name="_Toc471225114"/>
+      <w:bookmarkStart w:id="96" w:name="_Toc471384240"/>
       <w:r>
         <w:t>Algoritmos basados en contenido</w:t>
       </w:r>
@@ -6180,7 +6451,7 @@
       <w:pPr>
         <w:pStyle w:val="Ttulo3"/>
       </w:pPr>
-      <w:bookmarkStart w:id="97" w:name="_Toc471225115"/>
+      <w:bookmarkStart w:id="97" w:name="_Toc471384241"/>
       <w:r>
         <w:t xml:space="preserve">Algoritmos basados en </w:t>
       </w:r>
@@ -6293,7 +6564,6 @@
           <w:b/>
           <w:i/>
         </w:rPr>
-        <w:lastRenderedPageBreak/>
         <w:t>Basados en usuario</w:t>
       </w:r>
       <w:r>
@@ -6417,7 +6687,6 @@
         <w:rPr>
           <w:rFonts w:ascii="Proxima Nova" w:hAnsi="Proxima Nova"/>
           <w:noProof/>
-          <w:lang w:val="es-ES_tradnl" w:eastAsia="es-ES_tradnl"/>
         </w:rPr>
         <w:drawing>
           <wp:inline distT="0" distB="0" distL="0" distR="0" wp14:anchorId="62E802AE" wp14:editId="79BBB5F5">
@@ -6586,7 +6855,6 @@
       <w:r>
         <w:rPr>
           <w:noProof/>
-          <w:lang w:val="es-ES_tradnl" w:eastAsia="es-ES_tradnl"/>
         </w:rPr>
         <w:drawing>
           <wp:inline distT="0" distB="0" distL="0" distR="0" wp14:anchorId="314075A9" wp14:editId="10EE9F67">
@@ -6836,7 +7104,6 @@
           <w:b/>
           <w:noProof/>
           <w:color w:val="000000"/>
-          <w:lang w:val="es-ES_tradnl" w:eastAsia="es-ES_tradnl"/>
         </w:rPr>
         <w:drawing>
           <wp:inline distT="0" distB="0" distL="0" distR="0" wp14:anchorId="2D65DF14" wp14:editId="382BBFA2">
@@ -6958,7 +7225,6 @@
           <w:rFonts w:ascii="Proxima Nova" w:hAnsi="Proxima Nova"/>
           <w:noProof/>
           <w:color w:val="000000"/>
-          <w:lang w:val="es-ES_tradnl" w:eastAsia="es-ES_tradnl"/>
         </w:rPr>
         <w:drawing>
           <wp:inline distT="0" distB="0" distL="0" distR="0" wp14:anchorId="01637AA1" wp14:editId="60641E9F">
@@ -7120,7 +7386,6 @@
           <w:b/>
           <w:noProof/>
           <w:color w:val="000000"/>
-          <w:lang w:val="es-ES_tradnl" w:eastAsia="es-ES_tradnl"/>
         </w:rPr>
         <w:drawing>
           <wp:inline distT="0" distB="0" distL="0" distR="0" wp14:anchorId="7BF79313" wp14:editId="63D238FC">
@@ -7238,7 +7503,6 @@
           <w:rFonts w:ascii="Proxima Nova" w:hAnsi="Proxima Nova"/>
           <w:noProof/>
           <w:color w:val="000000"/>
-          <w:lang w:val="es-ES_tradnl" w:eastAsia="es-ES_tradnl"/>
         </w:rPr>
         <w:drawing>
           <wp:inline distT="0" distB="0" distL="0" distR="0" wp14:anchorId="12E109C5" wp14:editId="5E408575">
@@ -7435,7 +7699,6 @@
           <w:b/>
           <w:noProof/>
           <w:color w:val="000000"/>
-          <w:lang w:val="es-ES_tradnl" w:eastAsia="es-ES_tradnl"/>
         </w:rPr>
         <w:drawing>
           <wp:inline distT="0" distB="0" distL="0" distR="0" wp14:anchorId="6C4CD0DD" wp14:editId="59F595AF">
@@ -7871,9 +8134,9 @@
     <w:p>
       <w:pPr>
         <w:pStyle w:val="Ttulo3"/>
-        <w:ind w:left="0" w:firstLine="0"/>
-      </w:pPr>
-      <w:bookmarkStart w:id="99" w:name="_Toc471225116"/>
+        <w:ind w:left="709" w:hanging="709"/>
+      </w:pPr>
+      <w:bookmarkStart w:id="99" w:name="_Toc471384242"/>
       <w:r>
         <w:lastRenderedPageBreak/>
         <w:t>Algoritmos generales</w:t>
@@ -8038,7 +8301,7 @@
       <w:pPr>
         <w:pStyle w:val="Ttulo2"/>
       </w:pPr>
-      <w:bookmarkStart w:id="113" w:name="_Toc471225118"/>
+      <w:bookmarkStart w:id="113" w:name="_Toc471384243"/>
       <w:r>
         <w:t>Normalización</w:t>
       </w:r>
@@ -8208,7 +8471,6 @@
           <w:rFonts w:ascii="Proxima Nova" w:hAnsi="Proxima Nova"/>
           <w:noProof/>
           <w:color w:val="FF0000"/>
-          <w:lang w:val="es-ES_tradnl" w:eastAsia="es-ES_tradnl"/>
         </w:rPr>
         <w:drawing>
           <wp:inline distT="0" distB="0" distL="0" distR="0" wp14:anchorId="30BB252B" wp14:editId="0737BEBF">
@@ -8320,7 +8582,6 @@
           <w:rFonts w:ascii="Proxima Nova" w:hAnsi="Proxima Nova"/>
           <w:noProof/>
           <w:color w:val="FF0000"/>
-          <w:lang w:val="es-ES_tradnl" w:eastAsia="es-ES_tradnl"/>
         </w:rPr>
         <w:drawing>
           <wp:inline distT="0" distB="0" distL="0" distR="0" wp14:anchorId="10D12DAB" wp14:editId="37042983">
@@ -8481,7 +8742,6 @@
           <w:rFonts w:ascii="Proxima Nova" w:hAnsi="Proxima Nova"/>
           <w:noProof/>
           <w:color w:val="000000"/>
-          <w:lang w:val="es-ES_tradnl" w:eastAsia="es-ES_tradnl"/>
         </w:rPr>
         <w:drawing>
           <wp:inline distT="0" distB="0" distL="0" distR="0" wp14:anchorId="412D75DA" wp14:editId="179AAB98">
@@ -8563,7 +8823,6 @@
       <w:r>
         <w:rPr>
           <w:noProof/>
-          <w:lang w:val="es-ES_tradnl" w:eastAsia="es-ES_tradnl"/>
         </w:rPr>
         <w:drawing>
           <wp:inline distT="0" distB="0" distL="0" distR="0" wp14:anchorId="3AC35641" wp14:editId="7C82BBE9">
@@ -8621,7 +8880,7 @@
       <w:pPr>
         <w:pStyle w:val="Ttulo2"/>
       </w:pPr>
-      <w:bookmarkStart w:id="115" w:name="_Toc471225119"/>
+      <w:bookmarkStart w:id="115" w:name="_Toc471384244"/>
       <w:r>
         <w:t>Selección</w:t>
       </w:r>
@@ -8836,7 +9095,6 @@
           <w:rFonts w:ascii="Proxima Nova" w:hAnsi="Proxima Nova"/>
           <w:noProof/>
           <w:color w:val="000000"/>
-          <w:lang w:val="es-ES_tradnl" w:eastAsia="es-ES_tradnl"/>
         </w:rPr>
         <w:lastRenderedPageBreak/>
         <w:drawing>
@@ -8898,7 +9156,6 @@
         </w:rPr>
       </w:pPr>
       <w:bookmarkStart w:id="116" w:name="_Toc471327462"/>
-      <w:bookmarkStart w:id="117" w:name="_GoBack"/>
       <w:r>
         <w:rPr>
           <w:b w:val="0"/>
@@ -8951,7 +9208,6 @@
       </w:r>
       <w:bookmarkEnd w:id="116"/>
     </w:p>
-    <w:bookmarkEnd w:id="117"/>
     <w:p>
       <w:pPr>
         <w:jc w:val="left"/>
@@ -9119,7 +9375,6 @@
         </w:rPr>
         <w:t>Aun así, una correlación negativa puede implicar pertenencia a grupos opuestos, y dependiendo del conjunto de datos en el que se esté trabajando, se pueden ignorar.</w:t>
       </w:r>
-      <w:bookmarkStart w:id="118" w:name="_Toc471225120"/>
     </w:p>
     <w:p>
       <w:pPr>
@@ -9135,19 +9390,19 @@
       <w:pPr>
         <w:pStyle w:val="Ttulo2"/>
       </w:pPr>
-      <w:bookmarkStart w:id="119" w:name="_Toc471225117"/>
-      <w:commentRangeStart w:id="120"/>
+      <w:bookmarkStart w:id="117" w:name="_Toc471384245"/>
+      <w:commentRangeStart w:id="118"/>
       <w:r>
         <w:t>Comparación</w:t>
       </w:r>
-      <w:commentRangeEnd w:id="120"/>
+      <w:commentRangeEnd w:id="118"/>
       <w:r>
         <w:rPr>
           <w:rStyle w:val="Refdecomentario"/>
           <w:sz w:val="28"/>
           <w:szCs w:val="28"/>
         </w:rPr>
-        <w:commentReference w:id="120"/>
+        <w:commentReference w:id="118"/>
       </w:r>
       <w:r>
         <w:t xml:space="preserve"> e</w:t>
@@ -9155,7 +9410,7 @@
       <w:r>
         <w:t>ntre User KNN e Item KNN</w:t>
       </w:r>
-      <w:bookmarkEnd w:id="119"/>
+      <w:bookmarkEnd w:id="117"/>
     </w:p>
     <w:p>
       <w:pPr>
@@ -9672,7 +9927,6 @@
         </w:rPr>
         <w:t xml:space="preserve"> escogerá ítems algo más distantes a los gustos iniciales del usuario, que en ciertos casos es preferible al “estancamiento” antes mencionado.</w:t>
       </w:r>
-      <w:bookmarkEnd w:id="118"/>
     </w:p>
     <w:p>
       <w:pPr>
@@ -9690,12 +9944,14 @@
           <w:lang w:val="es-ES_tradnl"/>
         </w:rPr>
       </w:pPr>
+      <w:bookmarkStart w:id="119" w:name="_Toc471384246"/>
       <w:r>
         <w:rPr>
           <w:lang w:val="es-ES_tradnl"/>
         </w:rPr>
         <w:t>Métricas de evaluación</w:t>
       </w:r>
+      <w:bookmarkEnd w:id="119"/>
     </w:p>
     <w:p>
       <w:pPr>
@@ -9739,7 +9995,19 @@
         <w:rPr>
           <w:lang w:val="es-ES_tradnl"/>
         </w:rPr>
-        <w:t>RMSE (Root Mean Squared Error). El problema reside en que este tipo de métricas están orientadas a la predicción de ratings, y éstos, no están siempre disponibles</w:t>
+        <w:t>RMSE (Root Mean Squared Error)</w:t>
+      </w:r>
+      <w:r>
+        <w:rPr>
+          <w:lang w:val="es-ES_tradnl"/>
+        </w:rPr>
+        <w:t xml:space="preserve"> que representan la distancia entre la puntuación generada por el recomendador y la que realmente hizo el usuario</w:t>
+      </w:r>
+      <w:r>
+        <w:rPr>
+          <w:lang w:val="es-ES_tradnl"/>
+        </w:rPr>
+        <w:t>. El problema reside en que este tipo de métricas están orientadas a la predicción de ratings, y éstos, no están siempre disponibles</w:t>
       </w:r>
       <w:r>
         <w:rPr>
@@ -9843,7 +10111,6 @@
         <w:rPr>
           <w:rFonts w:ascii="Symbol" w:hAnsi="Symbol"/>
           <w:noProof/>
-          <w:lang w:val="es-ES_tradnl" w:eastAsia="es-ES_tradnl"/>
         </w:rPr>
         <w:drawing>
           <wp:inline distT="0" distB="0" distL="0" distR="0" wp14:anchorId="1596C2D1" wp14:editId="01D6F958">
@@ -9909,7 +10176,6 @@
         <w:rPr>
           <w:rFonts w:ascii="Symbol" w:hAnsi="Symbol"/>
           <w:noProof/>
-          <w:lang w:val="es-ES_tradnl" w:eastAsia="es-ES_tradnl"/>
         </w:rPr>
         <w:drawing>
           <wp:inline distT="0" distB="0" distL="0" distR="0" wp14:anchorId="03AE05EB" wp14:editId="2AAF15B5">
@@ -9982,6 +10248,7 @@
         <w:rPr>
           <w:lang w:val="es-ES_tradnl"/>
         </w:rPr>
+        <w:lastRenderedPageBreak/>
         <w:t xml:space="preserve">La métrica de </w:t>
       </w:r>
       <w:r>
@@ -10057,13 +10324,7 @@
         <w:rPr>
           <w:lang w:val="es-ES_tradnl"/>
         </w:rPr>
-        <w:t>y los relevantes</w:t>
-      </w:r>
-      <w:r>
-        <w:rPr>
-          <w:lang w:val="es-ES_tradnl"/>
-        </w:rPr>
-        <w:t xml:space="preserve"> (</w:t>
+        <w:t>y los relevantes (</w:t>
       </w:r>
       <w:r>
         <w:rPr>
@@ -10095,13 +10356,7 @@
         <w:rPr>
           <w:lang w:val="es-ES_tradnl"/>
         </w:rPr>
-        <w:t>)</w:t>
-      </w:r>
-      <w:r>
-        <w:rPr>
-          <w:lang w:val="es-ES_tradnl"/>
-        </w:rPr>
-        <w:t xml:space="preserve"> y dividiéndolo entre el conjunto total de recomendados. </w:t>
+        <w:t xml:space="preserve">) y dividiéndolo entre el conjunto total de recomendados. </w:t>
       </w:r>
       <w:r>
         <w:rPr>
@@ -10114,14 +10369,31 @@
         <w:rPr>
           <w:lang w:val="es-ES_tradnl"/>
         </w:rPr>
-        <w:t xml:space="preserve">por el contrario, divide la misma intersección por el total de ítems relevantes, éstos </w:t>
+        <w:t>por el contrario, divide la misma intersección por el total de ítems relevantes, éstos son los qu</w:t>
       </w:r>
       <w:r>
         <w:rPr>
           <w:lang w:val="es-ES_tradnl"/>
         </w:rPr>
-        <w:lastRenderedPageBreak/>
-        <w:t>son los que el usuario ha puntuado el usuario, mientras que los recomendados hacen referencia a los que el sistema ha proporcionado para el usuario en concreto.</w:t>
+        <w:t>e el usuario ha puntuado</w:t>
+      </w:r>
+      <w:r>
+        <w:rPr>
+          <w:lang w:val="es-ES_tradnl"/>
+        </w:rPr>
+        <w:t xml:space="preserve">, mientras que los recomendados hacen referencia a los que el </w:t>
+      </w:r>
+      <w:r>
+        <w:rPr>
+          <w:lang w:val="es-ES_tradnl"/>
+        </w:rPr>
+        <w:t>sistema ha proporcionado para un usuario</w:t>
+      </w:r>
+      <w:r>
+        <w:rPr>
+          <w:lang w:val="es-ES_tradnl"/>
+        </w:rPr>
+        <w:t xml:space="preserve"> concreto.</w:t>
       </w:r>
     </w:p>
     <w:p>
@@ -10141,7 +10413,6 @@
       <w:r>
         <w:rPr>
           <w:noProof/>
-          <w:lang w:val="es-ES_tradnl" w:eastAsia="es-ES_tradnl"/>
         </w:rPr>
         <w:drawing>
           <wp:inline distT="0" distB="0" distL="0" distR="0" wp14:anchorId="6E6EA609" wp14:editId="568D3F4D">
@@ -10191,10 +10462,9 @@
         <w:pStyle w:val="Descripcin"/>
         <w:rPr>
           <w:b w:val="0"/>
-          <w:lang w:val="es-ES_tradnl"/>
-        </w:rPr>
-      </w:pPr>
-      <w:bookmarkStart w:id="121" w:name="_Toc471327463"/>
+        </w:rPr>
+      </w:pPr>
+      <w:bookmarkStart w:id="120" w:name="_Toc471327463"/>
       <w:r>
         <w:rPr>
           <w:b w:val="0"/>
@@ -10238,20 +10508,24 @@
         </w:rPr>
         <w:t>. Conjunto intersección entre ítems recomendados y relevantes</w:t>
       </w:r>
-      <w:bookmarkEnd w:id="121"/>
-    </w:p>
-    <w:p>
-      <w:r>
-        <w:t xml:space="preserve">Al aumentar el recall (la proporción de elementos relevantes) disminuimos la </w:t>
-      </w:r>
-      <w:r>
-        <w:t>precisión</w:t>
-      </w:r>
-      <w:r>
-        <w:t>, por lo cual hay un compromiso entre ambas métricas</w:t>
-      </w:r>
-      <w:r>
-        <w:t>.</w:t>
+      <w:bookmarkEnd w:id="120"/>
+    </w:p>
+    <w:p/>
+    <w:p>
+      <w:r>
+        <w:t xml:space="preserve">Al aumentar el recall (la proporción de elementos relevantes) </w:t>
+      </w:r>
+      <w:r>
+        <w:t>disminuye</w:t>
+      </w:r>
+      <w:r>
+        <w:t xml:space="preserve"> la precisión, </w:t>
+      </w:r>
+      <w:r>
+        <w:t>ya que si hay un número alto de relevantes, es menos probable llegar a recomendarlos todos, de esta manera,</w:t>
+      </w:r>
+      <w:r>
+        <w:t xml:space="preserve"> hay un compromiso entre ambas métricas.</w:t>
       </w:r>
     </w:p>
     <w:p/>
@@ -10263,7 +10537,6 @@
       <w:r>
         <w:rPr>
           <w:noProof/>
-          <w:lang w:val="es-ES_tradnl" w:eastAsia="es-ES_tradnl"/>
         </w:rPr>
         <w:drawing>
           <wp:inline distT="0" distB="0" distL="0" distR="0" wp14:anchorId="6A83FF86" wp14:editId="7993E663">
@@ -10387,12 +10660,18 @@
         <w:rPr>
           <w:lang w:val="es-ES_tradnl"/>
         </w:rPr>
-        <w:t>a tratar (n</w:t>
+        <w:t>por</w:t>
       </w:r>
       <w:r>
         <w:rPr>
           <w:lang w:val="es-ES_tradnl"/>
         </w:rPr>
+        <w:t xml:space="preserve"> tratar (n</w:t>
+      </w:r>
+      <w:r>
+        <w:rPr>
+          <w:lang w:val="es-ES_tradnl"/>
+        </w:rPr>
         <w:t>DCG)</w:t>
       </w:r>
       <w:r>
@@ -10405,7 +10684,19 @@
         <w:rPr>
           <w:lang w:val="es-ES_tradnl"/>
         </w:rPr>
-        <w:t xml:space="preserve">s teniendo en cuenta su posición en el ranking, de modo que el valor de esta métrica será </w:t>
+        <w:t>s teniendo en cuenta su posición en el ranking</w:t>
+      </w:r>
+      <w:r>
+        <w:rPr>
+          <w:lang w:val="es-ES_tradnl"/>
+        </w:rPr>
+        <w:t xml:space="preserve"> de recomendación</w:t>
+      </w:r>
+      <w:r>
+        <w:rPr>
+          <w:lang w:val="es-ES_tradnl"/>
+        </w:rPr>
+        <w:t xml:space="preserve">, de modo que el valor de esta métrica será </w:t>
       </w:r>
       <w:r>
         <w:rPr>
@@ -10439,7 +10730,6 @@
       <w:r>
         <w:rPr>
           <w:noProof/>
-          <w:lang w:val="es-ES_tradnl" w:eastAsia="es-ES_tradnl"/>
         </w:rPr>
         <w:drawing>
           <wp:inline distT="0" distB="0" distL="0" distR="0" wp14:anchorId="5129A326" wp14:editId="08205641">
@@ -10486,87 +10776,25 @@
     </w:p>
     <w:p>
       <w:pPr>
-        <w:pStyle w:val="NormalWeb"/>
-        <w:shd w:val="clear" w:color="auto" w:fill="FFFFFF"/>
-        <w:rPr>
-          <w:lang w:val="es-ES_tradnl" w:eastAsia="es-ES_tradnl"/>
-        </w:rPr>
-      </w:pPr>
-      <w:r>
-        <w:t xml:space="preserve">Primero se calcula el </w:t>
-      </w:r>
-      <w:r>
-        <w:rPr>
-          <w:i/>
-        </w:rPr>
-        <w:t>DCG</w:t>
-      </w:r>
-      <w:r>
-        <w:t xml:space="preserve"> (</w:t>
-      </w:r>
-      <w:r>
-        <w:rPr>
-          <w:i/>
-        </w:rPr>
-        <w:t>Discounted C</w:t>
-      </w:r>
-      <w:r>
-        <w:rPr>
-          <w:i/>
-        </w:rPr>
-        <w:t>ummulative Gain</w:t>
-      </w:r>
-      <w:r>
-        <w:t>)</w:t>
-      </w:r>
-      <w:r>
-        <w:t xml:space="preserve">, que representa la suma de grados de relevancia penalizados por lo tarde que aparezcan en el ranking, como se menciona anteriormente. </w:t>
-      </w:r>
-      <w:r>
-        <w:rPr>
-          <w:i/>
-        </w:rPr>
-        <w:t xml:space="preserve">iDCG </w:t>
-      </w:r>
-      <w:r>
-        <w:t>hace referencia a</w:t>
-      </w:r>
-      <w:r>
-        <w:t xml:space="preserve">l valor ideal de </w:t>
-      </w:r>
-      <w:r>
-        <w:rPr>
-          <w:i/>
-        </w:rPr>
-        <w:t>DCG</w:t>
-      </w:r>
-      <w:r>
-        <w:t>, es decir, qu</w:t>
-      </w:r>
-      <w:r>
-        <w:t xml:space="preserve">e los </w:t>
-      </w:r>
-      <w:r>
-        <w:t xml:space="preserve">n </w:t>
-      </w:r>
-      <w:r>
-        <w:t>ítems escogidos estuvieran en las n primeras posiciones</w:t>
-      </w:r>
-      <w:r>
-        <w:t>.</w:t>
-      </w:r>
-    </w:p>
-    <w:p>
-      <w:pPr>
         <w:jc w:val="center"/>
       </w:pPr>
+    </w:p>
+    <w:p>
+      <w:pPr>
+        <w:jc w:val="center"/>
+      </w:pPr>
+    </w:p>
+    <w:p>
+      <w:pPr>
+        <w:jc w:val="center"/>
+      </w:pPr>
       <w:r>
         <w:rPr>
           <w:noProof/>
-          <w:lang w:val="es-ES_tradnl" w:eastAsia="es-ES_tradnl"/>
-        </w:rPr>
+        </w:rPr>
+        <w:lastRenderedPageBreak/>
         <w:drawing>
-          <wp:inline distT="0" distB="0" distL="0" distR="0" wp14:anchorId="7A33C235" wp14:editId="16907902">
+          <wp:inline distT="0" distB="0" distL="0" distR="0" wp14:anchorId="0A278B1A" wp14:editId="2A101FB7">
             <wp:extent cx="1888399" cy="625598"/>
             <wp:effectExtent l="0" t="0" r="0" b="0"/>
             <wp:docPr id="25" name="Imagen 25"/>
@@ -10615,11 +10843,94 @@
     </w:p>
     <w:p>
       <w:pPr>
+        <w:pStyle w:val="NormalWeb"/>
+        <w:shd w:val="clear" w:color="auto" w:fill="FFFFFF"/>
+        <w:rPr>
+          <w:lang w:val="es-ES_tradnl" w:eastAsia="es-ES_tradnl"/>
+        </w:rPr>
+      </w:pPr>
+      <w:r>
+        <w:t xml:space="preserve">Primero se calcula el </w:t>
+      </w:r>
+      <w:r>
+        <w:rPr>
+          <w:i/>
+        </w:rPr>
+        <w:t>DCG</w:t>
+      </w:r>
+      <w:r>
+        <w:t xml:space="preserve"> (</w:t>
+      </w:r>
+      <w:r>
+        <w:rPr>
+          <w:i/>
+        </w:rPr>
+        <w:t>Discounted C</w:t>
+      </w:r>
+      <w:r>
+        <w:rPr>
+          <w:i/>
+        </w:rPr>
+        <w:t>ummulative Gain</w:t>
+      </w:r>
+      <w:r>
+        <w:t>)</w:t>
+      </w:r>
+      <w:r>
+        <w:t xml:space="preserve">, que representa la suma de grados de relevancia penalizados por lo tarde que aparezcan en el ranking, como se menciona anteriormente. </w:t>
+      </w:r>
+      <w:r>
+        <w:rPr>
+          <w:i/>
+        </w:rPr>
+        <w:t xml:space="preserve">iDCG </w:t>
+      </w:r>
+      <w:r>
+        <w:t>hace referencia a</w:t>
+      </w:r>
+      <w:r>
+        <w:t xml:space="preserve">l valor ideal de </w:t>
+      </w:r>
+      <w:r>
+        <w:rPr>
+          <w:i/>
+        </w:rPr>
+        <w:t>DCG</w:t>
+      </w:r>
+      <w:r>
+        <w:t>, es decir, qu</w:t>
+      </w:r>
+      <w:r>
+        <w:t xml:space="preserve">e los </w:t>
+      </w:r>
+      <w:r>
+        <w:t xml:space="preserve">n </w:t>
+      </w:r>
+      <w:r>
+        <w:t>ítems escogidos estuvieran en las n primeras posiciones</w:t>
+      </w:r>
+      <w:r>
+        <w:t>.</w:t>
+      </w:r>
+    </w:p>
+    <w:p>
+      <w:pPr>
+        <w:jc w:val="center"/>
+      </w:pPr>
+    </w:p>
+    <w:p>
+      <w:pPr>
+        <w:jc w:val="center"/>
+      </w:pPr>
+    </w:p>
+    <w:p>
+      <w:pPr>
         <w:ind w:right="-33"/>
         <w:rPr>
           <w:lang w:val="es-ES_tradnl"/>
         </w:rPr>
         <w:sectPr>
+          <w:footerReference w:type="default" r:id="rId39"/>
           <w:pgSz w:w="11906" w:h="16838" w:code="9"/>
           <w:pgMar w:top="1418" w:right="1418" w:bottom="1418" w:left="1701" w:header="709" w:footer="709" w:gutter="0"/>
           <w:cols w:space="708"/>
@@ -10631,19 +10942,20 @@
       <w:pPr>
         <w:pStyle w:val="Ttulo1"/>
       </w:pPr>
-      <w:bookmarkStart w:id="122" w:name="_Toc141673865"/>
-      <w:bookmarkStart w:id="123" w:name="_Toc141695077"/>
-      <w:bookmarkStart w:id="124" w:name="_Toc141698120"/>
-      <w:bookmarkStart w:id="125" w:name="_Toc141698299"/>
-      <w:bookmarkStart w:id="126" w:name="_Toc141698459"/>
-      <w:bookmarkStart w:id="127" w:name="_Toc141698626"/>
-      <w:bookmarkStart w:id="128" w:name="_Toc141698793"/>
-      <w:bookmarkStart w:id="129" w:name="_Toc141698942"/>
-      <w:bookmarkStart w:id="130" w:name="_Toc141699111"/>
-      <w:bookmarkStart w:id="131" w:name="_Toc141699279"/>
-      <w:bookmarkStart w:id="132" w:name="_Toc141773898"/>
-      <w:bookmarkStart w:id="133" w:name="_Toc141774068"/>
-      <w:bookmarkStart w:id="134" w:name="_Toc471225121"/>
+      <w:bookmarkStart w:id="121" w:name="_Toc141673865"/>
+      <w:bookmarkStart w:id="122" w:name="_Toc141695077"/>
+      <w:bookmarkStart w:id="123" w:name="_Toc141698120"/>
+      <w:bookmarkStart w:id="124" w:name="_Toc141698299"/>
+      <w:bookmarkStart w:id="125" w:name="_Toc141698459"/>
+      <w:bookmarkStart w:id="126" w:name="_Toc141698626"/>
+      <w:bookmarkStart w:id="127" w:name="_Toc141698793"/>
+      <w:bookmarkStart w:id="128" w:name="_Toc141698942"/>
+      <w:bookmarkStart w:id="129" w:name="_Toc141699111"/>
+      <w:bookmarkStart w:id="130" w:name="_Toc141699279"/>
+      <w:bookmarkStart w:id="131" w:name="_Toc141773898"/>
+      <w:bookmarkStart w:id="132" w:name="_Toc141774068"/>
+      <w:bookmarkStart w:id="133" w:name="_Toc471384247"/>
+      <w:bookmarkEnd w:id="121"/>
       <w:bookmarkEnd w:id="122"/>
       <w:bookmarkEnd w:id="123"/>
       <w:bookmarkEnd w:id="124"/>
@@ -10655,7 +10967,6 @@
       <w:bookmarkEnd w:id="130"/>
       <w:bookmarkEnd w:id="131"/>
       <w:bookmarkEnd w:id="132"/>
-      <w:bookmarkEnd w:id="133"/>
       <w:r>
         <w:lastRenderedPageBreak/>
         <w:t>Diseño</w:t>
@@ -10663,23 +10974,211 @@
       <w:r>
         <w:t xml:space="preserve"> y desarrollo</w:t>
       </w:r>
+      <w:bookmarkEnd w:id="133"/>
+    </w:p>
+    <w:p/>
+    <w:p>
+      <w:r>
+        <w:t xml:space="preserve">En este capítulo se describen </w:t>
+      </w:r>
+      <w:r>
+        <w:t>los aspectos técnicos del proyecto en cuanto a desarrollo de software, incluyendo la integración de librerías externas, amplio rango de pruebas con su correspondiente análisis para poder comparar el rendimiento de las diferentes versiones del algoritmo.</w:t>
+      </w:r>
+    </w:p>
+    <w:p/>
+    <w:p>
+      <w:pPr>
+        <w:ind w:firstLine="426"/>
+      </w:pPr>
+      <w:r>
+        <w:t xml:space="preserve">De manera general, se puede subdividir el proyecto en módulos </w:t>
+      </w:r>
+      <w:r>
+        <w:t>diferenciándolos por funcionalidad:</w:t>
+      </w:r>
+    </w:p>
+    <w:p>
+      <w:pPr>
+        <w:ind w:firstLine="426"/>
+      </w:pPr>
+    </w:p>
+    <w:p>
+      <w:pPr>
+        <w:ind w:firstLine="426"/>
+        <w:jc w:val="center"/>
+        <w:rPr>
+          <w:color w:val="FF0000"/>
+        </w:rPr>
+      </w:pPr>
+      <w:r>
+        <w:rPr>
+          <w:color w:val="FF0000"/>
+        </w:rPr>
+        <w:t>Foto</w:t>
+      </w:r>
+    </w:p>
+    <w:p>
+      <w:pPr>
+        <w:ind w:firstLine="426"/>
+      </w:pPr>
+    </w:p>
+    <w:p>
+      <w:pPr>
+        <w:ind w:firstLine="426"/>
+      </w:pPr>
+      <w:r>
+        <w:t>Todo parte de un conjunto de datos (</w:t>
+      </w:r>
+      <w:r>
+        <w:rPr>
+          <w:i/>
+        </w:rPr>
+        <w:t>dataset</w:t>
+      </w:r>
+      <w:r>
+        <w:t>), que contiene los ficheros de usuarios, ítems, ratings... con sus correspondientes particiones de entrenamiento y test (</w:t>
+      </w:r>
+      <w:r>
+        <w:rPr>
+          <w:i/>
+        </w:rPr>
+        <w:t>splits</w:t>
+      </w:r>
+      <w:r>
+        <w:t>). Este trabajo no se focaliza en la minería de datos, por lo que tomaremos dichos ficheros ajenos al sistema</w:t>
+      </w:r>
+      <w:r>
+        <w:t>, tampoco se realizan los splits del dataset ya que vienen incluidos</w:t>
+      </w:r>
+      <w:r>
+        <w:t xml:space="preserve">. </w:t>
+      </w:r>
+    </w:p>
+    <w:p>
+      <w:pPr>
+        <w:ind w:firstLine="426"/>
+      </w:pPr>
+      <w:r>
+        <w:t>Seguidamente, tenemos los dos grandes grupos de evaluación y recomendación</w:t>
+      </w:r>
+      <w:r>
+        <w:t xml:space="preserve">, </w:t>
+      </w:r>
+      <w:r>
+        <w:t>los cuales albergan el grueso del trabajo.</w:t>
+      </w:r>
+      <w:r>
+        <w:t xml:space="preserve"> Mientras que el recomendador se encargar de permitir generar ficheros con las recomendaciones a partir de cualquier combinación deseada, el evaluador recibe esos ficheros para calcular las eficacia del algoritmo con la configuración de entrada. </w:t>
+      </w:r>
+      <w:bookmarkStart w:id="134" w:name="_GoBack"/>
       <w:bookmarkEnd w:id="134"/>
     </w:p>
+    <w:p/>
     <w:p>
       <w:pPr>
         <w:pStyle w:val="Ttulo2"/>
       </w:pPr>
-      <w:bookmarkStart w:id="135" w:name="_Toc471225122"/>
+      <w:bookmarkStart w:id="135" w:name="_Toc471384248"/>
       <w:r>
         <w:t>Descripción del sistema</w:t>
       </w:r>
       <w:bookmarkEnd w:id="135"/>
     </w:p>
+    <w:p/>
+    <w:p>
+      <w:r>
+        <w:t xml:space="preserve">Teniendo en cuenta la funcionalidad que iba a adquirir el </w:t>
+      </w:r>
+      <w:r>
+        <w:t>proyecto,</w:t>
+      </w:r>
+      <w:r>
+        <w:t xml:space="preserve"> así como los algoritmos que se iban a implementar, se optó por el uso de Java como lenguaje de programación al tener ventajas como:</w:t>
+      </w:r>
+    </w:p>
+    <w:p/>
+    <w:p>
+      <w:pPr>
+        <w:pStyle w:val="Prrafodelista"/>
+        <w:numPr>
+          <w:ilvl w:val="0"/>
+          <w:numId w:val="25"/>
+        </w:numPr>
+      </w:pPr>
+      <w:r>
+        <w:t>Lenguaje de alto nivel orientado a objetos.</w:t>
+      </w:r>
+    </w:p>
+    <w:p>
+      <w:pPr>
+        <w:pStyle w:val="Prrafodelista"/>
+        <w:ind w:left="1287"/>
+      </w:pPr>
+    </w:p>
+    <w:p>
+      <w:pPr>
+        <w:pStyle w:val="Prrafodelista"/>
+        <w:numPr>
+          <w:ilvl w:val="0"/>
+          <w:numId w:val="25"/>
+        </w:numPr>
+      </w:pPr>
+      <w:r>
+        <w:t>Gran soporte de librerías.</w:t>
+      </w:r>
+    </w:p>
+    <w:p/>
+    <w:p>
+      <w:pPr>
+        <w:pStyle w:val="Prrafodelista"/>
+        <w:numPr>
+          <w:ilvl w:val="0"/>
+          <w:numId w:val="25"/>
+        </w:numPr>
+      </w:pPr>
+      <w:r>
+        <w:t>Multiplataforma</w:t>
+      </w:r>
+      <w:r>
+        <w:t>.</w:t>
+      </w:r>
+    </w:p>
+    <w:p>
+      <w:pPr>
+        <w:pStyle w:val="Prrafodelista"/>
+      </w:pPr>
+    </w:p>
+    <w:p>
+      <w:pPr>
+        <w:pStyle w:val="Prrafodelista"/>
+        <w:numPr>
+          <w:ilvl w:val="0"/>
+          <w:numId w:val="25"/>
+        </w:numPr>
+      </w:pPr>
+      <w:r>
+        <w:t xml:space="preserve">Lenguaje conocido. Al ser </w:t>
+      </w:r>
+      <w:r>
+        <w:t>un lenguaje altamente usado en la carrera, no requería un elevado esfuerzo de aprendizaje más allá de las novedades introducidas en la versión 1.8 (programación funcional), versión en la que se basa la principal librería del proyecto.</w:t>
+      </w:r>
+    </w:p>
+    <w:p>
+      <w:pPr>
+        <w:pStyle w:val="Prrafodelista"/>
+      </w:pPr>
+    </w:p>
+    <w:p>
+      <w:pPr>
+        <w:pStyle w:val="Prrafodelista"/>
+        <w:ind w:left="1287"/>
+      </w:pPr>
+    </w:p>
     <w:p>
       <w:pPr>
         <w:pStyle w:val="Ttulo2"/>
       </w:pPr>
-      <w:bookmarkStart w:id="136" w:name="_Toc471225123"/>
+      <w:bookmarkStart w:id="136" w:name="_Toc471384249"/>
       <w:r>
         <w:t>Requisitos del sistema</w:t>
       </w:r>
@@ -10690,7 +11189,7 @@
       <w:pPr>
         <w:pStyle w:val="Ttulo3"/>
       </w:pPr>
-      <w:bookmarkStart w:id="137" w:name="_Toc471225124"/>
+      <w:bookmarkStart w:id="137" w:name="_Toc471384250"/>
       <w:r>
         <w:t>Requisitos</w:t>
       </w:r>
@@ -10705,42 +11204,350 @@
     <w:p/>
     <w:p>
       <w:pPr>
-        <w:pStyle w:val="Ttulo3"/>
-      </w:pPr>
-      <w:bookmarkStart w:id="138" w:name="_Toc471225125"/>
-      <w:r>
-        <w:t>Requisitos</w:t>
-      </w:r>
-      <w:r>
-        <w:t xml:space="preserve"> no</w:t>
-      </w:r>
-      <w:r>
-        <w:t xml:space="preserve"> func</w:t>
-      </w:r>
-      <w:r>
-        <w:t>ionales</w:t>
-      </w:r>
-      <w:bookmarkEnd w:id="138"/>
+        <w:pStyle w:val="Prrafodelista"/>
+        <w:numPr>
+          <w:ilvl w:val="3"/>
+          <w:numId w:val="10"/>
+        </w:numPr>
+        <w:ind w:left="567" w:hanging="284"/>
+      </w:pPr>
+      <w:r>
+        <w:t>Permitir predicciones de rating basadas en usuario e ítem.</w:t>
+      </w:r>
+    </w:p>
+    <w:p>
+      <w:pPr>
+        <w:ind w:left="3228"/>
+      </w:pPr>
+    </w:p>
+    <w:p>
+      <w:pPr>
+        <w:pStyle w:val="Prrafodelista"/>
+        <w:numPr>
+          <w:ilvl w:val="3"/>
+          <w:numId w:val="10"/>
+        </w:numPr>
+        <w:ind w:left="567" w:hanging="284"/>
+      </w:pPr>
+      <w:r>
+        <w:t xml:space="preserve">A la hora </w:t>
+      </w:r>
+      <w:r>
+        <w:t xml:space="preserve">generar recomendaciones </w:t>
+      </w:r>
+      <w:r>
+        <w:t>el sistema debe permitir la variación de distintos parámetros como:</w:t>
+      </w:r>
+    </w:p>
+    <w:p>
+      <w:pPr>
+        <w:pStyle w:val="Prrafodelista"/>
+      </w:pPr>
+    </w:p>
+    <w:p>
+      <w:pPr>
+        <w:pStyle w:val="Prrafodelista"/>
+        <w:ind w:left="567"/>
+      </w:pPr>
+    </w:p>
+    <w:p>
+      <w:pPr>
+        <w:pStyle w:val="Prrafodelista"/>
+        <w:numPr>
+          <w:ilvl w:val="0"/>
+          <w:numId w:val="25"/>
+        </w:numPr>
+      </w:pPr>
+      <w:r>
+        <w:t xml:space="preserve">Elegir la similitud del vecindario (coseno, jaccard o </w:t>
+      </w:r>
+      <w:r>
+        <w:t>pearson (con sus dos variantes)</w:t>
+      </w:r>
+      <w:r>
+        <w:t>.</w:t>
+      </w:r>
+    </w:p>
+    <w:p>
+      <w:pPr>
+        <w:pStyle w:val="Prrafodelista"/>
+        <w:ind w:left="1287"/>
+      </w:pPr>
+    </w:p>
+    <w:p>
+      <w:pPr>
+        <w:pStyle w:val="Prrafodelista"/>
+        <w:numPr>
+          <w:ilvl w:val="0"/>
+          <w:numId w:val="25"/>
+        </w:numPr>
+      </w:pPr>
+      <w:r>
+        <w:t>Elegir la similitud entre los usuarios o ítems en el momento de calcular el rating, pued</w:t>
+      </w:r>
+      <w:r>
+        <w:t>e ser la misma que la del vecin</w:t>
+      </w:r>
+      <w:r>
+        <w:t>dario.</w:t>
+      </w:r>
     </w:p>
     <w:p/>
     <w:p>
       <w:pPr>
-        <w:pStyle w:val="Ttulo2"/>
-      </w:pPr>
-      <w:bookmarkStart w:id="139" w:name="_Toc471225126"/>
-      <w:r>
-        <w:t>Diseño</w:t>
-      </w:r>
-      <w:bookmarkEnd w:id="139"/>
+        <w:pStyle w:val="Prrafodelista"/>
+        <w:numPr>
+          <w:ilvl w:val="0"/>
+          <w:numId w:val="25"/>
+        </w:numPr>
+      </w:pPr>
+      <w:r>
+        <w:t xml:space="preserve">Permitir la normalización de la </w:t>
+      </w:r>
+      <w:r>
+        <w:t>similitud.</w:t>
+      </w:r>
+    </w:p>
+    <w:p>
+      <w:pPr>
+        <w:pStyle w:val="Prrafodelista"/>
+      </w:pPr>
+    </w:p>
+    <w:p>
+      <w:pPr>
+        <w:pStyle w:val="Prrafodelista"/>
+        <w:numPr>
+          <w:ilvl w:val="0"/>
+          <w:numId w:val="25"/>
+        </w:numPr>
+      </w:pPr>
+      <w:r>
+        <w:t>Permitir la normalización de los ratings (</w:t>
+      </w:r>
+      <w:r>
+        <w:rPr>
+          <w:i/>
+        </w:rPr>
+        <w:t>Standard</w:t>
+      </w:r>
+      <w:r>
+        <w:rPr>
+          <w:i/>
+        </w:rPr>
+        <w:t xml:space="preserve"> </w:t>
+      </w:r>
+      <w:r>
+        <w:t>(</w:t>
+      </w:r>
+      <w:r>
+        <w:t>sin no</w:t>
+      </w:r>
+      <w:r>
+        <w:t>rmalizar)</w:t>
+      </w:r>
+      <w:r>
+        <w:t xml:space="preserve">, </w:t>
+      </w:r>
+      <w:r>
+        <w:rPr>
+          <w:i/>
+        </w:rPr>
+        <w:t>Mean-Centering</w:t>
+      </w:r>
+      <w:r>
+        <w:t xml:space="preserve"> o </w:t>
+      </w:r>
+      <w:r>
+        <w:rPr>
+          <w:i/>
+        </w:rPr>
+        <w:t>Z-Score).</w:t>
+      </w:r>
+    </w:p>
+    <w:p>
+      <w:pPr>
+        <w:pStyle w:val="Prrafodelista"/>
+      </w:pPr>
+    </w:p>
+    <w:p>
+      <w:pPr>
+        <w:pStyle w:val="Prrafodelista"/>
+        <w:numPr>
+          <w:ilvl w:val="0"/>
+          <w:numId w:val="25"/>
+        </w:numPr>
+      </w:pPr>
+      <w:r>
+        <w:t>Escoger el cálculo de vecinos mediante similitud o NMSLIB</w:t>
+      </w:r>
+      <w:r>
+        <w:t>.</w:t>
+      </w:r>
+    </w:p>
+    <w:p>
+      <w:pPr>
+        <w:pStyle w:val="Prrafodelista"/>
+      </w:pPr>
+    </w:p>
+    <w:p>
+      <w:pPr>
+        <w:pStyle w:val="Prrafodelista"/>
+        <w:numPr>
+          <w:ilvl w:val="0"/>
+          <w:numId w:val="25"/>
+        </w:numPr>
+      </w:pPr>
+      <w:r>
+        <w:t xml:space="preserve">Permitir aplicar un </w:t>
+      </w:r>
+      <w:r>
+        <w:t>umbral</w:t>
+      </w:r>
+      <w:r>
+        <w:t xml:space="preserve"> a la similitud (threshold)</w:t>
+      </w:r>
+      <w:r>
+        <w:t>.</w:t>
+      </w:r>
     </w:p>
     <w:p/>
     <w:p/>
     <w:p>
       <w:pPr>
+        <w:pStyle w:val="Prrafodelista"/>
+        <w:numPr>
+          <w:ilvl w:val="3"/>
+          <w:numId w:val="10"/>
+        </w:numPr>
+        <w:ind w:left="567" w:hanging="284"/>
+      </w:pPr>
+      <w:r>
+        <w:t>Si ocurre algún fallo interno, el sistema informará del error ocasionado.</w:t>
+      </w:r>
+    </w:p>
+    <w:p>
+      <w:pPr>
+        <w:pStyle w:val="Prrafodelista"/>
+        <w:ind w:left="567"/>
+      </w:pPr>
+    </w:p>
+    <w:p>
+      <w:pPr>
+        <w:pStyle w:val="Prrafodelista"/>
+        <w:numPr>
+          <w:ilvl w:val="3"/>
+          <w:numId w:val="10"/>
+        </w:numPr>
+        <w:ind w:left="567" w:hanging="284"/>
+      </w:pPr>
+      <w:r>
+        <w:t>El sistema no dispondrá de interfaz gráfica.</w:t>
+      </w:r>
+    </w:p>
+    <w:p>
+      <w:pPr>
+        <w:pStyle w:val="Prrafodelista"/>
+        <w:ind w:left="567"/>
+      </w:pPr>
+    </w:p>
+    <w:p>
+      <w:pPr>
+        <w:pStyle w:val="Prrafodelista"/>
+        <w:numPr>
+          <w:ilvl w:val="3"/>
+          <w:numId w:val="10"/>
+        </w:numPr>
+        <w:ind w:left="567" w:hanging="284"/>
+      </w:pPr>
+      <w:r>
+        <w:t>El sistema generará ficheros de texto plan</w:t>
+      </w:r>
+      <w:r>
+        <w:t>o con los resultados de los exp</w:t>
+      </w:r>
+      <w:r>
+        <w:t>erimentos.</w:t>
+      </w:r>
+    </w:p>
+    <w:p/>
+    <w:p/>
+    <w:p>
+      <w:pPr>
+        <w:pStyle w:val="Ttulo3"/>
+      </w:pPr>
+      <w:bookmarkStart w:id="138" w:name="_Toc471384251"/>
+      <w:r>
+        <w:t>Requisitos</w:t>
+      </w:r>
+      <w:r>
+        <w:t xml:space="preserve"> no</w:t>
+      </w:r>
+      <w:r>
+        <w:t xml:space="preserve"> func</w:t>
+      </w:r>
+      <w:r>
+        <w:t>ionales</w:t>
+      </w:r>
+      <w:bookmarkEnd w:id="138"/>
+    </w:p>
+    <w:p/>
+    <w:p>
+      <w:pPr>
+        <w:pStyle w:val="Prrafodelista"/>
+        <w:numPr>
+          <w:ilvl w:val="0"/>
+          <w:numId w:val="43"/>
+        </w:numPr>
+      </w:pPr>
+      <w:r>
+        <w:t>El sistema debe poder ser accedido desde un repositorio GIT (p.ej GitHub</w:t>
+      </w:r>
+      <w:r>
+        <w:rPr>
+          <w:vertAlign w:val="superscript"/>
+        </w:rPr>
+        <w:t>1</w:t>
+      </w:r>
+      <w:r>
+        <w:t>).</w:t>
+      </w:r>
+    </w:p>
+    <w:p>
+      <w:pPr>
+        <w:pStyle w:val="Prrafodelista"/>
+      </w:pPr>
+    </w:p>
+    <w:p>
+      <w:pPr>
+        <w:pStyle w:val="Prrafodelista"/>
+        <w:numPr>
+          <w:ilvl w:val="0"/>
+          <w:numId w:val="43"/>
+        </w:numPr>
+      </w:pPr>
+      <w:r>
+        <w:t>El sistema funcionará en cualquier plataforma con versión de Java 1.8 a superior.</w:t>
+      </w:r>
+    </w:p>
+    <w:p/>
+    <w:p>
+      <w:pPr>
         <w:pStyle w:val="Ttulo2"/>
-        <w:ind w:left="0" w:firstLine="20"/>
-      </w:pPr>
-      <w:bookmarkStart w:id="140" w:name="_Toc471225127"/>
+      </w:pPr>
+      <w:bookmarkStart w:id="139" w:name="_Toc471384252"/>
+      <w:r>
+        <w:t>Diseño</w:t>
+      </w:r>
+      <w:bookmarkEnd w:id="139"/>
+    </w:p>
+    <w:p/>
+    <w:p/>
+    <w:p>
+      <w:pPr>
+        <w:pStyle w:val="Ttulo2"/>
+        <w:ind w:firstLine="20"/>
+      </w:pPr>
+      <w:bookmarkStart w:id="140" w:name="_Toc471384253"/>
       <w:r>
         <w:t>Desarrollo y codificación</w:t>
       </w:r>
@@ -10764,6 +11571,7 @@
     <w:p>
       <w:pPr>
         <w:sectPr>
+          <w:footerReference w:type="default" r:id="rId40"/>
           <w:type w:val="oddPage"/>
           <w:pgSz w:w="11906" w:h="16838" w:code="9"/>
           <w:pgMar w:top="1418" w:right="1418" w:bottom="1258" w:left="1701" w:header="708" w:footer="708" w:gutter="0"/>
@@ -10780,7 +11588,7 @@
           <w:szCs w:val="40"/>
         </w:rPr>
       </w:pPr>
-      <w:bookmarkStart w:id="143" w:name="_Toc471225128"/>
+      <w:bookmarkStart w:id="143" w:name="_Toc471384254"/>
       <w:r>
         <w:rPr>
           <w:sz w:val="40"/>
@@ -10826,7 +11634,7 @@
           <w:szCs w:val="40"/>
         </w:rPr>
       </w:pPr>
-      <w:bookmarkStart w:id="144" w:name="_Toc471225129"/>
+      <w:bookmarkStart w:id="144" w:name="_Toc471384255"/>
       <w:r>
         <w:rPr>
           <w:sz w:val="40"/>
@@ -10840,7 +11648,7 @@
       <w:pPr>
         <w:pStyle w:val="Ttulo2"/>
       </w:pPr>
-      <w:bookmarkStart w:id="145" w:name="_Toc471225130"/>
+      <w:bookmarkStart w:id="145" w:name="_Toc471384256"/>
       <w:r>
         <w:t>Conclusiones</w:t>
       </w:r>
@@ -10851,7 +11659,7 @@
       <w:pPr>
         <w:pStyle w:val="Ttulo2"/>
       </w:pPr>
-      <w:bookmarkStart w:id="146" w:name="_Toc471225131"/>
+      <w:bookmarkStart w:id="146" w:name="_Toc471384257"/>
       <w:r>
         <w:t>Trabajo futuro</w:t>
       </w:r>
@@ -10893,7 +11701,7 @@
         </w:rPr>
       </w:pPr>
       <w:bookmarkStart w:id="147" w:name="_Referencias"/>
-      <w:bookmarkStart w:id="148" w:name="_Toc471225132"/>
+      <w:bookmarkStart w:id="148" w:name="_Toc471384258"/>
       <w:bookmarkEnd w:id="147"/>
       <w:commentRangeStart w:id="149"/>
       <w:r>
@@ -11302,7 +12110,7 @@
         </w:rPr>
         <w:t xml:space="preserve">Premio netflix. </w:t>
       </w:r>
-      <w:hyperlink r:id="rId39" w:history="1">
+      <w:hyperlink r:id="rId41" w:history="1">
         <w:r>
           <w:rPr>
             <w:rStyle w:val="Hipervnculo"/>
@@ -11600,7 +12408,7 @@
           <w:lang w:val="en-GB"/>
         </w:rPr>
       </w:pPr>
-      <w:bookmarkStart w:id="153" w:name="_Toc471225133"/>
+      <w:bookmarkStart w:id="153" w:name="_Toc471384259"/>
       <w:r>
         <w:rPr>
           <w:lang w:val="en-GB"/>
@@ -11776,9 +12584,9 @@
           <w:lang w:val="en-GB"/>
         </w:rPr>
         <w:sectPr>
-          <w:headerReference w:type="even" r:id="rId40"/>
-          <w:headerReference w:type="default" r:id="rId41"/>
-          <w:footerReference w:type="default" r:id="rId42"/>
+          <w:headerReference w:type="even" r:id="rId42"/>
+          <w:headerReference w:type="default" r:id="rId43"/>
+          <w:footerReference w:type="default" r:id="rId44"/>
           <w:type w:val="oddPage"/>
           <w:pgSz w:w="11906" w:h="16838" w:code="9"/>
           <w:pgMar w:top="1418" w:right="1418" w:bottom="1418" w:left="1701" w:header="720" w:footer="720" w:gutter="0"/>
@@ -11816,7 +12624,7 @@
           <w:lang w:val="en-GB"/>
         </w:rPr>
         <w:sectPr>
-          <w:footerReference w:type="default" r:id="rId43"/>
+          <w:footerReference w:type="default" r:id="rId45"/>
           <w:type w:val="oddPage"/>
           <w:pgSz w:w="11906" w:h="16838" w:code="9"/>
           <w:pgMar w:top="1418" w:right="1418" w:bottom="1418" w:left="1701" w:header="720" w:footer="720" w:gutter="0"/>
@@ -11836,12 +12644,11 @@
           <w:lang w:val="en-GB"/>
         </w:rPr>
       </w:pPr>
-      <w:bookmarkStart w:id="154" w:name="_Toc471225134"/>
+      <w:bookmarkStart w:id="154" w:name="_Toc471384260"/>
       <w:r>
         <w:rPr>
           <w:lang w:val="en-GB"/>
         </w:rPr>
-        <w:lastRenderedPageBreak/>
         <w:t>Anexos</w:t>
       </w:r>
       <w:bookmarkEnd w:id="154"/>
@@ -11854,7 +12661,7 @@
           <w:numId w:val="1"/>
         </w:numPr>
       </w:pPr>
-      <w:bookmarkStart w:id="155" w:name="_Toc471225135"/>
+      <w:bookmarkStart w:id="155" w:name="_Toc471384261"/>
       <w:r>
         <w:t xml:space="preserve">Manual de </w:t>
       </w:r>
@@ -12498,6 +13305,14 @@
           <w:color w:val="000000"/>
         </w:rPr>
         <w:t>Descargar Apache Thrift</w:t>
+      </w:r>
+      <w:r>
+        <w:rPr>
+          <w:rFonts w:ascii="Proxima Nova" w:hAnsi="Proxima Nova"/>
+          <w:color w:val="000000"/>
+          <w:vertAlign w:val="superscript"/>
+        </w:rPr>
+        <w:t>2</w:t>
       </w:r>
       <w:r>
         <w:rPr>
@@ -13093,7 +13908,7 @@
     <w:p>
       <w:pPr>
         <w:sectPr>
-          <w:footerReference w:type="default" r:id="rId44"/>
+          <w:footerReference w:type="default" r:id="rId46"/>
           <w:type w:val="continuous"/>
           <w:pgSz w:w="11906" w:h="16838" w:code="9"/>
           <w:pgMar w:top="1418" w:right="1418" w:bottom="1418" w:left="1701" w:header="720" w:footer="720" w:gutter="0"/>
@@ -13122,7 +13937,7 @@
         </w:numPr>
         <w:ind w:left="720"/>
       </w:pPr>
-      <w:bookmarkStart w:id="157" w:name="_Toc471225136"/>
+      <w:bookmarkStart w:id="157" w:name="_Toc471384262"/>
       <w:r>
         <w:lastRenderedPageBreak/>
         <w:t>Manual de</w:t>
@@ -13147,7 +13962,7 @@
     <w:p>
       <w:pPr>
         <w:sectPr>
-          <w:footerReference w:type="default" r:id="rId45"/>
+          <w:footerReference w:type="default" r:id="rId47"/>
           <w:type w:val="oddPage"/>
           <w:pgSz w:w="11906" w:h="16838" w:code="9"/>
           <w:pgMar w:top="1418" w:right="1418" w:bottom="1418" w:left="1701" w:header="720" w:footer="720" w:gutter="0"/>
@@ -13164,7 +13979,7 @@
           <w:numId w:val="1"/>
         </w:numPr>
       </w:pPr>
-      <w:bookmarkStart w:id="158" w:name="_Toc471225137"/>
+      <w:bookmarkStart w:id="158" w:name="_Toc471384263"/>
       <w:r>
         <w:lastRenderedPageBreak/>
         <w:t>Anexo …</w:t>
@@ -13435,7 +14250,7 @@
 </file>
 
 <file path=word/comments.xml><?xml version="1.0" encoding="utf-8"?>
-<w:comments xmlns:wpc="http://schemas.microsoft.com/office/word/2010/wordprocessingCanvas" xmlns:mo="http://schemas.microsoft.com/office/mac/office/2008/main" xmlns:mc="http://schemas.openxmlformats.org/markup-compatibility/2006" xmlns:mv="urn:schemas-microsoft-com:mac:vml" xmlns:o="urn:schemas-microsoft-com:office:office" xmlns:r="http://schemas.openxmlformats.org/officeDocument/2006/relationships" xmlns:m="http://schemas.openxmlformats.org/officeDocument/2006/math" xmlns:v="urn:schemas-microsoft-com:vml" xmlns:wp14="http://schemas.microsoft.com/office/word/2010/wordprocessingDrawing" xmlns:wp="http://schemas.openxmlformats.org/drawingml/2006/wordprocessingDrawing" xmlns:w10="urn:schemas-microsoft-com:office:word" xmlns:w="http://schemas.openxmlformats.org/wordprocessingml/2006/main" xmlns:w14="http://schemas.microsoft.com/office/word/2010/wordml" xmlns:w15="http://schemas.microsoft.com/office/word/2012/wordml" xmlns:wpg="http://schemas.microsoft.com/office/word/2010/wordprocessingGroup" xmlns:wpi="http://schemas.microsoft.com/office/word/2010/wordprocessingInk" xmlns:wne="http://schemas.microsoft.com/office/word/2006/wordml" xmlns:wps="http://schemas.microsoft.com/office/word/2010/wordprocessingShape" mc:Ignorable="w14 w15 wp14">
+<w:comments xmlns:wpc="http://schemas.microsoft.com/office/word/2010/wordprocessingCanvas" xmlns:cx="http://schemas.microsoft.com/office/drawing/2014/chartex" xmlns:cx1="http://schemas.microsoft.com/office/drawing/2015/9/8/chartex" xmlns:cx2="http://schemas.microsoft.com/office/drawing/2015/10/21/chartex" xmlns:cx3="http://schemas.microsoft.com/office/drawing/2016/5/9/chartex" xmlns:cx4="http://schemas.microsoft.com/office/drawing/2016/5/10/chartex" xmlns:cx5="http://schemas.microsoft.com/office/drawing/2016/5/11/chartex" xmlns:mc="http://schemas.openxmlformats.org/markup-compatibility/2006" xmlns:o="urn:schemas-microsoft-com:office:office" xmlns:r="http://schemas.openxmlformats.org/officeDocument/2006/relationships" xmlns:m="http://schemas.openxmlformats.org/officeDocument/2006/math" xmlns:v="urn:schemas-microsoft-com:vml" xmlns:wp14="http://schemas.microsoft.com/office/word/2010/wordprocessingDrawing" xmlns:wp="http://schemas.openxmlformats.org/drawingml/2006/wordprocessingDrawing" xmlns:w10="urn:schemas-microsoft-com:office:word" xmlns:w="http://schemas.openxmlformats.org/wordprocessingml/2006/main" xmlns:w14="http://schemas.microsoft.com/office/word/2010/wordml" xmlns:w15="http://schemas.microsoft.com/office/word/2012/wordml" xmlns:w16se="http://schemas.microsoft.com/office/word/2015/wordml/symex" xmlns:wpg="http://schemas.microsoft.com/office/word/2010/wordprocessingGroup" xmlns:wpi="http://schemas.microsoft.com/office/word/2010/wordprocessingInk" xmlns:wne="http://schemas.microsoft.com/office/word/2006/wordml" xmlns:wps="http://schemas.microsoft.com/office/word/2010/wordprocessingShape" mc:Ignorable="w14 w15 w16se wp14">
   <w:comment w:id="17" w:author="Alejandro Bellogín" w:date="2016-12-29T21:06:00Z" w:initials="ABK">
     <w:p>
       <w:pPr>
@@ -13516,7 +14331,7 @@
       </w:r>
     </w:p>
   </w:comment>
-  <w:comment w:id="120" w:author="Alejandro Bellogín" w:date="2017-01-04T13:44:00Z" w:initials="ABK">
+  <w:comment w:id="118" w:author="Alejandro Bellogín" w:date="2017-01-04T13:44:00Z" w:initials="ABK">
     <w:p>
       <w:pPr>
         <w:pStyle w:val="Textocomentario"/>
@@ -13594,7 +14409,7 @@
 </file>
 
 <file path=word/commentsExtended.xml><?xml version="1.0" encoding="utf-8"?>
-<w15:commentsEx xmlns:wpc="http://schemas.microsoft.com/office/word/2010/wordprocessingCanvas" xmlns:mo="http://schemas.microsoft.com/office/mac/office/2008/main" xmlns:mc="http://schemas.openxmlformats.org/markup-compatibility/2006" xmlns:mv="urn:schemas-microsoft-com:mac:vml" xmlns:o="urn:schemas-microsoft-com:office:office" xmlns:r="http://schemas.openxmlformats.org/officeDocument/2006/relationships" xmlns:m="http://schemas.openxmlformats.org/officeDocument/2006/math" xmlns:v="urn:schemas-microsoft-com:vml" xmlns:wp14="http://schemas.microsoft.com/office/word/2010/wordprocessingDrawing" xmlns:wp="http://schemas.openxmlformats.org/drawingml/2006/wordprocessingDrawing" xmlns:w10="urn:schemas-microsoft-com:office:word" xmlns:w="http://schemas.openxmlformats.org/wordprocessingml/2006/main" xmlns:w14="http://schemas.microsoft.com/office/word/2010/wordml" xmlns:w15="http://schemas.microsoft.com/office/word/2012/wordml" xmlns:wpg="http://schemas.microsoft.com/office/word/2010/wordprocessingGroup" xmlns:wpi="http://schemas.microsoft.com/office/word/2010/wordprocessingInk" xmlns:wne="http://schemas.microsoft.com/office/word/2006/wordml" xmlns:wps="http://schemas.microsoft.com/office/word/2010/wordprocessingShape" mc:Ignorable="w14 w15 wp14">
+<w15:commentsEx xmlns:wpc="http://schemas.microsoft.com/office/word/2010/wordprocessingCanvas" xmlns:cx="http://schemas.microsoft.com/office/drawing/2014/chartex" xmlns:cx1="http://schemas.microsoft.com/office/drawing/2015/9/8/chartex" xmlns:cx2="http://schemas.microsoft.com/office/drawing/2015/10/21/chartex" xmlns:cx3="http://schemas.microsoft.com/office/drawing/2016/5/9/chartex" xmlns:cx4="http://schemas.microsoft.com/office/drawing/2016/5/10/chartex" xmlns:cx5="http://schemas.microsoft.com/office/drawing/2016/5/11/chartex" xmlns:mc="http://schemas.openxmlformats.org/markup-compatibility/2006" xmlns:o="urn:schemas-microsoft-com:office:office" xmlns:r="http://schemas.openxmlformats.org/officeDocument/2006/relationships" xmlns:m="http://schemas.openxmlformats.org/officeDocument/2006/math" xmlns:v="urn:schemas-microsoft-com:vml" xmlns:wp14="http://schemas.microsoft.com/office/word/2010/wordprocessingDrawing" xmlns:wp="http://schemas.openxmlformats.org/drawingml/2006/wordprocessingDrawing" xmlns:w10="urn:schemas-microsoft-com:office:word" xmlns:w="http://schemas.openxmlformats.org/wordprocessingml/2006/main" xmlns:w14="http://schemas.microsoft.com/office/word/2010/wordml" xmlns:w15="http://schemas.microsoft.com/office/word/2012/wordml" xmlns:w16se="http://schemas.microsoft.com/office/word/2015/wordml/symex" xmlns:wpg="http://schemas.microsoft.com/office/word/2010/wordprocessingGroup" xmlns:wpi="http://schemas.microsoft.com/office/word/2010/wordprocessingInk" xmlns:wne="http://schemas.microsoft.com/office/word/2006/wordml" xmlns:wps="http://schemas.microsoft.com/office/word/2010/wordprocessingShape" mc:Ignorable="w14 w15 w16se wp14">
   <w15:commentEx w15:paraId="080D6597" w15:done="0"/>
   <w15:commentEx w15:paraId="04FF0543" w15:done="0"/>
   <w15:commentEx w15:paraId="46797FAE" w15:done="0"/>
@@ -13607,7 +14422,7 @@
 </file>
 
 <file path=word/endnotes.xml><?xml version="1.0" encoding="utf-8"?>
-<w:endnotes xmlns:wpc="http://schemas.microsoft.com/office/word/2010/wordprocessingCanvas" xmlns:mo="http://schemas.microsoft.com/office/mac/office/2008/main" xmlns:mc="http://schemas.openxmlformats.org/markup-compatibility/2006" xmlns:mv="urn:schemas-microsoft-com:mac:vml" xmlns:o="urn:schemas-microsoft-com:office:office" xmlns:r="http://schemas.openxmlformats.org/officeDocument/2006/relationships" xmlns:m="http://schemas.openxmlformats.org/officeDocument/2006/math" xmlns:v="urn:schemas-microsoft-com:vml" xmlns:wp14="http://schemas.microsoft.com/office/word/2010/wordprocessingDrawing" xmlns:wp="http://schemas.openxmlformats.org/drawingml/2006/wordprocessingDrawing" xmlns:w10="urn:schemas-microsoft-com:office:word" xmlns:w="http://schemas.openxmlformats.org/wordprocessingml/2006/main" xmlns:w14="http://schemas.microsoft.com/office/word/2010/wordml" xmlns:w15="http://schemas.microsoft.com/office/word/2012/wordml" xmlns:wpg="http://schemas.microsoft.com/office/word/2010/wordprocessingGroup" xmlns:wpi="http://schemas.microsoft.com/office/word/2010/wordprocessingInk" xmlns:wne="http://schemas.microsoft.com/office/word/2006/wordml" xmlns:wps="http://schemas.microsoft.com/office/word/2010/wordprocessingShape" mc:Ignorable="w14 w15 wp14">
+<w:endnotes xmlns:wpc="http://schemas.microsoft.com/office/word/2010/wordprocessingCanvas" xmlns:cx="http://schemas.microsoft.com/office/drawing/2014/chartex" xmlns:cx1="http://schemas.microsoft.com/office/drawing/2015/9/8/chartex" xmlns:cx2="http://schemas.microsoft.com/office/drawing/2015/10/21/chartex" xmlns:cx3="http://schemas.microsoft.com/office/drawing/2016/5/9/chartex" xmlns:cx4="http://schemas.microsoft.com/office/drawing/2016/5/10/chartex" xmlns:cx5="http://schemas.microsoft.com/office/drawing/2016/5/11/chartex" xmlns:mc="http://schemas.openxmlformats.org/markup-compatibility/2006" xmlns:o="urn:schemas-microsoft-com:office:office" xmlns:r="http://schemas.openxmlformats.org/officeDocument/2006/relationships" xmlns:m="http://schemas.openxmlformats.org/officeDocument/2006/math" xmlns:v="urn:schemas-microsoft-com:vml" xmlns:wp14="http://schemas.microsoft.com/office/word/2010/wordprocessingDrawing" xmlns:wp="http://schemas.openxmlformats.org/drawingml/2006/wordprocessingDrawing" xmlns:w10="urn:schemas-microsoft-com:office:word" xmlns:w="http://schemas.openxmlformats.org/wordprocessingml/2006/main" xmlns:w14="http://schemas.microsoft.com/office/word/2010/wordml" xmlns:w15="http://schemas.microsoft.com/office/word/2012/wordml" xmlns:w16se="http://schemas.microsoft.com/office/word/2015/wordml/symex" xmlns:wpg="http://schemas.microsoft.com/office/word/2010/wordprocessingGroup" xmlns:wpi="http://schemas.microsoft.com/office/word/2010/wordprocessingInk" xmlns:wne="http://schemas.microsoft.com/office/word/2006/wordml" xmlns:wps="http://schemas.microsoft.com/office/word/2010/wordprocessingShape" mc:Ignorable="w14 w15 w16se wp14">
   <w:endnote w:type="separator" w:id="-1">
     <w:p>
       <w:r>
@@ -13626,7 +14441,7 @@
 </file>
 
 <file path=word/footer1.xml><?xml version="1.0" encoding="utf-8"?>
-<w:ftr xmlns:wpc="http://schemas.microsoft.com/office/word/2010/wordprocessingCanvas" xmlns:mo="http://schemas.microsoft.com/office/mac/office/2008/main" xmlns:mc="http://schemas.openxmlformats.org/markup-compatibility/2006" xmlns:mv="urn:schemas-microsoft-com:mac:vml" xmlns:o="urn:schemas-microsoft-com:office:office" xmlns:r="http://schemas.openxmlformats.org/officeDocument/2006/relationships" xmlns:m="http://schemas.openxmlformats.org/officeDocument/2006/math" xmlns:v="urn:schemas-microsoft-com:vml" xmlns:wp14="http://schemas.microsoft.com/office/word/2010/wordprocessingDrawing" xmlns:wp="http://schemas.openxmlformats.org/drawingml/2006/wordprocessingDrawing" xmlns:w10="urn:schemas-microsoft-com:office:word" xmlns:w="http://schemas.openxmlformats.org/wordprocessingml/2006/main" xmlns:w14="http://schemas.microsoft.com/office/word/2010/wordml" xmlns:w15="http://schemas.microsoft.com/office/word/2012/wordml" xmlns:wpg="http://schemas.microsoft.com/office/word/2010/wordprocessingGroup" xmlns:wpi="http://schemas.microsoft.com/office/word/2010/wordprocessingInk" xmlns:wne="http://schemas.microsoft.com/office/word/2006/wordml" xmlns:wps="http://schemas.microsoft.com/office/word/2010/wordprocessingShape" mc:Ignorable="w14 w15 wp14">
+<w:ftr xmlns:wpc="http://schemas.microsoft.com/office/word/2010/wordprocessingCanvas" xmlns:cx="http://schemas.microsoft.com/office/drawing/2014/chartex" xmlns:cx1="http://schemas.microsoft.com/office/drawing/2015/9/8/chartex" xmlns:cx2="http://schemas.microsoft.com/office/drawing/2015/10/21/chartex" xmlns:cx3="http://schemas.microsoft.com/office/drawing/2016/5/9/chartex" xmlns:cx4="http://schemas.microsoft.com/office/drawing/2016/5/10/chartex" xmlns:cx5="http://schemas.microsoft.com/office/drawing/2016/5/11/chartex" xmlns:mc="http://schemas.openxmlformats.org/markup-compatibility/2006" xmlns:o="urn:schemas-microsoft-com:office:office" xmlns:r="http://schemas.openxmlformats.org/officeDocument/2006/relationships" xmlns:m="http://schemas.openxmlformats.org/officeDocument/2006/math" xmlns:v="urn:schemas-microsoft-com:vml" xmlns:wp14="http://schemas.microsoft.com/office/word/2010/wordprocessingDrawing" xmlns:wp="http://schemas.openxmlformats.org/drawingml/2006/wordprocessingDrawing" xmlns:w10="urn:schemas-microsoft-com:office:word" xmlns:w="http://schemas.openxmlformats.org/wordprocessingml/2006/main" xmlns:w14="http://schemas.microsoft.com/office/word/2010/wordml" xmlns:w15="http://schemas.microsoft.com/office/word/2012/wordml" xmlns:w16se="http://schemas.microsoft.com/office/word/2015/wordml/symex" xmlns:wpg="http://schemas.microsoft.com/office/word/2010/wordprocessingGroup" xmlns:wpi="http://schemas.microsoft.com/office/word/2010/wordprocessingInk" xmlns:wne="http://schemas.microsoft.com/office/word/2006/wordml" xmlns:wps="http://schemas.microsoft.com/office/word/2010/wordprocessingShape" mc:Ignorable="w14 w15 w16se wp14">
   <w:p>
     <w:pPr>
       <w:pStyle w:val="Piedepgina"/>
@@ -13677,7 +14492,153 @@
 </file>
 
 <file path=word/footer10.xml><?xml version="1.0" encoding="utf-8"?>
-<w:ftr xmlns:wpc="http://schemas.microsoft.com/office/word/2010/wordprocessingCanvas" xmlns:mo="http://schemas.microsoft.com/office/mac/office/2008/main" xmlns:mc="http://schemas.openxmlformats.org/markup-compatibility/2006" xmlns:mv="urn:schemas-microsoft-com:mac:vml" xmlns:o="urn:schemas-microsoft-com:office:office" xmlns:r="http://schemas.openxmlformats.org/officeDocument/2006/relationships" xmlns:m="http://schemas.openxmlformats.org/officeDocument/2006/math" xmlns:v="urn:schemas-microsoft-com:vml" xmlns:wp14="http://schemas.microsoft.com/office/word/2010/wordprocessingDrawing" xmlns:wp="http://schemas.openxmlformats.org/drawingml/2006/wordprocessingDrawing" xmlns:w10="urn:schemas-microsoft-com:office:word" xmlns:w="http://schemas.openxmlformats.org/wordprocessingml/2006/main" xmlns:w14="http://schemas.microsoft.com/office/word/2010/wordml" xmlns:w15="http://schemas.microsoft.com/office/word/2012/wordml" xmlns:wpg="http://schemas.microsoft.com/office/word/2010/wordprocessingGroup" xmlns:wpi="http://schemas.microsoft.com/office/word/2010/wordprocessingInk" xmlns:wne="http://schemas.microsoft.com/office/word/2006/wordml" xmlns:wps="http://schemas.microsoft.com/office/word/2010/wordprocessingShape" mc:Ignorable="w14 w15 wp14">
+<w:ftr xmlns:wpc="http://schemas.microsoft.com/office/word/2010/wordprocessingCanvas" xmlns:cx="http://schemas.microsoft.com/office/drawing/2014/chartex" xmlns:cx1="http://schemas.microsoft.com/office/drawing/2015/9/8/chartex" xmlns:cx2="http://schemas.microsoft.com/office/drawing/2015/10/21/chartex" xmlns:cx3="http://schemas.microsoft.com/office/drawing/2016/5/9/chartex" xmlns:cx4="http://schemas.microsoft.com/office/drawing/2016/5/10/chartex" xmlns:cx5="http://schemas.microsoft.com/office/drawing/2016/5/11/chartex" xmlns:mc="http://schemas.openxmlformats.org/markup-compatibility/2006" xmlns:o="urn:schemas-microsoft-com:office:office" xmlns:r="http://schemas.openxmlformats.org/officeDocument/2006/relationships" xmlns:m="http://schemas.openxmlformats.org/officeDocument/2006/math" xmlns:v="urn:schemas-microsoft-com:vml" xmlns:wp14="http://schemas.microsoft.com/office/word/2010/wordprocessingDrawing" xmlns:wp="http://schemas.openxmlformats.org/drawingml/2006/wordprocessingDrawing" xmlns:w10="urn:schemas-microsoft-com:office:word" xmlns:w="http://schemas.openxmlformats.org/wordprocessingml/2006/main" xmlns:w14="http://schemas.microsoft.com/office/word/2010/wordml" xmlns:w15="http://schemas.microsoft.com/office/word/2012/wordml" xmlns:w16se="http://schemas.microsoft.com/office/word/2015/wordml/symex" xmlns:wpg="http://schemas.microsoft.com/office/word/2010/wordprocessingGroup" xmlns:wpi="http://schemas.microsoft.com/office/word/2010/wordprocessingInk" xmlns:wne="http://schemas.microsoft.com/office/word/2006/wordml" xmlns:wps="http://schemas.microsoft.com/office/word/2010/wordprocessingShape" mc:Ignorable="w14 w15 w16se wp14">
+  <w:p>
+    <w:pPr>
+      <w:pStyle w:val="Piedepgina"/>
+      <w:framePr w:wrap="around" w:vAnchor="text" w:hAnchor="margin" w:xAlign="right" w:y="1"/>
+      <w:rPr>
+        <w:rStyle w:val="Nmerodepgina"/>
+      </w:rPr>
+    </w:pPr>
+    <w:r>
+      <w:rPr>
+        <w:rStyle w:val="Nmerodepgina"/>
+      </w:rPr>
+      <w:fldChar w:fldCharType="begin"/>
+    </w:r>
+    <w:r>
+      <w:rPr>
+        <w:rStyle w:val="Nmerodepgina"/>
+      </w:rPr>
+      <w:instrText xml:space="preserve">PAGE  </w:instrText>
+    </w:r>
+    <w:r>
+      <w:rPr>
+        <w:rStyle w:val="Nmerodepgina"/>
+      </w:rPr>
+      <w:fldChar w:fldCharType="separate"/>
+    </w:r>
+    <w:r>
+      <w:rPr>
+        <w:rStyle w:val="Nmerodepgina"/>
+        <w:noProof/>
+      </w:rPr>
+      <w:t>I</w:t>
+    </w:r>
+    <w:r>
+      <w:rPr>
+        <w:rStyle w:val="Nmerodepgina"/>
+      </w:rPr>
+      <w:fldChar w:fldCharType="end"/>
+    </w:r>
+  </w:p>
+  <w:p>
+    <w:pPr>
+      <w:pStyle w:val="Piedepgina"/>
+      <w:ind w:right="360"/>
+      <w:rPr>
+        <w:lang w:val="en-US"/>
+      </w:rPr>
+    </w:pPr>
+    <w:r>
+      <w:rPr>
+        <w:vertAlign w:val="superscript"/>
+        <w:lang w:val="en-US"/>
+      </w:rPr>
+      <w:t>1</w:t>
+    </w:r>
+    <w:r>
+      <w:rPr>
+        <w:lang w:val="en-US"/>
+      </w:rPr>
+      <w:t xml:space="preserve">NMSLIB (GitHub) - </w:t>
+    </w:r>
+    <w:hyperlink r:id="rId1" w:history="1">
+      <w:r>
+        <w:rPr>
+          <w:rStyle w:val="Hipervnculo"/>
+          <w:lang w:val="en-US"/>
+        </w:rPr>
+        <w:t>https://github.com/searchivarius/NMSLIB</w:t>
+      </w:r>
+    </w:hyperlink>
+  </w:p>
+  <w:p>
+    <w:pPr>
+      <w:pStyle w:val="Piedepgina"/>
+      <w:ind w:right="360"/>
+      <w:rPr>
+        <w:lang w:val="en-US"/>
+      </w:rPr>
+    </w:pPr>
+    <w:r>
+      <w:rPr>
+        <w:vertAlign w:val="superscript"/>
+        <w:lang w:val="en-US"/>
+      </w:rPr>
+      <w:t>2</w:t>
+    </w:r>
+    <w:r>
+      <w:rPr>
+        <w:lang w:val="en-US"/>
+      </w:rPr>
+      <w:t xml:space="preserve">Apache Trhift - </w:t>
+    </w:r>
+    <w:hyperlink r:id="rId2" w:history="1">
+      <w:r>
+        <w:rPr>
+          <w:rStyle w:val="Hipervnculo"/>
+          <w:lang w:val="en-US"/>
+        </w:rPr>
+        <w:t>http://www-eu.apache.org/dist/thrift/0.9.2/</w:t>
+      </w:r>
+    </w:hyperlink>
+  </w:p>
+  <w:p>
+    <w:pPr>
+      <w:pStyle w:val="Piedepgina"/>
+      <w:ind w:right="360"/>
+      <w:rPr>
+        <w:lang w:val="en-US"/>
+      </w:rPr>
+    </w:pPr>
+  </w:p>
+  <w:p>
+    <w:pPr>
+      <w:pStyle w:val="Piedepgina"/>
+      <w:rPr>
+        <w:lang w:val="en-US"/>
+      </w:rPr>
+    </w:pPr>
+  </w:p>
+</w:ftr>
+</file>
+
+<file path=word/footer11.xml><?xml version="1.0" encoding="utf-8"?>
+<w:ftr xmlns:wpc="http://schemas.microsoft.com/office/word/2010/wordprocessingCanvas" xmlns:cx="http://schemas.microsoft.com/office/drawing/2014/chartex" xmlns:cx1="http://schemas.microsoft.com/office/drawing/2015/9/8/chartex" xmlns:cx2="http://schemas.microsoft.com/office/drawing/2015/10/21/chartex" xmlns:cx3="http://schemas.microsoft.com/office/drawing/2016/5/9/chartex" xmlns:cx4="http://schemas.microsoft.com/office/drawing/2016/5/10/chartex" xmlns:cx5="http://schemas.microsoft.com/office/drawing/2016/5/11/chartex" xmlns:mc="http://schemas.openxmlformats.org/markup-compatibility/2006" xmlns:o="urn:schemas-microsoft-com:office:office" xmlns:r="http://schemas.openxmlformats.org/officeDocument/2006/relationships" xmlns:m="http://schemas.openxmlformats.org/officeDocument/2006/math" xmlns:v="urn:schemas-microsoft-com:vml" xmlns:wp14="http://schemas.microsoft.com/office/word/2010/wordprocessingDrawing" xmlns:wp="http://schemas.openxmlformats.org/drawingml/2006/wordprocessingDrawing" xmlns:w10="urn:schemas-microsoft-com:office:word" xmlns:w="http://schemas.openxmlformats.org/wordprocessingml/2006/main" xmlns:w14="http://schemas.microsoft.com/office/word/2010/wordml" xmlns:w15="http://schemas.microsoft.com/office/word/2012/wordml" xmlns:w16se="http://schemas.microsoft.com/office/word/2015/wordml/symex" xmlns:wpg="http://schemas.microsoft.com/office/word/2010/wordprocessingGroup" xmlns:wpi="http://schemas.microsoft.com/office/word/2010/wordprocessingInk" xmlns:wne="http://schemas.microsoft.com/office/word/2006/wordml" xmlns:wps="http://schemas.microsoft.com/office/word/2010/wordprocessingShape" mc:Ignorable="w14 w15 w16se wp14">
+  <w:p>
+    <w:pPr>
+      <w:pStyle w:val="Piedepgina"/>
+      <w:ind w:right="360"/>
+      <w:rPr>
+        <w:lang w:val="en-US"/>
+      </w:rPr>
+    </w:pPr>
+  </w:p>
+  <w:p>
+    <w:pPr>
+      <w:pStyle w:val="Piedepgina"/>
+      <w:rPr>
+        <w:lang w:val="en-US"/>
+      </w:rPr>
+    </w:pPr>
+  </w:p>
+</w:ftr>
+</file>
+
+<file path=word/footer12.xml><?xml version="1.0" encoding="utf-8"?>
+<w:ftr xmlns:wpc="http://schemas.microsoft.com/office/word/2010/wordprocessingCanvas" xmlns:cx="http://schemas.microsoft.com/office/drawing/2014/chartex" xmlns:cx1="http://schemas.microsoft.com/office/drawing/2015/9/8/chartex" xmlns:cx2="http://schemas.microsoft.com/office/drawing/2015/10/21/chartex" xmlns:cx3="http://schemas.microsoft.com/office/drawing/2016/5/9/chartex" xmlns:cx4="http://schemas.microsoft.com/office/drawing/2016/5/10/chartex" xmlns:cx5="http://schemas.microsoft.com/office/drawing/2016/5/11/chartex" xmlns:mc="http://schemas.openxmlformats.org/markup-compatibility/2006" xmlns:o="urn:schemas-microsoft-com:office:office" xmlns:r="http://schemas.openxmlformats.org/officeDocument/2006/relationships" xmlns:m="http://schemas.openxmlformats.org/officeDocument/2006/math" xmlns:v="urn:schemas-microsoft-com:vml" xmlns:wp14="http://schemas.microsoft.com/office/word/2010/wordprocessingDrawing" xmlns:wp="http://schemas.openxmlformats.org/drawingml/2006/wordprocessingDrawing" xmlns:w10="urn:schemas-microsoft-com:office:word" xmlns:w="http://schemas.openxmlformats.org/wordprocessingml/2006/main" xmlns:w14="http://schemas.microsoft.com/office/word/2010/wordml" xmlns:w15="http://schemas.microsoft.com/office/word/2012/wordml" xmlns:w16se="http://schemas.microsoft.com/office/word/2015/wordml/symex" xmlns:wpg="http://schemas.microsoft.com/office/word/2010/wordprocessingGroup" xmlns:wpi="http://schemas.microsoft.com/office/word/2010/wordprocessingInk" xmlns:wne="http://schemas.microsoft.com/office/word/2006/wordml" xmlns:wps="http://schemas.microsoft.com/office/word/2010/wordprocessingShape" mc:Ignorable="w14 w15 w16se wp14">
   <w:p>
     <w:pPr>
       <w:pStyle w:val="Piedepgina"/>
@@ -13690,7 +14651,7 @@
 </file>
 
 <file path=word/footer2.xml><?xml version="1.0" encoding="utf-8"?>
-<w:ftr xmlns:wpc="http://schemas.microsoft.com/office/word/2010/wordprocessingCanvas" xmlns:mo="http://schemas.microsoft.com/office/mac/office/2008/main" xmlns:mc="http://schemas.openxmlformats.org/markup-compatibility/2006" xmlns:mv="urn:schemas-microsoft-com:mac:vml" xmlns:o="urn:schemas-microsoft-com:office:office" xmlns:r="http://schemas.openxmlformats.org/officeDocument/2006/relationships" xmlns:m="http://schemas.openxmlformats.org/officeDocument/2006/math" xmlns:v="urn:schemas-microsoft-com:vml" xmlns:wp14="http://schemas.microsoft.com/office/word/2010/wordprocessingDrawing" xmlns:wp="http://schemas.openxmlformats.org/drawingml/2006/wordprocessingDrawing" xmlns:w10="urn:schemas-microsoft-com:office:word" xmlns:w="http://schemas.openxmlformats.org/wordprocessingml/2006/main" xmlns:w14="http://schemas.microsoft.com/office/word/2010/wordml" xmlns:w15="http://schemas.microsoft.com/office/word/2012/wordml" xmlns:wpg="http://schemas.microsoft.com/office/word/2010/wordprocessingGroup" xmlns:wpi="http://schemas.microsoft.com/office/word/2010/wordprocessingInk" xmlns:wne="http://schemas.microsoft.com/office/word/2006/wordml" xmlns:wps="http://schemas.microsoft.com/office/word/2010/wordprocessingShape" mc:Ignorable="w14 w15 wp14">
+<w:ftr xmlns:wpc="http://schemas.microsoft.com/office/word/2010/wordprocessingCanvas" xmlns:cx="http://schemas.microsoft.com/office/drawing/2014/chartex" xmlns:cx1="http://schemas.microsoft.com/office/drawing/2015/9/8/chartex" xmlns:cx2="http://schemas.microsoft.com/office/drawing/2015/10/21/chartex" xmlns:cx3="http://schemas.microsoft.com/office/drawing/2016/5/9/chartex" xmlns:cx4="http://schemas.microsoft.com/office/drawing/2016/5/10/chartex" xmlns:cx5="http://schemas.microsoft.com/office/drawing/2016/5/11/chartex" xmlns:mc="http://schemas.openxmlformats.org/markup-compatibility/2006" xmlns:o="urn:schemas-microsoft-com:office:office" xmlns:r="http://schemas.openxmlformats.org/officeDocument/2006/relationships" xmlns:m="http://schemas.openxmlformats.org/officeDocument/2006/math" xmlns:v="urn:schemas-microsoft-com:vml" xmlns:wp14="http://schemas.microsoft.com/office/word/2010/wordprocessingDrawing" xmlns:wp="http://schemas.openxmlformats.org/drawingml/2006/wordprocessingDrawing" xmlns:w10="urn:schemas-microsoft-com:office:word" xmlns:w="http://schemas.openxmlformats.org/wordprocessingml/2006/main" xmlns:w14="http://schemas.microsoft.com/office/word/2010/wordml" xmlns:w15="http://schemas.microsoft.com/office/word/2012/wordml" xmlns:w16se="http://schemas.microsoft.com/office/word/2015/wordml/symex" xmlns:wpg="http://schemas.microsoft.com/office/word/2010/wordprocessingGroup" xmlns:wpi="http://schemas.microsoft.com/office/word/2010/wordprocessingInk" xmlns:wne="http://schemas.microsoft.com/office/word/2006/wordml" xmlns:wps="http://schemas.microsoft.com/office/word/2010/wordprocessingShape" mc:Ignorable="w14 w15 w16se wp14">
   <w:p>
     <w:pPr>
       <w:pStyle w:val="Piedepgina"/>
@@ -13701,7 +14662,7 @@
 </file>
 
 <file path=word/footer3.xml><?xml version="1.0" encoding="utf-8"?>
-<w:ftr xmlns:wpc="http://schemas.microsoft.com/office/word/2010/wordprocessingCanvas" xmlns:mo="http://schemas.microsoft.com/office/mac/office/2008/main" xmlns:mc="http://schemas.openxmlformats.org/markup-compatibility/2006" xmlns:mv="urn:schemas-microsoft-com:mac:vml" xmlns:o="urn:schemas-microsoft-com:office:office" xmlns:r="http://schemas.openxmlformats.org/officeDocument/2006/relationships" xmlns:m="http://schemas.openxmlformats.org/officeDocument/2006/math" xmlns:v="urn:schemas-microsoft-com:vml" xmlns:wp14="http://schemas.microsoft.com/office/word/2010/wordprocessingDrawing" xmlns:wp="http://schemas.openxmlformats.org/drawingml/2006/wordprocessingDrawing" xmlns:w10="urn:schemas-microsoft-com:office:word" xmlns:w="http://schemas.openxmlformats.org/wordprocessingml/2006/main" xmlns:w14="http://schemas.microsoft.com/office/word/2010/wordml" xmlns:w15="http://schemas.microsoft.com/office/word/2012/wordml" xmlns:wpg="http://schemas.microsoft.com/office/word/2010/wordprocessingGroup" xmlns:wpi="http://schemas.microsoft.com/office/word/2010/wordprocessingInk" xmlns:wne="http://schemas.microsoft.com/office/word/2006/wordml" xmlns:wps="http://schemas.microsoft.com/office/word/2010/wordprocessingShape" mc:Ignorable="w14 w15 wp14">
+<w:ftr xmlns:wpc="http://schemas.microsoft.com/office/word/2010/wordprocessingCanvas" xmlns:cx="http://schemas.microsoft.com/office/drawing/2014/chartex" xmlns:cx1="http://schemas.microsoft.com/office/drawing/2015/9/8/chartex" xmlns:cx2="http://schemas.microsoft.com/office/drawing/2015/10/21/chartex" xmlns:cx3="http://schemas.microsoft.com/office/drawing/2016/5/9/chartex" xmlns:cx4="http://schemas.microsoft.com/office/drawing/2016/5/10/chartex" xmlns:cx5="http://schemas.microsoft.com/office/drawing/2016/5/11/chartex" xmlns:mc="http://schemas.openxmlformats.org/markup-compatibility/2006" xmlns:o="urn:schemas-microsoft-com:office:office" xmlns:r="http://schemas.openxmlformats.org/officeDocument/2006/relationships" xmlns:m="http://schemas.openxmlformats.org/officeDocument/2006/math" xmlns:v="urn:schemas-microsoft-com:vml" xmlns:wp14="http://schemas.microsoft.com/office/word/2010/wordprocessingDrawing" xmlns:wp="http://schemas.openxmlformats.org/drawingml/2006/wordprocessingDrawing" xmlns:w10="urn:schemas-microsoft-com:office:word" xmlns:w="http://schemas.openxmlformats.org/wordprocessingml/2006/main" xmlns:w14="http://schemas.microsoft.com/office/word/2010/wordml" xmlns:w15="http://schemas.microsoft.com/office/word/2012/wordml" xmlns:w16se="http://schemas.microsoft.com/office/word/2015/wordml/symex" xmlns:wpg="http://schemas.microsoft.com/office/word/2010/wordprocessingGroup" xmlns:wpi="http://schemas.microsoft.com/office/word/2010/wordprocessingInk" xmlns:wne="http://schemas.microsoft.com/office/word/2006/wordml" xmlns:wps="http://schemas.microsoft.com/office/word/2010/wordprocessingShape" mc:Ignorable="w14 w15 w16se wp14">
   <w:p>
     <w:pPr>
       <w:pStyle w:val="Piedepgina"/>
@@ -13712,7 +14673,7 @@
 </file>
 
 <file path=word/footer4.xml><?xml version="1.0" encoding="utf-8"?>
-<w:ftr xmlns:wpc="http://schemas.microsoft.com/office/word/2010/wordprocessingCanvas" xmlns:mo="http://schemas.microsoft.com/office/mac/office/2008/main" xmlns:mc="http://schemas.openxmlformats.org/markup-compatibility/2006" xmlns:mv="urn:schemas-microsoft-com:mac:vml" xmlns:o="urn:schemas-microsoft-com:office:office" xmlns:r="http://schemas.openxmlformats.org/officeDocument/2006/relationships" xmlns:m="http://schemas.openxmlformats.org/officeDocument/2006/math" xmlns:v="urn:schemas-microsoft-com:vml" xmlns:wp14="http://schemas.microsoft.com/office/word/2010/wordprocessingDrawing" xmlns:wp="http://schemas.openxmlformats.org/drawingml/2006/wordprocessingDrawing" xmlns:w10="urn:schemas-microsoft-com:office:word" xmlns:w="http://schemas.openxmlformats.org/wordprocessingml/2006/main" xmlns:w14="http://schemas.microsoft.com/office/word/2010/wordml" xmlns:w15="http://schemas.microsoft.com/office/word/2012/wordml" xmlns:wpg="http://schemas.microsoft.com/office/word/2010/wordprocessingGroup" xmlns:wpi="http://schemas.microsoft.com/office/word/2010/wordprocessingInk" xmlns:wne="http://schemas.microsoft.com/office/word/2006/wordml" xmlns:wps="http://schemas.microsoft.com/office/word/2010/wordprocessingShape" mc:Ignorable="w14 w15 wp14">
+<w:ftr xmlns:wpc="http://schemas.microsoft.com/office/word/2010/wordprocessingCanvas" xmlns:cx="http://schemas.microsoft.com/office/drawing/2014/chartex" xmlns:cx1="http://schemas.microsoft.com/office/drawing/2015/9/8/chartex" xmlns:cx2="http://schemas.microsoft.com/office/drawing/2015/10/21/chartex" xmlns:cx3="http://schemas.microsoft.com/office/drawing/2016/5/9/chartex" xmlns:cx4="http://schemas.microsoft.com/office/drawing/2016/5/10/chartex" xmlns:cx5="http://schemas.microsoft.com/office/drawing/2016/5/11/chartex" xmlns:mc="http://schemas.openxmlformats.org/markup-compatibility/2006" xmlns:o="urn:schemas-microsoft-com:office:office" xmlns:r="http://schemas.openxmlformats.org/officeDocument/2006/relationships" xmlns:m="http://schemas.openxmlformats.org/officeDocument/2006/math" xmlns:v="urn:schemas-microsoft-com:vml" xmlns:wp14="http://schemas.microsoft.com/office/word/2010/wordprocessingDrawing" xmlns:wp="http://schemas.openxmlformats.org/drawingml/2006/wordprocessingDrawing" xmlns:w10="urn:schemas-microsoft-com:office:word" xmlns:w="http://schemas.openxmlformats.org/wordprocessingml/2006/main" xmlns:w14="http://schemas.microsoft.com/office/word/2010/wordml" xmlns:w15="http://schemas.microsoft.com/office/word/2012/wordml" xmlns:w16se="http://schemas.microsoft.com/office/word/2015/wordml/symex" xmlns:wpg="http://schemas.microsoft.com/office/word/2010/wordprocessingGroup" xmlns:wpi="http://schemas.microsoft.com/office/word/2010/wordprocessingInk" xmlns:wne="http://schemas.microsoft.com/office/word/2006/wordml" xmlns:wps="http://schemas.microsoft.com/office/word/2010/wordprocessingShape" mc:Ignorable="w14 w15 w16se wp14">
   <w:p>
     <w:pPr>
       <w:pStyle w:val="Piedepgina"/>
@@ -13757,7 +14718,7 @@
 </file>
 
 <file path=word/footer5.xml><?xml version="1.0" encoding="utf-8"?>
-<w:ftr xmlns:wpc="http://schemas.microsoft.com/office/word/2010/wordprocessingCanvas" xmlns:mo="http://schemas.microsoft.com/office/mac/office/2008/main" xmlns:mc="http://schemas.openxmlformats.org/markup-compatibility/2006" xmlns:mv="urn:schemas-microsoft-com:mac:vml" xmlns:o="urn:schemas-microsoft-com:office:office" xmlns:r="http://schemas.openxmlformats.org/officeDocument/2006/relationships" xmlns:m="http://schemas.openxmlformats.org/officeDocument/2006/math" xmlns:v="urn:schemas-microsoft-com:vml" xmlns:wp14="http://schemas.microsoft.com/office/word/2010/wordprocessingDrawing" xmlns:wp="http://schemas.openxmlformats.org/drawingml/2006/wordprocessingDrawing" xmlns:w10="urn:schemas-microsoft-com:office:word" xmlns:w="http://schemas.openxmlformats.org/wordprocessingml/2006/main" xmlns:w14="http://schemas.microsoft.com/office/word/2010/wordml" xmlns:w15="http://schemas.microsoft.com/office/word/2012/wordml" xmlns:wpg="http://schemas.microsoft.com/office/word/2010/wordprocessingGroup" xmlns:wpi="http://schemas.microsoft.com/office/word/2010/wordprocessingInk" xmlns:wne="http://schemas.microsoft.com/office/word/2006/wordml" xmlns:wps="http://schemas.microsoft.com/office/word/2010/wordprocessingShape" mc:Ignorable="w14 w15 wp14">
+<w:ftr xmlns:wpc="http://schemas.microsoft.com/office/word/2010/wordprocessingCanvas" xmlns:cx="http://schemas.microsoft.com/office/drawing/2014/chartex" xmlns:cx1="http://schemas.microsoft.com/office/drawing/2015/9/8/chartex" xmlns:cx2="http://schemas.microsoft.com/office/drawing/2015/10/21/chartex" xmlns:cx3="http://schemas.microsoft.com/office/drawing/2016/5/9/chartex" xmlns:cx4="http://schemas.microsoft.com/office/drawing/2016/5/10/chartex" xmlns:cx5="http://schemas.microsoft.com/office/drawing/2016/5/11/chartex" xmlns:mc="http://schemas.openxmlformats.org/markup-compatibility/2006" xmlns:o="urn:schemas-microsoft-com:office:office" xmlns:r="http://schemas.openxmlformats.org/officeDocument/2006/relationships" xmlns:m="http://schemas.openxmlformats.org/officeDocument/2006/math" xmlns:v="urn:schemas-microsoft-com:vml" xmlns:wp14="http://schemas.microsoft.com/office/word/2010/wordprocessingDrawing" xmlns:wp="http://schemas.openxmlformats.org/drawingml/2006/wordprocessingDrawing" xmlns:w10="urn:schemas-microsoft-com:office:word" xmlns:w="http://schemas.openxmlformats.org/wordprocessingml/2006/main" xmlns:w14="http://schemas.microsoft.com/office/word/2010/wordml" xmlns:w15="http://schemas.microsoft.com/office/word/2012/wordml" xmlns:w16se="http://schemas.microsoft.com/office/word/2015/wordml/symex" xmlns:wpg="http://schemas.microsoft.com/office/word/2010/wordprocessingGroup" xmlns:wpi="http://schemas.microsoft.com/office/word/2010/wordprocessingInk" xmlns:wne="http://schemas.microsoft.com/office/word/2006/wordml" xmlns:wps="http://schemas.microsoft.com/office/word/2010/wordprocessingShape" mc:Ignorable="w14 w15 w16se wp14">
   <w:p>
     <w:pPr>
       <w:pStyle w:val="Piedepgina"/>
@@ -13802,7 +14763,7 @@
 </file>
 
 <file path=word/footer6.xml><?xml version="1.0" encoding="utf-8"?>
-<w:ftr xmlns:wpc="http://schemas.microsoft.com/office/word/2010/wordprocessingCanvas" xmlns:mo="http://schemas.microsoft.com/office/mac/office/2008/main" xmlns:mc="http://schemas.openxmlformats.org/markup-compatibility/2006" xmlns:mv="urn:schemas-microsoft-com:mac:vml" xmlns:o="urn:schemas-microsoft-com:office:office" xmlns:r="http://schemas.openxmlformats.org/officeDocument/2006/relationships" xmlns:m="http://schemas.openxmlformats.org/officeDocument/2006/math" xmlns:v="urn:schemas-microsoft-com:vml" xmlns:wp14="http://schemas.microsoft.com/office/word/2010/wordprocessingDrawing" xmlns:wp="http://schemas.openxmlformats.org/drawingml/2006/wordprocessingDrawing" xmlns:w10="urn:schemas-microsoft-com:office:word" xmlns:w="http://schemas.openxmlformats.org/wordprocessingml/2006/main" xmlns:w14="http://schemas.microsoft.com/office/word/2010/wordml" xmlns:w15="http://schemas.microsoft.com/office/word/2012/wordml" xmlns:wpg="http://schemas.microsoft.com/office/word/2010/wordprocessingGroup" xmlns:wpi="http://schemas.microsoft.com/office/word/2010/wordprocessingInk" xmlns:wne="http://schemas.microsoft.com/office/word/2006/wordml" xmlns:wps="http://schemas.microsoft.com/office/word/2010/wordprocessingShape" mc:Ignorable="w14 w15 wp14">
+<w:ftr xmlns:wpc="http://schemas.microsoft.com/office/word/2010/wordprocessingCanvas" xmlns:cx="http://schemas.microsoft.com/office/drawing/2014/chartex" xmlns:cx1="http://schemas.microsoft.com/office/drawing/2015/9/8/chartex" xmlns:cx2="http://schemas.microsoft.com/office/drawing/2015/10/21/chartex" xmlns:cx3="http://schemas.microsoft.com/office/drawing/2016/5/9/chartex" xmlns:cx4="http://schemas.microsoft.com/office/drawing/2016/5/10/chartex" xmlns:cx5="http://schemas.microsoft.com/office/drawing/2016/5/11/chartex" xmlns:mc="http://schemas.openxmlformats.org/markup-compatibility/2006" xmlns:o="urn:schemas-microsoft-com:office:office" xmlns:r="http://schemas.openxmlformats.org/officeDocument/2006/relationships" xmlns:m="http://schemas.openxmlformats.org/officeDocument/2006/math" xmlns:v="urn:schemas-microsoft-com:vml" xmlns:wp14="http://schemas.microsoft.com/office/word/2010/wordprocessingDrawing" xmlns:wp="http://schemas.openxmlformats.org/drawingml/2006/wordprocessingDrawing" xmlns:w10="urn:schemas-microsoft-com:office:word" xmlns:w="http://schemas.openxmlformats.org/wordprocessingml/2006/main" xmlns:w14="http://schemas.microsoft.com/office/word/2010/wordml" xmlns:w15="http://schemas.microsoft.com/office/word/2012/wordml" xmlns:w16se="http://schemas.microsoft.com/office/word/2015/wordml/symex" xmlns:wpg="http://schemas.microsoft.com/office/word/2010/wordprocessingGroup" xmlns:wpi="http://schemas.microsoft.com/office/word/2010/wordprocessingInk" xmlns:wne="http://schemas.microsoft.com/office/word/2006/wordml" xmlns:wps="http://schemas.microsoft.com/office/word/2010/wordprocessingShape" mc:Ignorable="w14 w15 w16se wp14">
   <w:p>
     <w:pPr>
       <w:pStyle w:val="Piedepgina"/>
@@ -13835,6 +14796,78 @@
         <w:noProof/>
       </w:rPr>
       <w:t>1</w:t>
+    </w:r>
+    <w:r>
+      <w:rPr>
+        <w:rStyle w:val="Nmerodepgina"/>
+      </w:rPr>
+      <w:fldChar w:fldCharType="end"/>
+    </w:r>
+  </w:p>
+  <w:p>
+    <w:pPr>
+      <w:pStyle w:val="Piedepgina"/>
+      <w:pBdr>
+        <w:top w:val="single" w:sz="4" w:space="0" w:color="auto"/>
+      </w:pBdr>
+      <w:ind w:right="360"/>
+      <w:jc w:val="left"/>
+    </w:pPr>
+    <w:r>
+      <w:rPr>
+        <w:vertAlign w:val="superscript"/>
+      </w:rPr>
+      <w:t>1</w:t>
+    </w:r>
+    <w:r>
+      <w:t xml:space="preserve"> </w:t>
+    </w:r>
+    <w:hyperlink r:id="rId1" w:history="1">
+      <w:r>
+        <w:rPr>
+          <w:rStyle w:val="Hipervnculo"/>
+        </w:rPr>
+        <w:t>https://github.com</w:t>
+      </w:r>
+    </w:hyperlink>
+  </w:p>
+</w:ftr>
+</file>
+
+<file path=word/footer7.xml><?xml version="1.0" encoding="utf-8"?>
+<w:ftr xmlns:wpc="http://schemas.microsoft.com/office/word/2010/wordprocessingCanvas" xmlns:cx="http://schemas.microsoft.com/office/drawing/2014/chartex" xmlns:cx1="http://schemas.microsoft.com/office/drawing/2015/9/8/chartex" xmlns:cx2="http://schemas.microsoft.com/office/drawing/2015/10/21/chartex" xmlns:cx3="http://schemas.microsoft.com/office/drawing/2016/5/9/chartex" xmlns:cx4="http://schemas.microsoft.com/office/drawing/2016/5/10/chartex" xmlns:cx5="http://schemas.microsoft.com/office/drawing/2016/5/11/chartex" xmlns:mc="http://schemas.openxmlformats.org/markup-compatibility/2006" xmlns:o="urn:schemas-microsoft-com:office:office" xmlns:r="http://schemas.openxmlformats.org/officeDocument/2006/relationships" xmlns:m="http://schemas.openxmlformats.org/officeDocument/2006/math" xmlns:v="urn:schemas-microsoft-com:vml" xmlns:wp14="http://schemas.microsoft.com/office/word/2010/wordprocessingDrawing" xmlns:wp="http://schemas.openxmlformats.org/drawingml/2006/wordprocessingDrawing" xmlns:w10="urn:schemas-microsoft-com:office:word" xmlns:w="http://schemas.openxmlformats.org/wordprocessingml/2006/main" xmlns:w14="http://schemas.microsoft.com/office/word/2010/wordml" xmlns:w15="http://schemas.microsoft.com/office/word/2012/wordml" xmlns:w16se="http://schemas.microsoft.com/office/word/2015/wordml/symex" xmlns:wpg="http://schemas.microsoft.com/office/word/2010/wordprocessingGroup" xmlns:wpi="http://schemas.microsoft.com/office/word/2010/wordprocessingInk" xmlns:wne="http://schemas.microsoft.com/office/word/2006/wordml" xmlns:wps="http://schemas.microsoft.com/office/word/2010/wordprocessingShape" mc:Ignorable="w14 w15 w16se wp14">
+  <w:p>
+    <w:pPr>
+      <w:pStyle w:val="Piedepgina"/>
+      <w:framePr w:wrap="around" w:vAnchor="text" w:hAnchor="margin" w:xAlign="right" w:y="1"/>
+      <w:rPr>
+        <w:rStyle w:val="Nmerodepgina"/>
+      </w:rPr>
+    </w:pPr>
+    <w:r>
+      <w:rPr>
+        <w:rStyle w:val="Nmerodepgina"/>
+      </w:rPr>
+      <w:fldChar w:fldCharType="begin"/>
+    </w:r>
+    <w:r>
+      <w:rPr>
+        <w:rStyle w:val="Nmerodepgina"/>
+      </w:rPr>
+      <w:instrText xml:space="preserve">PAGE  </w:instrText>
+    </w:r>
+    <w:r>
+      <w:rPr>
+        <w:rStyle w:val="Nmerodepgina"/>
+      </w:rPr>
+      <w:fldChar w:fldCharType="separate"/>
+    </w:r>
+    <w:r>
+      <w:rPr>
+        <w:rStyle w:val="Nmerodepgina"/>
+        <w:noProof/>
+      </w:rPr>
+      <w:t>11</w:t>
     </w:r>
     <w:r>
       <w:rPr>
@@ -13856,30 +14889,8 @@
 </w:ftr>
 </file>
 
-<file path=word/footer7.xml><?xml version="1.0" encoding="utf-8"?>
-<w:ftr xmlns:wpc="http://schemas.microsoft.com/office/word/2010/wordprocessingCanvas" xmlns:mo="http://schemas.microsoft.com/office/mac/office/2008/main" xmlns:mc="http://schemas.openxmlformats.org/markup-compatibility/2006" xmlns:mv="urn:schemas-microsoft-com:mac:vml" xmlns:o="urn:schemas-microsoft-com:office:office" xmlns:r="http://schemas.openxmlformats.org/officeDocument/2006/relationships" xmlns:m="http://schemas.openxmlformats.org/officeDocument/2006/math" xmlns:v="urn:schemas-microsoft-com:vml" xmlns:wp14="http://schemas.microsoft.com/office/word/2010/wordprocessingDrawing" xmlns:wp="http://schemas.openxmlformats.org/drawingml/2006/wordprocessingDrawing" xmlns:w10="urn:schemas-microsoft-com:office:word" xmlns:w="http://schemas.openxmlformats.org/wordprocessingml/2006/main" xmlns:w14="http://schemas.microsoft.com/office/word/2010/wordml" xmlns:w15="http://schemas.microsoft.com/office/word/2012/wordml" xmlns:wpg="http://schemas.microsoft.com/office/word/2010/wordprocessingGroup" xmlns:wpi="http://schemas.microsoft.com/office/word/2010/wordprocessingInk" xmlns:wne="http://schemas.microsoft.com/office/word/2006/wordml" xmlns:wps="http://schemas.microsoft.com/office/word/2010/wordprocessingShape" mc:Ignorable="w14 w15 wp14">
-  <w:p>
-    <w:pPr>
-      <w:pStyle w:val="Piedepgina"/>
-      <w:ind w:right="360"/>
-      <w:rPr>
-        <w:lang w:val="en-US"/>
-      </w:rPr>
-    </w:pPr>
-  </w:p>
-  <w:p>
-    <w:pPr>
-      <w:pStyle w:val="Piedepgina"/>
-      <w:rPr>
-        <w:lang w:val="en-US"/>
-      </w:rPr>
-    </w:pPr>
-  </w:p>
-</w:ftr>
-</file>
-
 <file path=word/footer8.xml><?xml version="1.0" encoding="utf-8"?>
-<w:ftr xmlns:wpc="http://schemas.microsoft.com/office/word/2010/wordprocessingCanvas" xmlns:mo="http://schemas.microsoft.com/office/mac/office/2008/main" xmlns:mc="http://schemas.openxmlformats.org/markup-compatibility/2006" xmlns:mv="urn:schemas-microsoft-com:mac:vml" xmlns:o="urn:schemas-microsoft-com:office:office" xmlns:r="http://schemas.openxmlformats.org/officeDocument/2006/relationships" xmlns:m="http://schemas.openxmlformats.org/officeDocument/2006/math" xmlns:v="urn:schemas-microsoft-com:vml" xmlns:wp14="http://schemas.microsoft.com/office/word/2010/wordprocessingDrawing" xmlns:wp="http://schemas.openxmlformats.org/drawingml/2006/wordprocessingDrawing" xmlns:w10="urn:schemas-microsoft-com:office:word" xmlns:w="http://schemas.openxmlformats.org/wordprocessingml/2006/main" xmlns:w14="http://schemas.microsoft.com/office/word/2010/wordml" xmlns:w15="http://schemas.microsoft.com/office/word/2012/wordml" xmlns:wpg="http://schemas.microsoft.com/office/word/2010/wordprocessingGroup" xmlns:wpi="http://schemas.microsoft.com/office/word/2010/wordprocessingInk" xmlns:wne="http://schemas.microsoft.com/office/word/2006/wordml" xmlns:wps="http://schemas.microsoft.com/office/word/2010/wordprocessingShape" mc:Ignorable="w14 w15 wp14">
+<w:ftr xmlns:wpc="http://schemas.microsoft.com/office/word/2010/wordprocessingCanvas" xmlns:cx="http://schemas.microsoft.com/office/drawing/2014/chartex" xmlns:cx1="http://schemas.microsoft.com/office/drawing/2015/9/8/chartex" xmlns:cx2="http://schemas.microsoft.com/office/drawing/2015/10/21/chartex" xmlns:cx3="http://schemas.microsoft.com/office/drawing/2016/5/9/chartex" xmlns:cx4="http://schemas.microsoft.com/office/drawing/2016/5/10/chartex" xmlns:cx5="http://schemas.microsoft.com/office/drawing/2016/5/11/chartex" xmlns:mc="http://schemas.openxmlformats.org/markup-compatibility/2006" xmlns:o="urn:schemas-microsoft-com:office:office" xmlns:r="http://schemas.openxmlformats.org/officeDocument/2006/relationships" xmlns:m="http://schemas.openxmlformats.org/officeDocument/2006/math" xmlns:v="urn:schemas-microsoft-com:vml" xmlns:wp14="http://schemas.microsoft.com/office/word/2010/wordprocessingDrawing" xmlns:wp="http://schemas.openxmlformats.org/drawingml/2006/wordprocessingDrawing" xmlns:w10="urn:schemas-microsoft-com:office:word" xmlns:w="http://schemas.openxmlformats.org/wordprocessingml/2006/main" xmlns:w14="http://schemas.microsoft.com/office/word/2010/wordml" xmlns:w15="http://schemas.microsoft.com/office/word/2012/wordml" xmlns:w16se="http://schemas.microsoft.com/office/word/2015/wordml/symex" xmlns:wpg="http://schemas.microsoft.com/office/word/2010/wordprocessingGroup" xmlns:wpi="http://schemas.microsoft.com/office/word/2010/wordprocessingInk" xmlns:wne="http://schemas.microsoft.com/office/word/2006/wordml" xmlns:wps="http://schemas.microsoft.com/office/word/2010/wordprocessingShape" mc:Ignorable="w14 w15 w16se wp14">
   <w:p>
     <w:pPr>
       <w:pStyle w:val="Piedepgina"/>
@@ -13911,7 +14922,7 @@
         <w:rStyle w:val="Nmerodepgina"/>
         <w:noProof/>
       </w:rPr>
-      <w:t>I</w:t>
+      <w:t>17</w:t>
     </w:r>
     <w:r>
       <w:rPr>
@@ -13923,87 +14934,53 @@
   <w:p>
     <w:pPr>
       <w:pStyle w:val="Piedepgina"/>
+      <w:pBdr>
+        <w:top w:val="single" w:sz="4" w:space="0" w:color="auto"/>
+      </w:pBdr>
       <w:ind w:right="360"/>
-      <w:rPr>
-        <w:lang w:val="en-US"/>
+      <w:jc w:val="left"/>
+      <w:rPr>
+        <w:sz w:val="22"/>
       </w:rPr>
     </w:pPr>
     <w:r>
       <w:rPr>
+        <w:sz w:val="22"/>
         <w:vertAlign w:val="superscript"/>
-        <w:lang w:val="en-US"/>
       </w:rPr>
       <w:t>1</w:t>
     </w:r>
     <w:r>
       <w:rPr>
-        <w:lang w:val="en-US"/>
-      </w:rPr>
-      <w:t xml:space="preserve">NMSLIB (GitHub) - </w:t>
+        <w:sz w:val="22"/>
+      </w:rPr>
+      <w:t xml:space="preserve"> </w:t>
     </w:r>
     <w:hyperlink r:id="rId1" w:history="1">
       <w:r>
         <w:rPr>
           <w:rStyle w:val="Hipervnculo"/>
-          <w:lang w:val="en-US"/>
-        </w:rPr>
-        <w:t>https://github.com/searchivarius/NMSLIB</w:t>
+          <w:sz w:val="22"/>
+        </w:rPr>
+        <w:t>https://github.com</w:t>
       </w:r>
     </w:hyperlink>
   </w:p>
   <w:p>
     <w:pPr>
       <w:pStyle w:val="Piedepgina"/>
+      <w:pBdr>
+        <w:top w:val="single" w:sz="4" w:space="0" w:color="auto"/>
+      </w:pBdr>
       <w:ind w:right="360"/>
-      <w:rPr>
-        <w:lang w:val="en-US"/>
-      </w:rPr>
-    </w:pPr>
-    <w:r>
-      <w:rPr>
-        <w:vertAlign w:val="superscript"/>
-        <w:lang w:val="en-US"/>
-      </w:rPr>
-      <w:t>2</w:t>
-    </w:r>
-    <w:r>
-      <w:rPr>
-        <w:lang w:val="en-US"/>
-      </w:rPr>
-      <w:t xml:space="preserve">Apache Trhift - </w:t>
-    </w:r>
-    <w:hyperlink r:id="rId2" w:history="1">
-      <w:r>
-        <w:rPr>
-          <w:rStyle w:val="Hipervnculo"/>
-          <w:lang w:val="en-US"/>
-        </w:rPr>
-        <w:t>http://www-eu.apache.org/dist/thrift/0.9.2/</w:t>
-      </w:r>
-    </w:hyperlink>
-  </w:p>
-  <w:p>
-    <w:pPr>
-      <w:pStyle w:val="Piedepgina"/>
-      <w:ind w:right="360"/>
-      <w:rPr>
-        <w:lang w:val="en-US"/>
-      </w:rPr>
-    </w:pPr>
-  </w:p>
-  <w:p>
-    <w:pPr>
-      <w:pStyle w:val="Piedepgina"/>
-      <w:rPr>
-        <w:lang w:val="en-US"/>
-      </w:rPr>
+      <w:jc w:val="left"/>
     </w:pPr>
   </w:p>
 </w:ftr>
 </file>
 
 <file path=word/footer9.xml><?xml version="1.0" encoding="utf-8"?>
-<w:ftr xmlns:wpc="http://schemas.microsoft.com/office/word/2010/wordprocessingCanvas" xmlns:mo="http://schemas.microsoft.com/office/mac/office/2008/main" xmlns:mc="http://schemas.openxmlformats.org/markup-compatibility/2006" xmlns:mv="urn:schemas-microsoft-com:mac:vml" xmlns:o="urn:schemas-microsoft-com:office:office" xmlns:r="http://schemas.openxmlformats.org/officeDocument/2006/relationships" xmlns:m="http://schemas.openxmlformats.org/officeDocument/2006/math" xmlns:v="urn:schemas-microsoft-com:vml" xmlns:wp14="http://schemas.microsoft.com/office/word/2010/wordprocessingDrawing" xmlns:wp="http://schemas.openxmlformats.org/drawingml/2006/wordprocessingDrawing" xmlns:w10="urn:schemas-microsoft-com:office:word" xmlns:w="http://schemas.openxmlformats.org/wordprocessingml/2006/main" xmlns:w14="http://schemas.microsoft.com/office/word/2010/wordml" xmlns:w15="http://schemas.microsoft.com/office/word/2012/wordml" xmlns:wpg="http://schemas.microsoft.com/office/word/2010/wordprocessingGroup" xmlns:wpi="http://schemas.microsoft.com/office/word/2010/wordprocessingInk" xmlns:wne="http://schemas.microsoft.com/office/word/2006/wordml" xmlns:wps="http://schemas.microsoft.com/office/word/2010/wordprocessingShape" mc:Ignorable="w14 w15 wp14">
+<w:ftr xmlns:wpc="http://schemas.microsoft.com/office/word/2010/wordprocessingCanvas" xmlns:cx="http://schemas.microsoft.com/office/drawing/2014/chartex" xmlns:cx1="http://schemas.microsoft.com/office/drawing/2015/9/8/chartex" xmlns:cx2="http://schemas.microsoft.com/office/drawing/2015/10/21/chartex" xmlns:cx3="http://schemas.microsoft.com/office/drawing/2016/5/9/chartex" xmlns:cx4="http://schemas.microsoft.com/office/drawing/2016/5/10/chartex" xmlns:cx5="http://schemas.microsoft.com/office/drawing/2016/5/11/chartex" xmlns:mc="http://schemas.openxmlformats.org/markup-compatibility/2006" xmlns:o="urn:schemas-microsoft-com:office:office" xmlns:r="http://schemas.openxmlformats.org/officeDocument/2006/relationships" xmlns:m="http://schemas.openxmlformats.org/officeDocument/2006/math" xmlns:v="urn:schemas-microsoft-com:vml" xmlns:wp14="http://schemas.microsoft.com/office/word/2010/wordprocessingDrawing" xmlns:wp="http://schemas.openxmlformats.org/drawingml/2006/wordprocessingDrawing" xmlns:w10="urn:schemas-microsoft-com:office:word" xmlns:w="http://schemas.openxmlformats.org/wordprocessingml/2006/main" xmlns:w14="http://schemas.microsoft.com/office/word/2010/wordml" xmlns:w15="http://schemas.microsoft.com/office/word/2012/wordml" xmlns:w16se="http://schemas.microsoft.com/office/word/2015/wordml/symex" xmlns:wpg="http://schemas.microsoft.com/office/word/2010/wordprocessingGroup" xmlns:wpi="http://schemas.microsoft.com/office/word/2010/wordprocessingInk" xmlns:wne="http://schemas.microsoft.com/office/word/2006/wordml" xmlns:wps="http://schemas.microsoft.com/office/word/2010/wordprocessingShape" mc:Ignorable="w14 w15 w16se wp14">
   <w:p>
     <w:pPr>
       <w:pStyle w:val="Piedepgina"/>
@@ -14025,7 +15002,7 @@
 </file>
 
 <file path=word/footnotes.xml><?xml version="1.0" encoding="utf-8"?>
-<w:footnotes xmlns:wpc="http://schemas.microsoft.com/office/word/2010/wordprocessingCanvas" xmlns:mo="http://schemas.microsoft.com/office/mac/office/2008/main" xmlns:mc="http://schemas.openxmlformats.org/markup-compatibility/2006" xmlns:mv="urn:schemas-microsoft-com:mac:vml" xmlns:o="urn:schemas-microsoft-com:office:office" xmlns:r="http://schemas.openxmlformats.org/officeDocument/2006/relationships" xmlns:m="http://schemas.openxmlformats.org/officeDocument/2006/math" xmlns:v="urn:schemas-microsoft-com:vml" xmlns:wp14="http://schemas.microsoft.com/office/word/2010/wordprocessingDrawing" xmlns:wp="http://schemas.openxmlformats.org/drawingml/2006/wordprocessingDrawing" xmlns:w10="urn:schemas-microsoft-com:office:word" xmlns:w="http://schemas.openxmlformats.org/wordprocessingml/2006/main" xmlns:w14="http://schemas.microsoft.com/office/word/2010/wordml" xmlns:w15="http://schemas.microsoft.com/office/word/2012/wordml" xmlns:wpg="http://schemas.microsoft.com/office/word/2010/wordprocessingGroup" xmlns:wpi="http://schemas.microsoft.com/office/word/2010/wordprocessingInk" xmlns:wne="http://schemas.microsoft.com/office/word/2006/wordml" xmlns:wps="http://schemas.microsoft.com/office/word/2010/wordprocessingShape" mc:Ignorable="w14 w15 wp14">
+<w:footnotes xmlns:wpc="http://schemas.microsoft.com/office/word/2010/wordprocessingCanvas" xmlns:cx="http://schemas.microsoft.com/office/drawing/2014/chartex" xmlns:cx1="http://schemas.microsoft.com/office/drawing/2015/9/8/chartex" xmlns:cx2="http://schemas.microsoft.com/office/drawing/2015/10/21/chartex" xmlns:cx3="http://schemas.microsoft.com/office/drawing/2016/5/9/chartex" xmlns:cx4="http://schemas.microsoft.com/office/drawing/2016/5/10/chartex" xmlns:cx5="http://schemas.microsoft.com/office/drawing/2016/5/11/chartex" xmlns:mc="http://schemas.openxmlformats.org/markup-compatibility/2006" xmlns:o="urn:schemas-microsoft-com:office:office" xmlns:r="http://schemas.openxmlformats.org/officeDocument/2006/relationships" xmlns:m="http://schemas.openxmlformats.org/officeDocument/2006/math" xmlns:v="urn:schemas-microsoft-com:vml" xmlns:wp14="http://schemas.microsoft.com/office/word/2010/wordprocessingDrawing" xmlns:wp="http://schemas.openxmlformats.org/drawingml/2006/wordprocessingDrawing" xmlns:w10="urn:schemas-microsoft-com:office:word" xmlns:w="http://schemas.openxmlformats.org/wordprocessingml/2006/main" xmlns:w14="http://schemas.microsoft.com/office/word/2010/wordml" xmlns:w15="http://schemas.microsoft.com/office/word/2012/wordml" xmlns:w16se="http://schemas.microsoft.com/office/word/2015/wordml/symex" xmlns:wpg="http://schemas.microsoft.com/office/word/2010/wordprocessingGroup" xmlns:wpi="http://schemas.microsoft.com/office/word/2010/wordprocessingInk" xmlns:wne="http://schemas.microsoft.com/office/word/2006/wordml" xmlns:wps="http://schemas.microsoft.com/office/word/2010/wordprocessingShape" mc:Ignorable="w14 w15 w16se wp14">
   <w:footnote w:type="separator" w:id="-1">
     <w:p>
       <w:r>
@@ -14044,7 +15021,7 @@
 </file>
 
 <file path=word/header1.xml><?xml version="1.0" encoding="utf-8"?>
-<w:hdr xmlns:wpc="http://schemas.microsoft.com/office/word/2010/wordprocessingCanvas" xmlns:mo="http://schemas.microsoft.com/office/mac/office/2008/main" xmlns:mc="http://schemas.openxmlformats.org/markup-compatibility/2006" xmlns:mv="urn:schemas-microsoft-com:mac:vml" xmlns:o="urn:schemas-microsoft-com:office:office" xmlns:r="http://schemas.openxmlformats.org/officeDocument/2006/relationships" xmlns:m="http://schemas.openxmlformats.org/officeDocument/2006/math" xmlns:v="urn:schemas-microsoft-com:vml" xmlns:wp14="http://schemas.microsoft.com/office/word/2010/wordprocessingDrawing" xmlns:wp="http://schemas.openxmlformats.org/drawingml/2006/wordprocessingDrawing" xmlns:w10="urn:schemas-microsoft-com:office:word" xmlns:w="http://schemas.openxmlformats.org/wordprocessingml/2006/main" xmlns:w14="http://schemas.microsoft.com/office/word/2010/wordml" xmlns:w15="http://schemas.microsoft.com/office/word/2012/wordml" xmlns:wpg="http://schemas.microsoft.com/office/word/2010/wordprocessingGroup" xmlns:wpi="http://schemas.microsoft.com/office/word/2010/wordprocessingInk" xmlns:wne="http://schemas.microsoft.com/office/word/2006/wordml" xmlns:wps="http://schemas.microsoft.com/office/word/2010/wordprocessingShape" mc:Ignorable="w14 w15 wp14">
+<w:hdr xmlns:wpc="http://schemas.microsoft.com/office/word/2010/wordprocessingCanvas" xmlns:cx="http://schemas.microsoft.com/office/drawing/2014/chartex" xmlns:cx1="http://schemas.microsoft.com/office/drawing/2015/9/8/chartex" xmlns:cx2="http://schemas.microsoft.com/office/drawing/2015/10/21/chartex" xmlns:cx3="http://schemas.microsoft.com/office/drawing/2016/5/9/chartex" xmlns:cx4="http://schemas.microsoft.com/office/drawing/2016/5/10/chartex" xmlns:cx5="http://schemas.microsoft.com/office/drawing/2016/5/11/chartex" xmlns:mc="http://schemas.openxmlformats.org/markup-compatibility/2006" xmlns:o="urn:schemas-microsoft-com:office:office" xmlns:r="http://schemas.openxmlformats.org/officeDocument/2006/relationships" xmlns:m="http://schemas.openxmlformats.org/officeDocument/2006/math" xmlns:v="urn:schemas-microsoft-com:vml" xmlns:wp14="http://schemas.microsoft.com/office/word/2010/wordprocessingDrawing" xmlns:wp="http://schemas.openxmlformats.org/drawingml/2006/wordprocessingDrawing" xmlns:w10="urn:schemas-microsoft-com:office:word" xmlns:w="http://schemas.openxmlformats.org/wordprocessingml/2006/main" xmlns:w14="http://schemas.microsoft.com/office/word/2010/wordml" xmlns:w15="http://schemas.microsoft.com/office/word/2012/wordml" xmlns:w16se="http://schemas.microsoft.com/office/word/2015/wordml/symex" xmlns:wpg="http://schemas.microsoft.com/office/word/2010/wordprocessingGroup" xmlns:wpi="http://schemas.microsoft.com/office/word/2010/wordprocessingInk" xmlns:wne="http://schemas.microsoft.com/office/word/2006/wordml" xmlns:wps="http://schemas.microsoft.com/office/word/2010/wordprocessingShape" mc:Ignorable="w14 w15 w16se wp14">
   <w:p>
     <w:pPr>
       <w:pStyle w:val="Encabezado"/>
@@ -14054,7 +15031,7 @@
 </file>
 
 <file path=word/header2.xml><?xml version="1.0" encoding="utf-8"?>
-<w:hdr xmlns:wpc="http://schemas.microsoft.com/office/word/2010/wordprocessingCanvas" xmlns:mo="http://schemas.microsoft.com/office/mac/office/2008/main" xmlns:mc="http://schemas.openxmlformats.org/markup-compatibility/2006" xmlns:mv="urn:schemas-microsoft-com:mac:vml" xmlns:o="urn:schemas-microsoft-com:office:office" xmlns:r="http://schemas.openxmlformats.org/officeDocument/2006/relationships" xmlns:m="http://schemas.openxmlformats.org/officeDocument/2006/math" xmlns:v="urn:schemas-microsoft-com:vml" xmlns:wp14="http://schemas.microsoft.com/office/word/2010/wordprocessingDrawing" xmlns:wp="http://schemas.openxmlformats.org/drawingml/2006/wordprocessingDrawing" xmlns:w10="urn:schemas-microsoft-com:office:word" xmlns:w="http://schemas.openxmlformats.org/wordprocessingml/2006/main" xmlns:w14="http://schemas.microsoft.com/office/word/2010/wordml" xmlns:w15="http://schemas.microsoft.com/office/word/2012/wordml" xmlns:wpg="http://schemas.microsoft.com/office/word/2010/wordprocessingGroup" xmlns:wpi="http://schemas.microsoft.com/office/word/2010/wordprocessingInk" xmlns:wne="http://schemas.microsoft.com/office/word/2006/wordml" xmlns:wps="http://schemas.microsoft.com/office/word/2010/wordprocessingShape" mc:Ignorable="w14 w15 wp14">
+<w:hdr xmlns:wpc="http://schemas.microsoft.com/office/word/2010/wordprocessingCanvas" xmlns:cx="http://schemas.microsoft.com/office/drawing/2014/chartex" xmlns:cx1="http://schemas.microsoft.com/office/drawing/2015/9/8/chartex" xmlns:cx2="http://schemas.microsoft.com/office/drawing/2015/10/21/chartex" xmlns:cx3="http://schemas.microsoft.com/office/drawing/2016/5/9/chartex" xmlns:cx4="http://schemas.microsoft.com/office/drawing/2016/5/10/chartex" xmlns:cx5="http://schemas.microsoft.com/office/drawing/2016/5/11/chartex" xmlns:mc="http://schemas.openxmlformats.org/markup-compatibility/2006" xmlns:o="urn:schemas-microsoft-com:office:office" xmlns:r="http://schemas.openxmlformats.org/officeDocument/2006/relationships" xmlns:m="http://schemas.openxmlformats.org/officeDocument/2006/math" xmlns:v="urn:schemas-microsoft-com:vml" xmlns:wp14="http://schemas.microsoft.com/office/word/2010/wordprocessingDrawing" xmlns:wp="http://schemas.openxmlformats.org/drawingml/2006/wordprocessingDrawing" xmlns:w10="urn:schemas-microsoft-com:office:word" xmlns:w="http://schemas.openxmlformats.org/wordprocessingml/2006/main" xmlns:w14="http://schemas.microsoft.com/office/word/2010/wordml" xmlns:w15="http://schemas.microsoft.com/office/word/2012/wordml" xmlns:w16se="http://schemas.microsoft.com/office/word/2015/wordml/symex" xmlns:wpg="http://schemas.microsoft.com/office/word/2010/wordprocessingGroup" xmlns:wpi="http://schemas.microsoft.com/office/word/2010/wordprocessingInk" xmlns:wne="http://schemas.microsoft.com/office/word/2006/wordml" xmlns:wps="http://schemas.microsoft.com/office/word/2010/wordprocessingShape" mc:Ignorable="w14 w15 w16se wp14">
   <w:p>
     <w:pPr>
       <w:pStyle w:val="Encabezado"/>
@@ -14064,7 +15041,7 @@
 </file>
 
 <file path=word/header3.xml><?xml version="1.0" encoding="utf-8"?>
-<w:hdr xmlns:wpc="http://schemas.microsoft.com/office/word/2010/wordprocessingCanvas" xmlns:mo="http://schemas.microsoft.com/office/mac/office/2008/main" xmlns:mc="http://schemas.openxmlformats.org/markup-compatibility/2006" xmlns:mv="urn:schemas-microsoft-com:mac:vml" xmlns:o="urn:schemas-microsoft-com:office:office" xmlns:r="http://schemas.openxmlformats.org/officeDocument/2006/relationships" xmlns:m="http://schemas.openxmlformats.org/officeDocument/2006/math" xmlns:v="urn:schemas-microsoft-com:vml" xmlns:wp14="http://schemas.microsoft.com/office/word/2010/wordprocessingDrawing" xmlns:wp="http://schemas.openxmlformats.org/drawingml/2006/wordprocessingDrawing" xmlns:w10="urn:schemas-microsoft-com:office:word" xmlns:w="http://schemas.openxmlformats.org/wordprocessingml/2006/main" xmlns:w14="http://schemas.microsoft.com/office/word/2010/wordml" xmlns:w15="http://schemas.microsoft.com/office/word/2012/wordml" xmlns:wpg="http://schemas.microsoft.com/office/word/2010/wordprocessingGroup" xmlns:wpi="http://schemas.microsoft.com/office/word/2010/wordprocessingInk" xmlns:wne="http://schemas.microsoft.com/office/word/2006/wordml" xmlns:wps="http://schemas.microsoft.com/office/word/2010/wordprocessingShape" mc:Ignorable="w14 w15 wp14">
+<w:hdr xmlns:wpc="http://schemas.microsoft.com/office/word/2010/wordprocessingCanvas" xmlns:cx="http://schemas.microsoft.com/office/drawing/2014/chartex" xmlns:cx1="http://schemas.microsoft.com/office/drawing/2015/9/8/chartex" xmlns:cx2="http://schemas.microsoft.com/office/drawing/2015/10/21/chartex" xmlns:cx3="http://schemas.microsoft.com/office/drawing/2016/5/9/chartex" xmlns:cx4="http://schemas.microsoft.com/office/drawing/2016/5/10/chartex" xmlns:cx5="http://schemas.microsoft.com/office/drawing/2016/5/11/chartex" xmlns:mc="http://schemas.openxmlformats.org/markup-compatibility/2006" xmlns:o="urn:schemas-microsoft-com:office:office" xmlns:r="http://schemas.openxmlformats.org/officeDocument/2006/relationships" xmlns:m="http://schemas.openxmlformats.org/officeDocument/2006/math" xmlns:v="urn:schemas-microsoft-com:vml" xmlns:wp14="http://schemas.microsoft.com/office/word/2010/wordprocessingDrawing" xmlns:wp="http://schemas.openxmlformats.org/drawingml/2006/wordprocessingDrawing" xmlns:w10="urn:schemas-microsoft-com:office:word" xmlns:w="http://schemas.openxmlformats.org/wordprocessingml/2006/main" xmlns:w14="http://schemas.microsoft.com/office/word/2010/wordml" xmlns:w15="http://schemas.microsoft.com/office/word/2012/wordml" xmlns:w16se="http://schemas.microsoft.com/office/word/2015/wordml/symex" xmlns:wpg="http://schemas.microsoft.com/office/word/2010/wordprocessingGroup" xmlns:wpi="http://schemas.microsoft.com/office/word/2010/wordprocessingInk" xmlns:wne="http://schemas.microsoft.com/office/word/2006/wordml" xmlns:wps="http://schemas.microsoft.com/office/word/2010/wordprocessingShape" mc:Ignorable="w14 w15 w16se wp14">
   <w:p>
     <w:pPr>
       <w:pStyle w:val="Encabezado"/>
@@ -14077,7 +15054,7 @@
 </file>
 
 <file path=word/header4.xml><?xml version="1.0" encoding="utf-8"?>
-<w:hdr xmlns:wpc="http://schemas.microsoft.com/office/word/2010/wordprocessingCanvas" xmlns:mo="http://schemas.microsoft.com/office/mac/office/2008/main" xmlns:mc="http://schemas.openxmlformats.org/markup-compatibility/2006" xmlns:mv="urn:schemas-microsoft-com:mac:vml" xmlns:o="urn:schemas-microsoft-com:office:office" xmlns:r="http://schemas.openxmlformats.org/officeDocument/2006/relationships" xmlns:m="http://schemas.openxmlformats.org/officeDocument/2006/math" xmlns:v="urn:schemas-microsoft-com:vml" xmlns:wp14="http://schemas.microsoft.com/office/word/2010/wordprocessingDrawing" xmlns:wp="http://schemas.openxmlformats.org/drawingml/2006/wordprocessingDrawing" xmlns:w10="urn:schemas-microsoft-com:office:word" xmlns:w="http://schemas.openxmlformats.org/wordprocessingml/2006/main" xmlns:w14="http://schemas.microsoft.com/office/word/2010/wordml" xmlns:w15="http://schemas.microsoft.com/office/word/2012/wordml" xmlns:wpg="http://schemas.microsoft.com/office/word/2010/wordprocessingGroup" xmlns:wpi="http://schemas.microsoft.com/office/word/2010/wordprocessingInk" xmlns:wne="http://schemas.microsoft.com/office/word/2006/wordml" xmlns:wps="http://schemas.microsoft.com/office/word/2010/wordprocessingShape" mc:Ignorable="w14 w15 wp14">
+<w:hdr xmlns:wpc="http://schemas.microsoft.com/office/word/2010/wordprocessingCanvas" xmlns:cx="http://schemas.microsoft.com/office/drawing/2014/chartex" xmlns:cx1="http://schemas.microsoft.com/office/drawing/2015/9/8/chartex" xmlns:cx2="http://schemas.microsoft.com/office/drawing/2015/10/21/chartex" xmlns:cx3="http://schemas.microsoft.com/office/drawing/2016/5/9/chartex" xmlns:cx4="http://schemas.microsoft.com/office/drawing/2016/5/10/chartex" xmlns:cx5="http://schemas.microsoft.com/office/drawing/2016/5/11/chartex" xmlns:mc="http://schemas.openxmlformats.org/markup-compatibility/2006" xmlns:o="urn:schemas-microsoft-com:office:office" xmlns:r="http://schemas.openxmlformats.org/officeDocument/2006/relationships" xmlns:m="http://schemas.openxmlformats.org/officeDocument/2006/math" xmlns:v="urn:schemas-microsoft-com:vml" xmlns:wp14="http://schemas.microsoft.com/office/word/2010/wordprocessingDrawing" xmlns:wp="http://schemas.openxmlformats.org/drawingml/2006/wordprocessingDrawing" xmlns:w10="urn:schemas-microsoft-com:office:word" xmlns:w="http://schemas.openxmlformats.org/wordprocessingml/2006/main" xmlns:w14="http://schemas.microsoft.com/office/word/2010/wordml" xmlns:w15="http://schemas.microsoft.com/office/word/2012/wordml" xmlns:w16se="http://schemas.microsoft.com/office/word/2015/wordml/symex" xmlns:wpg="http://schemas.microsoft.com/office/word/2010/wordprocessingGroup" xmlns:wpi="http://schemas.microsoft.com/office/word/2010/wordprocessingInk" xmlns:wne="http://schemas.microsoft.com/office/word/2006/wordml" xmlns:wps="http://schemas.microsoft.com/office/word/2010/wordprocessingShape" mc:Ignorable="w14 w15 w16se wp14">
   <w:p>
     <w:pPr>
       <w:pStyle w:val="Encabezado"/>
@@ -14107,8 +15084,8 @@
 </file>
 
 <file path=word/numbering.xml><?xml version="1.0" encoding="utf-8"?>
-<w:numbering xmlns:wpc="http://schemas.microsoft.com/office/word/2010/wordprocessingCanvas" xmlns:mo="http://schemas.microsoft.com/office/mac/office/2008/main" xmlns:mc="http://schemas.openxmlformats.org/markup-compatibility/2006" xmlns:mv="urn:schemas-microsoft-com:mac:vml" xmlns:o="urn:schemas-microsoft-com:office:office" xmlns:r="http://schemas.openxmlformats.org/officeDocument/2006/relationships" xmlns:m="http://schemas.openxmlformats.org/officeDocument/2006/math" xmlns:v="urn:schemas-microsoft-com:vml" xmlns:wp14="http://schemas.microsoft.com/office/word/2010/wordprocessingDrawing" xmlns:wp="http://schemas.openxmlformats.org/drawingml/2006/wordprocessingDrawing" xmlns:w10="urn:schemas-microsoft-com:office:word" xmlns:w="http://schemas.openxmlformats.org/wordprocessingml/2006/main" xmlns:w14="http://schemas.microsoft.com/office/word/2010/wordml" xmlns:w15="http://schemas.microsoft.com/office/word/2012/wordml" xmlns:wpg="http://schemas.microsoft.com/office/word/2010/wordprocessingGroup" xmlns:wpi="http://schemas.microsoft.com/office/word/2010/wordprocessingInk" xmlns:wne="http://schemas.microsoft.com/office/word/2006/wordml" xmlns:wps="http://schemas.microsoft.com/office/word/2010/wordprocessingShape" mc:Ignorable="w14 w15 wp14">
-  <w:abstractNum w:abstractNumId="0">
+<w:numbering xmlns:wpc="http://schemas.microsoft.com/office/word/2010/wordprocessingCanvas" xmlns:cx="http://schemas.microsoft.com/office/drawing/2014/chartex" xmlns:cx1="http://schemas.microsoft.com/office/drawing/2015/9/8/chartex" xmlns:cx2="http://schemas.microsoft.com/office/drawing/2015/10/21/chartex" xmlns:cx3="http://schemas.microsoft.com/office/drawing/2016/5/9/chartex" xmlns:cx4="http://schemas.microsoft.com/office/drawing/2016/5/10/chartex" xmlns:cx5="http://schemas.microsoft.com/office/drawing/2016/5/11/chartex" xmlns:mc="http://schemas.openxmlformats.org/markup-compatibility/2006" xmlns:o="urn:schemas-microsoft-com:office:office" xmlns:r="http://schemas.openxmlformats.org/officeDocument/2006/relationships" xmlns:m="http://schemas.openxmlformats.org/officeDocument/2006/math" xmlns:v="urn:schemas-microsoft-com:vml" xmlns:wp14="http://schemas.microsoft.com/office/word/2010/wordprocessingDrawing" xmlns:wp="http://schemas.openxmlformats.org/drawingml/2006/wordprocessingDrawing" xmlns:w10="urn:schemas-microsoft-com:office:word" xmlns:w="http://schemas.openxmlformats.org/wordprocessingml/2006/main" xmlns:w14="http://schemas.microsoft.com/office/word/2010/wordml" xmlns:w15="http://schemas.microsoft.com/office/word/2012/wordml" xmlns:w16se="http://schemas.microsoft.com/office/word/2015/wordml/symex" xmlns:wpg="http://schemas.microsoft.com/office/word/2010/wordprocessingGroup" xmlns:wpi="http://schemas.microsoft.com/office/word/2010/wordprocessingInk" xmlns:wne="http://schemas.microsoft.com/office/word/2006/wordml" xmlns:wps="http://schemas.microsoft.com/office/word/2010/wordprocessingShape" mc:Ignorable="w14 w15 w16se wp14">
+  <w:abstractNum w:abstractNumId="0" w15:restartNumberingAfterBreak="0">
     <w:nsid w:val="FFFFFF1D"/>
     <w:multiLevelType w:val="multilevel"/>
     <w:tmpl w:val="CD6660E4"/>
@@ -14248,7 +15225,7 @@
       </w:rPr>
     </w:lvl>
   </w:abstractNum>
-  <w:abstractNum w:abstractNumId="1">
+  <w:abstractNum w:abstractNumId="1" w15:restartNumberingAfterBreak="0">
     <w:nsid w:val="FFFFFF7E"/>
     <w:multiLevelType w:val="singleLevel"/>
     <w:tmpl w:val="D188D23A"/>
@@ -14266,7 +15243,7 @@
       </w:pPr>
     </w:lvl>
   </w:abstractNum>
-  <w:abstractNum w:abstractNumId="2">
+  <w:abstractNum w:abstractNumId="2" w15:restartNumberingAfterBreak="0">
     <w:nsid w:val="02244556"/>
     <w:multiLevelType w:val="multilevel"/>
     <w:tmpl w:val="5628C54E"/>
@@ -14412,7 +15389,7 @@
       </w:rPr>
     </w:lvl>
   </w:abstractNum>
-  <w:abstractNum w:abstractNumId="3">
+  <w:abstractNum w:abstractNumId="3" w15:restartNumberingAfterBreak="0">
     <w:nsid w:val="10A4127B"/>
     <w:multiLevelType w:val="hybridMultilevel"/>
     <w:tmpl w:val="6A1C1BA0"/>
@@ -14553,7 +15530,7 @@
       </w:rPr>
     </w:lvl>
   </w:abstractNum>
-  <w:abstractNum w:abstractNumId="4">
+  <w:abstractNum w:abstractNumId="4" w15:restartNumberingAfterBreak="0">
     <w:nsid w:val="11F33F62"/>
     <w:multiLevelType w:val="multilevel"/>
     <w:tmpl w:val="B31818FE"/>
@@ -14690,10 +15667,10 @@
       </w:rPr>
     </w:lvl>
   </w:abstractNum>
-  <w:abstractNum w:abstractNumId="5">
+  <w:abstractNum w:abstractNumId="5" w15:restartNumberingAfterBreak="0">
     <w:nsid w:val="12BA2B29"/>
     <w:multiLevelType w:val="hybridMultilevel"/>
-    <w:tmpl w:val="22EAD61E"/>
+    <w:tmpl w:val="ECC83436"/>
     <w:lvl w:ilvl="0" w:tplc="0C0A0001">
       <w:start w:val="1"/>
       <w:numFmt w:val="bullet"/>
@@ -14724,7 +15701,7 @@
         <w:rFonts w:hint="default"/>
       </w:rPr>
     </w:lvl>
-    <w:lvl w:ilvl="2" w:tplc="0C0A001B" w:tentative="1">
+    <w:lvl w:ilvl="2" w:tplc="0C0A001B">
       <w:start w:val="1"/>
       <w:numFmt w:val="lowerRoman"/>
       <w:lvlText w:val="%3."/>
@@ -14743,12 +15720,12 @@
       <w:lvlJc w:val="left"/>
       <w:pPr>
         <w:tabs>
-          <w:tab w:val="num" w:pos="3588"/>
+          <w:tab w:val="num" w:pos="1070"/>
         </w:tabs>
-        <w:ind w:left="3588" w:hanging="360"/>
-      </w:pPr>
-    </w:lvl>
-    <w:lvl w:ilvl="4" w:tplc="0C0A0019" w:tentative="1">
+        <w:ind w:left="1070" w:hanging="360"/>
+      </w:pPr>
+    </w:lvl>
+    <w:lvl w:ilvl="4" w:tplc="0C0A0019">
       <w:start w:val="1"/>
       <w:numFmt w:val="lowerLetter"/>
       <w:lvlText w:val="%5."/>
@@ -14809,10 +15786,10 @@
       </w:pPr>
     </w:lvl>
   </w:abstractNum>
-  <w:abstractNum w:abstractNumId="6">
+  <w:abstractNum w:abstractNumId="6" w15:restartNumberingAfterBreak="0">
     <w:nsid w:val="14455847"/>
     <w:multiLevelType w:val="hybridMultilevel"/>
-    <w:tmpl w:val="9142F5BA"/>
+    <w:tmpl w:val="49A6D718"/>
     <w:lvl w:ilvl="0" w:tplc="040A0005">
       <w:start w:val="1"/>
       <w:numFmt w:val="bullet"/>
@@ -14849,7 +15826,7 @@
         <w:rFonts w:ascii="Wingdings" w:hAnsi="Wingdings" w:hint="default"/>
       </w:rPr>
     </w:lvl>
-    <w:lvl w:ilvl="3" w:tplc="040A0001" w:tentative="1">
+    <w:lvl w:ilvl="3" w:tplc="040A0001">
       <w:start w:val="1"/>
       <w:numFmt w:val="bullet"/>
       <w:lvlText w:val=""/>
@@ -14922,7 +15899,7 @@
       </w:rPr>
     </w:lvl>
   </w:abstractNum>
-  <w:abstractNum w:abstractNumId="7">
+  <w:abstractNum w:abstractNumId="7" w15:restartNumberingAfterBreak="0">
     <w:nsid w:val="18ED6A8D"/>
     <w:multiLevelType w:val="multilevel"/>
     <w:tmpl w:val="DD1409EE"/>
@@ -15062,7 +16039,7 @@
       </w:rPr>
     </w:lvl>
   </w:abstractNum>
-  <w:abstractNum w:abstractNumId="8">
+  <w:abstractNum w:abstractNumId="8" w15:restartNumberingAfterBreak="0">
     <w:nsid w:val="1BEE21E5"/>
     <w:multiLevelType w:val="hybridMultilevel"/>
     <w:tmpl w:val="1D2694FA"/>
@@ -15175,7 +16152,7 @@
       </w:rPr>
     </w:lvl>
   </w:abstractNum>
-  <w:abstractNum w:abstractNumId="9">
+  <w:abstractNum w:abstractNumId="9" w15:restartNumberingAfterBreak="0">
     <w:nsid w:val="1FA943FF"/>
     <w:multiLevelType w:val="multilevel"/>
     <w:tmpl w:val="D4B854A2"/>
@@ -15321,7 +16298,7 @@
       </w:rPr>
     </w:lvl>
   </w:abstractNum>
-  <w:abstractNum w:abstractNumId="10">
+  <w:abstractNum w:abstractNumId="10" w15:restartNumberingAfterBreak="0">
     <w:nsid w:val="233906E1"/>
     <w:multiLevelType w:val="multilevel"/>
     <w:tmpl w:val="431AC76A"/>
@@ -15470,7 +16447,7 @@
       </w:rPr>
     </w:lvl>
   </w:abstractNum>
-  <w:abstractNum w:abstractNumId="11">
+  <w:abstractNum w:abstractNumId="11" w15:restartNumberingAfterBreak="0">
     <w:nsid w:val="25FD189E"/>
     <w:multiLevelType w:val="hybridMultilevel"/>
     <w:tmpl w:val="D91E14D6"/>
@@ -15559,19 +16536,18 @@
       </w:pPr>
     </w:lvl>
   </w:abstractNum>
-  <w:abstractNum w:abstractNumId="12">
+  <w:abstractNum w:abstractNumId="12" w15:restartNumberingAfterBreak="0">
     <w:nsid w:val="2BE653D5"/>
     <w:multiLevelType w:val="multilevel"/>
-    <w:tmpl w:val="97146778"/>
+    <w:tmpl w:val="DE4487A8"/>
     <w:lvl w:ilvl="0">
       <w:start w:val="1"/>
       <w:numFmt w:val="decimal"/>
       <w:pStyle w:val="Ttulo1"/>
-      <w:suff w:val="space"/>
-      <w:lvlText w:val="%1"/>
-      <w:lvlJc w:val="left"/>
-      <w:pPr>
-        <w:ind w:left="545" w:hanging="432"/>
+      <w:lvlText w:val="%1."/>
+      <w:lvlJc w:val="left"/>
+      <w:pPr>
+        <w:ind w:left="360" w:hanging="360"/>
       </w:pPr>
       <w:rPr>
         <w:rFonts w:hint="default"/>
@@ -15738,7 +16714,7 @@
       </w:rPr>
     </w:lvl>
   </w:abstractNum>
-  <w:abstractNum w:abstractNumId="13">
+  <w:abstractNum w:abstractNumId="13" w15:restartNumberingAfterBreak="0">
     <w:nsid w:val="2FB02F05"/>
     <w:multiLevelType w:val="multilevel"/>
     <w:tmpl w:val="F75299F2"/>
@@ -15884,7 +16860,7 @@
       </w:rPr>
     </w:lvl>
   </w:abstractNum>
-  <w:abstractNum w:abstractNumId="14">
+  <w:abstractNum w:abstractNumId="14" w15:restartNumberingAfterBreak="0">
     <w:nsid w:val="301E3971"/>
     <w:multiLevelType w:val="multilevel"/>
     <w:tmpl w:val="09A8AC44"/>
@@ -16027,7 +17003,7 @@
       </w:rPr>
     </w:lvl>
   </w:abstractNum>
-  <w:abstractNum w:abstractNumId="15">
+  <w:abstractNum w:abstractNumId="15" w15:restartNumberingAfterBreak="0">
     <w:nsid w:val="33004E93"/>
     <w:multiLevelType w:val="hybridMultilevel"/>
     <w:tmpl w:val="FC169700"/>
@@ -16139,7 +17115,7 @@
       </w:rPr>
     </w:lvl>
   </w:abstractNum>
-  <w:abstractNum w:abstractNumId="16">
+  <w:abstractNum w:abstractNumId="16" w15:restartNumberingAfterBreak="0">
     <w:nsid w:val="372F52D0"/>
     <w:multiLevelType w:val="multilevel"/>
     <w:tmpl w:val="8C24D11C"/>
@@ -16288,7 +17264,7 @@
       </w:rPr>
     </w:lvl>
   </w:abstractNum>
-  <w:abstractNum w:abstractNumId="17">
+  <w:abstractNum w:abstractNumId="17" w15:restartNumberingAfterBreak="0">
     <w:nsid w:val="3AF329DF"/>
     <w:multiLevelType w:val="multilevel"/>
     <w:tmpl w:val="FC8E8266"/>
@@ -16368,7 +17344,7 @@
       <w:lvlJc w:val="left"/>
     </w:lvl>
   </w:abstractNum>
-  <w:abstractNum w:abstractNumId="18">
+  <w:abstractNum w:abstractNumId="18" w15:restartNumberingAfterBreak="0">
     <w:nsid w:val="3C8E5E4E"/>
     <w:multiLevelType w:val="hybridMultilevel"/>
     <w:tmpl w:val="B59EE3B0"/>
@@ -16481,7 +17457,7 @@
       </w:rPr>
     </w:lvl>
   </w:abstractNum>
-  <w:abstractNum w:abstractNumId="19">
+  <w:abstractNum w:abstractNumId="19" w15:restartNumberingAfterBreak="0">
     <w:nsid w:val="40466BCC"/>
     <w:multiLevelType w:val="multilevel"/>
     <w:tmpl w:val="09A8AC44"/>
@@ -16624,7 +17600,7 @@
       </w:rPr>
     </w:lvl>
   </w:abstractNum>
-  <w:abstractNum w:abstractNumId="20">
+  <w:abstractNum w:abstractNumId="20" w15:restartNumberingAfterBreak="0">
     <w:nsid w:val="45D138A1"/>
     <w:multiLevelType w:val="multilevel"/>
     <w:tmpl w:val="D91E14D6"/>
@@ -16713,7 +17689,7 @@
       </w:pPr>
     </w:lvl>
   </w:abstractNum>
-  <w:abstractNum w:abstractNumId="21">
+  <w:abstractNum w:abstractNumId="21" w15:restartNumberingAfterBreak="0">
     <w:nsid w:val="4B054E33"/>
     <w:multiLevelType w:val="multilevel"/>
     <w:tmpl w:val="2174C38C"/>
@@ -16859,7 +17835,7 @@
       </w:rPr>
     </w:lvl>
   </w:abstractNum>
-  <w:abstractNum w:abstractNumId="22">
+  <w:abstractNum w:abstractNumId="22" w15:restartNumberingAfterBreak="0">
     <w:nsid w:val="4CBA41BA"/>
     <w:multiLevelType w:val="hybridMultilevel"/>
     <w:tmpl w:val="D6C25AB8"/>
@@ -16972,7 +17948,7 @@
       </w:rPr>
     </w:lvl>
   </w:abstractNum>
-  <w:abstractNum w:abstractNumId="23">
+  <w:abstractNum w:abstractNumId="23" w15:restartNumberingAfterBreak="0">
     <w:nsid w:val="4E270155"/>
     <w:multiLevelType w:val="multilevel"/>
     <w:tmpl w:val="6F30163C"/>
@@ -17121,7 +18097,7 @@
       </w:rPr>
     </w:lvl>
   </w:abstractNum>
-  <w:abstractNum w:abstractNumId="24">
+  <w:abstractNum w:abstractNumId="24" w15:restartNumberingAfterBreak="0">
     <w:nsid w:val="54981313"/>
     <w:multiLevelType w:val="multilevel"/>
     <w:tmpl w:val="C3D09938"/>
@@ -17270,7 +18246,7 @@
       </w:rPr>
     </w:lvl>
   </w:abstractNum>
-  <w:abstractNum w:abstractNumId="25">
+  <w:abstractNum w:abstractNumId="25" w15:restartNumberingAfterBreak="0">
     <w:nsid w:val="5CAC086D"/>
     <w:multiLevelType w:val="multilevel"/>
     <w:tmpl w:val="F7B0A182"/>
@@ -17419,7 +18395,7 @@
       </w:rPr>
     </w:lvl>
   </w:abstractNum>
-  <w:abstractNum w:abstractNumId="26">
+  <w:abstractNum w:abstractNumId="26" w15:restartNumberingAfterBreak="0">
     <w:nsid w:val="5EBE6135"/>
     <w:multiLevelType w:val="multilevel"/>
     <w:tmpl w:val="61CAD654"/>
@@ -17565,7 +18541,7 @@
       </w:rPr>
     </w:lvl>
   </w:abstractNum>
-  <w:abstractNum w:abstractNumId="27">
+  <w:abstractNum w:abstractNumId="27" w15:restartNumberingAfterBreak="0">
     <w:nsid w:val="60597305"/>
     <w:multiLevelType w:val="hybridMultilevel"/>
     <w:tmpl w:val="01AECDF8"/>
@@ -17677,7 +18653,7 @@
       </w:rPr>
     </w:lvl>
   </w:abstractNum>
-  <w:abstractNum w:abstractNumId="28">
+  <w:abstractNum w:abstractNumId="28" w15:restartNumberingAfterBreak="0">
     <w:nsid w:val="62F05422"/>
     <w:multiLevelType w:val="multilevel"/>
     <w:tmpl w:val="E1C85058"/>
@@ -17826,7 +18802,7 @@
       </w:rPr>
     </w:lvl>
   </w:abstractNum>
-  <w:abstractNum w:abstractNumId="29">
+  <w:abstractNum w:abstractNumId="29" w15:restartNumberingAfterBreak="0">
     <w:nsid w:val="64125972"/>
     <w:multiLevelType w:val="hybridMultilevel"/>
     <w:tmpl w:val="7B700040"/>
@@ -17966,7 +18942,7 @@
       </w:rPr>
     </w:lvl>
   </w:abstractNum>
-  <w:abstractNum w:abstractNumId="30">
+  <w:abstractNum w:abstractNumId="30" w15:restartNumberingAfterBreak="0">
     <w:nsid w:val="65401048"/>
     <w:multiLevelType w:val="hybridMultilevel"/>
     <w:tmpl w:val="F162F9E2"/>
@@ -18079,7 +19055,7 @@
       </w:rPr>
     </w:lvl>
   </w:abstractNum>
-  <w:abstractNum w:abstractNumId="31">
+  <w:abstractNum w:abstractNumId="31" w15:restartNumberingAfterBreak="0">
     <w:nsid w:val="6B3F3036"/>
     <w:multiLevelType w:val="hybridMultilevel"/>
     <w:tmpl w:val="7EEA34C4"/>
@@ -18219,7 +19195,7 @@
       </w:rPr>
     </w:lvl>
   </w:abstractNum>
-  <w:abstractNum w:abstractNumId="32">
+  <w:abstractNum w:abstractNumId="32" w15:restartNumberingAfterBreak="0">
     <w:nsid w:val="6C1C2FAB"/>
     <w:multiLevelType w:val="multilevel"/>
     <w:tmpl w:val="3A1E12F8"/>
@@ -18365,7 +19341,7 @@
       </w:rPr>
     </w:lvl>
   </w:abstractNum>
-  <w:abstractNum w:abstractNumId="33">
+  <w:abstractNum w:abstractNumId="33" w15:restartNumberingAfterBreak="0">
     <w:nsid w:val="731D5DFA"/>
     <w:multiLevelType w:val="hybridMultilevel"/>
     <w:tmpl w:val="F524FA32"/>
@@ -18505,7 +19481,7 @@
       </w:rPr>
     </w:lvl>
   </w:abstractNum>
-  <w:abstractNum w:abstractNumId="34">
+  <w:abstractNum w:abstractNumId="34" w15:restartNumberingAfterBreak="0">
     <w:nsid w:val="78E547FB"/>
     <w:multiLevelType w:val="hybridMultilevel"/>
     <w:tmpl w:val="CE6217DE"/>
@@ -18646,7 +19622,7 @@
       </w:rPr>
     </w:lvl>
   </w:abstractNum>
-  <w:abstractNum w:abstractNumId="35">
+  <w:abstractNum w:abstractNumId="35" w15:restartNumberingAfterBreak="0">
     <w:nsid w:val="7A880C74"/>
     <w:multiLevelType w:val="singleLevel"/>
     <w:tmpl w:val="0C0A0001"/>
@@ -18664,6 +19640,95 @@
       <w:rPr>
         <w:rFonts w:ascii="Symbol" w:hAnsi="Symbol" w:hint="default"/>
       </w:rPr>
+    </w:lvl>
+  </w:abstractNum>
+  <w:abstractNum w:abstractNumId="36" w15:restartNumberingAfterBreak="0">
+    <w:nsid w:val="7ADF03D1"/>
+    <w:multiLevelType w:val="hybridMultilevel"/>
+    <w:tmpl w:val="F8B4DB94"/>
+    <w:lvl w:ilvl="0" w:tplc="9D543FFC">
+      <w:start w:val="1"/>
+      <w:numFmt w:val="decimal"/>
+      <w:lvlText w:val="%1."/>
+      <w:lvlJc w:val="left"/>
+      <w:pPr>
+        <w:ind w:left="720" w:hanging="360"/>
+      </w:pPr>
+      <w:rPr>
+        <w:rFonts w:hint="default"/>
+      </w:rPr>
+    </w:lvl>
+    <w:lvl w:ilvl="1" w:tplc="0C0A0019" w:tentative="1">
+      <w:start w:val="1"/>
+      <w:numFmt w:val="lowerLetter"/>
+      <w:lvlText w:val="%2."/>
+      <w:lvlJc w:val="left"/>
+      <w:pPr>
+        <w:ind w:left="1440" w:hanging="360"/>
+      </w:pPr>
+    </w:lvl>
+    <w:lvl w:ilvl="2" w:tplc="0C0A001B" w:tentative="1">
+      <w:start w:val="1"/>
+      <w:numFmt w:val="lowerRoman"/>
+      <w:lvlText w:val="%3."/>
+      <w:lvlJc w:val="right"/>
+      <w:pPr>
+        <w:ind w:left="2160" w:hanging="180"/>
+      </w:pPr>
+    </w:lvl>
+    <w:lvl w:ilvl="3" w:tplc="0C0A000F" w:tentative="1">
+      <w:start w:val="1"/>
+      <w:numFmt w:val="decimal"/>
+      <w:lvlText w:val="%4."/>
+      <w:lvlJc w:val="left"/>
+      <w:pPr>
+        <w:ind w:left="2880" w:hanging="360"/>
+      </w:pPr>
+    </w:lvl>
+    <w:lvl w:ilvl="4" w:tplc="0C0A0019" w:tentative="1">
+      <w:start w:val="1"/>
+      <w:numFmt w:val="lowerLetter"/>
+      <w:lvlText w:val="%5."/>
+      <w:lvlJc w:val="left"/>
+      <w:pPr>
+        <w:ind w:left="3600" w:hanging="360"/>
+      </w:pPr>
+    </w:lvl>
+    <w:lvl w:ilvl="5" w:tplc="0C0A001B" w:tentative="1">
+      <w:start w:val="1"/>
+      <w:numFmt w:val="lowerRoman"/>
+      <w:lvlText w:val="%6."/>
+      <w:lvlJc w:val="right"/>
+      <w:pPr>
+        <w:ind w:left="4320" w:hanging="180"/>
+      </w:pPr>
+    </w:lvl>
+    <w:lvl w:ilvl="6" w:tplc="0C0A000F" w:tentative="1">
+      <w:start w:val="1"/>
+      <w:numFmt w:val="decimal"/>
+      <w:lvlText w:val="%7."/>
+      <w:lvlJc w:val="left"/>
+      <w:pPr>
+        <w:ind w:left="5040" w:hanging="360"/>
+      </w:pPr>
+    </w:lvl>
+    <w:lvl w:ilvl="7" w:tplc="0C0A0019" w:tentative="1">
+      <w:start w:val="1"/>
+      <w:numFmt w:val="lowerLetter"/>
+      <w:lvlText w:val="%8."/>
+      <w:lvlJc w:val="left"/>
+      <w:pPr>
+        <w:ind w:left="5760" w:hanging="360"/>
+      </w:pPr>
+    </w:lvl>
+    <w:lvl w:ilvl="8" w:tplc="0C0A001B" w:tentative="1">
+      <w:start w:val="1"/>
+      <w:numFmt w:val="lowerRoman"/>
+      <w:lvlText w:val="%9."/>
+      <w:lvlJc w:val="right"/>
+      <w:pPr>
+        <w:ind w:left="6480" w:hanging="180"/>
+      </w:pPr>
     </w:lvl>
   </w:abstractNum>
   <w:num w:numId="1">
@@ -18909,12 +19974,15 @@
   <w:num w:numId="42">
     <w:abstractNumId w:val="20"/>
   </w:num>
+  <w:num w:numId="43">
+    <w:abstractNumId w:val="36"/>
+  </w:num>
   <w:numIdMacAtCleanup w:val="14"/>
 </w:numbering>
 </file>
 
 <file path=word/people.xml><?xml version="1.0" encoding="utf-8"?>
-<w15:people xmlns:wpc="http://schemas.microsoft.com/office/word/2010/wordprocessingCanvas" xmlns:mo="http://schemas.microsoft.com/office/mac/office/2008/main" xmlns:mc="http://schemas.openxmlformats.org/markup-compatibility/2006" xmlns:mv="urn:schemas-microsoft-com:mac:vml" xmlns:o="urn:schemas-microsoft-com:office:office" xmlns:r="http://schemas.openxmlformats.org/officeDocument/2006/relationships" xmlns:m="http://schemas.openxmlformats.org/officeDocument/2006/math" xmlns:v="urn:schemas-microsoft-com:vml" xmlns:wp14="http://schemas.microsoft.com/office/word/2010/wordprocessingDrawing" xmlns:wp="http://schemas.openxmlformats.org/drawingml/2006/wordprocessingDrawing" xmlns:w10="urn:schemas-microsoft-com:office:word" xmlns:w="http://schemas.openxmlformats.org/wordprocessingml/2006/main" xmlns:w14="http://schemas.microsoft.com/office/word/2010/wordml" xmlns:w15="http://schemas.microsoft.com/office/word/2012/wordml" xmlns:wpg="http://schemas.microsoft.com/office/word/2010/wordprocessingGroup" xmlns:wpi="http://schemas.microsoft.com/office/word/2010/wordprocessingInk" xmlns:wne="http://schemas.microsoft.com/office/word/2006/wordml" xmlns:wps="http://schemas.microsoft.com/office/word/2010/wordprocessingShape" mc:Ignorable="w14 w15 wp14">
+<w15:people xmlns:wpc="http://schemas.microsoft.com/office/word/2010/wordprocessingCanvas" xmlns:cx="http://schemas.microsoft.com/office/drawing/2014/chartex" xmlns:cx1="http://schemas.microsoft.com/office/drawing/2015/9/8/chartex" xmlns:cx2="http://schemas.microsoft.com/office/drawing/2015/10/21/chartex" xmlns:cx3="http://schemas.microsoft.com/office/drawing/2016/5/9/chartex" xmlns:cx4="http://schemas.microsoft.com/office/drawing/2016/5/10/chartex" xmlns:cx5="http://schemas.microsoft.com/office/drawing/2016/5/11/chartex" xmlns:mc="http://schemas.openxmlformats.org/markup-compatibility/2006" xmlns:o="urn:schemas-microsoft-com:office:office" xmlns:r="http://schemas.openxmlformats.org/officeDocument/2006/relationships" xmlns:m="http://schemas.openxmlformats.org/officeDocument/2006/math" xmlns:v="urn:schemas-microsoft-com:vml" xmlns:wp14="http://schemas.microsoft.com/office/word/2010/wordprocessingDrawing" xmlns:wp="http://schemas.openxmlformats.org/drawingml/2006/wordprocessingDrawing" xmlns:w10="urn:schemas-microsoft-com:office:word" xmlns:w="http://schemas.openxmlformats.org/wordprocessingml/2006/main" xmlns:w14="http://schemas.microsoft.com/office/word/2010/wordml" xmlns:w15="http://schemas.microsoft.com/office/word/2012/wordml" xmlns:w16se="http://schemas.microsoft.com/office/word/2015/wordml/symex" xmlns:wpg="http://schemas.microsoft.com/office/word/2010/wordprocessingGroup" xmlns:wpi="http://schemas.microsoft.com/office/word/2010/wordprocessingInk" xmlns:wne="http://schemas.microsoft.com/office/word/2006/wordml" xmlns:wps="http://schemas.microsoft.com/office/word/2010/wordprocessingShape" mc:Ignorable="w14 w15 w16se wp14">
   <w15:person w15:author="Alejandro Gil Hernán">
     <w15:presenceInfo w15:providerId="None" w15:userId="Alejandro Gil Hernán"/>
   </w15:person>
@@ -18922,7 +19990,7 @@
 </file>
 
 <file path=word/styles.xml><?xml version="1.0" encoding="utf-8"?>
-<w:styles xmlns:mc="http://schemas.openxmlformats.org/markup-compatibility/2006" xmlns:r="http://schemas.openxmlformats.org/officeDocument/2006/relationships" xmlns:w="http://schemas.openxmlformats.org/wordprocessingml/2006/main" xmlns:w14="http://schemas.microsoft.com/office/word/2010/wordml" xmlns:w15="http://schemas.microsoft.com/office/word/2012/wordml" mc:Ignorable="w14 w15">
+<w:styles xmlns:mc="http://schemas.openxmlformats.org/markup-compatibility/2006" xmlns:r="http://schemas.openxmlformats.org/officeDocument/2006/relationships" xmlns:w="http://schemas.openxmlformats.org/wordprocessingml/2006/main" xmlns:w14="http://schemas.microsoft.com/office/word/2010/wordml" xmlns:w15="http://schemas.microsoft.com/office/word/2012/wordml" xmlns:w16se="http://schemas.microsoft.com/office/word/2015/wordml/symex" mc:Ignorable="w14 w15 w16se">
   <w:docDefaults>
     <w:rPrDefault>
       <w:rPr>
@@ -18934,7 +20002,7 @@
     </w:rPrDefault>
     <w:pPrDefault/>
   </w:docDefaults>
-  <w:latentStyles w:defLockedState="0" w:defUIPriority="99" w:defSemiHidden="0" w:defUnhideWhenUsed="0" w:defQFormat="0" w:count="382">
+  <w:latentStyles w:defLockedState="0" w:defUIPriority="99" w:defSemiHidden="0" w:defUnhideWhenUsed="0" w:defQFormat="0" w:count="374">
     <w:lsdException w:name="Normal" w:uiPriority="0" w:qFormat="1"/>
     <w:lsdException w:name="heading 1" w:uiPriority="0" w:qFormat="1"/>
     <w:lsdException w:name="heading 2" w:uiPriority="0" w:qFormat="1"/>
@@ -19322,14 +20390,14 @@
     <w:basedOn w:val="Normal"/>
     <w:next w:val="Normal"/>
     <w:qFormat/>
-    <w:rsid w:val="004C4D56"/>
+    <w:rsid w:val="0003057B"/>
     <w:pPr>
       <w:keepNext/>
       <w:numPr>
         <w:numId w:val="11"/>
       </w:numPr>
       <w:spacing w:before="240" w:after="60"/>
-      <w:ind w:left="431" w:hanging="431"/>
+      <w:ind w:left="0" w:right="284" w:firstLine="0"/>
       <w:outlineLvl w:val="0"/>
     </w:pPr>
     <w:rPr>
@@ -19347,7 +20415,7 @@
     <w:next w:val="Normal"/>
     <w:link w:val="Ttulo2Car"/>
     <w:qFormat/>
-    <w:rsid w:val="000F1E94"/>
+    <w:rsid w:val="003A3EF2"/>
     <w:pPr>
       <w:keepNext/>
       <w:numPr>
@@ -19355,7 +20423,7 @@
         <w:numId w:val="11"/>
       </w:numPr>
       <w:spacing w:before="240" w:after="60"/>
-      <w:ind w:left="680" w:hanging="680"/>
+      <w:ind w:left="0" w:firstLine="0"/>
       <w:outlineLvl w:val="1"/>
     </w:pPr>
     <w:rPr>
@@ -19363,7 +20431,7 @@
       <w:b/>
       <w:bCs/>
       <w:iCs/>
-      <w:sz w:val="28"/>
+      <w:sz w:val="32"/>
       <w:szCs w:val="28"/>
     </w:rPr>
   </w:style>
@@ -19372,7 +20440,7 @@
     <w:basedOn w:val="Normal"/>
     <w:next w:val="Normal"/>
     <w:qFormat/>
-    <w:rsid w:val="00F151D2"/>
+    <w:rsid w:val="003A3EF2"/>
     <w:pPr>
       <w:keepNext/>
       <w:numPr>
@@ -19380,13 +20448,14 @@
         <w:numId w:val="11"/>
       </w:numPr>
       <w:spacing w:before="240" w:after="60"/>
-      <w:ind w:left="850" w:hanging="680"/>
+      <w:ind w:left="680" w:hanging="680"/>
       <w:outlineLvl w:val="2"/>
     </w:pPr>
     <w:rPr>
       <w:rFonts w:cs="Arial"/>
       <w:b/>
       <w:bCs/>
+      <w:sz w:val="28"/>
       <w:szCs w:val="26"/>
     </w:rPr>
   </w:style>
@@ -19514,6 +20583,7 @@
   <w:style w:type="character" w:default="1" w:styleId="Fuentedeprrafopredeter">
     <w:name w:val="Default Paragraph Font"/>
     <w:uiPriority w:val="1"/>
+    <w:semiHidden/>
     <w:unhideWhenUsed/>
   </w:style>
   <w:style w:type="table" w:default="1" w:styleId="Tablanormal">
@@ -19581,12 +20651,13 @@
     <w:next w:val="Normal"/>
     <w:autoRedefine/>
     <w:uiPriority w:val="39"/>
-    <w:rsid w:val="00644C9A"/>
+    <w:rsid w:val="008A60C6"/>
     <w:pPr>
       <w:tabs>
+        <w:tab w:val="left" w:pos="567"/>
         <w:tab w:val="right" w:leader="dot" w:pos="8777"/>
       </w:tabs>
-      <w:spacing w:before="120" w:after="120"/>
+      <w:spacing w:before="240" w:after="120"/>
     </w:pPr>
     <w:rPr>
       <w:b/>
@@ -19600,13 +20671,13 @@
     <w:next w:val="Normal"/>
     <w:autoRedefine/>
     <w:uiPriority w:val="39"/>
-    <w:rsid w:val="002F0446"/>
+    <w:rsid w:val="008A60C6"/>
     <w:pPr>
       <w:tabs>
         <w:tab w:val="left" w:pos="960"/>
         <w:tab w:val="right" w:leader="dot" w:pos="8369"/>
       </w:tabs>
-      <w:ind w:hanging="142"/>
+      <w:spacing w:after="120"/>
       <w:jc w:val="right"/>
     </w:pPr>
     <w:rPr>
@@ -19620,12 +20691,13 @@
     <w:next w:val="Normal"/>
     <w:autoRedefine/>
     <w:uiPriority w:val="39"/>
-    <w:rsid w:val="00644C9A"/>
+    <w:rsid w:val="008A60C6"/>
     <w:pPr>
       <w:tabs>
         <w:tab w:val="right" w:leader="dot" w:pos="8494"/>
       </w:tabs>
-      <w:ind w:left="480" w:hanging="196"/>
+      <w:spacing w:after="120"/>
+      <w:ind w:left="567"/>
       <w:jc w:val="right"/>
     </w:pPr>
   </w:style>
@@ -19990,7 +21062,6 @@
     <w:basedOn w:val="Tablanormal"/>
     <w:rsid w:val="00F70F59"/>
     <w:tblPr>
-      <w:tblInd w:w="0" w:type="dxa"/>
       <w:tblBorders>
         <w:top w:val="single" w:sz="4" w:space="0" w:color="auto"/>
         <w:left w:val="single" w:sz="4" w:space="0" w:color="auto"/>
@@ -19999,12 +21070,6 @@
         <w:insideH w:val="single" w:sz="4" w:space="0" w:color="auto"/>
         <w:insideV w:val="single" w:sz="4" w:space="0" w:color="auto"/>
       </w:tblBorders>
-      <w:tblCellMar>
-        <w:top w:w="0" w:type="dxa"/>
-        <w:left w:w="108" w:type="dxa"/>
-        <w:bottom w:w="0" w:type="dxa"/>
-        <w:right w:w="108" w:type="dxa"/>
-      </w:tblCellMar>
     </w:tblPr>
   </w:style>
   <w:style w:type="character" w:customStyle="1" w:styleId="texhtml">
@@ -20929,7 +21994,7 @@
       <w:sz w:val="40"/>
     </w:rPr>
   </w:style>
-  <w:style w:type="paragraph" w:styleId="Puesto">
+  <w:style w:type="paragraph" w:styleId="Ttulo">
     <w:name w:val="Title"/>
     <w:basedOn w:val="Normal"/>
     <w:qFormat/>
@@ -21253,13 +22318,13 @@
     <w:name w:val="Título 2 Car"/>
     <w:basedOn w:val="Fuentedeprrafopredeter"/>
     <w:link w:val="Ttulo2"/>
-    <w:rsid w:val="000F1E94"/>
+    <w:rsid w:val="003A3EF2"/>
     <w:rPr>
       <w:rFonts w:cs="Arial"/>
       <w:b/>
       <w:bCs/>
       <w:iCs/>
-      <w:sz w:val="28"/>
+      <w:sz w:val="32"/>
       <w:szCs w:val="28"/>
     </w:rPr>
   </w:style>
@@ -21582,7 +22647,7 @@
 </file>
 
 <file path=customXml/itemProps1.xml><?xml version="1.0" encoding="utf-8"?>
-<ds:datastoreItem xmlns:ds="http://schemas.openxmlformats.org/officeDocument/2006/customXml" ds:itemID="{34166D37-3215-1E4B-A825-C9168890D582}">
+<ds:datastoreItem xmlns:ds="http://schemas.openxmlformats.org/officeDocument/2006/customXml" ds:itemID="{4A21D731-60EB-403B-9EA6-CF33B65D6002}">
   <ds:schemaRefs>
     <ds:schemaRef ds:uri="http://schemas.openxmlformats.org/officeDocument/2006/bibliography"/>
   </ds:schemaRefs>

</xml_diff>

<commit_message>
Fixed references in report
</commit_message>
<xml_diff>
--- a/TFG1617-Alejandro_GilHernan.docx
+++ b/TFG1617-Alejandro_GilHernan.docx
@@ -3683,7 +3683,7 @@
         </w:rPr>
         <w:fldChar w:fldCharType="separate"/>
       </w:r>
-      <w:hyperlink w:anchor="_Toc471743316" w:history="1">
+      <w:hyperlink w:anchor="_Toc471825593" w:history="1">
         <w:r>
           <w:rPr>
             <w:rStyle w:val="Hipervnculo"/>
@@ -3710,7 +3710,7 @@
             <w:noProof/>
             <w:webHidden/>
           </w:rPr>
-          <w:instrText xml:space="preserve"> PAGEREF _Toc471743316 \h </w:instrText>
+          <w:instrText xml:space="preserve"> PAGEREF _Toc471825593 \h </w:instrText>
         </w:r>
         <w:r>
           <w:rPr>
@@ -3755,7 +3755,7 @@
           <w:lang w:val="es-ES_tradnl" w:eastAsia="es-ES_tradnl"/>
         </w:rPr>
       </w:pPr>
-      <w:hyperlink w:anchor="_Toc471743317" w:history="1">
+      <w:hyperlink w:anchor="_Toc471825594" w:history="1">
         <w:r>
           <w:rPr>
             <w:rStyle w:val="Hipervnculo"/>
@@ -3782,7 +3782,7 @@
             <w:noProof/>
             <w:webHidden/>
           </w:rPr>
-          <w:instrText xml:space="preserve"> PAGEREF _Toc471743317 \h </w:instrText>
+          <w:instrText xml:space="preserve"> PAGEREF _Toc471825594 \h </w:instrText>
         </w:r>
         <w:r>
           <w:rPr>
@@ -3827,7 +3827,7 @@
           <w:lang w:val="es-ES_tradnl" w:eastAsia="es-ES_tradnl"/>
         </w:rPr>
       </w:pPr>
-      <w:hyperlink w:anchor="_Toc471743318" w:history="1">
+      <w:hyperlink w:anchor="_Toc471825595" w:history="1">
         <w:r>
           <w:rPr>
             <w:rStyle w:val="Hipervnculo"/>
@@ -3854,7 +3854,7 @@
             <w:noProof/>
             <w:webHidden/>
           </w:rPr>
-          <w:instrText xml:space="preserve"> PAGEREF _Toc471743318 \h </w:instrText>
+          <w:instrText xml:space="preserve"> PAGEREF _Toc471825595 \h </w:instrText>
         </w:r>
         <w:r>
           <w:rPr>
@@ -3899,7 +3899,7 @@
           <w:lang w:val="es-ES_tradnl" w:eastAsia="es-ES_tradnl"/>
         </w:rPr>
       </w:pPr>
-      <w:hyperlink w:anchor="_Toc471743319" w:history="1">
+      <w:hyperlink w:anchor="_Toc471825596" w:history="1">
         <w:r>
           <w:rPr>
             <w:rStyle w:val="Hipervnculo"/>
@@ -3926,7 +3926,7 @@
             <w:noProof/>
             <w:webHidden/>
           </w:rPr>
-          <w:instrText xml:space="preserve"> PAGEREF _Toc471743319 \h </w:instrText>
+          <w:instrText xml:space="preserve"> PAGEREF _Toc471825596 \h </w:instrText>
         </w:r>
         <w:r>
           <w:rPr>
@@ -3971,7 +3971,7 @@
           <w:lang w:val="es-ES_tradnl" w:eastAsia="es-ES_tradnl"/>
         </w:rPr>
       </w:pPr>
-      <w:hyperlink w:anchor="_Toc471743320" w:history="1">
+      <w:hyperlink w:anchor="_Toc471825597" w:history="1">
         <w:r>
           <w:rPr>
             <w:rStyle w:val="Hipervnculo"/>
@@ -3998,7 +3998,7 @@
             <w:noProof/>
             <w:webHidden/>
           </w:rPr>
-          <w:instrText xml:space="preserve"> PAGEREF _Toc471743320 \h </w:instrText>
+          <w:instrText xml:space="preserve"> PAGEREF _Toc471825597 \h </w:instrText>
         </w:r>
         <w:r>
           <w:rPr>
@@ -4043,7 +4043,7 @@
           <w:lang w:val="es-ES_tradnl" w:eastAsia="es-ES_tradnl"/>
         </w:rPr>
       </w:pPr>
-      <w:hyperlink w:anchor="_Toc471743321" w:history="1">
+      <w:hyperlink w:anchor="_Toc471825598" w:history="1">
         <w:r>
           <w:rPr>
             <w:rStyle w:val="Hipervnculo"/>
@@ -4070,7 +4070,7 @@
             <w:noProof/>
             <w:webHidden/>
           </w:rPr>
-          <w:instrText xml:space="preserve"> PAGEREF _Toc471743321 \h </w:instrText>
+          <w:instrText xml:space="preserve"> PAGEREF _Toc471825598 \h </w:instrText>
         </w:r>
         <w:r>
           <w:rPr>
@@ -4115,7 +4115,7 @@
           <w:lang w:val="es-ES_tradnl" w:eastAsia="es-ES_tradnl"/>
         </w:rPr>
       </w:pPr>
-      <w:hyperlink w:anchor="_Toc471743322" w:history="1">
+      <w:hyperlink w:anchor="_Toc471825599" w:history="1">
         <w:r>
           <w:rPr>
             <w:rStyle w:val="Hipervnculo"/>
@@ -4142,7 +4142,7 @@
             <w:noProof/>
             <w:webHidden/>
           </w:rPr>
-          <w:instrText xml:space="preserve"> PAGEREF _Toc471743322 \h </w:instrText>
+          <w:instrText xml:space="preserve"> PAGEREF _Toc471825599 \h </w:instrText>
         </w:r>
         <w:r>
           <w:rPr>
@@ -4187,7 +4187,7 @@
           <w:lang w:val="es-ES_tradnl" w:eastAsia="es-ES_tradnl"/>
         </w:rPr>
       </w:pPr>
-      <w:hyperlink w:anchor="_Toc471743323" w:history="1">
+      <w:hyperlink w:anchor="_Toc471825600" w:history="1">
         <w:r>
           <w:rPr>
             <w:rStyle w:val="Hipervnculo"/>
@@ -4214,7 +4214,7 @@
             <w:noProof/>
             <w:webHidden/>
           </w:rPr>
-          <w:instrText xml:space="preserve"> PAGEREF _Toc471743323 \h </w:instrText>
+          <w:instrText xml:space="preserve"> PAGEREF _Toc471825600 \h </w:instrText>
         </w:r>
         <w:r>
           <w:rPr>
@@ -4259,7 +4259,7 @@
           <w:lang w:val="es-ES_tradnl" w:eastAsia="es-ES_tradnl"/>
         </w:rPr>
       </w:pPr>
-      <w:hyperlink w:anchor="_Toc471743324" w:history="1">
+      <w:hyperlink w:anchor="_Toc471825601" w:history="1">
         <w:r>
           <w:rPr>
             <w:rStyle w:val="Hipervnculo"/>
@@ -4286,7 +4286,7 @@
             <w:noProof/>
             <w:webHidden/>
           </w:rPr>
-          <w:instrText xml:space="preserve"> PAGEREF _Toc471743324 \h </w:instrText>
+          <w:instrText xml:space="preserve"> PAGEREF _Toc471825601 \h </w:instrText>
         </w:r>
         <w:r>
           <w:rPr>
@@ -4331,7 +4331,7 @@
           <w:lang w:val="es-ES_tradnl" w:eastAsia="es-ES_tradnl"/>
         </w:rPr>
       </w:pPr>
-      <w:hyperlink w:anchor="_Toc471743325" w:history="1">
+      <w:hyperlink w:anchor="_Toc471825602" w:history="1">
         <w:r>
           <w:rPr>
             <w:rStyle w:val="Hipervnculo"/>
@@ -4358,7 +4358,7 @@
             <w:noProof/>
             <w:webHidden/>
           </w:rPr>
-          <w:instrText xml:space="preserve"> PAGEREF _Toc471743325 \h </w:instrText>
+          <w:instrText xml:space="preserve"> PAGEREF _Toc471825602 \h </w:instrText>
         </w:r>
         <w:r>
           <w:rPr>
@@ -4403,7 +4403,7 @@
           <w:lang w:val="es-ES_tradnl" w:eastAsia="es-ES_tradnl"/>
         </w:rPr>
       </w:pPr>
-      <w:hyperlink w:anchor="_Toc471743326" w:history="1">
+      <w:hyperlink w:anchor="_Toc471825603" w:history="1">
         <w:r>
           <w:rPr>
             <w:rStyle w:val="Hipervnculo"/>
@@ -4430,7 +4430,7 @@
             <w:noProof/>
             <w:webHidden/>
           </w:rPr>
-          <w:instrText xml:space="preserve"> PAGEREF _Toc471743326 \h </w:instrText>
+          <w:instrText xml:space="preserve"> PAGEREF _Toc471825603 \h </w:instrText>
         </w:r>
         <w:r>
           <w:rPr>
@@ -4475,7 +4475,7 @@
           <w:lang w:val="es-ES_tradnl" w:eastAsia="es-ES_tradnl"/>
         </w:rPr>
       </w:pPr>
-      <w:hyperlink w:anchor="_Toc471743327" w:history="1">
+      <w:hyperlink w:anchor="_Toc471825604" w:history="1">
         <w:r>
           <w:rPr>
             <w:rStyle w:val="Hipervnculo"/>
@@ -4502,7 +4502,7 @@
             <w:noProof/>
             <w:webHidden/>
           </w:rPr>
-          <w:instrText xml:space="preserve"> PAGEREF _Toc471743327 \h </w:instrText>
+          <w:instrText xml:space="preserve"> PAGEREF _Toc471825604 \h </w:instrText>
         </w:r>
         <w:r>
           <w:rPr>
@@ -4547,7 +4547,7 @@
           <w:lang w:val="es-ES_tradnl" w:eastAsia="es-ES_tradnl"/>
         </w:rPr>
       </w:pPr>
-      <w:hyperlink w:anchor="_Toc471743328" w:history="1">
+      <w:hyperlink w:anchor="_Toc471825605" w:history="1">
         <w:r>
           <w:rPr>
             <w:rStyle w:val="Hipervnculo"/>
@@ -4574,7 +4574,7 @@
             <w:noProof/>
             <w:webHidden/>
           </w:rPr>
-          <w:instrText xml:space="preserve"> PAGEREF _Toc471743328 \h </w:instrText>
+          <w:instrText xml:space="preserve"> PAGEREF _Toc471825605 \h </w:instrText>
         </w:r>
         <w:r>
           <w:rPr>
@@ -4619,7 +4619,7 @@
           <w:lang w:val="es-ES_tradnl" w:eastAsia="es-ES_tradnl"/>
         </w:rPr>
       </w:pPr>
-      <w:hyperlink w:anchor="_Toc471743329" w:history="1">
+      <w:hyperlink w:anchor="_Toc471825606" w:history="1">
         <w:r>
           <w:rPr>
             <w:rStyle w:val="Hipervnculo"/>
@@ -4646,7 +4646,7 @@
             <w:noProof/>
             <w:webHidden/>
           </w:rPr>
-          <w:instrText xml:space="preserve"> PAGEREF _Toc471743329 \h </w:instrText>
+          <w:instrText xml:space="preserve"> PAGEREF _Toc471825606 \h </w:instrText>
         </w:r>
         <w:r>
           <w:rPr>
@@ -4691,7 +4691,7 @@
           <w:lang w:val="es-ES_tradnl" w:eastAsia="es-ES_tradnl"/>
         </w:rPr>
       </w:pPr>
-      <w:hyperlink w:anchor="_Toc471743330" w:history="1">
+      <w:hyperlink w:anchor="_Toc471825607" w:history="1">
         <w:r>
           <w:rPr>
             <w:rStyle w:val="Hipervnculo"/>
@@ -4718,7 +4718,7 @@
             <w:noProof/>
             <w:webHidden/>
           </w:rPr>
-          <w:instrText xml:space="preserve"> PAGEREF _Toc471743330 \h </w:instrText>
+          <w:instrText xml:space="preserve"> PAGEREF _Toc471825607 \h </w:instrText>
         </w:r>
         <w:r>
           <w:rPr>
@@ -4763,7 +4763,7 @@
           <w:lang w:val="es-ES_tradnl" w:eastAsia="es-ES_tradnl"/>
         </w:rPr>
       </w:pPr>
-      <w:hyperlink w:anchor="_Toc471743331" w:history="1">
+      <w:hyperlink w:anchor="_Toc471825608" w:history="1">
         <w:r>
           <w:rPr>
             <w:rStyle w:val="Hipervnculo"/>
@@ -4790,7 +4790,7 @@
             <w:noProof/>
             <w:webHidden/>
           </w:rPr>
-          <w:instrText xml:space="preserve"> PAGEREF _Toc471743331 \h </w:instrText>
+          <w:instrText xml:space="preserve"> PAGEREF _Toc471825608 \h </w:instrText>
         </w:r>
         <w:r>
           <w:rPr>
@@ -4835,7 +4835,7 @@
           <w:lang w:val="es-ES_tradnl" w:eastAsia="es-ES_tradnl"/>
         </w:rPr>
       </w:pPr>
-      <w:hyperlink w:anchor="_Toc471743332" w:history="1">
+      <w:hyperlink w:anchor="_Toc471825609" w:history="1">
         <w:r>
           <w:rPr>
             <w:rStyle w:val="Hipervnculo"/>
@@ -4862,7 +4862,7 @@
             <w:noProof/>
             <w:webHidden/>
           </w:rPr>
-          <w:instrText xml:space="preserve"> PAGEREF _Toc471743332 \h </w:instrText>
+          <w:instrText xml:space="preserve"> PAGEREF _Toc471825609 \h </w:instrText>
         </w:r>
         <w:r>
           <w:rPr>
@@ -4907,7 +4907,7 @@
           <w:lang w:val="es-ES_tradnl" w:eastAsia="es-ES_tradnl"/>
         </w:rPr>
       </w:pPr>
-      <w:hyperlink w:anchor="_Toc471743333" w:history="1">
+      <w:hyperlink w:anchor="_Toc471825610" w:history="1">
         <w:r>
           <w:rPr>
             <w:rStyle w:val="Hipervnculo"/>
@@ -4934,7 +4934,7 @@
             <w:noProof/>
             <w:webHidden/>
           </w:rPr>
-          <w:instrText xml:space="preserve"> PAGEREF _Toc471743333 \h </w:instrText>
+          <w:instrText xml:space="preserve"> PAGEREF _Toc471825610 \h </w:instrText>
         </w:r>
         <w:r>
           <w:rPr>
@@ -4979,7 +4979,7 @@
           <w:lang w:val="es-ES_tradnl" w:eastAsia="es-ES_tradnl"/>
         </w:rPr>
       </w:pPr>
-      <w:hyperlink w:anchor="_Toc471743334" w:history="1">
+      <w:hyperlink w:anchor="_Toc471825611" w:history="1">
         <w:r>
           <w:rPr>
             <w:rStyle w:val="Hipervnculo"/>
@@ -5006,7 +5006,7 @@
             <w:noProof/>
             <w:webHidden/>
           </w:rPr>
-          <w:instrText xml:space="preserve"> PAGEREF _Toc471743334 \h </w:instrText>
+          <w:instrText xml:space="preserve"> PAGEREF _Toc471825611 \h </w:instrText>
         </w:r>
         <w:r>
           <w:rPr>
@@ -5051,7 +5051,7 @@
           <w:lang w:val="es-ES_tradnl" w:eastAsia="es-ES_tradnl"/>
         </w:rPr>
       </w:pPr>
-      <w:hyperlink w:anchor="_Toc471743335" w:history="1">
+      <w:hyperlink w:anchor="_Toc471825612" w:history="1">
         <w:r>
           <w:rPr>
             <w:rStyle w:val="Hipervnculo"/>
@@ -5078,7 +5078,7 @@
             <w:noProof/>
             <w:webHidden/>
           </w:rPr>
-          <w:instrText xml:space="preserve"> PAGEREF _Toc471743335 \h </w:instrText>
+          <w:instrText xml:space="preserve"> PAGEREF _Toc471825612 \h </w:instrText>
         </w:r>
         <w:r>
           <w:rPr>
@@ -5123,7 +5123,7 @@
           <w:lang w:val="es-ES_tradnl" w:eastAsia="es-ES_tradnl"/>
         </w:rPr>
       </w:pPr>
-      <w:hyperlink w:anchor="_Toc471743336" w:history="1">
+      <w:hyperlink w:anchor="_Toc471825613" w:history="1">
         <w:r>
           <w:rPr>
             <w:rStyle w:val="Hipervnculo"/>
@@ -5150,7 +5150,7 @@
             <w:noProof/>
             <w:webHidden/>
           </w:rPr>
-          <w:instrText xml:space="preserve"> PAGEREF _Toc471743336 \h </w:instrText>
+          <w:instrText xml:space="preserve"> PAGEREF _Toc471825613 \h </w:instrText>
         </w:r>
         <w:r>
           <w:rPr>
@@ -5488,15 +5488,7 @@
         <w:t xml:space="preserve">que la comisión nacional de los mercados y la competencia </w:t>
       </w:r>
       <w:r>
-        <w:t>(</w:t>
-      </w:r>
-      <w:bookmarkStart w:id="14" w:name="_GoBack"/>
-      <w:r>
-        <w:t>CNMC</w:t>
-      </w:r>
-      <w:bookmarkEnd w:id="14"/>
-      <w:r>
-        <w:t xml:space="preserve">) </w:t>
+        <w:t xml:space="preserve">(CNMC) </w:t>
       </w:r>
       <w:r>
         <w:t xml:space="preserve">determinó que </w:t>
@@ -5585,7 +5577,7 @@
       <w:pPr>
         <w:pStyle w:val="Descripcin"/>
       </w:pPr>
-      <w:bookmarkStart w:id="15" w:name="_Toc471743316"/>
+      <w:bookmarkStart w:id="14" w:name="_Toc471825593"/>
       <w:r>
         <w:t xml:space="preserve">Figura </w:t>
       </w:r>
@@ -5600,7 +5592,7 @@
       <w:r>
         <w:t>. Valor de las ventas del comercio electrónico en EEUU</w:t>
       </w:r>
-      <w:bookmarkEnd w:id="15"/>
+      <w:bookmarkEnd w:id="14"/>
     </w:p>
     <w:p>
       <w:pPr>
@@ -5624,8 +5616,8 @@
       <w:r>
         <w:t xml:space="preserve"> </w:t>
       </w:r>
+      <w:commentRangeStart w:id="15"/>
       <w:commentRangeStart w:id="16"/>
-      <w:commentRangeStart w:id="17"/>
       <w:r>
         <w:t>puntos más importantes</w:t>
       </w:r>
@@ -5633,30 +5625,30 @@
         <w:rPr>
           <w:rStyle w:val="Refdecomentario"/>
         </w:rPr>
-        <w:commentReference w:id="18"/>
+        <w:commentReference w:id="17"/>
+      </w:r>
+      <w:commentRangeEnd w:id="15"/>
+      <w:r>
+        <w:t xml:space="preserve"> de </w:t>
+      </w:r>
+      <w:r>
+        <w:t xml:space="preserve">los </w:t>
+      </w:r>
+      <w:r>
+        <w:t>SR</w:t>
+      </w:r>
+      <w:r>
+        <w:rPr>
+          <w:rStyle w:val="Refdecomentario"/>
+        </w:rPr>
+        <w:commentReference w:id="15"/>
       </w:r>
       <w:commentRangeEnd w:id="16"/>
       <w:r>
-        <w:t xml:space="preserve"> de </w:t>
-      </w:r>
-      <w:r>
-        <w:t xml:space="preserve">los </w:t>
-      </w:r>
-      <w:r>
-        <w:t>SR</w:t>
-      </w:r>
-      <w:r>
         <w:rPr>
           <w:rStyle w:val="Refdecomentario"/>
         </w:rPr>
         <w:commentReference w:id="16"/>
-      </w:r>
-      <w:commentRangeEnd w:id="17"/>
-      <w:r>
-        <w:rPr>
-          <w:rStyle w:val="Refdecomentario"/>
-        </w:rPr>
-        <w:commentReference w:id="17"/>
       </w:r>
       <w:r>
         <w:t xml:space="preserve"> </w:t>
@@ -5974,11 +5966,11 @@
       <w:r>
         <w:tab/>
       </w:r>
-      <w:bookmarkStart w:id="19" w:name="_Toc471743286"/>
+      <w:bookmarkStart w:id="18" w:name="_Toc471743286"/>
       <w:r>
         <w:t>Objetivos</w:t>
       </w:r>
-      <w:bookmarkEnd w:id="19"/>
+      <w:bookmarkEnd w:id="18"/>
     </w:p>
     <w:p/>
     <w:p>
@@ -6265,14 +6257,14 @@
       <w:r>
         <w:tab/>
       </w:r>
-      <w:bookmarkStart w:id="20" w:name="_Toc471743287"/>
+      <w:bookmarkStart w:id="19" w:name="_Toc471743287"/>
       <w:r>
         <w:t>Organización</w:t>
       </w:r>
       <w:r>
         <w:t xml:space="preserve"> de la memoria</w:t>
       </w:r>
-      <w:bookmarkEnd w:id="20"/>
+      <w:bookmarkEnd w:id="19"/>
     </w:p>
     <w:p>
       <w:r>
@@ -6359,10 +6351,10 @@
           <w:szCs w:val="40"/>
         </w:rPr>
       </w:pPr>
-      <w:bookmarkStart w:id="21" w:name="_Toc39142091"/>
-      <w:bookmarkStart w:id="22" w:name="_Toc43291896"/>
-      <w:bookmarkStart w:id="23" w:name="_Toc45169683"/>
-      <w:bookmarkStart w:id="24" w:name="_Toc471743288"/>
+      <w:bookmarkStart w:id="20" w:name="_Toc39142091"/>
+      <w:bookmarkStart w:id="21" w:name="_Toc43291896"/>
+      <w:bookmarkStart w:id="22" w:name="_Toc45169683"/>
+      <w:bookmarkStart w:id="23" w:name="_Toc471743288"/>
       <w:r>
         <w:rPr>
           <w:sz w:val="40"/>
@@ -6371,10 +6363,10 @@
         <w:lastRenderedPageBreak/>
         <w:t>Estado del arte</w:t>
       </w:r>
+      <w:bookmarkEnd w:id="20"/>
       <w:bookmarkEnd w:id="21"/>
       <w:bookmarkEnd w:id="22"/>
       <w:bookmarkEnd w:id="23"/>
-      <w:bookmarkEnd w:id="24"/>
     </w:p>
     <w:p/>
     <w:p>
@@ -6917,7 +6909,28 @@
       </w:r>
       <w:proofErr w:type="spellEnd"/>
       <w:r>
-        <w:t>), d</w:t>
+        <w:t>)</w:t>
+      </w:r>
+      <w:r>
+        <w:t xml:space="preserve"> </w:t>
+      </w:r>
+      <w:r>
+        <w:fldChar w:fldCharType="begin"/>
+      </w:r>
+      <w:r>
+        <w:instrText xml:space="preserve"> REF _Ref471825484 \r \h </w:instrText>
+      </w:r>
+      <w:r>
+        <w:fldChar w:fldCharType="separate"/>
+      </w:r>
+      <w:r>
+        <w:t>[10]</w:t>
+      </w:r>
+      <w:r>
+        <w:fldChar w:fldCharType="end"/>
+      </w:r>
+      <w:r>
+        <w:t>, d</w:t>
       </w:r>
       <w:r>
         <w:t>o</w:t>
@@ -7163,28 +7176,29 @@
       </w:r>
     </w:p>
     <w:p>
-      <w:bookmarkStart w:id="25" w:name="_Toc471053373"/>
-      <w:bookmarkStart w:id="26" w:name="_Toc471053621"/>
-      <w:bookmarkStart w:id="27" w:name="_Toc471053718"/>
+      <w:bookmarkStart w:id="24" w:name="_Toc471053373"/>
+      <w:bookmarkStart w:id="25" w:name="_Toc471053621"/>
+      <w:bookmarkStart w:id="26" w:name="_Toc471053718"/>
+      <w:bookmarkEnd w:id="24"/>
       <w:bookmarkEnd w:id="25"/>
       <w:bookmarkEnd w:id="26"/>
-      <w:bookmarkEnd w:id="27"/>
     </w:p>
     <w:p>
       <w:pPr>
         <w:pStyle w:val="Ttulo2"/>
         <w:ind w:left="142"/>
       </w:pPr>
-      <w:bookmarkStart w:id="28" w:name="_Toc471053808"/>
-      <w:bookmarkStart w:id="29" w:name="_Toc471136427"/>
-      <w:bookmarkStart w:id="30" w:name="_Toc471151055"/>
-      <w:bookmarkStart w:id="31" w:name="_Toc471213249"/>
-      <w:bookmarkStart w:id="32" w:name="_Toc471224889"/>
-      <w:bookmarkStart w:id="33" w:name="_Toc471224993"/>
-      <w:bookmarkStart w:id="34" w:name="_Toc471225026"/>
-      <w:bookmarkStart w:id="35" w:name="_Toc471225081"/>
-      <w:bookmarkStart w:id="36" w:name="_Toc471225112"/>
-      <w:bookmarkStart w:id="37" w:name="_Toc471743289"/>
+      <w:bookmarkStart w:id="27" w:name="_Toc471053808"/>
+      <w:bookmarkStart w:id="28" w:name="_Toc471136427"/>
+      <w:bookmarkStart w:id="29" w:name="_Toc471151055"/>
+      <w:bookmarkStart w:id="30" w:name="_Toc471213249"/>
+      <w:bookmarkStart w:id="31" w:name="_Toc471224889"/>
+      <w:bookmarkStart w:id="32" w:name="_Toc471224993"/>
+      <w:bookmarkStart w:id="33" w:name="_Toc471225026"/>
+      <w:bookmarkStart w:id="34" w:name="_Toc471225081"/>
+      <w:bookmarkStart w:id="35" w:name="_Toc471225112"/>
+      <w:bookmarkStart w:id="36" w:name="_Toc471743289"/>
+      <w:bookmarkEnd w:id="27"/>
       <w:bookmarkEnd w:id="28"/>
       <w:bookmarkEnd w:id="29"/>
       <w:bookmarkEnd w:id="30"/>
@@ -7193,77 +7207,77 @@
       <w:bookmarkEnd w:id="33"/>
       <w:bookmarkEnd w:id="34"/>
       <w:bookmarkEnd w:id="35"/>
+      <w:r>
+        <w:t>Tipos de algoritmos</w:t>
+      </w:r>
       <w:bookmarkEnd w:id="36"/>
-      <w:r>
-        <w:t>Tipos de algoritmos</w:t>
-      </w:r>
+    </w:p>
+    <w:p>
+      <w:pPr>
+        <w:rPr>
+          <w:rFonts w:ascii="Proxima Nova" w:hAnsi="Proxima Nova"/>
+        </w:rPr>
+      </w:pPr>
+      <w:bookmarkStart w:id="37" w:name="_Toc471053375"/>
+      <w:bookmarkStart w:id="38" w:name="_Toc471053623"/>
+      <w:bookmarkStart w:id="39" w:name="_Toc471053720"/>
+      <w:bookmarkStart w:id="40" w:name="_Toc471053376"/>
+      <w:bookmarkStart w:id="41" w:name="_Toc471053624"/>
+      <w:bookmarkStart w:id="42" w:name="_Toc471053721"/>
+      <w:bookmarkStart w:id="43" w:name="_Toc471053377"/>
+      <w:bookmarkStart w:id="44" w:name="_Toc471053625"/>
+      <w:bookmarkStart w:id="45" w:name="_Toc471053722"/>
+      <w:bookmarkStart w:id="46" w:name="fig01"/>
+      <w:bookmarkStart w:id="47" w:name="_Toc471053378"/>
+      <w:bookmarkStart w:id="48" w:name="_Toc471053626"/>
+      <w:bookmarkStart w:id="49" w:name="_Toc471053723"/>
+      <w:bookmarkStart w:id="50" w:name="_Toc471053379"/>
+      <w:bookmarkStart w:id="51" w:name="_Toc471053627"/>
+      <w:bookmarkStart w:id="52" w:name="_Toc471053724"/>
+      <w:bookmarkStart w:id="53" w:name="_Toc471053380"/>
+      <w:bookmarkStart w:id="54" w:name="_Toc471053628"/>
+      <w:bookmarkStart w:id="55" w:name="_Toc471053725"/>
+      <w:bookmarkStart w:id="56" w:name="_Toc471053381"/>
+      <w:bookmarkStart w:id="57" w:name="_Toc471053629"/>
+      <w:bookmarkStart w:id="58" w:name="_Toc471053726"/>
+      <w:bookmarkStart w:id="59" w:name="_Toc471053382"/>
+      <w:bookmarkStart w:id="60" w:name="_Toc471053630"/>
+      <w:bookmarkStart w:id="61" w:name="_Toc471053727"/>
+      <w:bookmarkStart w:id="62" w:name="_Toc471053383"/>
+      <w:bookmarkStart w:id="63" w:name="_Toc471053631"/>
+      <w:bookmarkStart w:id="64" w:name="_Toc471053728"/>
+      <w:bookmarkStart w:id="65" w:name="_Toc471053384"/>
+      <w:bookmarkStart w:id="66" w:name="_Toc471053632"/>
+      <w:bookmarkStart w:id="67" w:name="_Toc471053729"/>
+      <w:bookmarkStart w:id="68" w:name="_Toc471053385"/>
+      <w:bookmarkStart w:id="69" w:name="_Toc471053633"/>
+      <w:bookmarkStart w:id="70" w:name="_Toc471053730"/>
+      <w:bookmarkStart w:id="71" w:name="_Toc471053386"/>
+      <w:bookmarkStart w:id="72" w:name="_Toc471053634"/>
+      <w:bookmarkStart w:id="73" w:name="_Toc471053731"/>
+      <w:bookmarkStart w:id="74" w:name="_Toc471053387"/>
+      <w:bookmarkStart w:id="75" w:name="_Toc471053635"/>
+      <w:bookmarkStart w:id="76" w:name="_Toc471053732"/>
+      <w:bookmarkStart w:id="77" w:name="_Toc471053388"/>
+      <w:bookmarkStart w:id="78" w:name="_Toc471053636"/>
+      <w:bookmarkStart w:id="79" w:name="_Toc471053733"/>
+      <w:bookmarkStart w:id="80" w:name="_Toc471053389"/>
+      <w:bookmarkStart w:id="81" w:name="_Toc471053637"/>
+      <w:bookmarkStart w:id="82" w:name="_Toc471053734"/>
+      <w:bookmarkStart w:id="83" w:name="_Toc471053390"/>
+      <w:bookmarkStart w:id="84" w:name="_Toc471053638"/>
+      <w:bookmarkStart w:id="85" w:name="_Toc471053735"/>
+      <w:bookmarkStart w:id="86" w:name="_Toc471053391"/>
+      <w:bookmarkStart w:id="87" w:name="_Toc471053639"/>
+      <w:bookmarkStart w:id="88" w:name="_Toc471053736"/>
+      <w:bookmarkStart w:id="89" w:name="_Toc471053392"/>
+      <w:bookmarkStart w:id="90" w:name="_Toc471053640"/>
+      <w:bookmarkStart w:id="91" w:name="_Toc471053737"/>
+      <w:bookmarkStart w:id="92" w:name="_Toc471053393"/>
+      <w:bookmarkStart w:id="93" w:name="_Toc471053641"/>
+      <w:bookmarkStart w:id="94" w:name="_Toc471053738"/>
+      <w:bookmarkStart w:id="95" w:name="_Toc471053642"/>
       <w:bookmarkEnd w:id="37"/>
-    </w:p>
-    <w:p>
-      <w:pPr>
-        <w:rPr>
-          <w:rFonts w:ascii="Proxima Nova" w:hAnsi="Proxima Nova"/>
-        </w:rPr>
-      </w:pPr>
-      <w:bookmarkStart w:id="38" w:name="_Toc471053375"/>
-      <w:bookmarkStart w:id="39" w:name="_Toc471053623"/>
-      <w:bookmarkStart w:id="40" w:name="_Toc471053720"/>
-      <w:bookmarkStart w:id="41" w:name="_Toc471053376"/>
-      <w:bookmarkStart w:id="42" w:name="_Toc471053624"/>
-      <w:bookmarkStart w:id="43" w:name="_Toc471053721"/>
-      <w:bookmarkStart w:id="44" w:name="_Toc471053377"/>
-      <w:bookmarkStart w:id="45" w:name="_Toc471053625"/>
-      <w:bookmarkStart w:id="46" w:name="_Toc471053722"/>
-      <w:bookmarkStart w:id="47" w:name="fig01"/>
-      <w:bookmarkStart w:id="48" w:name="_Toc471053378"/>
-      <w:bookmarkStart w:id="49" w:name="_Toc471053626"/>
-      <w:bookmarkStart w:id="50" w:name="_Toc471053723"/>
-      <w:bookmarkStart w:id="51" w:name="_Toc471053379"/>
-      <w:bookmarkStart w:id="52" w:name="_Toc471053627"/>
-      <w:bookmarkStart w:id="53" w:name="_Toc471053724"/>
-      <w:bookmarkStart w:id="54" w:name="_Toc471053380"/>
-      <w:bookmarkStart w:id="55" w:name="_Toc471053628"/>
-      <w:bookmarkStart w:id="56" w:name="_Toc471053725"/>
-      <w:bookmarkStart w:id="57" w:name="_Toc471053381"/>
-      <w:bookmarkStart w:id="58" w:name="_Toc471053629"/>
-      <w:bookmarkStart w:id="59" w:name="_Toc471053726"/>
-      <w:bookmarkStart w:id="60" w:name="_Toc471053382"/>
-      <w:bookmarkStart w:id="61" w:name="_Toc471053630"/>
-      <w:bookmarkStart w:id="62" w:name="_Toc471053727"/>
-      <w:bookmarkStart w:id="63" w:name="_Toc471053383"/>
-      <w:bookmarkStart w:id="64" w:name="_Toc471053631"/>
-      <w:bookmarkStart w:id="65" w:name="_Toc471053728"/>
-      <w:bookmarkStart w:id="66" w:name="_Toc471053384"/>
-      <w:bookmarkStart w:id="67" w:name="_Toc471053632"/>
-      <w:bookmarkStart w:id="68" w:name="_Toc471053729"/>
-      <w:bookmarkStart w:id="69" w:name="_Toc471053385"/>
-      <w:bookmarkStart w:id="70" w:name="_Toc471053633"/>
-      <w:bookmarkStart w:id="71" w:name="_Toc471053730"/>
-      <w:bookmarkStart w:id="72" w:name="_Toc471053386"/>
-      <w:bookmarkStart w:id="73" w:name="_Toc471053634"/>
-      <w:bookmarkStart w:id="74" w:name="_Toc471053731"/>
-      <w:bookmarkStart w:id="75" w:name="_Toc471053387"/>
-      <w:bookmarkStart w:id="76" w:name="_Toc471053635"/>
-      <w:bookmarkStart w:id="77" w:name="_Toc471053732"/>
-      <w:bookmarkStart w:id="78" w:name="_Toc471053388"/>
-      <w:bookmarkStart w:id="79" w:name="_Toc471053636"/>
-      <w:bookmarkStart w:id="80" w:name="_Toc471053733"/>
-      <w:bookmarkStart w:id="81" w:name="_Toc471053389"/>
-      <w:bookmarkStart w:id="82" w:name="_Toc471053637"/>
-      <w:bookmarkStart w:id="83" w:name="_Toc471053734"/>
-      <w:bookmarkStart w:id="84" w:name="_Toc471053390"/>
-      <w:bookmarkStart w:id="85" w:name="_Toc471053638"/>
-      <w:bookmarkStart w:id="86" w:name="_Toc471053735"/>
-      <w:bookmarkStart w:id="87" w:name="_Toc471053391"/>
-      <w:bookmarkStart w:id="88" w:name="_Toc471053639"/>
-      <w:bookmarkStart w:id="89" w:name="_Toc471053736"/>
-      <w:bookmarkStart w:id="90" w:name="_Toc471053392"/>
-      <w:bookmarkStart w:id="91" w:name="_Toc471053640"/>
-      <w:bookmarkStart w:id="92" w:name="_Toc471053737"/>
-      <w:bookmarkStart w:id="93" w:name="_Toc471053393"/>
-      <w:bookmarkStart w:id="94" w:name="_Toc471053641"/>
-      <w:bookmarkStart w:id="95" w:name="_Toc471053738"/>
-      <w:bookmarkStart w:id="96" w:name="_Toc471053642"/>
       <w:bookmarkEnd w:id="38"/>
       <w:bookmarkEnd w:id="39"/>
       <w:bookmarkEnd w:id="40"/>
@@ -7322,66 +7336,65 @@
       <w:bookmarkEnd w:id="93"/>
       <w:bookmarkEnd w:id="94"/>
       <w:bookmarkEnd w:id="95"/>
+    </w:p>
+    <w:p>
+      <w:pPr>
+        <w:ind w:left="142"/>
+        <w:rPr>
+          <w:rFonts w:ascii="Proxima Nova" w:hAnsi="Proxima Nova"/>
+        </w:rPr>
+      </w:pPr>
+      <w:r>
+        <w:rPr>
+          <w:rFonts w:ascii="Proxima Nova" w:hAnsi="Proxima Nova"/>
+        </w:rPr>
+        <w:t xml:space="preserve">Dependiendo de la forma en que los algoritmos </w:t>
+      </w:r>
+      <w:r>
+        <w:rPr>
+          <w:rFonts w:ascii="Proxima Nova" w:hAnsi="Proxima Nova"/>
+        </w:rPr>
+        <w:t>tengan</w:t>
+      </w:r>
+      <w:r>
+        <w:rPr>
+          <w:rFonts w:ascii="Proxima Nova" w:hAnsi="Proxima Nova"/>
+        </w:rPr>
+        <w:t xml:space="preserve"> en cuenta los atributos de los ítems o usuarios, podemos concluir que e</w:t>
+      </w:r>
+      <w:r>
+        <w:rPr>
+          <w:rFonts w:ascii="Proxima Nova" w:hAnsi="Proxima Nova"/>
+        </w:rPr>
+        <w:t>xisten dos tipos de algoritmos principales</w:t>
+      </w:r>
+      <w:r>
+        <w:rPr>
+          <w:rFonts w:ascii="Proxima Nova" w:hAnsi="Proxima Nova"/>
+        </w:rPr>
+        <w:t>: basados en contenido y basados en filtrado colaborativo.</w:t>
+      </w:r>
+    </w:p>
+    <w:p>
+      <w:pPr>
+        <w:ind w:left="142"/>
+        <w:rPr>
+          <w:rFonts w:ascii="Proxima Nova" w:hAnsi="Proxima Nova"/>
+        </w:rPr>
+      </w:pPr>
+    </w:p>
+    <w:p>
+      <w:pPr>
+        <w:pStyle w:val="Ttulo3"/>
+        <w:rPr>
+          <w:i/>
+        </w:rPr>
+      </w:pPr>
+      <w:bookmarkStart w:id="96" w:name="_Toc471743290"/>
+      <w:r>
+        <w:t>Algoritmos basados en contenido</w:t>
+      </w:r>
       <w:bookmarkEnd w:id="96"/>
-    </w:p>
-    <w:p>
-      <w:pPr>
-        <w:ind w:left="142"/>
-        <w:rPr>
-          <w:rFonts w:ascii="Proxima Nova" w:hAnsi="Proxima Nova"/>
-        </w:rPr>
-      </w:pPr>
-      <w:r>
-        <w:rPr>
-          <w:rFonts w:ascii="Proxima Nova" w:hAnsi="Proxima Nova"/>
-        </w:rPr>
-        <w:t xml:space="preserve">Dependiendo de la forma en que los algoritmos </w:t>
-      </w:r>
-      <w:r>
-        <w:rPr>
-          <w:rFonts w:ascii="Proxima Nova" w:hAnsi="Proxima Nova"/>
-        </w:rPr>
-        <w:t>tengan</w:t>
-      </w:r>
-      <w:r>
-        <w:rPr>
-          <w:rFonts w:ascii="Proxima Nova" w:hAnsi="Proxima Nova"/>
-        </w:rPr>
-        <w:t xml:space="preserve"> en cuenta los atributos de los ítems o usuarios, podemos concluir que e</w:t>
-      </w:r>
-      <w:r>
-        <w:rPr>
-          <w:rFonts w:ascii="Proxima Nova" w:hAnsi="Proxima Nova"/>
-        </w:rPr>
-        <w:t>xisten dos tipos de algoritmos principales</w:t>
-      </w:r>
-      <w:r>
-        <w:rPr>
-          <w:rFonts w:ascii="Proxima Nova" w:hAnsi="Proxima Nova"/>
-        </w:rPr>
-        <w:t>: basados en contenido y basados en filtrado colaborativo.</w:t>
-      </w:r>
-    </w:p>
-    <w:p>
-      <w:pPr>
-        <w:ind w:left="142"/>
-        <w:rPr>
-          <w:rFonts w:ascii="Proxima Nova" w:hAnsi="Proxima Nova"/>
-        </w:rPr>
-      </w:pPr>
-    </w:p>
-    <w:p>
-      <w:pPr>
-        <w:pStyle w:val="Ttulo3"/>
-        <w:rPr>
-          <w:i/>
-        </w:rPr>
-      </w:pPr>
-      <w:bookmarkStart w:id="97" w:name="_Toc471743290"/>
-      <w:r>
-        <w:t>Algoritmos basados en contenido</w:t>
-      </w:r>
-      <w:bookmarkEnd w:id="97"/>
     </w:p>
     <w:p>
       <w:pPr>
@@ -7411,17 +7424,41 @@
         </w:rPr>
         <w:t xml:space="preserve"> </w:t>
       </w:r>
-      <w:hyperlink w:anchor="_Referencias" w:history="1">
-        <w:r>
-          <w:rPr>
-            <w:rStyle w:val="Hipervnculo"/>
-            <w:rFonts w:ascii="Proxima Nova" w:hAnsi="Proxima Nova"/>
-            <w:color w:val="000000" w:themeColor="text1"/>
-            <w:u w:val="none"/>
-          </w:rPr>
-          <w:t>[2]</w:t>
-        </w:r>
-      </w:hyperlink>
+      <w:r>
+        <w:rPr>
+          <w:rFonts w:ascii="Proxima Nova" w:hAnsi="Proxima Nova"/>
+        </w:rPr>
+        <w:fldChar w:fldCharType="begin"/>
+      </w:r>
+      <w:r>
+        <w:rPr>
+          <w:rFonts w:ascii="Proxima Nova" w:hAnsi="Proxima Nova"/>
+        </w:rPr>
+        <w:instrText xml:space="preserve"> REF _Ref471825334 \r \h </w:instrText>
+      </w:r>
+      <w:r>
+        <w:rPr>
+          <w:rFonts w:ascii="Proxima Nova" w:hAnsi="Proxima Nova"/>
+        </w:rPr>
+      </w:r>
+      <w:r>
+        <w:rPr>
+          <w:rFonts w:ascii="Proxima Nova" w:hAnsi="Proxima Nova"/>
+        </w:rPr>
+        <w:fldChar w:fldCharType="separate"/>
+      </w:r>
+      <w:r>
+        <w:rPr>
+          <w:rFonts w:ascii="Proxima Nova" w:hAnsi="Proxima Nova"/>
+        </w:rPr>
+        <w:t>[6]</w:t>
+      </w:r>
+      <w:r>
+        <w:rPr>
+          <w:rFonts w:ascii="Proxima Nova" w:hAnsi="Proxima Nova"/>
+        </w:rPr>
+        <w:fldChar w:fldCharType="end"/>
+      </w:r>
       <w:r>
         <w:rPr>
           <w:rFonts w:ascii="Proxima Nova" w:hAnsi="Proxima Nova"/>
@@ -7487,197 +7524,186 @@
           <w:rFonts w:ascii="Proxima Nova" w:hAnsi="Proxima Nova"/>
           <w:i/>
         </w:rPr>
-        <w:t>TF</w:t>
-      </w:r>
+        <w:t>TF-IDF</w:t>
+      </w:r>
+      <w:r>
+        <w:rPr>
+          <w:rFonts w:ascii="Proxima Nova" w:hAnsi="Proxima Nova"/>
+        </w:rPr>
+        <w:t xml:space="preserve"> (</w:t>
+      </w:r>
+      <w:proofErr w:type="spellStart"/>
+      <w:r>
+        <w:rPr>
+          <w:rFonts w:ascii="Proxima Nova" w:hAnsi="Proxima Nova"/>
+        </w:rPr>
+        <w:t>Term</w:t>
+      </w:r>
+      <w:proofErr w:type="spellEnd"/>
+      <w:r>
+        <w:rPr>
+          <w:rFonts w:ascii="Proxima Nova" w:hAnsi="Proxima Nova"/>
+        </w:rPr>
+        <w:t xml:space="preserve"> </w:t>
+      </w:r>
+      <w:proofErr w:type="spellStart"/>
+      <w:r>
+        <w:rPr>
+          <w:rFonts w:ascii="Proxima Nova" w:hAnsi="Proxima Nova"/>
+        </w:rPr>
+        <w:t>Frequency-Inverse</w:t>
+      </w:r>
+      <w:proofErr w:type="spellEnd"/>
+      <w:r>
+        <w:rPr>
+          <w:rFonts w:ascii="Proxima Nova" w:hAnsi="Proxima Nova"/>
+        </w:rPr>
+        <w:t xml:space="preserve"> </w:t>
+      </w:r>
+      <w:proofErr w:type="spellStart"/>
+      <w:r>
+        <w:rPr>
+          <w:rFonts w:ascii="Proxima Nova" w:hAnsi="Proxima Nova"/>
+        </w:rPr>
+        <w:t>Document</w:t>
+      </w:r>
+      <w:proofErr w:type="spellEnd"/>
+      <w:r>
+        <w:rPr>
+          <w:rFonts w:ascii="Proxima Nova" w:hAnsi="Proxima Nova"/>
+        </w:rPr>
+        <w:t xml:space="preserve"> </w:t>
+      </w:r>
+      <w:proofErr w:type="spellStart"/>
+      <w:r>
+        <w:rPr>
+          <w:rFonts w:ascii="Proxima Nova" w:hAnsi="Proxima Nova"/>
+        </w:rPr>
+        <w:t>Frequency</w:t>
+      </w:r>
+      <w:proofErr w:type="spellEnd"/>
+      <w:r>
+        <w:rPr>
+          <w:rFonts w:ascii="Proxima Nova" w:hAnsi="Proxima Nova"/>
+        </w:rPr>
+        <w:t xml:space="preserve">) que comprende </w:t>
+      </w:r>
+      <w:r>
+        <w:rPr>
+          <w:rFonts w:ascii="Proxima Nova" w:hAnsi="Proxima Nova"/>
+        </w:rPr>
+        <w:t>las palabras o términos más relevantes.</w:t>
+      </w:r>
+    </w:p>
+    <w:p>
+      <w:pPr>
+        <w:ind w:left="142"/>
+        <w:rPr>
+          <w:rFonts w:ascii="Proxima Nova" w:hAnsi="Proxima Nova"/>
+        </w:rPr>
+      </w:pPr>
+      <w:r>
+        <w:rPr>
+          <w:rFonts w:ascii="Proxima Nova" w:hAnsi="Proxima Nova"/>
+        </w:rPr>
+        <w:t xml:space="preserve">Los algoritmos más comunes de éste género son </w:t>
+      </w:r>
+      <w:proofErr w:type="spellStart"/>
       <w:r>
         <w:rPr>
           <w:rFonts w:ascii="Proxima Nova" w:hAnsi="Proxima Nova"/>
           <w:i/>
         </w:rPr>
+        <w:t>Rocchio</w:t>
+      </w:r>
+      <w:proofErr w:type="spellEnd"/>
+      <w:r>
+        <w:rPr>
+          <w:rFonts w:ascii="Proxima Nova" w:hAnsi="Proxima Nova"/>
+          <w:i/>
+        </w:rPr>
         <w:t xml:space="preserve"> </w:t>
       </w:r>
       <w:r>
         <w:rPr>
           <w:rFonts w:ascii="Proxima Nova" w:hAnsi="Proxima Nova"/>
+        </w:rPr>
+        <w:t>y KNN.</w:t>
+      </w:r>
+    </w:p>
+    <w:p>
+      <w:pPr>
+        <w:ind w:left="142"/>
+        <w:rPr>
+          <w:rFonts w:ascii="Proxima Nova" w:hAnsi="Proxima Nova"/>
+        </w:rPr>
+      </w:pPr>
+    </w:p>
+    <w:p>
+      <w:pPr>
+        <w:pStyle w:val="Ttulo3"/>
+      </w:pPr>
+      <w:bookmarkStart w:id="97" w:name="_Toc471743291"/>
+      <w:r>
+        <w:t xml:space="preserve">Algoritmos basados en </w:t>
+      </w:r>
+      <w:r>
+        <w:t>filtrado colaborativo</w:t>
+      </w:r>
+      <w:bookmarkEnd w:id="97"/>
+    </w:p>
+    <w:p/>
+    <w:p>
+      <w:pPr>
+        <w:ind w:left="142"/>
+      </w:pPr>
+      <w:r>
+        <w:t>A diferencia de los métodos basados en contenido, el filtrado colaborativo</w:t>
+      </w:r>
+      <w:r>
+        <w:t xml:space="preserve"> se basa en los </w:t>
+      </w:r>
+      <w:r>
+        <w:t>ratings</w:t>
+      </w:r>
+      <w:r>
+        <w:t xml:space="preserve"> de los usuarios del sistema. La idea clave es </w:t>
+      </w:r>
+      <w:r>
+        <w:t>que,</w:t>
+      </w:r>
+      <w:r>
+        <w:t xml:space="preserve"> si dos usuarios </w:t>
+      </w:r>
+      <w:r>
+        <w:rPr>
           <w:i/>
         </w:rPr>
-        <w:t>-IDF</w:t>
-      </w:r>
-      <w:r>
-        <w:rPr>
-          <w:rFonts w:ascii="Proxima Nova" w:hAnsi="Proxima Nova"/>
-        </w:rPr>
-        <w:t xml:space="preserve"> (</w:t>
-      </w:r>
-      <w:proofErr w:type="spellStart"/>
-      <w:r>
-        <w:rPr>
-          <w:rFonts w:ascii="Proxima Nova" w:hAnsi="Proxima Nova"/>
-        </w:rPr>
-        <w:t>Term</w:t>
-      </w:r>
-      <w:proofErr w:type="spellEnd"/>
-      <w:r>
-        <w:rPr>
-          <w:rFonts w:ascii="Proxima Nova" w:hAnsi="Proxima Nova"/>
-        </w:rPr>
-        <w:t xml:space="preserve"> </w:t>
-      </w:r>
-      <w:proofErr w:type="spellStart"/>
-      <w:r>
-        <w:rPr>
-          <w:rFonts w:ascii="Proxima Nova" w:hAnsi="Proxima Nova"/>
-        </w:rPr>
-        <w:t>Frequency-Inverse</w:t>
-      </w:r>
-      <w:proofErr w:type="spellEnd"/>
-      <w:r>
-        <w:rPr>
-          <w:rFonts w:ascii="Proxima Nova" w:hAnsi="Proxima Nova"/>
-        </w:rPr>
-        <w:t xml:space="preserve"> </w:t>
-      </w:r>
-      <w:proofErr w:type="spellStart"/>
-      <w:r>
-        <w:rPr>
-          <w:rFonts w:ascii="Proxima Nova" w:hAnsi="Proxima Nova"/>
-        </w:rPr>
-        <w:t>Document</w:t>
-      </w:r>
-      <w:proofErr w:type="spellEnd"/>
-      <w:r>
-        <w:rPr>
-          <w:rFonts w:ascii="Proxima Nova" w:hAnsi="Proxima Nova"/>
-        </w:rPr>
-        <w:t xml:space="preserve"> </w:t>
-      </w:r>
-      <w:proofErr w:type="spellStart"/>
-      <w:r>
-        <w:rPr>
-          <w:rFonts w:ascii="Proxima Nova" w:hAnsi="Proxima Nova"/>
-        </w:rPr>
-        <w:t>Frequency</w:t>
-      </w:r>
-      <w:proofErr w:type="spellEnd"/>
-      <w:r>
-        <w:rPr>
-          <w:rFonts w:ascii="Proxima Nova" w:hAnsi="Proxima Nova"/>
-        </w:rPr>
-        <w:t xml:space="preserve">) que comprende </w:t>
-      </w:r>
-      <w:r>
-        <w:rPr>
-          <w:rFonts w:ascii="Proxima Nova" w:hAnsi="Proxima Nova"/>
-        </w:rPr>
-        <w:t>las palabras o términos más relevantes.</w:t>
-      </w:r>
-    </w:p>
-    <w:p>
-      <w:pPr>
-        <w:ind w:left="142"/>
-        <w:rPr>
-          <w:rFonts w:ascii="Proxima Nova" w:hAnsi="Proxima Nova"/>
-        </w:rPr>
-      </w:pPr>
-      <w:r>
-        <w:rPr>
-          <w:rFonts w:ascii="Proxima Nova" w:hAnsi="Proxima Nova"/>
-        </w:rPr>
-        <w:t xml:space="preserve">Los algoritmos más comunes de éste género son </w:t>
-      </w:r>
-      <w:proofErr w:type="spellStart"/>
-      <w:r>
-        <w:rPr>
-          <w:rFonts w:ascii="Proxima Nova" w:hAnsi="Proxima Nova"/>
+        <w:t>u</w:t>
+      </w:r>
+      <w:r>
+        <w:t xml:space="preserve"> y </w:t>
+      </w:r>
+      <w:r>
+        <w:rPr>
           <w:i/>
         </w:rPr>
-        <w:t>Rocchio</w:t>
-      </w:r>
-      <w:proofErr w:type="spellEnd"/>
-      <w:r>
-        <w:rPr>
-          <w:rFonts w:ascii="Proxima Nova" w:hAnsi="Proxima Nova"/>
+        <w:t>v</w:t>
+      </w:r>
+      <w:r>
+        <w:t xml:space="preserve"> son similares,</w:t>
+      </w:r>
+      <w:r>
+        <w:t xml:space="preserve"> el sistema recomendará a </w:t>
+      </w:r>
+      <w:r>
+        <w:rPr>
           <w:i/>
         </w:rPr>
-        <w:t xml:space="preserve"> </w:t>
-      </w:r>
-      <w:r>
-        <w:rPr>
-          <w:rFonts w:ascii="Proxima Nova" w:hAnsi="Proxima Nova"/>
-        </w:rPr>
-        <w:t>y KNN.</w:t>
-      </w:r>
-    </w:p>
-    <w:p>
-      <w:pPr>
-        <w:ind w:left="142"/>
-        <w:rPr>
-          <w:rFonts w:ascii="Proxima Nova" w:hAnsi="Proxima Nova"/>
-        </w:rPr>
-      </w:pPr>
-    </w:p>
-    <w:p>
-      <w:pPr>
-        <w:pStyle w:val="Ttulo3"/>
-      </w:pPr>
-      <w:bookmarkStart w:id="98" w:name="_Toc471743291"/>
-      <w:r>
-        <w:t xml:space="preserve">Algoritmos basados en </w:t>
-      </w:r>
-      <w:r>
-        <w:t>filtrado colaborativo</w:t>
-      </w:r>
-      <w:bookmarkEnd w:id="98"/>
-    </w:p>
-    <w:p/>
-    <w:p>
-      <w:pPr>
-        <w:ind w:left="142"/>
-      </w:pPr>
-      <w:r>
-        <w:t>A diferencia de los métodos basados en contenido, el filtrado colaborativo</w:t>
-      </w:r>
-      <w:r>
-        <w:t xml:space="preserve"> se basa en los </w:t>
-      </w:r>
-      <w:r>
-        <w:t>ratings</w:t>
-      </w:r>
-      <w:r>
-        <w:t xml:space="preserve"> de los usuarios del sistema. La idea clave es </w:t>
-      </w:r>
-      <w:r>
-        <w:t>que,</w:t>
-      </w:r>
-      <w:r>
-        <w:t xml:space="preserve"> si dos usuarios </w:t>
-      </w:r>
-      <w:r>
-        <w:rPr>
-          <w:i/>
-        </w:rPr>
         <w:t>u</w:t>
       </w:r>
       <w:r>
-        <w:t xml:space="preserve"> y </w:t>
-      </w:r>
-      <w:r>
-        <w:rPr>
-          <w:i/>
-        </w:rPr>
-        <w:t>v</w:t>
-      </w:r>
-      <w:r>
-        <w:t xml:space="preserve"> son similares,</w:t>
-      </w:r>
-      <w:r>
-        <w:t xml:space="preserve"> el sistema recomendará a </w:t>
-      </w:r>
-      <w:r>
-        <w:rPr>
-          <w:i/>
-        </w:rPr>
-        <w:t>u</w:t>
+        <w:t>,</w:t>
       </w:r>
       <w:r>
         <w:t xml:space="preserve"> ítems que le hayan gustado a </w:t>
@@ -8102,16 +8128,21 @@
       <w:r>
         <w:t xml:space="preserve"> </w:t>
       </w:r>
-      <w:hyperlink w:anchor="_Referencias" w:history="1">
-        <w:r>
-          <w:rPr>
-            <w:rStyle w:val="Hipervnculo"/>
-            <w:color w:val="000000" w:themeColor="text1"/>
-            <w:u w:val="none"/>
-          </w:rPr>
-          <w:t>[3]</w:t>
-        </w:r>
-      </w:hyperlink>
+      <w:r>
+        <w:fldChar w:fldCharType="begin"/>
+      </w:r>
+      <w:r>
+        <w:instrText xml:space="preserve"> REF _Ref471825373 \r \h </w:instrText>
+      </w:r>
+      <w:r>
+        <w:fldChar w:fldCharType="separate"/>
+      </w:r>
+      <w:r>
+        <w:t>[7]</w:t>
+      </w:r>
+      <w:r>
+        <w:fldChar w:fldCharType="end"/>
+      </w:r>
       <w:r>
         <w:t>. Si se aplica un filtrado colaborativo basado en usuario, el vecindario se compondr</w:t>
       </w:r>
@@ -8973,7 +9004,7 @@
           <w:i/>
         </w:rPr>
       </w:pPr>
-      <w:commentRangeStart w:id="99"/>
+      <w:commentRangeStart w:id="98"/>
       <w:r>
         <w:rPr>
           <w:rFonts w:ascii="Proxima Nova" w:hAnsi="Proxima Nova"/>
@@ -8982,12 +9013,12 @@
         </w:rPr>
         <w:t>Factorización</w:t>
       </w:r>
-      <w:commentRangeEnd w:id="99"/>
+      <w:commentRangeEnd w:id="98"/>
       <w:r>
         <w:rPr>
           <w:rStyle w:val="Refdecomentario"/>
         </w:rPr>
-        <w:commentReference w:id="99"/>
+        <w:commentReference w:id="98"/>
       </w:r>
       <w:r>
         <w:rPr>
@@ -9468,12 +9499,12 @@
         <w:pStyle w:val="Ttulo3"/>
         <w:ind w:left="709" w:hanging="709"/>
       </w:pPr>
-      <w:bookmarkStart w:id="100" w:name="_Toc471743292"/>
+      <w:bookmarkStart w:id="99" w:name="_Toc471743292"/>
       <w:r>
         <w:lastRenderedPageBreak/>
         <w:t>Algoritmos generales</w:t>
       </w:r>
-      <w:bookmarkEnd w:id="100"/>
+      <w:bookmarkEnd w:id="99"/>
     </w:p>
     <w:p/>
     <w:p>
@@ -9606,19 +9637,20 @@
           <w:lang w:val="es-ES_tradnl" w:eastAsia="es-ES_tradnl"/>
         </w:rPr>
       </w:pPr>
-      <w:bookmarkStart w:id="101" w:name="_Toc141673841"/>
-      <w:bookmarkStart w:id="102" w:name="_Toc141695056"/>
-      <w:bookmarkStart w:id="103" w:name="_Toc141698101"/>
-      <w:bookmarkStart w:id="104" w:name="_Toc141698280"/>
-      <w:bookmarkStart w:id="105" w:name="_Toc141673842"/>
-      <w:bookmarkStart w:id="106" w:name="_Toc141695057"/>
-      <w:bookmarkStart w:id="107" w:name="_Toc141698102"/>
-      <w:bookmarkStart w:id="108" w:name="_Toc141698281"/>
-      <w:bookmarkStart w:id="109" w:name="_Toc141673843"/>
-      <w:bookmarkStart w:id="110" w:name="_Toc141695058"/>
-      <w:bookmarkStart w:id="111" w:name="_Toc141698103"/>
-      <w:bookmarkStart w:id="112" w:name="_Toc141698282"/>
-      <w:bookmarkStart w:id="113" w:name="_Toc141673855"/>
+      <w:bookmarkStart w:id="100" w:name="_Toc141673841"/>
+      <w:bookmarkStart w:id="101" w:name="_Toc141695056"/>
+      <w:bookmarkStart w:id="102" w:name="_Toc141698101"/>
+      <w:bookmarkStart w:id="103" w:name="_Toc141698280"/>
+      <w:bookmarkStart w:id="104" w:name="_Toc141673842"/>
+      <w:bookmarkStart w:id="105" w:name="_Toc141695057"/>
+      <w:bookmarkStart w:id="106" w:name="_Toc141698102"/>
+      <w:bookmarkStart w:id="107" w:name="_Toc141698281"/>
+      <w:bookmarkStart w:id="108" w:name="_Toc141673843"/>
+      <w:bookmarkStart w:id="109" w:name="_Toc141695058"/>
+      <w:bookmarkStart w:id="110" w:name="_Toc141698103"/>
+      <w:bookmarkStart w:id="111" w:name="_Toc141698282"/>
+      <w:bookmarkStart w:id="112" w:name="_Toc141673855"/>
+      <w:bookmarkEnd w:id="100"/>
       <w:bookmarkEnd w:id="101"/>
       <w:bookmarkEnd w:id="102"/>
       <w:bookmarkEnd w:id="103"/>
@@ -9631,24 +9663,23 @@
       <w:bookmarkEnd w:id="110"/>
       <w:bookmarkEnd w:id="111"/>
       <w:bookmarkEnd w:id="112"/>
+    </w:p>
+    <w:p>
+      <w:pPr>
+        <w:pStyle w:val="Ttulo2"/>
+      </w:pPr>
+      <w:bookmarkStart w:id="113" w:name="_Normalización_de_ratings"/>
+      <w:bookmarkStart w:id="114" w:name="_Normalización_de_ratings_1"/>
+      <w:bookmarkStart w:id="115" w:name="_Toc471743293"/>
       <w:bookmarkEnd w:id="113"/>
-    </w:p>
-    <w:p>
-      <w:pPr>
-        <w:pStyle w:val="Ttulo2"/>
-      </w:pPr>
-      <w:bookmarkStart w:id="114" w:name="_Normalización_de_ratings"/>
-      <w:bookmarkStart w:id="115" w:name="_Normalización_de_ratings_1"/>
-      <w:bookmarkStart w:id="116" w:name="_Toc471743293"/>
       <w:bookmarkEnd w:id="114"/>
+      <w:r>
+        <w:t>Normalización</w:t>
+      </w:r>
+      <w:r>
+        <w:t xml:space="preserve"> de ratings</w:t>
+      </w:r>
       <w:bookmarkEnd w:id="115"/>
-      <w:r>
-        <w:t>Normalización</w:t>
-      </w:r>
-      <w:r>
-        <w:t xml:space="preserve"> de ratings</w:t>
-      </w:r>
-      <w:bookmarkEnd w:id="116"/>
     </w:p>
     <w:p>
       <w:pPr>
@@ -9688,16 +9719,53 @@
         </w:rPr>
         <w:t xml:space="preserve"> </w:t>
       </w:r>
-      <w:hyperlink w:anchor="_Referencias" w:history="1">
-        <w:r>
-          <w:rPr>
-            <w:rStyle w:val="Hipervnculo"/>
-            <w:color w:val="000000" w:themeColor="text1"/>
-            <w:u w:val="none"/>
-          </w:rPr>
-          <w:t>[3]</w:t>
-        </w:r>
-      </w:hyperlink>
+      <w:r>
+        <w:rPr>
+          <w:rFonts w:ascii="Proxima Nova" w:hAnsi="Proxima Nova"/>
+          <w:color w:val="000000"/>
+          <w:lang w:val="es-ES_tradnl" w:eastAsia="es-ES_tradnl"/>
+        </w:rPr>
+        <w:fldChar w:fldCharType="begin"/>
+      </w:r>
+      <w:r>
+        <w:rPr>
+          <w:rFonts w:ascii="Proxima Nova" w:hAnsi="Proxima Nova"/>
+          <w:color w:val="000000"/>
+          <w:lang w:val="es-ES_tradnl" w:eastAsia="es-ES_tradnl"/>
+        </w:rPr>
+        <w:instrText xml:space="preserve"> REF _Ref471825373 \r \h </w:instrText>
+      </w:r>
+      <w:r>
+        <w:rPr>
+          <w:rFonts w:ascii="Proxima Nova" w:hAnsi="Proxima Nova"/>
+          <w:color w:val="000000"/>
+          <w:lang w:val="es-ES_tradnl" w:eastAsia="es-ES_tradnl"/>
+        </w:rPr>
+      </w:r>
+      <w:r>
+        <w:rPr>
+          <w:rFonts w:ascii="Proxima Nova" w:hAnsi="Proxima Nova"/>
+          <w:color w:val="000000"/>
+          <w:lang w:val="es-ES_tradnl" w:eastAsia="es-ES_tradnl"/>
+        </w:rPr>
+        <w:fldChar w:fldCharType="separate"/>
+      </w:r>
+      <w:r>
+        <w:rPr>
+          <w:rFonts w:ascii="Proxima Nova" w:hAnsi="Proxima Nova"/>
+          <w:color w:val="000000"/>
+          <w:lang w:val="es-ES_tradnl" w:eastAsia="es-ES_tradnl"/>
+        </w:rPr>
+        <w:t>[7]</w:t>
+      </w:r>
+      <w:r>
+        <w:rPr>
+          <w:rFonts w:ascii="Proxima Nova" w:hAnsi="Proxima Nova"/>
+          <w:color w:val="000000"/>
+          <w:lang w:val="es-ES_tradnl" w:eastAsia="es-ES_tradnl"/>
+        </w:rPr>
+        <w:fldChar w:fldCharType="end"/>
+      </w:r>
       <w:r>
         <w:rPr>
           <w:rFonts w:ascii="Proxima Nova" w:hAnsi="Proxima Nova"/>
@@ -9895,7 +9963,7 @@
         </w:rPr>
         <w:t xml:space="preserve">Para </w:t>
       </w:r>
-      <w:commentRangeStart w:id="117"/>
+      <w:commentRangeStart w:id="116"/>
       <w:r>
         <w:rPr>
           <w:rFonts w:hint="eastAsia"/>
@@ -9909,12 +9977,12 @@
         </w:rPr>
         <w:t>s</w:t>
       </w:r>
-      <w:commentRangeEnd w:id="117"/>
+      <w:commentRangeEnd w:id="116"/>
       <w:r>
         <w:rPr>
           <w:rStyle w:val="Refdecomentario"/>
         </w:rPr>
-        <w:commentReference w:id="117"/>
+        <w:commentReference w:id="116"/>
       </w:r>
       <w:r>
         <w:rPr>
@@ -10287,14 +10355,14 @@
       <w:pPr>
         <w:pStyle w:val="Ttulo2"/>
       </w:pPr>
-      <w:bookmarkStart w:id="118" w:name="_Toc471743294"/>
+      <w:bookmarkStart w:id="117" w:name="_Toc471743294"/>
       <w:r>
         <w:t>Selección</w:t>
       </w:r>
       <w:r>
         <w:t xml:space="preserve"> de vecinos</w:t>
       </w:r>
-      <w:bookmarkEnd w:id="118"/>
+      <w:bookmarkEnd w:id="117"/>
     </w:p>
     <w:p>
       <w:pPr>
@@ -10321,23 +10389,23 @@
         <w:t>El número de vecinos próximos y el criterio utilizado puede tener un gran impacto en la calidad del sistema de recomendación</w:t>
       </w:r>
       <w:r>
-        <w:rPr>
-          <w:rFonts w:ascii="Proxima Nova" w:hAnsi="Proxima Nova"/>
-          <w:color w:val="000000"/>
-          <w:lang w:val="es-ES_tradnl" w:eastAsia="es-ES_tradnl"/>
-        </w:rPr>
         <w:t xml:space="preserve"> </w:t>
       </w:r>
-      <w:hyperlink w:anchor="_Referencias" w:history="1">
-        <w:r>
-          <w:rPr>
-            <w:rStyle w:val="Hipervnculo"/>
-            <w:color w:val="000000" w:themeColor="text1"/>
-            <w:u w:val="none"/>
-          </w:rPr>
-          <w:t>[3]</w:t>
-        </w:r>
-      </w:hyperlink>
+      <w:r>
+        <w:fldChar w:fldCharType="begin"/>
+      </w:r>
+      <w:r>
+        <w:instrText xml:space="preserve"> REF _Ref471825373 \r \h </w:instrText>
+      </w:r>
+      <w:r>
+        <w:fldChar w:fldCharType="separate"/>
+      </w:r>
+      <w:r>
+        <w:t>[7]</w:t>
+      </w:r>
+      <w:r>
+        <w:fldChar w:fldCharType="end"/>
+      </w:r>
       <w:r>
         <w:rPr>
           <w:rFonts w:ascii="Proxima Nova" w:hAnsi="Proxima Nova"/>
@@ -10564,7 +10632,7 @@
           <w:lang w:val="es-ES_tradnl" w:eastAsia="es-ES_tradnl"/>
         </w:rPr>
       </w:pPr>
-      <w:bookmarkStart w:id="119" w:name="_Toc471743317"/>
+      <w:bookmarkStart w:id="118" w:name="_Toc471825594"/>
       <w:r>
         <w:t xml:space="preserve">Figura </w:t>
       </w:r>
@@ -10585,7 +10653,7 @@
         </w:rPr>
         <w:t>Elección de vecinos</w:t>
       </w:r>
-      <w:bookmarkEnd w:id="119"/>
+      <w:bookmarkEnd w:id="118"/>
     </w:p>
     <w:p>
       <w:pPr>
@@ -10811,19 +10879,19 @@
       <w:pPr>
         <w:pStyle w:val="Ttulo2"/>
       </w:pPr>
-      <w:bookmarkStart w:id="120" w:name="_Toc471743295"/>
-      <w:commentRangeStart w:id="121"/>
+      <w:bookmarkStart w:id="119" w:name="_Toc471743295"/>
+      <w:commentRangeStart w:id="120"/>
       <w:r>
         <w:t>Comparación</w:t>
       </w:r>
-      <w:commentRangeEnd w:id="121"/>
+      <w:commentRangeEnd w:id="120"/>
       <w:r>
         <w:rPr>
           <w:rStyle w:val="Refdecomentario"/>
           <w:sz w:val="28"/>
           <w:szCs w:val="28"/>
         </w:rPr>
-        <w:commentReference w:id="121"/>
+        <w:commentReference w:id="120"/>
       </w:r>
       <w:r>
         <w:t xml:space="preserve"> e</w:t>
@@ -10847,7 +10915,7 @@
       <w:r>
         <w:t xml:space="preserve"> KNN</w:t>
       </w:r>
-      <w:bookmarkEnd w:id="120"/>
+      <w:bookmarkEnd w:id="119"/>
     </w:p>
     <w:p>
       <w:pPr>
@@ -11417,14 +11485,14 @@
           <w:lang w:val="es-ES_tradnl"/>
         </w:rPr>
       </w:pPr>
-      <w:bookmarkStart w:id="122" w:name="_Toc471743296"/>
+      <w:bookmarkStart w:id="121" w:name="_Toc471743296"/>
       <w:r>
         <w:rPr>
           <w:lang w:val="es-ES_tradnl"/>
         </w:rPr>
         <w:t>Métricas de evaluación</w:t>
       </w:r>
-      <w:bookmarkEnd w:id="122"/>
+      <w:bookmarkEnd w:id="121"/>
     </w:p>
     <w:p>
       <w:pPr>
@@ -12092,7 +12160,7 @@
       <w:pPr>
         <w:pStyle w:val="Descripcin"/>
       </w:pPr>
-      <w:bookmarkStart w:id="123" w:name="_Toc471743318"/>
+      <w:bookmarkStart w:id="122" w:name="_Toc471825595"/>
       <w:r>
         <w:t xml:space="preserve">Figura </w:t>
       </w:r>
@@ -12107,7 +12175,7 @@
       <w:r>
         <w:t>. Conjunto intersección entre ítems recomendados y relevantes</w:t>
       </w:r>
-      <w:bookmarkEnd w:id="123"/>
+      <w:bookmarkEnd w:id="122"/>
     </w:p>
     <w:p/>
     <w:p>
@@ -12128,11 +12196,9 @@
       <w:r>
         <w:t xml:space="preserve"> la precisión, </w:t>
       </w:r>
-      <w:proofErr w:type="gramStart"/>
-      <w:r>
-        <w:t>ya que</w:t>
-      </w:r>
-      <w:proofErr w:type="gramEnd"/>
+      <w:r>
+        <w:t>ya que,</w:t>
+      </w:r>
       <w:r>
         <w:t xml:space="preserve"> si hay un número alto de relevantes, es menos probable llegar a recomendarlos todos, de esta manera,</w:t>
       </w:r>
@@ -12205,7 +12271,7 @@
       <w:pPr>
         <w:pStyle w:val="Descripcin"/>
       </w:pPr>
-      <w:bookmarkStart w:id="124" w:name="_Toc471743319"/>
+      <w:bookmarkStart w:id="123" w:name="_Toc471825596"/>
       <w:r>
         <w:t xml:space="preserve">Figura </w:t>
       </w:r>
@@ -12224,7 +12290,7 @@
       <w:r>
         <w:t>recall</w:t>
       </w:r>
-      <w:bookmarkEnd w:id="124"/>
+      <w:bookmarkEnd w:id="123"/>
       <w:proofErr w:type="spellEnd"/>
     </w:p>
     <w:p/>
@@ -12584,19 +12650,20 @@
       <w:pPr>
         <w:pStyle w:val="Ttulo1"/>
       </w:pPr>
-      <w:bookmarkStart w:id="125" w:name="_Toc141673865"/>
-      <w:bookmarkStart w:id="126" w:name="_Toc141695077"/>
-      <w:bookmarkStart w:id="127" w:name="_Toc141698120"/>
-      <w:bookmarkStart w:id="128" w:name="_Toc141698299"/>
-      <w:bookmarkStart w:id="129" w:name="_Toc141698459"/>
-      <w:bookmarkStart w:id="130" w:name="_Toc141698626"/>
-      <w:bookmarkStart w:id="131" w:name="_Toc141698793"/>
-      <w:bookmarkStart w:id="132" w:name="_Toc141698942"/>
-      <w:bookmarkStart w:id="133" w:name="_Toc141699111"/>
-      <w:bookmarkStart w:id="134" w:name="_Toc141699279"/>
-      <w:bookmarkStart w:id="135" w:name="_Toc141773898"/>
-      <w:bookmarkStart w:id="136" w:name="_Toc141774068"/>
-      <w:bookmarkStart w:id="137" w:name="_Toc471743297"/>
+      <w:bookmarkStart w:id="124" w:name="_Toc141673865"/>
+      <w:bookmarkStart w:id="125" w:name="_Toc141695077"/>
+      <w:bookmarkStart w:id="126" w:name="_Toc141698120"/>
+      <w:bookmarkStart w:id="127" w:name="_Toc141698299"/>
+      <w:bookmarkStart w:id="128" w:name="_Toc141698459"/>
+      <w:bookmarkStart w:id="129" w:name="_Toc141698626"/>
+      <w:bookmarkStart w:id="130" w:name="_Toc141698793"/>
+      <w:bookmarkStart w:id="131" w:name="_Toc141698942"/>
+      <w:bookmarkStart w:id="132" w:name="_Toc141699111"/>
+      <w:bookmarkStart w:id="133" w:name="_Toc141699279"/>
+      <w:bookmarkStart w:id="134" w:name="_Toc141773898"/>
+      <w:bookmarkStart w:id="135" w:name="_Toc141774068"/>
+      <w:bookmarkStart w:id="136" w:name="_Toc471743297"/>
+      <w:bookmarkEnd w:id="124"/>
       <w:bookmarkEnd w:id="125"/>
       <w:bookmarkEnd w:id="126"/>
       <w:bookmarkEnd w:id="127"/>
@@ -12608,7 +12675,6 @@
       <w:bookmarkEnd w:id="133"/>
       <w:bookmarkEnd w:id="134"/>
       <w:bookmarkEnd w:id="135"/>
-      <w:bookmarkEnd w:id="136"/>
       <w:r>
         <w:lastRenderedPageBreak/>
         <w:t>Diseño</w:t>
@@ -12616,7 +12682,7 @@
       <w:r>
         <w:t xml:space="preserve"> y desarrollo</w:t>
       </w:r>
-      <w:bookmarkEnd w:id="137"/>
+      <w:bookmarkEnd w:id="136"/>
     </w:p>
     <w:p/>
     <w:p>
@@ -12701,7 +12767,7 @@
           <w:color w:val="FF0000"/>
         </w:rPr>
       </w:pPr>
-      <w:bookmarkStart w:id="138" w:name="_Toc471743320"/>
+      <w:bookmarkStart w:id="137" w:name="_Toc471825597"/>
       <w:r>
         <w:t xml:space="preserve">Figura </w:t>
       </w:r>
@@ -12716,166 +12782,166 @@
       <w:r>
         <w:t>. Esquema de arquitectura.</w:t>
       </w:r>
+      <w:bookmarkEnd w:id="137"/>
+    </w:p>
+    <w:p>
+      <w:pPr>
+        <w:ind w:firstLine="426"/>
+      </w:pPr>
+    </w:p>
+    <w:p>
+      <w:pPr>
+        <w:ind w:firstLine="426"/>
+      </w:pPr>
+      <w:r>
+        <w:t>Todo parte de un conjunto de datos (</w:t>
+      </w:r>
+      <w:proofErr w:type="spellStart"/>
+      <w:r>
+        <w:rPr>
+          <w:i/>
+        </w:rPr>
+        <w:t>dataset</w:t>
+      </w:r>
+      <w:proofErr w:type="spellEnd"/>
+      <w:r>
+        <w:t>), que contiene los ficheros de usuarios, ítems, ratings... con sus correspondientes particiones de entrenamiento y test (</w:t>
+      </w:r>
+      <w:proofErr w:type="spellStart"/>
+      <w:r>
+        <w:rPr>
+          <w:i/>
+        </w:rPr>
+        <w:t>splits</w:t>
+      </w:r>
+      <w:proofErr w:type="spellEnd"/>
+      <w:r>
+        <w:t>). Este trabajo no se focaliza en la minería de datos, por lo que tomaremos dichos ficheros ajenos al sistema</w:t>
+      </w:r>
+      <w:r>
+        <w:t>. T</w:t>
+      </w:r>
+      <w:r>
+        <w:t xml:space="preserve">ampoco se realizan los </w:t>
+      </w:r>
+      <w:proofErr w:type="spellStart"/>
+      <w:r>
+        <w:t>splits</w:t>
+      </w:r>
+      <w:proofErr w:type="spellEnd"/>
+      <w:r>
+        <w:t xml:space="preserve"> del </w:t>
+      </w:r>
+      <w:proofErr w:type="spellStart"/>
+      <w:r>
+        <w:t>dataset</w:t>
+      </w:r>
+      <w:proofErr w:type="spellEnd"/>
+      <w:r>
+        <w:t xml:space="preserve"> ya que vienen incluidos</w:t>
+      </w:r>
+      <w:r>
+        <w:t xml:space="preserve">. </w:t>
+      </w:r>
+    </w:p>
+    <w:p>
+      <w:pPr>
+        <w:ind w:firstLine="426"/>
+      </w:pPr>
+    </w:p>
+    <w:p>
+      <w:pPr>
+        <w:ind w:firstLine="426"/>
+      </w:pPr>
+      <w:r>
+        <w:t>Seguidamente, tenemos los dos grandes grupos de evaluación y recomendación</w:t>
+      </w:r>
+      <w:r>
+        <w:t xml:space="preserve">, </w:t>
+      </w:r>
+      <w:r>
+        <w:t>los cuales albergan el grueso del trabajo.</w:t>
+      </w:r>
+      <w:r>
+        <w:t xml:space="preserve"> Mientras que el recomendador se encarg</w:t>
+      </w:r>
+      <w:r>
+        <w:t>a</w:t>
+      </w:r>
+      <w:r>
+        <w:t xml:space="preserve"> de </w:t>
+      </w:r>
+      <w:r>
+        <w:t>la generación de</w:t>
+      </w:r>
+      <w:r>
+        <w:t xml:space="preserve"> ficheros con las recomendaciones</w:t>
+      </w:r>
+      <w:r>
+        <w:t xml:space="preserve"> personalizadas de los usuarios</w:t>
+      </w:r>
+      <w:r>
+        <w:t xml:space="preserve"> a partir de cualquier combinación deseada, el evaluador </w:t>
+      </w:r>
+      <w:r>
+        <w:t>toma</w:t>
+      </w:r>
+      <w:r>
+        <w:t xml:space="preserve"> esos ficheros para calcular la</w:t>
+      </w:r>
+      <w:r>
+        <w:t xml:space="preserve"> eficacia del algoritmo con la configuración de entrada.</w:t>
+      </w:r>
+      <w:r>
+        <w:t xml:space="preserve"> Este trabajo contiene todas las combinaciones posibles </w:t>
+      </w:r>
+      <w:r>
+        <w:t>que permite el algoritmo para</w:t>
+      </w:r>
+      <w:r>
+        <w:t xml:space="preserve"> las</w:t>
+      </w:r>
+      <w:r>
+        <w:t xml:space="preserve"> parametrizaciones que han sido implementadas.</w:t>
+      </w:r>
+      <w:r>
+        <w:t xml:space="preserve"> </w:t>
+      </w:r>
+    </w:p>
+    <w:p>
+      <w:pPr>
+        <w:ind w:firstLine="426"/>
+      </w:pPr>
+    </w:p>
+    <w:p>
+      <w:pPr>
+        <w:ind w:firstLine="426"/>
+      </w:pPr>
+      <w:r>
+        <w:t>Una vez evaluadas las recomendaciones, ya disponemos de todos los datos necesarios</w:t>
+      </w:r>
+      <w:r>
+        <w:t xml:space="preserve"> para ensamblar nuestro </w:t>
+      </w:r>
+      <w:proofErr w:type="spellStart"/>
+      <w:r>
+        <w:t>framework</w:t>
+      </w:r>
+      <w:proofErr w:type="spellEnd"/>
+      <w:r>
+        <w:t>, que serán extrapolados en formato de tablas para poder discernir la mejor solución con un simple vistazo.</w:t>
+      </w:r>
+    </w:p>
+    <w:p/>
+    <w:p>
+      <w:pPr>
+        <w:pStyle w:val="Ttulo2"/>
+      </w:pPr>
+      <w:bookmarkStart w:id="138" w:name="_Toc471743298"/>
+      <w:r>
+        <w:t>Descripción del sistema</w:t>
+      </w:r>
       <w:bookmarkEnd w:id="138"/>
-    </w:p>
-    <w:p>
-      <w:pPr>
-        <w:ind w:firstLine="426"/>
-      </w:pPr>
-    </w:p>
-    <w:p>
-      <w:pPr>
-        <w:ind w:firstLine="426"/>
-      </w:pPr>
-      <w:r>
-        <w:t>Todo parte de un conjunto de datos (</w:t>
-      </w:r>
-      <w:proofErr w:type="spellStart"/>
-      <w:r>
-        <w:rPr>
-          <w:i/>
-        </w:rPr>
-        <w:t>dataset</w:t>
-      </w:r>
-      <w:proofErr w:type="spellEnd"/>
-      <w:r>
-        <w:t>), que contiene los ficheros de usuarios, ítems, ratings... con sus correspondientes particiones de entrenamiento y test (</w:t>
-      </w:r>
-      <w:proofErr w:type="spellStart"/>
-      <w:r>
-        <w:rPr>
-          <w:i/>
-        </w:rPr>
-        <w:t>splits</w:t>
-      </w:r>
-      <w:proofErr w:type="spellEnd"/>
-      <w:r>
-        <w:t>). Este trabajo no se focaliza en la minería de datos, por lo que tomaremos dichos ficheros ajenos al sistema</w:t>
-      </w:r>
-      <w:r>
-        <w:t>. T</w:t>
-      </w:r>
-      <w:r>
-        <w:t xml:space="preserve">ampoco se realizan los </w:t>
-      </w:r>
-      <w:proofErr w:type="spellStart"/>
-      <w:r>
-        <w:t>splits</w:t>
-      </w:r>
-      <w:proofErr w:type="spellEnd"/>
-      <w:r>
-        <w:t xml:space="preserve"> del </w:t>
-      </w:r>
-      <w:proofErr w:type="spellStart"/>
-      <w:r>
-        <w:t>dataset</w:t>
-      </w:r>
-      <w:proofErr w:type="spellEnd"/>
-      <w:r>
-        <w:t xml:space="preserve"> ya que vienen incluidos</w:t>
-      </w:r>
-      <w:r>
-        <w:t xml:space="preserve">. </w:t>
-      </w:r>
-    </w:p>
-    <w:p>
-      <w:pPr>
-        <w:ind w:firstLine="426"/>
-      </w:pPr>
-    </w:p>
-    <w:p>
-      <w:pPr>
-        <w:ind w:firstLine="426"/>
-      </w:pPr>
-      <w:r>
-        <w:t>Seguidamente, tenemos los dos grandes grupos de evaluación y recomendación</w:t>
-      </w:r>
-      <w:r>
-        <w:t xml:space="preserve">, </w:t>
-      </w:r>
-      <w:r>
-        <w:t>los cuales albergan el grueso del trabajo.</w:t>
-      </w:r>
-      <w:r>
-        <w:t xml:space="preserve"> Mientras que el recomendador se encarg</w:t>
-      </w:r>
-      <w:r>
-        <w:t>a</w:t>
-      </w:r>
-      <w:r>
-        <w:t xml:space="preserve"> de </w:t>
-      </w:r>
-      <w:r>
-        <w:t>la generación de</w:t>
-      </w:r>
-      <w:r>
-        <w:t xml:space="preserve"> ficheros con las recomendaciones</w:t>
-      </w:r>
-      <w:r>
-        <w:t xml:space="preserve"> personalizadas de los usuarios</w:t>
-      </w:r>
-      <w:r>
-        <w:t xml:space="preserve"> a partir de cualquier combinación deseada, el evaluador </w:t>
-      </w:r>
-      <w:r>
-        <w:t>toma</w:t>
-      </w:r>
-      <w:r>
-        <w:t xml:space="preserve"> esos ficheros para calcular la</w:t>
-      </w:r>
-      <w:r>
-        <w:t xml:space="preserve"> eficacia del algoritmo con la configuración de entrada.</w:t>
-      </w:r>
-      <w:r>
-        <w:t xml:space="preserve"> Este trabajo contiene todas las combinaciones posibles </w:t>
-      </w:r>
-      <w:r>
-        <w:t>que permite el algoritmo para</w:t>
-      </w:r>
-      <w:r>
-        <w:t xml:space="preserve"> las</w:t>
-      </w:r>
-      <w:r>
-        <w:t xml:space="preserve"> parametrizaciones que han sido implementadas.</w:t>
-      </w:r>
-      <w:r>
-        <w:t xml:space="preserve"> </w:t>
-      </w:r>
-    </w:p>
-    <w:p>
-      <w:pPr>
-        <w:ind w:firstLine="426"/>
-      </w:pPr>
-    </w:p>
-    <w:p>
-      <w:pPr>
-        <w:ind w:firstLine="426"/>
-      </w:pPr>
-      <w:r>
-        <w:t>Una vez evaluadas las recomendaciones, ya disponemos de todos los datos necesarios</w:t>
-      </w:r>
-      <w:r>
-        <w:t xml:space="preserve"> para ensamblar nuestro </w:t>
-      </w:r>
-      <w:proofErr w:type="spellStart"/>
-      <w:r>
-        <w:t>framework</w:t>
-      </w:r>
-      <w:proofErr w:type="spellEnd"/>
-      <w:r>
-        <w:t>, que serán extrapolados en formato de tablas para poder discernir la mejor solución con un simple vistazo.</w:t>
-      </w:r>
-    </w:p>
-    <w:p/>
-    <w:p>
-      <w:pPr>
-        <w:pStyle w:val="Ttulo2"/>
-      </w:pPr>
-      <w:bookmarkStart w:id="139" w:name="_Toc471743298"/>
-      <w:r>
-        <w:t>Descripción del sistema</w:t>
-      </w:r>
-      <w:bookmarkEnd w:id="139"/>
     </w:p>
     <w:p/>
     <w:p>
@@ -12968,28 +13034,28 @@
       <w:pPr>
         <w:pStyle w:val="Ttulo2"/>
       </w:pPr>
-      <w:bookmarkStart w:id="140" w:name="_Toc471743299"/>
+      <w:bookmarkStart w:id="139" w:name="_Toc471743299"/>
       <w:r>
         <w:t>Requisitos del sistema</w:t>
       </w:r>
+      <w:bookmarkEnd w:id="139"/>
+    </w:p>
+    <w:p/>
+    <w:p>
+      <w:pPr>
+        <w:pStyle w:val="Ttulo3"/>
+      </w:pPr>
+      <w:bookmarkStart w:id="140" w:name="_Toc471743300"/>
+      <w:r>
+        <w:t>Requisitos</w:t>
+      </w:r>
+      <w:r>
+        <w:t xml:space="preserve"> func</w:t>
+      </w:r>
+      <w:r>
+        <w:t>ionales</w:t>
+      </w:r>
       <w:bookmarkEnd w:id="140"/>
-    </w:p>
-    <w:p/>
-    <w:p>
-      <w:pPr>
-        <w:pStyle w:val="Ttulo3"/>
-      </w:pPr>
-      <w:bookmarkStart w:id="141" w:name="_Toc471743300"/>
-      <w:r>
-        <w:t>Requisitos</w:t>
-      </w:r>
-      <w:r>
-        <w:t xml:space="preserve"> func</w:t>
-      </w:r>
-      <w:r>
-        <w:t>ionales</w:t>
-      </w:r>
-      <w:bookmarkEnd w:id="141"/>
     </w:p>
     <w:p/>
     <w:p>
@@ -13288,7 +13354,7 @@
       <w:pPr>
         <w:pStyle w:val="Ttulo3"/>
       </w:pPr>
-      <w:bookmarkStart w:id="142" w:name="_Toc471743301"/>
+      <w:bookmarkStart w:id="141" w:name="_Toc471743301"/>
       <w:r>
         <w:t>Requisitos</w:t>
       </w:r>
@@ -13301,7 +13367,7 @@
       <w:r>
         <w:t>ionales</w:t>
       </w:r>
-      <w:bookmarkEnd w:id="142"/>
+      <w:bookmarkEnd w:id="141"/>
     </w:p>
     <w:p/>
     <w:p>
@@ -13358,67 +13424,67 @@
       <w:pPr>
         <w:pStyle w:val="Ttulo2"/>
       </w:pPr>
-      <w:bookmarkStart w:id="143" w:name="_Toc471743302"/>
+      <w:bookmarkStart w:id="142" w:name="_Toc471743302"/>
       <w:r>
         <w:t>Diseño</w:t>
       </w:r>
+      <w:bookmarkEnd w:id="142"/>
+    </w:p>
+    <w:p/>
+    <w:p>
+      <w:pPr>
+        <w:jc w:val="center"/>
+        <w:rPr>
+          <w:color w:val="FF0000"/>
+        </w:rPr>
+      </w:pPr>
+      <w:r>
+        <w:rPr>
+          <w:color w:val="FF0000"/>
+        </w:rPr>
+        <w:t>Diagrama de clases</w:t>
+      </w:r>
+    </w:p>
+    <w:p>
+      <w:pPr>
+        <w:jc w:val="left"/>
+        <w:rPr>
+          <w:color w:val="FF0000"/>
+        </w:rPr>
+      </w:pPr>
+    </w:p>
+    <w:p>
+      <w:pPr>
+        <w:jc w:val="left"/>
+        <w:rPr>
+          <w:color w:val="FF0000"/>
+        </w:rPr>
+      </w:pPr>
+    </w:p>
+    <w:p>
+      <w:pPr>
+        <w:jc w:val="center"/>
+        <w:rPr>
+          <w:color w:val="FF0000"/>
+        </w:rPr>
+      </w:pPr>
+    </w:p>
+    <w:p>
+      <w:pPr>
+        <w:rPr>
+          <w:color w:val="FF0000"/>
+        </w:rPr>
+      </w:pPr>
+    </w:p>
+    <w:p>
+      <w:pPr>
+        <w:pStyle w:val="Ttulo2"/>
+      </w:pPr>
+      <w:bookmarkStart w:id="143" w:name="_Toc471743303"/>
+      <w:r>
+        <w:t>Desarrollo y codificación</w:t>
+      </w:r>
       <w:bookmarkEnd w:id="143"/>
-    </w:p>
-    <w:p/>
-    <w:p>
-      <w:pPr>
-        <w:jc w:val="center"/>
-        <w:rPr>
-          <w:color w:val="FF0000"/>
-        </w:rPr>
-      </w:pPr>
-      <w:r>
-        <w:rPr>
-          <w:color w:val="FF0000"/>
-        </w:rPr>
-        <w:t>Diagrama de clases</w:t>
-      </w:r>
-    </w:p>
-    <w:p>
-      <w:pPr>
-        <w:jc w:val="left"/>
-        <w:rPr>
-          <w:color w:val="FF0000"/>
-        </w:rPr>
-      </w:pPr>
-    </w:p>
-    <w:p>
-      <w:pPr>
-        <w:jc w:val="left"/>
-        <w:rPr>
-          <w:color w:val="FF0000"/>
-        </w:rPr>
-      </w:pPr>
-    </w:p>
-    <w:p>
-      <w:pPr>
-        <w:jc w:val="center"/>
-        <w:rPr>
-          <w:color w:val="FF0000"/>
-        </w:rPr>
-      </w:pPr>
-    </w:p>
-    <w:p>
-      <w:pPr>
-        <w:rPr>
-          <w:color w:val="FF0000"/>
-        </w:rPr>
-      </w:pPr>
-    </w:p>
-    <w:p>
-      <w:pPr>
-        <w:pStyle w:val="Ttulo2"/>
-      </w:pPr>
-      <w:bookmarkStart w:id="144" w:name="_Toc471743303"/>
-      <w:r>
-        <w:t>Desarrollo y codificación</w:t>
-      </w:r>
-      <w:bookmarkEnd w:id="144"/>
     </w:p>
     <w:p/>
     <w:p>
@@ -13588,7 +13654,7 @@
       <w:pPr>
         <w:pStyle w:val="Descripcin"/>
       </w:pPr>
-      <w:bookmarkStart w:id="145" w:name="_Toc471743321"/>
+      <w:bookmarkStart w:id="144" w:name="_Toc471825598"/>
       <w:r>
         <w:t xml:space="preserve">Figura </w:t>
       </w:r>
@@ -13607,7 +13673,7 @@
       <w:r>
         <w:t>kNN</w:t>
       </w:r>
-      <w:bookmarkEnd w:id="145"/>
+      <w:bookmarkEnd w:id="144"/>
       <w:proofErr w:type="spellEnd"/>
     </w:p>
     <w:p/>
@@ -14223,13 +14289,16 @@
       <w:pPr>
         <w:pStyle w:val="Ttulo3"/>
       </w:pPr>
-      <w:bookmarkStart w:id="146" w:name="_Librerías_externas_utilizadas"/>
-      <w:bookmarkStart w:id="147" w:name="_Toc471743304"/>
+      <w:bookmarkStart w:id="145" w:name="_Librerías_externas_utilizadas"/>
+      <w:bookmarkStart w:id="146" w:name="_Toc471743304"/>
+      <w:bookmarkEnd w:id="145"/>
+      <w:r>
+        <w:t xml:space="preserve"> </w:t>
+      </w:r>
+      <w:r>
+        <w:t>Librerías externas utilizadas</w:t>
+      </w:r>
       <w:bookmarkEnd w:id="146"/>
-      <w:r>
-        <w:t>Librerías externas utilizadas</w:t>
-      </w:r>
-      <w:bookmarkEnd w:id="147"/>
     </w:p>
     <w:p/>
     <w:p>
@@ -14396,13 +14465,13 @@
       <w:pPr>
         <w:pStyle w:val="Ttulo3"/>
       </w:pPr>
-      <w:bookmarkStart w:id="148" w:name="_Cálculo_aproximado_de"/>
-      <w:bookmarkStart w:id="149" w:name="_Toc471743305"/>
+      <w:bookmarkStart w:id="147" w:name="_Cálculo_aproximado_de"/>
+      <w:bookmarkStart w:id="148" w:name="_Toc471743305"/>
+      <w:bookmarkEnd w:id="147"/>
+      <w:r>
+        <w:t>Cálculo aproximado de vecinos</w:t>
+      </w:r>
       <w:bookmarkEnd w:id="148"/>
-      <w:r>
-        <w:t>Cálculo aproximado de vecinos</w:t>
-      </w:r>
-      <w:bookmarkEnd w:id="149"/>
     </w:p>
     <w:p/>
     <w:p>
@@ -14448,19 +14517,37 @@
         <w:fldChar w:fldCharType="begin"/>
       </w:r>
       <w:r>
+        <w:instrText xml:space="preserve"> REF _Ref471743373 \r \h </w:instrText>
+      </w:r>
+      <w:r>
+        <w:fldChar w:fldCharType="separate"/>
+      </w:r>
+      <w:r>
+        <w:t>[2]</w:t>
+      </w:r>
+      <w:r>
+        <w:fldChar w:fldCharType="end"/>
+      </w:r>
+      <w:r>
+        <w:t xml:space="preserve">, </w:t>
+      </w:r>
+      <w:r>
+        <w:fldChar w:fldCharType="begin"/>
+      </w:r>
+      <w:r>
         <w:instrText xml:space="preserve"> REF _Ref471743356 \r \h </w:instrText>
       </w:r>
       <w:r>
         <w:fldChar w:fldCharType="separate"/>
       </w:r>
       <w:r>
-        <w:t>[9]</w:t>
+        <w:t>[3]</w:t>
       </w:r>
       <w:r>
         <w:fldChar w:fldCharType="end"/>
       </w:r>
       <w:r>
-        <w:t xml:space="preserve">, </w:t>
+        <w:t xml:space="preserve"> y </w:t>
       </w:r>
       <w:r>
         <w:fldChar w:fldCharType="begin"/>
@@ -14472,25 +14559,7 @@
         <w:fldChar w:fldCharType="separate"/>
       </w:r>
       <w:r>
-        <w:t>[10]</w:t>
-      </w:r>
-      <w:r>
-        <w:fldChar w:fldCharType="end"/>
-      </w:r>
-      <w:r>
-        <w:t xml:space="preserve"> y </w:t>
-      </w:r>
-      <w:r>
-        <w:fldChar w:fldCharType="begin"/>
-      </w:r>
-      <w:r>
-        <w:instrText xml:space="preserve"> REF _Ref471743373 \r \h </w:instrText>
-      </w:r>
-      <w:r>
-        <w:fldChar w:fldCharType="separate"/>
-      </w:r>
-      <w:r>
-        <w:t>[11]</w:t>
+        <w:t>[4]</w:t>
       </w:r>
       <w:r>
         <w:fldChar w:fldCharType="end"/>
@@ -14561,7 +14630,7 @@
       <w:pPr>
         <w:pStyle w:val="Descripcin"/>
       </w:pPr>
-      <w:bookmarkStart w:id="150" w:name="_Toc471743322"/>
+      <w:bookmarkStart w:id="149" w:name="_Toc471825599"/>
       <w:r>
         <w:t xml:space="preserve">Figura </w:t>
       </w:r>
@@ -14576,7 +14645,7 @@
       <w:r>
         <w:t>. Mapa bidimensional de usuarios</w:t>
       </w:r>
-      <w:bookmarkEnd w:id="150"/>
+      <w:bookmarkEnd w:id="149"/>
     </w:p>
     <w:p>
       <w:pPr>
@@ -14763,7 +14832,7 @@
       <w:pPr>
         <w:pStyle w:val="Descripcin"/>
       </w:pPr>
-      <w:bookmarkStart w:id="151" w:name="_Toc471743323"/>
+      <w:bookmarkStart w:id="150" w:name="_Toc471825600"/>
       <w:r>
         <w:t xml:space="preserve">Figura </w:t>
       </w:r>
@@ -14784,7 +14853,7 @@
       <w:r>
         <w:t xml:space="preserve"> de usuarios en el espacio</w:t>
       </w:r>
-      <w:bookmarkEnd w:id="151"/>
+      <w:bookmarkEnd w:id="150"/>
     </w:p>
     <w:p>
       <w:pPr>
@@ -14936,7 +15005,7 @@
       <w:pPr>
         <w:pStyle w:val="Descripcin"/>
       </w:pPr>
-      <w:bookmarkStart w:id="152" w:name="_Toc471743324"/>
+      <w:bookmarkStart w:id="151" w:name="_Toc471825601"/>
       <w:r>
         <w:t xml:space="preserve">Figura </w:t>
       </w:r>
@@ -14951,7 +15020,7 @@
       <w:r>
         <w:t>. Mapa con tres particiones aleatorias</w:t>
       </w:r>
-      <w:bookmarkEnd w:id="152"/>
+      <w:bookmarkEnd w:id="151"/>
     </w:p>
     <w:p>
       <w:pPr>
@@ -15038,7 +15107,7 @@
       <w:pPr>
         <w:pStyle w:val="Descripcin"/>
       </w:pPr>
-      <w:bookmarkStart w:id="153" w:name="_Toc471743325"/>
+      <w:bookmarkStart w:id="152" w:name="_Toc471825602"/>
       <w:r>
         <w:t xml:space="preserve">Figura </w:t>
       </w:r>
@@ -15053,7 +15122,7 @@
       <w:r>
         <w:t>. Árbol resultante de realizar tres particiones</w:t>
       </w:r>
-      <w:bookmarkEnd w:id="153"/>
+      <w:bookmarkEnd w:id="152"/>
     </w:p>
     <w:p/>
     <w:p>
@@ -15133,7 +15202,7 @@
       <w:pPr>
         <w:pStyle w:val="Descripcin"/>
       </w:pPr>
-      <w:bookmarkStart w:id="154" w:name="_Toc471743326"/>
+      <w:bookmarkStart w:id="153" w:name="_Toc471825603"/>
       <w:r>
         <w:t xml:space="preserve">Figura </w:t>
       </w:r>
@@ -15148,7 +15217,7 @@
       <w:r>
         <w:t>. Mapa de particiones para k=10</w:t>
       </w:r>
-      <w:bookmarkEnd w:id="154"/>
+      <w:bookmarkEnd w:id="153"/>
     </w:p>
     <w:p>
       <w:pPr>
@@ -15220,7 +15289,7 @@
       <w:pPr>
         <w:pStyle w:val="Descripcin"/>
       </w:pPr>
-      <w:bookmarkStart w:id="155" w:name="_Toc471743327"/>
+      <w:bookmarkStart w:id="154" w:name="_Toc471825604"/>
       <w:r>
         <w:t xml:space="preserve">Figura </w:t>
       </w:r>
@@ -15235,7 +15304,7 @@
       <w:r>
         <w:t>. Árbol binario de particiones para k=10.</w:t>
       </w:r>
-      <w:bookmarkEnd w:id="155"/>
+      <w:bookmarkEnd w:id="154"/>
     </w:p>
     <w:p>
       <w:pPr>
@@ -15350,7 +15419,7 @@
       <w:pPr>
         <w:pStyle w:val="Descripcin"/>
       </w:pPr>
-      <w:bookmarkStart w:id="156" w:name="_Toc471743328"/>
+      <w:bookmarkStart w:id="155" w:name="_Toc471825605"/>
       <w:r>
         <w:t xml:space="preserve">Figura </w:t>
       </w:r>
@@ -15365,7 +15434,7 @@
       <w:r>
         <w:t>. Búsqueda de un usuario en el espacio</w:t>
       </w:r>
-      <w:bookmarkEnd w:id="156"/>
+      <w:bookmarkEnd w:id="155"/>
     </w:p>
     <w:p>
       <w:pPr>
@@ -15435,7 +15504,7 @@
       <w:pPr>
         <w:pStyle w:val="Descripcin"/>
       </w:pPr>
-      <w:bookmarkStart w:id="157" w:name="_Toc471743329"/>
+      <w:bookmarkStart w:id="156" w:name="_Toc471825606"/>
       <w:r>
         <w:t xml:space="preserve">Figura </w:t>
       </w:r>
@@ -15450,7 +15519,7 @@
       <w:r>
         <w:t>. Árbol resultante de la búsqueda de un usuario</w:t>
       </w:r>
-      <w:bookmarkEnd w:id="157"/>
+      <w:bookmarkEnd w:id="156"/>
     </w:p>
     <w:p>
       <w:pPr>
@@ -15614,7 +15683,7 @@
       <w:pPr>
         <w:pStyle w:val="Descripcin"/>
       </w:pPr>
-      <w:bookmarkStart w:id="158" w:name="_Toc471743330"/>
+      <w:bookmarkStart w:id="157" w:name="_Toc471825607"/>
       <w:r>
         <w:t xml:space="preserve">Figura </w:t>
       </w:r>
@@ -15629,7 +15698,7 @@
       <w:r>
         <w:t>. Mapa de ampliación en la búsqueda de vecinos</w:t>
       </w:r>
-      <w:bookmarkEnd w:id="158"/>
+      <w:bookmarkEnd w:id="157"/>
       <w:r>
         <w:t xml:space="preserve"> </w:t>
       </w:r>
@@ -15701,7 +15770,7 @@
       <w:pPr>
         <w:pStyle w:val="Descripcin"/>
       </w:pPr>
-      <w:bookmarkStart w:id="159" w:name="_Toc471743331"/>
+      <w:bookmarkStart w:id="158" w:name="_Toc471825608"/>
       <w:r>
         <w:t xml:space="preserve">Figura </w:t>
       </w:r>
@@ -15716,7 +15785,7 @@
       <w:r>
         <w:t>. Árbol de ampliación en la búsqueda de vecinos</w:t>
       </w:r>
-      <w:bookmarkEnd w:id="159"/>
+      <w:bookmarkEnd w:id="158"/>
     </w:p>
     <w:p>
       <w:pPr>
@@ -15843,7 +15912,7 @@
       <w:pPr>
         <w:pStyle w:val="Descripcin"/>
       </w:pPr>
-      <w:bookmarkStart w:id="160" w:name="_Toc471743332"/>
+      <w:bookmarkStart w:id="159" w:name="_Toc471825609"/>
       <w:r>
         <w:t xml:space="preserve">Figura </w:t>
       </w:r>
@@ -15858,7 +15927,7 @@
       <w:r>
         <w:t>. Vecindario de candidatos a vecinos más próximos en el espacio</w:t>
       </w:r>
-      <w:bookmarkEnd w:id="160"/>
+      <w:bookmarkEnd w:id="159"/>
     </w:p>
     <w:p/>
     <w:p>
@@ -15952,7 +16021,7 @@
       <w:pPr>
         <w:pStyle w:val="Descripcin"/>
       </w:pPr>
-      <w:bookmarkStart w:id="161" w:name="_Toc471743333"/>
+      <w:bookmarkStart w:id="160" w:name="_Toc471825610"/>
       <w:r>
         <w:t xml:space="preserve">Figura </w:t>
       </w:r>
@@ -15970,7 +16039,7 @@
       <w:r>
         <w:t xml:space="preserve"> en el espacio</w:t>
       </w:r>
-      <w:bookmarkEnd w:id="161"/>
+      <w:bookmarkEnd w:id="160"/>
     </w:p>
     <w:p>
       <w:pPr>
@@ -16097,7 +16166,7 @@
       <w:pPr>
         <w:pStyle w:val="Descripcin"/>
       </w:pPr>
-      <w:bookmarkStart w:id="162" w:name="_Toc471743334"/>
+      <w:bookmarkStart w:id="161" w:name="_Toc471825611"/>
       <w:r>
         <w:t xml:space="preserve">Figura </w:t>
       </w:r>
@@ -16121,23 +16190,23 @@
       <w:r>
         <w:t xml:space="preserve"> con particiones aleatorias</w:t>
       </w:r>
+      <w:bookmarkEnd w:id="161"/>
+    </w:p>
+    <w:p/>
+    <w:p>
+      <w:pPr>
+        <w:pStyle w:val="Ttulo3"/>
+      </w:pPr>
+      <w:bookmarkStart w:id="162" w:name="_Toc471743306"/>
+      <w:proofErr w:type="spellStart"/>
+      <w:r>
+        <w:t>Annoy</w:t>
+      </w:r>
+      <w:proofErr w:type="spellEnd"/>
+      <w:r>
+        <w:t xml:space="preserve"> vs NMSLIB</w:t>
+      </w:r>
       <w:bookmarkEnd w:id="162"/>
-    </w:p>
-    <w:p/>
-    <w:p>
-      <w:pPr>
-        <w:pStyle w:val="Ttulo3"/>
-      </w:pPr>
-      <w:bookmarkStart w:id="163" w:name="_Toc471743306"/>
-      <w:proofErr w:type="spellStart"/>
-      <w:r>
-        <w:t>Annoy</w:t>
-      </w:r>
-      <w:proofErr w:type="spellEnd"/>
-      <w:r>
-        <w:t xml:space="preserve"> vs NMSLIB</w:t>
-      </w:r>
-      <w:bookmarkEnd w:id="163"/>
     </w:p>
     <w:p/>
     <w:p>
@@ -16229,7 +16298,7 @@
       <w:pPr>
         <w:pStyle w:val="Descripcin"/>
       </w:pPr>
-      <w:bookmarkStart w:id="164" w:name="_Toc471743335"/>
+      <w:bookmarkStart w:id="163" w:name="_Toc471825612"/>
       <w:r>
         <w:t xml:space="preserve">Figura </w:t>
       </w:r>
@@ -16252,7 +16321,7 @@
       <w:r>
         <w:t xml:space="preserve"> vs NMSLIB</w:t>
       </w:r>
-      <w:bookmarkEnd w:id="164"/>
+      <w:bookmarkEnd w:id="163"/>
     </w:p>
     <w:p>
       <w:pPr>
@@ -16273,7 +16342,7 @@
       <w:pPr>
         <w:pStyle w:val="Ttulo3"/>
       </w:pPr>
-      <w:bookmarkStart w:id="165" w:name="_Toc471743307"/>
+      <w:bookmarkStart w:id="164" w:name="_Toc471743307"/>
       <w:r>
         <w:lastRenderedPageBreak/>
         <w:t xml:space="preserve">Apache </w:t>
@@ -16286,7 +16355,7 @@
       <w:r>
         <w:t xml:space="preserve"> y NMSLIB</w:t>
       </w:r>
-      <w:bookmarkEnd w:id="165"/>
+      <w:bookmarkEnd w:id="164"/>
     </w:p>
     <w:p/>
     <w:p>
@@ -16407,11 +16476,17 @@
         <w:t xml:space="preserve"> y un cliente en Java que se conectará al servidor para ejecutar los métodos necesarios </w:t>
       </w:r>
       <w:r>
-        <w:t xml:space="preserve">de manera remota (RPC). En este caso el servidor realizará el cálculo de vecinos devolviendo una lista de usuarios o ítems al cliente de manera totalmente transparente gracias a </w:t>
+        <w:t>de manera remota (RPC). En este caso el servidor realizará el cálculo de vecinos devolviendo una lista de usuarios o ítems al cliente de manera total</w:t>
+      </w:r>
+      <w:r>
+        <w:t xml:space="preserve">mente transparente gracias a </w:t>
       </w:r>
       <w:proofErr w:type="spellStart"/>
       <w:r>
-        <w:t>Trhift</w:t>
+        <w:t>Thr</w:t>
+      </w:r>
+      <w:r>
+        <w:t>ift</w:t>
       </w:r>
       <w:proofErr w:type="spellEnd"/>
       <w:r>
@@ -16476,7 +16551,7 @@
       <w:pPr>
         <w:pStyle w:val="Descripcin"/>
       </w:pPr>
-      <w:bookmarkStart w:id="166" w:name="_Toc471743336"/>
+      <w:bookmarkStart w:id="165" w:name="_Toc471825613"/>
       <w:r>
         <w:t xml:space="preserve">Figura </w:t>
       </w:r>
@@ -16494,29 +16569,29 @@
       <w:r>
         <w:t xml:space="preserve"> empleo de NMSLIB</w:t>
       </w:r>
+      <w:bookmarkEnd w:id="165"/>
+    </w:p>
+    <w:p>
+      <w:pPr>
+        <w:ind w:firstLine="426"/>
+      </w:pPr>
+      <w:r>
+        <w:t>Una vez obtenidos los vecin</w:t>
+      </w:r>
+      <w:r>
+        <w:t>os de por NMSLIB, son tratados por el programa cliente exportándolos a un fichero, el cuál será la entrada del recomendador para la generación de recomendaciones.</w:t>
+      </w:r>
+    </w:p>
+    <w:p>
+      <w:pPr>
+        <w:pStyle w:val="PrrafoArial10Car1CarCar"/>
+      </w:pPr>
+    </w:p>
+    <w:p>
+      <w:bookmarkStart w:id="166" w:name="_Toc144524010"/>
+      <w:bookmarkStart w:id="167" w:name="_Toc144524012"/>
       <w:bookmarkEnd w:id="166"/>
-    </w:p>
-    <w:p>
-      <w:pPr>
-        <w:ind w:firstLine="426"/>
-      </w:pPr>
-      <w:r>
-        <w:t>Una vez obtenidos los vecin</w:t>
-      </w:r>
-      <w:r>
-        <w:t>os de por NMSLIB, son tratados por el programa cliente exportándolos a un fichero, el cuál será la entrada del recomendador para la generación de recomendaciones.</w:t>
-      </w:r>
-    </w:p>
-    <w:p>
-      <w:pPr>
-        <w:pStyle w:val="PrrafoArial10Car1CarCar"/>
-      </w:pPr>
-    </w:p>
-    <w:p>
-      <w:bookmarkStart w:id="167" w:name="_Toc144524010"/>
-      <w:bookmarkStart w:id="168" w:name="_Toc144524012"/>
       <w:bookmarkEnd w:id="167"/>
-      <w:bookmarkEnd w:id="168"/>
     </w:p>
     <w:p/>
     <w:p>
@@ -16538,7 +16613,7 @@
           <w:szCs w:val="40"/>
         </w:rPr>
       </w:pPr>
-      <w:bookmarkStart w:id="169" w:name="_Toc471743308"/>
+      <w:bookmarkStart w:id="168" w:name="_Toc471743308"/>
       <w:r>
         <w:rPr>
           <w:sz w:val="40"/>
@@ -16554,7 +16629,7 @@
         </w:rPr>
         <w:t>esultados</w:t>
       </w:r>
-      <w:bookmarkEnd w:id="169"/>
+      <w:bookmarkEnd w:id="168"/>
     </w:p>
     <w:p>
       <w:pPr>
@@ -16584,7 +16659,7 @@
           <w:szCs w:val="40"/>
         </w:rPr>
       </w:pPr>
-      <w:bookmarkStart w:id="170" w:name="_Toc471743309"/>
+      <w:bookmarkStart w:id="169" w:name="_Toc471743309"/>
       <w:r>
         <w:rPr>
           <w:sz w:val="40"/>
@@ -16592,7 +16667,7 @@
         </w:rPr>
         <w:t>Conclusiones y trabajo futuro</w:t>
       </w:r>
-      <w:bookmarkEnd w:id="170"/>
+      <w:bookmarkEnd w:id="169"/>
     </w:p>
     <w:p>
       <w:pPr>
@@ -16684,10 +16759,10 @@
           <w:szCs w:val="40"/>
         </w:rPr>
       </w:pPr>
-      <w:bookmarkStart w:id="171" w:name="_Referencias"/>
-      <w:bookmarkStart w:id="172" w:name="_Toc471743310"/>
-      <w:bookmarkEnd w:id="171"/>
-      <w:commentRangeStart w:id="173"/>
+      <w:bookmarkStart w:id="170" w:name="_Referencias"/>
+      <w:bookmarkStart w:id="171" w:name="_Toc471743310"/>
+      <w:bookmarkEnd w:id="170"/>
+      <w:commentRangeStart w:id="172"/>
       <w:r>
         <w:rPr>
           <w:sz w:val="40"/>
@@ -16696,7 +16771,7 @@
         <w:lastRenderedPageBreak/>
         <w:t>Referencias</w:t>
       </w:r>
-      <w:commentRangeEnd w:id="173"/>
+      <w:commentRangeEnd w:id="172"/>
       <w:r>
         <w:rPr>
           <w:rStyle w:val="Refdecomentario"/>
@@ -16705,28 +16780,264 @@
           <w:bCs w:val="0"/>
           <w:kern w:val="0"/>
         </w:rPr>
-        <w:commentReference w:id="173"/>
-      </w:r>
-      <w:bookmarkStart w:id="174" w:name="_Ref143922617"/>
-      <w:bookmarkStart w:id="175" w:name="_Ref141678719"/>
-      <w:bookmarkEnd w:id="172"/>
-    </w:p>
-    <w:p>
-      <w:pPr>
-        <w:autoSpaceDE w:val="0"/>
-        <w:autoSpaceDN w:val="0"/>
-        <w:adjustRightInd w:val="0"/>
-        <w:jc w:val="left"/>
+        <w:commentReference w:id="172"/>
+      </w:r>
+      <w:bookmarkStart w:id="173" w:name="_Ref143922617"/>
+      <w:bookmarkStart w:id="174" w:name="_Ref141678719"/>
+      <w:bookmarkEnd w:id="171"/>
+    </w:p>
+    <w:bookmarkEnd w:id="173"/>
+    <w:bookmarkEnd w:id="174"/>
+    <w:p>
+      <w:pPr>
+        <w:rPr>
+          <w:lang w:val="en-US"/>
+        </w:rPr>
+      </w:pPr>
+    </w:p>
+    <w:p>
+      <w:pPr>
+        <w:rPr>
+          <w:rFonts w:ascii="NimbusRomNo9L-Medi" w:hAnsi="NimbusRomNo9L-Medi" w:cs="NimbusRomNo9L-Medi"/>
+          <w:sz w:val="20"/>
+          <w:szCs w:val="20"/>
+          <w:lang w:val="en-US"/>
+        </w:rPr>
+      </w:pPr>
+    </w:p>
+    <w:p>
+      <w:pPr>
+        <w:numPr>
+          <w:ilvl w:val="0"/>
+          <w:numId w:val="2"/>
+        </w:numPr>
+        <w:tabs>
+          <w:tab w:val="clear" w:pos="360"/>
+        </w:tabs>
+        <w:ind w:left="567" w:hanging="567"/>
         <w:rPr>
           <w:lang w:val="en-GB"/>
         </w:rPr>
       </w:pPr>
-    </w:p>
-    <w:p>
-      <w:pPr>
-        <w:ind w:left="360"/>
+      <w:r>
         <w:rPr>
           <w:lang w:val="en-GB"/>
+        </w:rPr>
+        <w:t xml:space="preserve">A. </w:t>
+      </w:r>
+      <w:proofErr w:type="spellStart"/>
+      <w:r>
+        <w:rPr>
+          <w:lang w:val="en-GB"/>
+        </w:rPr>
+        <w:t>Bellogín</w:t>
+      </w:r>
+      <w:proofErr w:type="spellEnd"/>
+      <w:r>
+        <w:rPr>
+          <w:lang w:val="en-GB"/>
+        </w:rPr>
+        <w:t>, Recommender System performance evaluation and prediction: An information retrieval perspective, Thesis, October 2012, pp 17-35.</w:t>
+      </w:r>
+    </w:p>
+    <w:p>
+      <w:pPr>
+        <w:ind w:left="567"/>
+        <w:rPr>
+          <w:lang w:val="en-GB"/>
+        </w:rPr>
+      </w:pPr>
+    </w:p>
+    <w:p>
+      <w:pPr>
+        <w:numPr>
+          <w:ilvl w:val="0"/>
+          <w:numId w:val="2"/>
+        </w:numPr>
+        <w:tabs>
+          <w:tab w:val="clear" w:pos="360"/>
+        </w:tabs>
+        <w:ind w:left="567" w:hanging="567"/>
+        <w:rPr>
+          <w:rFonts w:ascii="NimbusRomNo9L-Medi" w:hAnsi="NimbusRomNo9L-Medi" w:cs="NimbusRomNo9L-Medi"/>
+          <w:sz w:val="20"/>
+          <w:szCs w:val="20"/>
+          <w:lang w:val="en-US"/>
+        </w:rPr>
+      </w:pPr>
+      <w:bookmarkStart w:id="175" w:name="_Ref471743373"/>
+      <w:r>
+        <w:rPr>
+          <w:lang w:val="en-US"/>
+        </w:rPr>
+        <w:t xml:space="preserve">E. </w:t>
+      </w:r>
+      <w:proofErr w:type="spellStart"/>
+      <w:r>
+        <w:rPr>
+          <w:lang w:val="en-US"/>
+        </w:rPr>
+        <w:t>Bernhardsson</w:t>
+      </w:r>
+      <w:proofErr w:type="spellEnd"/>
+      <w:r>
+        <w:rPr>
+          <w:lang w:val="en-US"/>
+        </w:rPr>
+        <w:t>, Algorithms and data structures, September 2015</w:t>
+      </w:r>
+      <w:r>
+        <w:rPr>
+          <w:lang w:val="en-US"/>
+        </w:rPr>
+        <w:t>.</w:t>
+      </w:r>
+      <w:bookmarkEnd w:id="175"/>
+    </w:p>
+    <w:p>
+      <w:pPr>
+        <w:rPr>
+          <w:rFonts w:ascii="NimbusRomNo9L-Medi" w:hAnsi="NimbusRomNo9L-Medi" w:cs="NimbusRomNo9L-Medi"/>
+          <w:sz w:val="20"/>
+          <w:szCs w:val="20"/>
+          <w:lang w:val="en-US"/>
+        </w:rPr>
+      </w:pPr>
+    </w:p>
+    <w:p>
+      <w:pPr>
+        <w:ind w:left="567"/>
+        <w:rPr>
+          <w:rFonts w:ascii="NimbusRomNo9L-Medi" w:hAnsi="NimbusRomNo9L-Medi" w:cs="NimbusRomNo9L-Medi"/>
+          <w:sz w:val="20"/>
+          <w:szCs w:val="20"/>
+          <w:lang w:val="en-US"/>
+        </w:rPr>
+      </w:pPr>
+    </w:p>
+    <w:p>
+      <w:pPr>
+        <w:numPr>
+          <w:ilvl w:val="0"/>
+          <w:numId w:val="2"/>
+        </w:numPr>
+        <w:tabs>
+          <w:tab w:val="clear" w:pos="360"/>
+          <w:tab w:val="num" w:pos="567"/>
+        </w:tabs>
+        <w:ind w:left="567" w:hanging="567"/>
+        <w:rPr>
+          <w:rFonts w:ascii="NimbusRomNo9L-Medi" w:hAnsi="NimbusRomNo9L-Medi" w:cs="NimbusRomNo9L-Medi"/>
+          <w:sz w:val="20"/>
+          <w:szCs w:val="20"/>
+          <w:lang w:val="en-US"/>
+        </w:rPr>
+      </w:pPr>
+      <w:bookmarkStart w:id="176" w:name="_Ref471743356"/>
+      <w:r>
+        <w:rPr>
+          <w:lang w:val="en-US"/>
+        </w:rPr>
+        <w:t xml:space="preserve">E. </w:t>
+      </w:r>
+      <w:proofErr w:type="spellStart"/>
+      <w:r>
+        <w:rPr>
+          <w:lang w:val="en-US"/>
+        </w:rPr>
+        <w:t>Bernhardsson</w:t>
+      </w:r>
+      <w:proofErr w:type="spellEnd"/>
+      <w:r>
+        <w:rPr>
+          <w:lang w:val="en-US"/>
+        </w:rPr>
+        <w:t>, Curse of dimensionality, September 2015</w:t>
+      </w:r>
+      <w:r>
+        <w:rPr>
+          <w:lang w:val="en-US"/>
+        </w:rPr>
+        <w:t>.</w:t>
+      </w:r>
+      <w:bookmarkEnd w:id="176"/>
+    </w:p>
+    <w:p>
+      <w:pPr>
+        <w:ind w:left="567"/>
+        <w:rPr>
+          <w:rFonts w:ascii="NimbusRomNo9L-Medi" w:hAnsi="NimbusRomNo9L-Medi" w:cs="NimbusRomNo9L-Medi"/>
+          <w:sz w:val="20"/>
+          <w:szCs w:val="20"/>
+          <w:lang w:val="en-US"/>
+        </w:rPr>
+      </w:pPr>
+    </w:p>
+    <w:p>
+      <w:pPr>
+        <w:numPr>
+          <w:ilvl w:val="0"/>
+          <w:numId w:val="2"/>
+        </w:numPr>
+        <w:tabs>
+          <w:tab w:val="clear" w:pos="360"/>
+          <w:tab w:val="num" w:pos="142"/>
+        </w:tabs>
+        <w:ind w:left="567" w:hanging="567"/>
+        <w:rPr>
+          <w:rFonts w:ascii="NimbusRomNo9L-Medi" w:hAnsi="NimbusRomNo9L-Medi" w:cs="NimbusRomNo9L-Medi"/>
+          <w:sz w:val="20"/>
+          <w:szCs w:val="20"/>
+          <w:lang w:val="en-US"/>
+        </w:rPr>
+      </w:pPr>
+      <w:bookmarkStart w:id="177" w:name="_Ref471743361"/>
+      <w:r>
+        <w:rPr>
+          <w:lang w:val="en-US"/>
+        </w:rPr>
+        <w:t xml:space="preserve">E. </w:t>
+      </w:r>
+      <w:proofErr w:type="spellStart"/>
+      <w:r>
+        <w:rPr>
+          <w:lang w:val="en-US"/>
+        </w:rPr>
+        <w:t>Bernhardsson</w:t>
+      </w:r>
+      <w:proofErr w:type="spellEnd"/>
+      <w:r>
+        <w:rPr>
+          <w:lang w:val="en-US"/>
+        </w:rPr>
+        <w:t>, Nearest neighbors and vector models, September 2015</w:t>
+      </w:r>
+      <w:r>
+        <w:rPr>
+          <w:lang w:val="en-US"/>
+        </w:rPr>
+        <w:t>.</w:t>
+      </w:r>
+      <w:bookmarkEnd w:id="177"/>
+    </w:p>
+    <w:p>
+      <w:pPr>
+        <w:rPr>
+          <w:rFonts w:ascii="NimbusRomNo9L-Medi" w:hAnsi="NimbusRomNo9L-Medi" w:cs="NimbusRomNo9L-Medi"/>
+          <w:sz w:val="20"/>
+          <w:szCs w:val="20"/>
+          <w:lang w:val="en-US"/>
+        </w:rPr>
+      </w:pPr>
+    </w:p>
+    <w:p>
+      <w:pPr>
+        <w:ind w:left="567"/>
+        <w:rPr>
+          <w:rFonts w:ascii="NimbusRomNo9L-Medi" w:hAnsi="NimbusRomNo9L-Medi" w:cs="NimbusRomNo9L-Medi"/>
+          <w:sz w:val="20"/>
+          <w:szCs w:val="20"/>
+          <w:lang w:val="en-US"/>
         </w:rPr>
       </w:pPr>
     </w:p>
@@ -16820,7 +17131,7 @@
         <w:autoSpaceDE w:val="0"/>
         <w:autoSpaceDN w:val="0"/>
         <w:adjustRightInd w:val="0"/>
-        <w:ind w:left="360"/>
+        <w:ind w:left="567"/>
         <w:rPr>
           <w:lang w:val="en-GB"/>
         </w:rPr>
@@ -16844,6 +17155,7 @@
           <w:lang w:val="en-US"/>
         </w:rPr>
       </w:pPr>
+      <w:bookmarkStart w:id="178" w:name="_Ref471825334"/>
       <w:r>
         <w:rPr>
           <w:lang w:val="en-US"/>
@@ -16897,12 +17209,25 @@
         </w:rPr>
         <w:t xml:space="preserve"> edition, Springer, 2011, Chapter 3. Content-based Recommender Systems: State of the Art and Trends.</w:t>
       </w:r>
+      <w:bookmarkEnd w:id="178"/>
     </w:p>
     <w:p>
       <w:pPr>
         <w:autoSpaceDE w:val="0"/>
         <w:autoSpaceDN w:val="0"/>
         <w:adjustRightInd w:val="0"/>
+        <w:rPr>
+          <w:lang w:val="en-US"/>
+        </w:rPr>
+      </w:pPr>
+    </w:p>
+    <w:p>
+      <w:pPr>
+        <w:pStyle w:val="Prrafodelista"/>
+        <w:autoSpaceDE w:val="0"/>
+        <w:autoSpaceDN w:val="0"/>
+        <w:adjustRightInd w:val="0"/>
+        <w:ind w:left="567"/>
         <w:rPr>
           <w:lang w:val="en-US"/>
         </w:rPr>
@@ -16926,6 +17251,7 @@
           <w:lang w:val="en-GB"/>
         </w:rPr>
       </w:pPr>
+      <w:bookmarkStart w:id="179" w:name="_Ref471825373"/>
       <w:r>
         <w:rPr>
           <w:lang w:val="en-US"/>
@@ -16997,22 +17323,15 @@
         <w:rPr>
           <w:lang w:val="en-GB"/>
         </w:rPr>
-        <w:t xml:space="preserve"> </w:t>
-      </w:r>
-      <w:r>
-        <w:rPr>
-          <w:lang w:val="en-GB"/>
-        </w:rPr>
-        <w:t>Recommendation Methods.</w:t>
-      </w:r>
-    </w:p>
-    <w:p>
-      <w:pPr>
-        <w:pStyle w:val="Prrafodelista"/>
+        <w:t xml:space="preserve"> Recommendation Methods.</w:t>
+      </w:r>
+      <w:bookmarkEnd w:id="179"/>
+    </w:p>
+    <w:p>
+      <w:pPr>
         <w:autoSpaceDE w:val="0"/>
         <w:autoSpaceDN w:val="0"/>
         <w:adjustRightInd w:val="0"/>
-        <w:ind w:left="360"/>
         <w:rPr>
           <w:lang w:val="en-GB"/>
         </w:rPr>
@@ -17128,8 +17447,99 @@
     </w:p>
     <w:p>
       <w:pPr>
+        <w:autoSpaceDE w:val="0"/>
+        <w:autoSpaceDN w:val="0"/>
+        <w:adjustRightInd w:val="0"/>
         <w:rPr>
           <w:lang w:val="en-GB"/>
+        </w:rPr>
+      </w:pPr>
+    </w:p>
+    <w:p>
+      <w:pPr>
+        <w:pStyle w:val="Prrafodelista"/>
+        <w:autoSpaceDE w:val="0"/>
+        <w:autoSpaceDN w:val="0"/>
+        <w:adjustRightInd w:val="0"/>
+        <w:ind w:left="567"/>
+        <w:rPr>
+          <w:lang w:val="en-GB"/>
+        </w:rPr>
+      </w:pPr>
+    </w:p>
+    <w:p>
+      <w:pPr>
+        <w:numPr>
+          <w:ilvl w:val="0"/>
+          <w:numId w:val="2"/>
+        </w:numPr>
+        <w:tabs>
+          <w:tab w:val="clear" w:pos="360"/>
+          <w:tab w:val="num" w:pos="142"/>
+        </w:tabs>
+        <w:ind w:left="567" w:hanging="567"/>
+        <w:rPr>
+          <w:lang w:val="es-ES_tradnl"/>
+        </w:rPr>
+      </w:pPr>
+      <w:r>
+        <w:rPr>
+          <w:lang w:val="es-ES_tradnl"/>
+        </w:rPr>
+        <w:t xml:space="preserve">P. </w:t>
+      </w:r>
+      <w:proofErr w:type="spellStart"/>
+      <w:r>
+        <w:rPr>
+          <w:lang w:val="es-ES_tradnl"/>
+        </w:rPr>
+        <w:t>Sanchez</w:t>
+      </w:r>
+      <w:proofErr w:type="spellEnd"/>
+      <w:r>
+        <w:rPr>
+          <w:lang w:val="es-ES_tradnl"/>
+        </w:rPr>
+        <w:t>, Estudio y aplicación de algoritmos y estructuras de datos a los Sistemas de Recomendación</w:t>
+      </w:r>
+      <w:r>
+        <w:rPr>
+          <w:lang w:val="es-ES_tradnl"/>
+        </w:rPr>
+        <w:t xml:space="preserve">, Trabajo Fin de Grado, </w:t>
+      </w:r>
+      <w:r>
+        <w:rPr>
+          <w:lang w:val="es-ES_tradnl"/>
+        </w:rPr>
+        <w:t xml:space="preserve">Escuela Politécnica Superior, Universidad Autónoma de Madrid, </w:t>
+      </w:r>
+      <w:proofErr w:type="spellStart"/>
+      <w:r>
+        <w:rPr>
+          <w:lang w:val="es-ES_tradnl"/>
+        </w:rPr>
+        <w:t>May</w:t>
+      </w:r>
+      <w:proofErr w:type="spellEnd"/>
+      <w:r>
+        <w:rPr>
+          <w:lang w:val="es-ES_tradnl"/>
+        </w:rPr>
+        <w:t xml:space="preserve"> </w:t>
+      </w:r>
+      <w:r>
+        <w:rPr>
+          <w:lang w:val="es-ES_tradnl"/>
+        </w:rPr>
+        <w:t>2016.</w:t>
+      </w:r>
+    </w:p>
+    <w:p>
+      <w:pPr>
+        <w:ind w:left="567"/>
+        <w:rPr>
+          <w:lang w:val="es-ES_tradnl"/>
         </w:rPr>
       </w:pPr>
     </w:p>
@@ -17144,94 +17554,13 @@
         </w:tabs>
         <w:ind w:left="567" w:hanging="567"/>
         <w:rPr>
-          <w:lang w:val="en-GB"/>
-        </w:rPr>
-      </w:pPr>
-      <w:r>
-        <w:rPr>
-          <w:lang w:val="en-GB"/>
-        </w:rPr>
-        <w:t xml:space="preserve">A. </w:t>
-      </w:r>
-      <w:proofErr w:type="spellStart"/>
-      <w:r>
-        <w:rPr>
-          <w:lang w:val="en-GB"/>
-        </w:rPr>
-        <w:t>Bellogí</w:t>
-      </w:r>
-      <w:r>
-        <w:rPr>
-          <w:lang w:val="en-GB"/>
-        </w:rPr>
-        <w:t>n</w:t>
-      </w:r>
-      <w:proofErr w:type="spellEnd"/>
-      <w:r>
-        <w:rPr>
-          <w:lang w:val="en-GB"/>
-        </w:rPr>
-        <w:t>, Rec</w:t>
-      </w:r>
-      <w:r>
-        <w:rPr>
-          <w:lang w:val="en-GB"/>
-        </w:rPr>
-        <w:t>om</w:t>
-      </w:r>
-      <w:r>
-        <w:rPr>
-          <w:lang w:val="en-GB"/>
-        </w:rPr>
-        <w:t>m</w:t>
-      </w:r>
-      <w:r>
-        <w:rPr>
-          <w:lang w:val="en-GB"/>
-        </w:rPr>
-        <w:t>ender System performance evaluation and prediction: An information retrieval perspective,</w:t>
-      </w:r>
-      <w:r>
-        <w:rPr>
-          <w:lang w:val="en-GB"/>
-        </w:rPr>
-        <w:t xml:space="preserve"> Thesis, October 2012</w:t>
-      </w:r>
-      <w:r>
-        <w:rPr>
-          <w:lang w:val="en-GB"/>
-        </w:rPr>
-        <w:t>, pp 17-35</w:t>
-      </w:r>
-      <w:r>
-        <w:rPr>
-          <w:lang w:val="en-GB"/>
-        </w:rPr>
-        <w:t>.</w:t>
-      </w:r>
-    </w:p>
-    <w:p>
-      <w:pPr>
-        <w:pStyle w:val="Prrafodelista"/>
-        <w:rPr>
-          <w:lang w:val="en-GB"/>
-        </w:rPr>
-      </w:pPr>
-    </w:p>
-    <w:p>
-      <w:pPr>
-        <w:numPr>
-          <w:ilvl w:val="0"/>
-          <w:numId w:val="2"/>
-        </w:numPr>
-        <w:tabs>
-          <w:tab w:val="clear" w:pos="360"/>
-        </w:tabs>
-        <w:ind w:left="567" w:hanging="567"/>
-        <w:rPr>
+          <w:rStyle w:val="Hipervnculo"/>
+          <w:color w:val="auto"/>
+          <w:u w:val="none"/>
           <w:lang w:val="es-ES_tradnl"/>
         </w:rPr>
       </w:pPr>
+      <w:bookmarkStart w:id="180" w:name="_Ref471825484"/>
       <w:r>
         <w:rPr>
           <w:lang w:val="es-ES_tradnl"/>
@@ -17261,13 +17590,23 @@
           <w:t>http://www.netflixprize.com/</w:t>
         </w:r>
       </w:hyperlink>
-    </w:p>
-    <w:p>
-      <w:pPr>
-        <w:ind w:left="360"/>
-      </w:pPr>
-    </w:p>
-    <w:bookmarkEnd w:id="174"/>
+      <w:bookmarkEnd w:id="180"/>
+    </w:p>
+    <w:p>
+      <w:pPr>
+        <w:rPr>
+          <w:lang w:val="es-ES_tradnl"/>
+        </w:rPr>
+      </w:pPr>
+    </w:p>
+    <w:p>
+      <w:pPr>
+        <w:ind w:left="567"/>
+        <w:rPr>
+          <w:lang w:val="es-ES_tradnl"/>
+        </w:rPr>
+      </w:pPr>
+    </w:p>
     <w:p>
       <w:pPr>
         <w:numPr>
@@ -17304,287 +17643,14 @@
         <w:rPr>
           <w:lang w:val="es-ES_tradnl"/>
         </w:rPr>
-        <w:t xml:space="preserve"> </w:t>
+        <w:t xml:space="preserve"> 2014</w:t>
       </w:r>
       <w:r>
         <w:rPr>
           <w:lang w:val="es-ES_tradnl"/>
         </w:rPr>
-        <w:t>2014</w:t>
-      </w:r>
-      <w:bookmarkEnd w:id="175"/>
-      <w:r>
-        <w:rPr>
-          <w:lang w:val="es-ES_tradnl"/>
-        </w:rPr>
         <w:t>.</w:t>
       </w:r>
-    </w:p>
-    <w:p>
-      <w:pPr>
-        <w:pStyle w:val="Prrafodelista"/>
-        <w:rPr>
-          <w:rFonts w:ascii="NimbusRomNo9L-Medi" w:hAnsi="NimbusRomNo9L-Medi" w:cs="NimbusRomNo9L-Medi"/>
-          <w:sz w:val="20"/>
-          <w:szCs w:val="20"/>
-          <w:lang w:val="es-ES_tradnl"/>
-        </w:rPr>
-      </w:pPr>
-    </w:p>
-    <w:p>
-      <w:pPr>
-        <w:numPr>
-          <w:ilvl w:val="0"/>
-          <w:numId w:val="2"/>
-        </w:numPr>
-        <w:tabs>
-          <w:tab w:val="clear" w:pos="360"/>
-          <w:tab w:val="num" w:pos="142"/>
-        </w:tabs>
-        <w:ind w:left="567" w:hanging="567"/>
-        <w:rPr>
-          <w:lang w:val="es-ES_tradnl"/>
-        </w:rPr>
-      </w:pPr>
-      <w:r>
-        <w:rPr>
-          <w:lang w:val="es-ES_tradnl"/>
-        </w:rPr>
-        <w:t xml:space="preserve">P. </w:t>
-      </w:r>
-      <w:proofErr w:type="spellStart"/>
-      <w:r>
-        <w:rPr>
-          <w:lang w:val="es-ES_tradnl"/>
-        </w:rPr>
-        <w:t>Sanchez</w:t>
-      </w:r>
-      <w:proofErr w:type="spellEnd"/>
-      <w:r>
-        <w:rPr>
-          <w:lang w:val="es-ES_tradnl"/>
-        </w:rPr>
-        <w:t xml:space="preserve">, </w:t>
-      </w:r>
-      <w:r>
-        <w:rPr>
-          <w:lang w:val="es-ES_tradnl"/>
-        </w:rPr>
-        <w:t>Estudio y aplicación de algoritmos y estructuras de datos a los Sistemas de Recomendación</w:t>
-      </w:r>
-      <w:r>
-        <w:rPr>
-          <w:lang w:val="es-ES_tradnl"/>
-        </w:rPr>
-        <w:t xml:space="preserve">, Trabajo Fin de Grado, </w:t>
-      </w:r>
-      <w:r>
-        <w:rPr>
-          <w:lang w:val="es-ES_tradnl"/>
-        </w:rPr>
-        <w:t xml:space="preserve">Escuela Politécnica Superior, Universidad Autónoma de Madrid, </w:t>
-      </w:r>
-      <w:proofErr w:type="spellStart"/>
-      <w:r>
-        <w:rPr>
-          <w:lang w:val="es-ES_tradnl"/>
-        </w:rPr>
-        <w:t>May</w:t>
-      </w:r>
-      <w:proofErr w:type="spellEnd"/>
-      <w:r>
-        <w:rPr>
-          <w:lang w:val="es-ES_tradnl"/>
-        </w:rPr>
-        <w:t xml:space="preserve"> </w:t>
-      </w:r>
-      <w:r>
-        <w:rPr>
-          <w:lang w:val="es-ES_tradnl"/>
-        </w:rPr>
-        <w:t>2016</w:t>
-      </w:r>
-      <w:r>
-        <w:rPr>
-          <w:lang w:val="es-ES_tradnl"/>
-        </w:rPr>
-        <w:t>.</w:t>
-      </w:r>
-    </w:p>
-    <w:p>
-      <w:pPr>
-        <w:tabs>
-          <w:tab w:val="num" w:pos="567"/>
-        </w:tabs>
-        <w:rPr>
-          <w:lang w:val="en-US"/>
-        </w:rPr>
-      </w:pPr>
-      <w:bookmarkStart w:id="176" w:name="_Ref471743236"/>
-    </w:p>
-    <w:p>
-      <w:pPr>
-        <w:numPr>
-          <w:ilvl w:val="0"/>
-          <w:numId w:val="2"/>
-        </w:numPr>
-        <w:tabs>
-          <w:tab w:val="clear" w:pos="360"/>
-          <w:tab w:val="num" w:pos="567"/>
-        </w:tabs>
-        <w:ind w:left="567" w:hanging="567"/>
-        <w:rPr>
-          <w:rFonts w:ascii="NimbusRomNo9L-Medi" w:hAnsi="NimbusRomNo9L-Medi" w:cs="NimbusRomNo9L-Medi"/>
-          <w:sz w:val="20"/>
-          <w:szCs w:val="20"/>
-          <w:lang w:val="en-US"/>
-        </w:rPr>
-      </w:pPr>
-      <w:bookmarkStart w:id="177" w:name="_Ref471743356"/>
-      <w:r>
-        <w:rPr>
-          <w:lang w:val="en-US"/>
-        </w:rPr>
-        <w:t xml:space="preserve">E. </w:t>
-      </w:r>
-      <w:proofErr w:type="spellStart"/>
-      <w:r>
-        <w:rPr>
-          <w:lang w:val="en-US"/>
-        </w:rPr>
-        <w:t>Bernhardsson</w:t>
-      </w:r>
-      <w:proofErr w:type="spellEnd"/>
-      <w:r>
-        <w:rPr>
-          <w:lang w:val="en-US"/>
-        </w:rPr>
-        <w:t>, Curse of dimensionality, September 2015</w:t>
-      </w:r>
-      <w:r>
-        <w:rPr>
-          <w:lang w:val="en-US"/>
-        </w:rPr>
-        <w:t>.</w:t>
-      </w:r>
-      <w:bookmarkEnd w:id="176"/>
-      <w:bookmarkEnd w:id="177"/>
-    </w:p>
-    <w:p>
-      <w:pPr>
-        <w:rPr>
-          <w:lang w:val="en-US"/>
-        </w:rPr>
-      </w:pPr>
-    </w:p>
-    <w:p>
-      <w:pPr>
-        <w:numPr>
-          <w:ilvl w:val="0"/>
-          <w:numId w:val="2"/>
-        </w:numPr>
-        <w:tabs>
-          <w:tab w:val="clear" w:pos="360"/>
-          <w:tab w:val="num" w:pos="142"/>
-        </w:tabs>
-        <w:ind w:left="567" w:hanging="567"/>
-        <w:rPr>
-          <w:rFonts w:ascii="NimbusRomNo9L-Medi" w:hAnsi="NimbusRomNo9L-Medi" w:cs="NimbusRomNo9L-Medi"/>
-          <w:sz w:val="20"/>
-          <w:szCs w:val="20"/>
-          <w:lang w:val="en-US"/>
-        </w:rPr>
-      </w:pPr>
-      <w:bookmarkStart w:id="178" w:name="_Ref471743361"/>
-      <w:r>
-        <w:rPr>
-          <w:lang w:val="en-US"/>
-        </w:rPr>
-        <w:t xml:space="preserve">E. </w:t>
-      </w:r>
-      <w:proofErr w:type="spellStart"/>
-      <w:r>
-        <w:rPr>
-          <w:lang w:val="en-US"/>
-        </w:rPr>
-        <w:t>Bernhardsson</w:t>
-      </w:r>
-      <w:proofErr w:type="spellEnd"/>
-      <w:r>
-        <w:rPr>
-          <w:lang w:val="en-US"/>
-        </w:rPr>
-        <w:t>, Nearest neighbors and vector models, September 2015</w:t>
-      </w:r>
-      <w:r>
-        <w:rPr>
-          <w:lang w:val="en-US"/>
-        </w:rPr>
-        <w:t>.</w:t>
-      </w:r>
-      <w:bookmarkEnd w:id="178"/>
-    </w:p>
-    <w:p>
-      <w:pPr>
-        <w:rPr>
-          <w:rFonts w:ascii="NimbusRomNo9L-Medi" w:hAnsi="NimbusRomNo9L-Medi" w:cs="NimbusRomNo9L-Medi"/>
-          <w:sz w:val="20"/>
-          <w:szCs w:val="20"/>
-          <w:lang w:val="en-US"/>
-        </w:rPr>
-      </w:pPr>
-    </w:p>
-    <w:p>
-      <w:pPr>
-        <w:numPr>
-          <w:ilvl w:val="0"/>
-          <w:numId w:val="2"/>
-        </w:numPr>
-        <w:tabs>
-          <w:tab w:val="clear" w:pos="360"/>
-        </w:tabs>
-        <w:ind w:left="567" w:hanging="567"/>
-        <w:rPr>
-          <w:rFonts w:ascii="NimbusRomNo9L-Medi" w:hAnsi="NimbusRomNo9L-Medi" w:cs="NimbusRomNo9L-Medi"/>
-          <w:sz w:val="20"/>
-          <w:szCs w:val="20"/>
-          <w:lang w:val="en-US"/>
-        </w:rPr>
-      </w:pPr>
-      <w:bookmarkStart w:id="179" w:name="_Ref471743373"/>
-      <w:r>
-        <w:rPr>
-          <w:lang w:val="en-US"/>
-        </w:rPr>
-        <w:t xml:space="preserve">E. </w:t>
-      </w:r>
-      <w:proofErr w:type="spellStart"/>
-      <w:r>
-        <w:rPr>
-          <w:lang w:val="en-US"/>
-        </w:rPr>
-        <w:t>Bernhardsson</w:t>
-      </w:r>
-      <w:proofErr w:type="spellEnd"/>
-      <w:r>
-        <w:rPr>
-          <w:lang w:val="en-US"/>
-        </w:rPr>
-        <w:t>, Al</w:t>
-      </w:r>
-      <w:r>
-        <w:rPr>
-          <w:lang w:val="en-US"/>
-        </w:rPr>
-        <w:t>gorithms and data structures, September 2015</w:t>
-      </w:r>
-      <w:r>
-        <w:rPr>
-          <w:lang w:val="en-US"/>
-        </w:rPr>
-        <w:t>.</w:t>
-      </w:r>
-      <w:bookmarkEnd w:id="179"/>
     </w:p>
     <w:p>
       <w:pPr>
@@ -17594,14 +17660,14 @@
           <w:sz w:val="20"/>
           <w:szCs w:val="20"/>
           <w:highlight w:val="yellow"/>
-          <w:lang w:val="en-US"/>
-        </w:rPr>
-      </w:pPr>
-    </w:p>
-    <w:p>
-      <w:pPr>
-        <w:rPr>
-          <w:lang w:val="en-US"/>
+          <w:lang w:val="es-ES_tradnl"/>
+        </w:rPr>
+      </w:pPr>
+    </w:p>
+    <w:p>
+      <w:pPr>
+        <w:rPr>
+          <w:lang w:val="es-ES_tradnl"/>
         </w:rPr>
         <w:sectPr>
           <w:footerReference w:type="default" r:id="rId60"/>
@@ -17625,7 +17691,7 @@
           <w:lang w:val="en-GB"/>
         </w:rPr>
       </w:pPr>
-      <w:bookmarkStart w:id="180" w:name="_Toc471743311"/>
+      <w:bookmarkStart w:id="181" w:name="_Toc471743311"/>
       <w:proofErr w:type="spellStart"/>
       <w:r>
         <w:rPr>
@@ -17634,7 +17700,7 @@
         <w:lastRenderedPageBreak/>
         <w:t>Glosario</w:t>
       </w:r>
-      <w:bookmarkEnd w:id="180"/>
+      <w:bookmarkEnd w:id="181"/>
       <w:proofErr w:type="spellEnd"/>
     </w:p>
     <w:p>
@@ -17654,6 +17720,197 @@
       <w:r>
         <w:t>FRAMEWORK</w:t>
       </w:r>
+    </w:p>
+    <w:p>
+      <w:pPr>
+        <w:ind w:left="2124" w:hanging="2124"/>
+        <w:rPr>
+          <w:lang w:val="en-US"/>
+        </w:rPr>
+      </w:pPr>
+      <w:r>
+        <w:rPr>
+          <w:lang w:val="en-US"/>
+        </w:rPr>
+        <w:t>KNN</w:t>
+      </w:r>
+    </w:p>
+    <w:p>
+      <w:pPr>
+        <w:ind w:left="2124" w:hanging="2124"/>
+      </w:pPr>
+      <w:r>
+        <w:t>SR</w:t>
+      </w:r>
+      <w:bookmarkStart w:id="182" w:name="_GoBack"/>
+      <w:bookmarkEnd w:id="182"/>
+    </w:p>
+    <w:p>
+      <w:pPr>
+        <w:ind w:left="2124" w:hanging="2124"/>
+      </w:pPr>
+      <w:r>
+        <w:t>NMSLIB</w:t>
+      </w:r>
+    </w:p>
+    <w:p>
+      <w:pPr>
+        <w:ind w:left="2124" w:hanging="2124"/>
+      </w:pPr>
+      <w:r>
+        <w:t>ANNOY</w:t>
+      </w:r>
+    </w:p>
+    <w:p>
+      <w:pPr>
+        <w:ind w:left="2124" w:hanging="2124"/>
+      </w:pPr>
+      <w:r>
+        <w:t>APACHE THRIFT</w:t>
+      </w:r>
+    </w:p>
+    <w:p>
+      <w:pPr>
+        <w:ind w:left="2124" w:hanging="2124"/>
+      </w:pPr>
+      <w:r>
+        <w:t>TF-IDF</w:t>
+      </w:r>
+    </w:p>
+    <w:p>
+      <w:pPr>
+        <w:ind w:left="2124" w:hanging="2124"/>
+      </w:pPr>
+      <w:r>
+        <w:t>THRESHOLD</w:t>
+      </w:r>
+    </w:p>
+    <w:p>
+      <w:pPr>
+        <w:ind w:left="2124" w:hanging="2124"/>
+      </w:pPr>
+      <w:r>
+        <w:t xml:space="preserve">MAE </w:t>
+      </w:r>
+    </w:p>
+    <w:p>
+      <w:pPr>
+        <w:ind w:left="2124" w:hanging="2124"/>
+      </w:pPr>
+      <w:r>
+        <w:t>RMSE</w:t>
+      </w:r>
+    </w:p>
+    <w:p>
+      <w:pPr>
+        <w:ind w:left="2124" w:hanging="2124"/>
+      </w:pPr>
+      <w:r>
+        <w:t>PRECISION</w:t>
+      </w:r>
+    </w:p>
+    <w:p>
+      <w:pPr>
+        <w:ind w:left="2124" w:hanging="2124"/>
+      </w:pPr>
+      <w:r>
+        <w:t>RECALL</w:t>
+      </w:r>
+    </w:p>
+    <w:p>
+      <w:pPr>
+        <w:ind w:left="2124" w:hanging="2124"/>
+      </w:pPr>
+      <w:r>
+        <w:t>DCG</w:t>
+      </w:r>
+    </w:p>
+    <w:p>
+      <w:pPr>
+        <w:ind w:left="2124" w:hanging="2124"/>
+      </w:pPr>
+      <w:proofErr w:type="spellStart"/>
+      <w:r>
+        <w:t>iDCG</w:t>
+      </w:r>
+      <w:proofErr w:type="spellEnd"/>
+    </w:p>
+    <w:p>
+      <w:pPr>
+        <w:ind w:left="2124" w:hanging="2124"/>
+      </w:pPr>
+      <w:r>
+        <w:t>NDCG</w:t>
+      </w:r>
+    </w:p>
+    <w:p>
+      <w:pPr>
+        <w:ind w:left="2124" w:hanging="2124"/>
+      </w:pPr>
+      <w:r>
+        <w:t>RATING</w:t>
+      </w:r>
+    </w:p>
+    <w:p>
+      <w:pPr>
+        <w:ind w:left="2124" w:hanging="2124"/>
+      </w:pPr>
+      <w:r>
+        <w:t>SPLIT</w:t>
+      </w:r>
+    </w:p>
+    <w:p>
+      <w:pPr>
+        <w:ind w:left="2124" w:hanging="2124"/>
+      </w:pPr>
+      <w:r>
+        <w:t>TRAINING</w:t>
+      </w:r>
+    </w:p>
+    <w:p>
+      <w:pPr>
+        <w:ind w:left="2124" w:hanging="2124"/>
+      </w:pPr>
+      <w:r>
+        <w:t>TEST</w:t>
+      </w:r>
+    </w:p>
+    <w:p>
+      <w:pPr>
+        <w:ind w:left="2124" w:hanging="2124"/>
+      </w:pPr>
+      <w:r>
+        <w:t>DATASET</w:t>
+      </w:r>
+    </w:p>
+    <w:p>
+      <w:pPr>
+        <w:ind w:left="2124" w:hanging="2124"/>
+      </w:pPr>
+      <w:r>
+        <w:t>RANKSYS</w:t>
+      </w:r>
+    </w:p>
+    <w:p>
+      <w:pPr>
+        <w:ind w:left="2124" w:hanging="2124"/>
+      </w:pPr>
+      <w:r>
+        <w:t>RPC</w:t>
+      </w:r>
+    </w:p>
+    <w:p>
+      <w:pPr>
+        <w:ind w:left="2124" w:hanging="2124"/>
+      </w:pPr>
+    </w:p>
+    <w:p>
+      <w:pPr>
+        <w:ind w:left="2124" w:hanging="2124"/>
+        <w:rPr>
+          <w:lang w:val="en-US"/>
+        </w:rPr>
+      </w:pPr>
     </w:p>
     <w:p>
       <w:pPr>
@@ -17863,7 +18120,7 @@
           <w:lang w:val="en-GB"/>
         </w:rPr>
       </w:pPr>
-      <w:bookmarkStart w:id="181" w:name="_Toc471743312"/>
+      <w:bookmarkStart w:id="183" w:name="_Toc471743312"/>
       <w:proofErr w:type="spellStart"/>
       <w:r>
         <w:rPr>
@@ -17872,7 +18129,7 @@
         <w:lastRenderedPageBreak/>
         <w:t>Anexos</w:t>
       </w:r>
-      <w:bookmarkEnd w:id="181"/>
+      <w:bookmarkEnd w:id="183"/>
       <w:proofErr w:type="spellEnd"/>
     </w:p>
     <w:p>
@@ -17883,15 +18140,15 @@
           <w:numId w:val="1"/>
         </w:numPr>
       </w:pPr>
-      <w:bookmarkStart w:id="182" w:name="_Toc471743313"/>
+      <w:bookmarkStart w:id="184" w:name="_Toc471743313"/>
       <w:r>
         <w:t xml:space="preserve">Manual de </w:t>
       </w:r>
-      <w:commentRangeStart w:id="183"/>
+      <w:commentRangeStart w:id="185"/>
       <w:r>
         <w:t>instalación</w:t>
       </w:r>
-      <w:commentRangeEnd w:id="183"/>
+      <w:commentRangeEnd w:id="185"/>
       <w:r>
         <w:rPr>
           <w:rStyle w:val="Refdecomentario"/>
@@ -17901,9 +18158,9 @@
           <w:i/>
           <w:iCs w:val="0"/>
         </w:rPr>
-        <w:commentReference w:id="183"/>
-      </w:r>
-      <w:bookmarkEnd w:id="182"/>
+        <w:commentReference w:id="185"/>
+      </w:r>
+      <w:bookmarkEnd w:id="184"/>
     </w:p>
     <w:p/>
     <w:p/>
@@ -20290,7 +20547,7 @@
         </w:numPr>
         <w:ind w:left="720"/>
       </w:pPr>
-      <w:bookmarkStart w:id="184" w:name="_Toc471743314"/>
+      <w:bookmarkStart w:id="186" w:name="_Toc471743314"/>
       <w:r>
         <w:lastRenderedPageBreak/>
         <w:t>Manual de</w:t>
@@ -20298,7 +20555,7 @@
       <w:r>
         <w:t>l programador</w:t>
       </w:r>
-      <w:bookmarkEnd w:id="184"/>
+      <w:bookmarkEnd w:id="186"/>
     </w:p>
     <w:p/>
     <w:p>
@@ -20332,12 +20589,12 @@
           <w:numId w:val="1"/>
         </w:numPr>
       </w:pPr>
-      <w:bookmarkStart w:id="185" w:name="_Toc471743315"/>
+      <w:bookmarkStart w:id="187" w:name="_Toc471743315"/>
       <w:r>
         <w:lastRenderedPageBreak/>
         <w:t>Anexo …</w:t>
       </w:r>
-      <w:bookmarkEnd w:id="185"/>
+      <w:bookmarkEnd w:id="187"/>
     </w:p>
     <w:p>
       <w:pPr>
@@ -20347,129 +20604,127 @@
           <w:numId w:val="0"/>
         </w:numPr>
       </w:pPr>
-      <w:bookmarkStart w:id="186" w:name="_Toc141673753"/>
-      <w:bookmarkStart w:id="187" w:name="_Toc141694968"/>
-      <w:bookmarkStart w:id="188" w:name="_Toc141673755"/>
-      <w:bookmarkStart w:id="189" w:name="_Toc141694970"/>
-      <w:bookmarkStart w:id="190" w:name="_Toc141698015"/>
-      <w:bookmarkStart w:id="191" w:name="_Toc141698194"/>
-      <w:bookmarkStart w:id="192" w:name="_Toc141698369"/>
-      <w:bookmarkStart w:id="193" w:name="_Toc141698536"/>
-      <w:bookmarkStart w:id="194" w:name="_Toc141698703"/>
-      <w:bookmarkStart w:id="195" w:name="_Toc141698685"/>
-      <w:bookmarkStart w:id="196" w:name="_Toc141699020"/>
-      <w:bookmarkStart w:id="197" w:name="_Toc141699188"/>
-      <w:bookmarkStart w:id="198" w:name="_Toc141773807"/>
-      <w:bookmarkStart w:id="199" w:name="_Toc141773977"/>
-      <w:bookmarkStart w:id="200" w:name="_Toc143600331"/>
-      <w:bookmarkStart w:id="201" w:name="_Toc141673756"/>
-      <w:bookmarkStart w:id="202" w:name="_Toc141694971"/>
-      <w:bookmarkStart w:id="203" w:name="_Toc141698016"/>
-      <w:bookmarkStart w:id="204" w:name="_Toc141698195"/>
-      <w:bookmarkStart w:id="205" w:name="_Toc141698370"/>
-      <w:bookmarkStart w:id="206" w:name="_Toc141698537"/>
-      <w:bookmarkStart w:id="207" w:name="_Toc141698704"/>
-      <w:bookmarkStart w:id="208" w:name="_Toc141698686"/>
-      <w:bookmarkStart w:id="209" w:name="_Toc141699021"/>
-      <w:bookmarkStart w:id="210" w:name="_Toc141699189"/>
-      <w:bookmarkStart w:id="211" w:name="_Toc141773808"/>
-      <w:bookmarkStart w:id="212" w:name="_Toc141773978"/>
-      <w:bookmarkStart w:id="213" w:name="_Toc143600332"/>
-      <w:bookmarkStart w:id="214" w:name="_Toc141673757"/>
-      <w:bookmarkStart w:id="215" w:name="_Toc141694972"/>
-      <w:bookmarkStart w:id="216" w:name="_Toc141698017"/>
-      <w:bookmarkStart w:id="217" w:name="_Toc141698196"/>
-      <w:bookmarkStart w:id="218" w:name="_Toc141698371"/>
-      <w:bookmarkStart w:id="219" w:name="_Toc141698538"/>
-      <w:bookmarkStart w:id="220" w:name="_Toc141698705"/>
-      <w:bookmarkStart w:id="221" w:name="_Toc141698687"/>
-      <w:bookmarkStart w:id="222" w:name="_Toc141699022"/>
-      <w:bookmarkStart w:id="223" w:name="_Toc141699190"/>
-      <w:bookmarkStart w:id="224" w:name="_Toc141773809"/>
-      <w:bookmarkStart w:id="225" w:name="_Toc141773979"/>
-      <w:bookmarkStart w:id="226" w:name="_Toc143600333"/>
-      <w:bookmarkStart w:id="227" w:name="_Toc141673758"/>
-      <w:bookmarkStart w:id="228" w:name="_Toc141694973"/>
-      <w:bookmarkStart w:id="229" w:name="_Toc141698018"/>
-      <w:bookmarkStart w:id="230" w:name="_Toc141698197"/>
-      <w:bookmarkStart w:id="231" w:name="_Toc141698372"/>
-      <w:bookmarkStart w:id="232" w:name="_Toc141698539"/>
-      <w:bookmarkStart w:id="233" w:name="_Toc141698706"/>
-      <w:bookmarkStart w:id="234" w:name="_Toc141698688"/>
-      <w:bookmarkStart w:id="235" w:name="_Toc141699023"/>
-      <w:bookmarkStart w:id="236" w:name="_Toc141699191"/>
-      <w:bookmarkStart w:id="237" w:name="_Toc141773810"/>
-      <w:bookmarkStart w:id="238" w:name="_Toc141773980"/>
-      <w:bookmarkStart w:id="239" w:name="_Toc143600334"/>
-      <w:bookmarkStart w:id="240" w:name="_Toc141673759"/>
-      <w:bookmarkStart w:id="241" w:name="_Toc141694974"/>
-      <w:bookmarkStart w:id="242" w:name="_Toc141698019"/>
-      <w:bookmarkStart w:id="243" w:name="_Toc141698198"/>
-      <w:bookmarkStart w:id="244" w:name="_Toc141698373"/>
-      <w:bookmarkStart w:id="245" w:name="_Toc141698540"/>
-      <w:bookmarkStart w:id="246" w:name="_Toc141698707"/>
-      <w:bookmarkStart w:id="247" w:name="_Toc141698689"/>
-      <w:bookmarkStart w:id="248" w:name="_Toc141699024"/>
-      <w:bookmarkStart w:id="249" w:name="_Toc141699192"/>
-      <w:bookmarkStart w:id="250" w:name="_Toc141773811"/>
-      <w:bookmarkStart w:id="251" w:name="_Toc141773981"/>
-      <w:bookmarkStart w:id="252" w:name="_Toc143600335"/>
-      <w:bookmarkStart w:id="253" w:name="_Toc141673760"/>
-      <w:bookmarkStart w:id="254" w:name="_Toc141694975"/>
-      <w:bookmarkStart w:id="255" w:name="_Toc141698020"/>
-      <w:bookmarkStart w:id="256" w:name="_Toc141698199"/>
-      <w:bookmarkStart w:id="257" w:name="_Toc141698374"/>
-      <w:bookmarkStart w:id="258" w:name="_Toc141698541"/>
-      <w:bookmarkStart w:id="259" w:name="_Toc141698708"/>
-      <w:bookmarkStart w:id="260" w:name="_Toc141698690"/>
-      <w:bookmarkStart w:id="261" w:name="_Toc141699025"/>
-      <w:bookmarkStart w:id="262" w:name="_Toc141699193"/>
-      <w:bookmarkStart w:id="263" w:name="_Toc141773812"/>
-      <w:bookmarkStart w:id="264" w:name="_Toc141773982"/>
-      <w:bookmarkStart w:id="265" w:name="_Toc143600336"/>
-      <w:bookmarkStart w:id="266" w:name="_Toc141673770"/>
-      <w:bookmarkStart w:id="267" w:name="_Toc141694985"/>
-      <w:bookmarkStart w:id="268" w:name="_Toc141698030"/>
-      <w:bookmarkStart w:id="269" w:name="_Toc141698209"/>
-      <w:bookmarkStart w:id="270" w:name="_Toc141698384"/>
-      <w:bookmarkStart w:id="271" w:name="_Toc141698551"/>
-      <w:bookmarkStart w:id="272" w:name="_Toc141698718"/>
-      <w:bookmarkStart w:id="273" w:name="_Toc141698867"/>
-      <w:bookmarkStart w:id="274" w:name="_Toc141699036"/>
-      <w:bookmarkStart w:id="275" w:name="_Toc141699204"/>
-      <w:bookmarkStart w:id="276" w:name="_Toc141773823"/>
-      <w:bookmarkStart w:id="277" w:name="_Toc141773993"/>
-      <w:bookmarkStart w:id="278" w:name="_Toc141673831"/>
-      <w:bookmarkStart w:id="279" w:name="_Toc141695046"/>
-      <w:bookmarkStart w:id="280" w:name="_Toc141698091"/>
-      <w:bookmarkStart w:id="281" w:name="_Toc141698270"/>
-      <w:bookmarkStart w:id="282" w:name="_Toc141698445"/>
-      <w:bookmarkStart w:id="283" w:name="_Toc141698612"/>
-      <w:bookmarkStart w:id="284" w:name="_Toc141698779"/>
-      <w:bookmarkStart w:id="285" w:name="_Toc141698928"/>
-      <w:bookmarkStart w:id="286" w:name="_Toc141699097"/>
-      <w:bookmarkStart w:id="287" w:name="_Toc141699265"/>
-      <w:bookmarkStart w:id="288" w:name="_Toc141773884"/>
-      <w:bookmarkStart w:id="289" w:name="_Toc141774054"/>
-      <w:bookmarkStart w:id="290" w:name="_Toc141673848"/>
-      <w:bookmarkStart w:id="291" w:name="_Toc141695063"/>
-      <w:bookmarkStart w:id="292" w:name="_Toc141698108"/>
-      <w:bookmarkStart w:id="293" w:name="_Toc141698287"/>
-      <w:bookmarkStart w:id="294" w:name="_Toc141673850"/>
-      <w:bookmarkStart w:id="295" w:name="_Toc141695065"/>
-      <w:bookmarkStart w:id="296" w:name="_Toc141698110"/>
-      <w:bookmarkStart w:id="297" w:name="_Toc141698289"/>
-      <w:bookmarkStart w:id="298" w:name="_Toc141673852"/>
-      <w:bookmarkStart w:id="299" w:name="_Toc141695067"/>
-      <w:bookmarkStart w:id="300" w:name="_Toc141698112"/>
-      <w:bookmarkStart w:id="301" w:name="_Toc141698291"/>
-      <w:bookmarkStart w:id="302" w:name="_E_Funciones_trascendentales"/>
-      <w:bookmarkStart w:id="303" w:name="_Funciones_trascendentales"/>
-      <w:bookmarkStart w:id="304" w:name="Regularized_Gamma_functions"/>
-      <w:bookmarkStart w:id="305" w:name="References"/>
-      <w:bookmarkStart w:id="306" w:name="_Conceptos_estadísticos"/>
-      <w:bookmarkEnd w:id="186"/>
-      <w:bookmarkEnd w:id="187"/>
+      <w:bookmarkStart w:id="188" w:name="_Toc141673753"/>
+      <w:bookmarkStart w:id="189" w:name="_Toc141694968"/>
+      <w:bookmarkStart w:id="190" w:name="_Toc141673755"/>
+      <w:bookmarkStart w:id="191" w:name="_Toc141694970"/>
+      <w:bookmarkStart w:id="192" w:name="_Toc141698015"/>
+      <w:bookmarkStart w:id="193" w:name="_Toc141698194"/>
+      <w:bookmarkStart w:id="194" w:name="_Toc141698369"/>
+      <w:bookmarkStart w:id="195" w:name="_Toc141698536"/>
+      <w:bookmarkStart w:id="196" w:name="_Toc141698703"/>
+      <w:bookmarkStart w:id="197" w:name="_Toc141698685"/>
+      <w:bookmarkStart w:id="198" w:name="_Toc141699020"/>
+      <w:bookmarkStart w:id="199" w:name="_Toc141699188"/>
+      <w:bookmarkStart w:id="200" w:name="_Toc141773807"/>
+      <w:bookmarkStart w:id="201" w:name="_Toc141773977"/>
+      <w:bookmarkStart w:id="202" w:name="_Toc143600331"/>
+      <w:bookmarkStart w:id="203" w:name="_Toc141673756"/>
+      <w:bookmarkStart w:id="204" w:name="_Toc141694971"/>
+      <w:bookmarkStart w:id="205" w:name="_Toc141698016"/>
+      <w:bookmarkStart w:id="206" w:name="_Toc141698195"/>
+      <w:bookmarkStart w:id="207" w:name="_Toc141698370"/>
+      <w:bookmarkStart w:id="208" w:name="_Toc141698537"/>
+      <w:bookmarkStart w:id="209" w:name="_Toc141698704"/>
+      <w:bookmarkStart w:id="210" w:name="_Toc141698686"/>
+      <w:bookmarkStart w:id="211" w:name="_Toc141699021"/>
+      <w:bookmarkStart w:id="212" w:name="_Toc141699189"/>
+      <w:bookmarkStart w:id="213" w:name="_Toc141773808"/>
+      <w:bookmarkStart w:id="214" w:name="_Toc141773978"/>
+      <w:bookmarkStart w:id="215" w:name="_Toc143600332"/>
+      <w:bookmarkStart w:id="216" w:name="_Toc141673757"/>
+      <w:bookmarkStart w:id="217" w:name="_Toc141694972"/>
+      <w:bookmarkStart w:id="218" w:name="_Toc141698017"/>
+      <w:bookmarkStart w:id="219" w:name="_Toc141698196"/>
+      <w:bookmarkStart w:id="220" w:name="_Toc141698371"/>
+      <w:bookmarkStart w:id="221" w:name="_Toc141698538"/>
+      <w:bookmarkStart w:id="222" w:name="_Toc141698705"/>
+      <w:bookmarkStart w:id="223" w:name="_Toc141698687"/>
+      <w:bookmarkStart w:id="224" w:name="_Toc141699022"/>
+      <w:bookmarkStart w:id="225" w:name="_Toc141699190"/>
+      <w:bookmarkStart w:id="226" w:name="_Toc141773809"/>
+      <w:bookmarkStart w:id="227" w:name="_Toc141773979"/>
+      <w:bookmarkStart w:id="228" w:name="_Toc143600333"/>
+      <w:bookmarkStart w:id="229" w:name="_Toc141673758"/>
+      <w:bookmarkStart w:id="230" w:name="_Toc141694973"/>
+      <w:bookmarkStart w:id="231" w:name="_Toc141698018"/>
+      <w:bookmarkStart w:id="232" w:name="_Toc141698197"/>
+      <w:bookmarkStart w:id="233" w:name="_Toc141698372"/>
+      <w:bookmarkStart w:id="234" w:name="_Toc141698539"/>
+      <w:bookmarkStart w:id="235" w:name="_Toc141698706"/>
+      <w:bookmarkStart w:id="236" w:name="_Toc141698688"/>
+      <w:bookmarkStart w:id="237" w:name="_Toc141699023"/>
+      <w:bookmarkStart w:id="238" w:name="_Toc141699191"/>
+      <w:bookmarkStart w:id="239" w:name="_Toc141773810"/>
+      <w:bookmarkStart w:id="240" w:name="_Toc141773980"/>
+      <w:bookmarkStart w:id="241" w:name="_Toc143600334"/>
+      <w:bookmarkStart w:id="242" w:name="_Toc141673759"/>
+      <w:bookmarkStart w:id="243" w:name="_Toc141694974"/>
+      <w:bookmarkStart w:id="244" w:name="_Toc141698019"/>
+      <w:bookmarkStart w:id="245" w:name="_Toc141698198"/>
+      <w:bookmarkStart w:id="246" w:name="_Toc141698373"/>
+      <w:bookmarkStart w:id="247" w:name="_Toc141698540"/>
+      <w:bookmarkStart w:id="248" w:name="_Toc141698707"/>
+      <w:bookmarkStart w:id="249" w:name="_Toc141698689"/>
+      <w:bookmarkStart w:id="250" w:name="_Toc141699024"/>
+      <w:bookmarkStart w:id="251" w:name="_Toc141699192"/>
+      <w:bookmarkStart w:id="252" w:name="_Toc141773811"/>
+      <w:bookmarkStart w:id="253" w:name="_Toc141773981"/>
+      <w:bookmarkStart w:id="254" w:name="_Toc143600335"/>
+      <w:bookmarkStart w:id="255" w:name="_Toc141673760"/>
+      <w:bookmarkStart w:id="256" w:name="_Toc141694975"/>
+      <w:bookmarkStart w:id="257" w:name="_Toc141698020"/>
+      <w:bookmarkStart w:id="258" w:name="_Toc141698199"/>
+      <w:bookmarkStart w:id="259" w:name="_Toc141698374"/>
+      <w:bookmarkStart w:id="260" w:name="_Toc141698541"/>
+      <w:bookmarkStart w:id="261" w:name="_Toc141698708"/>
+      <w:bookmarkStart w:id="262" w:name="_Toc141698690"/>
+      <w:bookmarkStart w:id="263" w:name="_Toc141699025"/>
+      <w:bookmarkStart w:id="264" w:name="_Toc141699193"/>
+      <w:bookmarkStart w:id="265" w:name="_Toc141773812"/>
+      <w:bookmarkStart w:id="266" w:name="_Toc141773982"/>
+      <w:bookmarkStart w:id="267" w:name="_Toc143600336"/>
+      <w:bookmarkStart w:id="268" w:name="_Toc141673770"/>
+      <w:bookmarkStart w:id="269" w:name="_Toc141694985"/>
+      <w:bookmarkStart w:id="270" w:name="_Toc141698030"/>
+      <w:bookmarkStart w:id="271" w:name="_Toc141698209"/>
+      <w:bookmarkStart w:id="272" w:name="_Toc141698384"/>
+      <w:bookmarkStart w:id="273" w:name="_Toc141698551"/>
+      <w:bookmarkStart w:id="274" w:name="_Toc141698718"/>
+      <w:bookmarkStart w:id="275" w:name="_Toc141698867"/>
+      <w:bookmarkStart w:id="276" w:name="_Toc141699036"/>
+      <w:bookmarkStart w:id="277" w:name="_Toc141699204"/>
+      <w:bookmarkStart w:id="278" w:name="_Toc141773823"/>
+      <w:bookmarkStart w:id="279" w:name="_Toc141773993"/>
+      <w:bookmarkStart w:id="280" w:name="_Toc141673831"/>
+      <w:bookmarkStart w:id="281" w:name="_Toc141695046"/>
+      <w:bookmarkStart w:id="282" w:name="_Toc141698091"/>
+      <w:bookmarkStart w:id="283" w:name="_Toc141698270"/>
+      <w:bookmarkStart w:id="284" w:name="_Toc141698445"/>
+      <w:bookmarkStart w:id="285" w:name="_Toc141698612"/>
+      <w:bookmarkStart w:id="286" w:name="_Toc141698779"/>
+      <w:bookmarkStart w:id="287" w:name="_Toc141698928"/>
+      <w:bookmarkStart w:id="288" w:name="_Toc141699097"/>
+      <w:bookmarkStart w:id="289" w:name="_Toc141699265"/>
+      <w:bookmarkStart w:id="290" w:name="_Toc141773884"/>
+      <w:bookmarkStart w:id="291" w:name="_Toc141774054"/>
+      <w:bookmarkStart w:id="292" w:name="_Toc141673848"/>
+      <w:bookmarkStart w:id="293" w:name="_Toc141695063"/>
+      <w:bookmarkStart w:id="294" w:name="_Toc141698108"/>
+      <w:bookmarkStart w:id="295" w:name="_Toc141698287"/>
+      <w:bookmarkStart w:id="296" w:name="_Toc141673850"/>
+      <w:bookmarkStart w:id="297" w:name="_Toc141695065"/>
+      <w:bookmarkStart w:id="298" w:name="_Toc141698110"/>
+      <w:bookmarkStart w:id="299" w:name="_Toc141698289"/>
+      <w:bookmarkStart w:id="300" w:name="_Toc141673852"/>
+      <w:bookmarkStart w:id="301" w:name="_Toc141695067"/>
+      <w:bookmarkStart w:id="302" w:name="_Toc141698112"/>
+      <w:bookmarkStart w:id="303" w:name="_Toc141698291"/>
+      <w:bookmarkStart w:id="304" w:name="_E_Funciones_trascendentales"/>
+      <w:bookmarkStart w:id="305" w:name="_Funciones_trascendentales"/>
+      <w:bookmarkStart w:id="306" w:name="Regularized_Gamma_functions"/>
+      <w:bookmarkStart w:id="307" w:name="References"/>
+      <w:bookmarkStart w:id="308" w:name="_Conceptos_estadísticos"/>
       <w:bookmarkEnd w:id="188"/>
       <w:bookmarkEnd w:id="189"/>
       <w:bookmarkEnd w:id="190"/>
@@ -20589,6 +20844,8 @@
       <w:bookmarkEnd w:id="304"/>
       <w:bookmarkEnd w:id="305"/>
       <w:bookmarkEnd w:id="306"/>
+      <w:bookmarkEnd w:id="307"/>
+      <w:bookmarkEnd w:id="308"/>
     </w:p>
     <w:sectPr>
       <w:type w:val="oddPage"/>
@@ -20604,7 +20861,7 @@
 
 <file path=word/comments.xml><?xml version="1.0" encoding="utf-8"?>
 <w:comments xmlns:wpc="http://schemas.microsoft.com/office/word/2010/wordprocessingCanvas" xmlns:mo="http://schemas.microsoft.com/office/mac/office/2008/main" xmlns:mc="http://schemas.openxmlformats.org/markup-compatibility/2006" xmlns:mv="urn:schemas-microsoft-com:mac:vml" xmlns:o="urn:schemas-microsoft-com:office:office" xmlns:r="http://schemas.openxmlformats.org/officeDocument/2006/relationships" xmlns:m="http://schemas.openxmlformats.org/officeDocument/2006/math" xmlns:v="urn:schemas-microsoft-com:vml" xmlns:wp14="http://schemas.microsoft.com/office/word/2010/wordprocessingDrawing" xmlns:wp="http://schemas.openxmlformats.org/drawingml/2006/wordprocessingDrawing" xmlns:w10="urn:schemas-microsoft-com:office:word" xmlns:w="http://schemas.openxmlformats.org/wordprocessingml/2006/main" xmlns:w14="http://schemas.microsoft.com/office/word/2010/wordml" xmlns:w15="http://schemas.microsoft.com/office/word/2012/wordml" xmlns:wpg="http://schemas.microsoft.com/office/word/2010/wordprocessingGroup" xmlns:wpi="http://schemas.microsoft.com/office/word/2010/wordprocessingInk" xmlns:wne="http://schemas.microsoft.com/office/word/2006/wordml" xmlns:wps="http://schemas.microsoft.com/office/word/2010/wordprocessingShape" mc:Ignorable="w14 w15 wp14">
-  <w:comment w:id="18" w:author="Alejandro Bellogín" w:date="2016-12-29T21:06:00Z" w:initials="ABK">
+  <w:comment w:id="17" w:author="Alejandro Bellogín" w:date="2016-12-29T21:06:00Z" w:initials="ABK">
     <w:p>
       <w:pPr>
         <w:pStyle w:val="Textocomentario"/>
@@ -20620,7 +20877,7 @@
       </w:r>
     </w:p>
   </w:comment>
-  <w:comment w:id="16" w:author="Alejandro Gil Hernán" w:date="2016-12-30T17:24:00Z" w:initials="AGH">
+  <w:comment w:id="15" w:author="Alejandro Gil Hernán" w:date="2016-12-30T17:24:00Z" w:initials="AGH">
     <w:p>
       <w:pPr>
         <w:pStyle w:val="Textocomentario"/>
@@ -20638,7 +20895,7 @@
       <w:proofErr w:type="gramEnd"/>
     </w:p>
   </w:comment>
-  <w:comment w:id="17" w:author="Alejandro Bellogín" w:date="2017-01-04T13:27:00Z" w:initials="ABK">
+  <w:comment w:id="16" w:author="Alejandro Bellogín" w:date="2017-01-04T13:27:00Z" w:initials="ABK">
     <w:p>
       <w:pPr>
         <w:pStyle w:val="Textocomentario"/>
@@ -20654,7 +20911,7 @@
       </w:r>
     </w:p>
   </w:comment>
-  <w:comment w:id="99" w:author="Alejandro Bellogín" w:date="2017-01-04T13:40:00Z" w:initials="ABK">
+  <w:comment w:id="98" w:author="Alejandro Bellogín" w:date="2017-01-04T13:40:00Z" w:initials="ABK">
     <w:p>
       <w:pPr>
         <w:pStyle w:val="Textocomentario"/>
@@ -20670,7 +20927,7 @@
       </w:r>
     </w:p>
   </w:comment>
-  <w:comment w:id="117" w:author="Alejandro Bellogín" w:date="2017-01-04T13:46:00Z" w:initials="ABK">
+  <w:comment w:id="116" w:author="Alejandro Bellogín" w:date="2017-01-04T13:46:00Z" w:initials="ABK">
     <w:p>
       <w:pPr>
         <w:pStyle w:val="Textocomentario"/>
@@ -20699,7 +20956,7 @@
       <w:proofErr w:type="spellEnd"/>
     </w:p>
   </w:comment>
-  <w:comment w:id="121" w:author="Alejandro Bellogín" w:date="2017-01-04T13:44:00Z" w:initials="ABK">
+  <w:comment w:id="120" w:author="Alejandro Bellogín" w:date="2017-01-04T13:44:00Z" w:initials="ABK">
     <w:p>
       <w:pPr>
         <w:pStyle w:val="Textocomentario"/>
@@ -20715,7 +20972,7 @@
       </w:r>
     </w:p>
   </w:comment>
-  <w:comment w:id="173" w:author="Alejandro Bellogín" w:date="2016-12-27T22:01:00Z" w:initials="ABK">
+  <w:comment w:id="172" w:author="Alejandro Bellogín" w:date="2016-12-27T22:01:00Z" w:initials="ABK">
     <w:p>
       <w:pPr>
         <w:pStyle w:val="Textocomentario"/>
@@ -20762,7 +21019,7 @@
       </w:r>
     </w:p>
   </w:comment>
-  <w:comment w:id="183" w:author="Alejandro Bellogín" w:date="2016-12-27T22:02:00Z" w:initials="ABK">
+  <w:comment w:id="185" w:author="Alejandro Bellogín" w:date="2016-12-27T22:02:00Z" w:initials="ABK">
     <w:p>
       <w:pPr>
         <w:pStyle w:val="Textocomentario"/>
@@ -21092,7 +21349,7 @@
         <w:rStyle w:val="Nmerodepgina"/>
         <w:noProof/>
       </w:rPr>
-      <w:t>2</w:t>
+      <w:t>1</w:t>
     </w:r>
     <w:r>
       <w:rPr>
@@ -21182,7 +21439,7 @@
         <w:rStyle w:val="Nmerodepgina"/>
         <w:noProof/>
       </w:rPr>
-      <w:t>2</w:t>
+      <w:t>25</w:t>
     </w:r>
     <w:r>
       <w:rPr>
@@ -29695,7 +29952,7 @@
 </file>
 
 <file path=customXml/itemProps1.xml><?xml version="1.0" encoding="utf-8"?>
-<ds:datastoreItem xmlns:ds="http://schemas.openxmlformats.org/officeDocument/2006/customXml" ds:itemID="{EA445FE5-C184-764B-ACDF-FBD396500392}">
+<ds:datastoreItem xmlns:ds="http://schemas.openxmlformats.org/officeDocument/2006/customXml" ds:itemID="{161B8FF2-8A96-B845-A09E-6DA7F81FA081}">
   <ds:schemaRefs>
     <ds:schemaRef ds:uri="http://schemas.openxmlformats.org/officeDocument/2006/bibliography"/>
   </ds:schemaRefs>

</xml_diff>